<commit_message>
Modifico el archivo word rparedes-2022088
</commit_message>
<xml_diff>
--- a/PrimeraParteProyecto.docx
+++ b/PrimeraParteProyecto.docx
@@ -1,6 +1,6 @@
 
 <file path=word/document.xml><?xml version="1.0" encoding="utf-8"?>
-<w:document xmlns:wpc="http://schemas.microsoft.com/office/word/2010/wordprocessingCanvas" xmlns:cx="http://schemas.microsoft.com/office/drawing/2014/chartex" xmlns:cx1="http://schemas.microsoft.com/office/drawing/2015/9/8/chartex" xmlns:cx2="http://schemas.microsoft.com/office/drawing/2015/10/21/chartex" xmlns:cx3="http://schemas.microsoft.com/office/drawing/2016/5/9/chartex" xmlns:cx4="http://schemas.microsoft.com/office/drawing/2016/5/10/chartex" xmlns:cx5="http://schemas.microsoft.com/office/drawing/2016/5/11/chartex" xmlns:cx6="http://schemas.microsoft.com/office/drawing/2016/5/12/chartex" xmlns:cx7="http://schemas.microsoft.com/office/drawing/2016/5/13/chartex" xmlns:cx8="http://schemas.microsoft.com/office/drawing/2016/5/14/chartex" xmlns:mc="http://schemas.openxmlformats.org/markup-compatibility/2006" xmlns:aink="http://schemas.microsoft.com/office/drawing/2016/ink" xmlns:am3d="http://schemas.microsoft.com/office/drawing/2017/model3d" xmlns:o="urn:schemas-microsoft-com:office:office" xmlns:r="http://schemas.openxmlformats.org/officeDocument/2006/relationships" xmlns:m="http://schemas.openxmlformats.org/officeDocument/2006/math" xmlns:v="urn:schemas-microsoft-com:vml" xmlns:wp14="http://schemas.microsoft.com/office/word/2010/wordprocessingDrawing" xmlns:wp="http://schemas.openxmlformats.org/drawingml/2006/wordprocessingDrawing" xmlns:w10="urn:schemas-microsoft-com:office:word" xmlns:w="http://schemas.openxmlformats.org/wordprocessingml/2006/main" xmlns:w14="http://schemas.microsoft.com/office/word/2010/wordml" xmlns:w15="http://schemas.microsoft.com/office/word/2012/wordml" xmlns:w16cex="http://schemas.microsoft.com/office/word/2018/wordml/cex" xmlns:w16cid="http://schemas.microsoft.com/office/word/2016/wordml/cid" xmlns:w16="http://schemas.microsoft.com/office/word/2018/wordml" xmlns:w16sdtdh="http://schemas.microsoft.com/office/word/2020/wordml/sdtdatahash" xmlns:w16se="http://schemas.microsoft.com/office/word/2015/wordml/symex" xmlns:wpg="http://schemas.microsoft.com/office/word/2010/wordprocessingGroup" xmlns:wpi="http://schemas.microsoft.com/office/word/2010/wordprocessingInk" xmlns:wne="http://schemas.microsoft.com/office/word/2006/wordml" xmlns:wps="http://schemas.microsoft.com/office/word/2010/wordprocessingShape" mc:Ignorable="w14 w15 w16se w16cid w16 w16cex w16sdtdh wp14">
+<w:document xmlns:wpc="http://schemas.microsoft.com/office/word/2010/wordprocessingCanvas" xmlns:mc="http://schemas.openxmlformats.org/markup-compatibility/2006" xmlns:o="urn:schemas-microsoft-com:office:office" xmlns:r="http://schemas.openxmlformats.org/officeDocument/2006/relationships" xmlns:m="http://schemas.openxmlformats.org/officeDocument/2006/math" xmlns:v="urn:schemas-microsoft-com:vml" xmlns:wp14="http://schemas.microsoft.com/office/word/2010/wordprocessingDrawing" xmlns:wp="http://schemas.openxmlformats.org/drawingml/2006/wordprocessingDrawing" xmlns:w10="urn:schemas-microsoft-com:office:word" xmlns:w="http://schemas.openxmlformats.org/wordprocessingml/2006/main" xmlns:w14="http://schemas.microsoft.com/office/word/2010/wordml" xmlns:w15="http://schemas.microsoft.com/office/word/2012/wordml" xmlns:wpg="http://schemas.microsoft.com/office/word/2010/wordprocessingGroup" xmlns:wpi="http://schemas.microsoft.com/office/word/2010/wordprocessingInk" xmlns:wne="http://schemas.microsoft.com/office/word/2006/wordml" xmlns:wps="http://schemas.microsoft.com/office/word/2010/wordprocessingShape" mc:Ignorable="w14 w15 wp14">
   <w:body>
     <w:p>
       <w:pPr>
@@ -16,6 +16,7 @@
           <w:rFonts w:ascii="Arial" w:hAnsi="Arial" w:cs="Arial"/>
           <w:b/>
           <w:noProof/>
+          <w:lang w:eastAsia="es-GT"/>
         </w:rPr>
         <w:drawing>
           <wp:inline distT="0" distB="0" distL="0" distR="0" wp14:anchorId="7E2EF467" wp14:editId="6A6307B4">
@@ -635,6 +636,11 @@
               <w:ind w:left="0"/>
               <w:cnfStyle w:val="000000100000" w:firstRow="0" w:lastRow="0" w:firstColumn="0" w:lastColumn="0" w:oddVBand="0" w:evenVBand="0" w:oddHBand="1" w:evenHBand="0" w:firstRowFirstColumn="0" w:firstRowLastColumn="0" w:lastRowFirstColumn="0" w:lastRowLastColumn="0"/>
             </w:pPr>
+            <w:r>
+              <w:t>Debe realizar la entidad de Pago</w:t>
+            </w:r>
+            <w:bookmarkStart w:id="0" w:name="_GoBack"/>
+            <w:bookmarkEnd w:id="0"/>
           </w:p>
         </w:tc>
       </w:tr>
@@ -1142,8 +1148,8 @@
 </file>
 
 <file path=word/numbering.xml><?xml version="1.0" encoding="utf-8"?>
-<w:numbering xmlns:wpc="http://schemas.microsoft.com/office/word/2010/wordprocessingCanvas" xmlns:cx="http://schemas.microsoft.com/office/drawing/2014/chartex" xmlns:cx1="http://schemas.microsoft.com/office/drawing/2015/9/8/chartex" xmlns:cx2="http://schemas.microsoft.com/office/drawing/2015/10/21/chartex" xmlns:cx3="http://schemas.microsoft.com/office/drawing/2016/5/9/chartex" xmlns:cx4="http://schemas.microsoft.com/office/drawing/2016/5/10/chartex" xmlns:cx5="http://schemas.microsoft.com/office/drawing/2016/5/11/chartex" xmlns:cx6="http://schemas.microsoft.com/office/drawing/2016/5/12/chartex" xmlns:cx7="http://schemas.microsoft.com/office/drawing/2016/5/13/chartex" xmlns:cx8="http://schemas.microsoft.com/office/drawing/2016/5/14/chartex" xmlns:mc="http://schemas.openxmlformats.org/markup-compatibility/2006" xmlns:aink="http://schemas.microsoft.com/office/drawing/2016/ink" xmlns:am3d="http://schemas.microsoft.com/office/drawing/2017/model3d" xmlns:o="urn:schemas-microsoft-com:office:office" xmlns:r="http://schemas.openxmlformats.org/officeDocument/2006/relationships" xmlns:m="http://schemas.openxmlformats.org/officeDocument/2006/math" xmlns:v="urn:schemas-microsoft-com:vml" xmlns:wp14="http://schemas.microsoft.com/office/word/2010/wordprocessingDrawing" xmlns:wp="http://schemas.openxmlformats.org/drawingml/2006/wordprocessingDrawing" xmlns:w10="urn:schemas-microsoft-com:office:word" xmlns:w="http://schemas.openxmlformats.org/wordprocessingml/2006/main" xmlns:w14="http://schemas.microsoft.com/office/word/2010/wordml" xmlns:w15="http://schemas.microsoft.com/office/word/2012/wordml" xmlns:w16cex="http://schemas.microsoft.com/office/word/2018/wordml/cex" xmlns:w16cid="http://schemas.microsoft.com/office/word/2016/wordml/cid" xmlns:w16="http://schemas.microsoft.com/office/word/2018/wordml" xmlns:w16sdtdh="http://schemas.microsoft.com/office/word/2020/wordml/sdtdatahash" xmlns:w16se="http://schemas.microsoft.com/office/word/2015/wordml/symex" xmlns:wpg="http://schemas.microsoft.com/office/word/2010/wordprocessingGroup" xmlns:wpi="http://schemas.microsoft.com/office/word/2010/wordprocessingInk" xmlns:wne="http://schemas.microsoft.com/office/word/2006/wordml" xmlns:wps="http://schemas.microsoft.com/office/word/2010/wordprocessingShape" mc:Ignorable="w14 w15 w16se w16cid w16 w16cex w16sdtdh wp14">
-  <w:abstractNum w:abstractNumId="0" w15:restartNumberingAfterBreak="0">
+<w:numbering xmlns:wpc="http://schemas.microsoft.com/office/word/2010/wordprocessingCanvas" xmlns:mc="http://schemas.openxmlformats.org/markup-compatibility/2006" xmlns:o="urn:schemas-microsoft-com:office:office" xmlns:r="http://schemas.openxmlformats.org/officeDocument/2006/relationships" xmlns:m="http://schemas.openxmlformats.org/officeDocument/2006/math" xmlns:v="urn:schemas-microsoft-com:vml" xmlns:wp14="http://schemas.microsoft.com/office/word/2010/wordprocessingDrawing" xmlns:wp="http://schemas.openxmlformats.org/drawingml/2006/wordprocessingDrawing" xmlns:w10="urn:schemas-microsoft-com:office:word" xmlns:w="http://schemas.openxmlformats.org/wordprocessingml/2006/main" xmlns:w14="http://schemas.microsoft.com/office/word/2010/wordml" xmlns:w15="http://schemas.microsoft.com/office/word/2012/wordml" xmlns:wpg="http://schemas.microsoft.com/office/word/2010/wordprocessingGroup" xmlns:wpi="http://schemas.microsoft.com/office/word/2010/wordprocessingInk" xmlns:wne="http://schemas.microsoft.com/office/word/2006/wordml" xmlns:wps="http://schemas.microsoft.com/office/word/2010/wordprocessingShape" mc:Ignorable="w14 w15 wp14">
+  <w:abstractNum w:abstractNumId="0">
     <w:nsid w:val="009D479B"/>
     <w:multiLevelType w:val="hybridMultilevel"/>
     <w:tmpl w:val="20A6FC0C"/>
@@ -1255,7 +1261,7 @@
       </w:rPr>
     </w:lvl>
   </w:abstractNum>
-  <w:abstractNum w:abstractNumId="1" w15:restartNumberingAfterBreak="0">
+  <w:abstractNum w:abstractNumId="1">
     <w:nsid w:val="1263116E"/>
     <w:multiLevelType w:val="hybridMultilevel"/>
     <w:tmpl w:val="D41CB944"/>
@@ -1367,7 +1373,7 @@
       </w:rPr>
     </w:lvl>
   </w:abstractNum>
-  <w:abstractNum w:abstractNumId="2" w15:restartNumberingAfterBreak="0">
+  <w:abstractNum w:abstractNumId="2">
     <w:nsid w:val="3DE65A86"/>
     <w:multiLevelType w:val="hybridMultilevel"/>
     <w:tmpl w:val="C4626934"/>
@@ -1492,7 +1498,7 @@
 </file>
 
 <file path=word/styles.xml><?xml version="1.0" encoding="utf-8"?>
-<w:styles xmlns:mc="http://schemas.openxmlformats.org/markup-compatibility/2006" xmlns:r="http://schemas.openxmlformats.org/officeDocument/2006/relationships" xmlns:w="http://schemas.openxmlformats.org/wordprocessingml/2006/main" xmlns:w14="http://schemas.microsoft.com/office/word/2010/wordml" xmlns:w15="http://schemas.microsoft.com/office/word/2012/wordml" xmlns:w16cex="http://schemas.microsoft.com/office/word/2018/wordml/cex" xmlns:w16cid="http://schemas.microsoft.com/office/word/2016/wordml/cid" xmlns:w16="http://schemas.microsoft.com/office/word/2018/wordml" xmlns:w16sdtdh="http://schemas.microsoft.com/office/word/2020/wordml/sdtdatahash" xmlns:w16se="http://schemas.microsoft.com/office/word/2015/wordml/symex" mc:Ignorable="w14 w15 w16se w16cid w16 w16cex w16sdtdh">
+<w:styles xmlns:mc="http://schemas.openxmlformats.org/markup-compatibility/2006" xmlns:r="http://schemas.openxmlformats.org/officeDocument/2006/relationships" xmlns:w="http://schemas.openxmlformats.org/wordprocessingml/2006/main" xmlns:w14="http://schemas.microsoft.com/office/word/2010/wordml" xmlns:w15="http://schemas.microsoft.com/office/word/2012/wordml" mc:Ignorable="w14 w15">
   <w:docDefaults>
     <w:rPrDefault>
       <w:rPr>
@@ -1508,7 +1514,7 @@
       </w:pPr>
     </w:pPrDefault>
   </w:docDefaults>
-  <w:latentStyles w:defLockedState="0" w:defUIPriority="99" w:defSemiHidden="0" w:defUnhideWhenUsed="0" w:defQFormat="0" w:count="376">
+  <w:latentStyles w:defLockedState="0" w:defUIPriority="99" w:defSemiHidden="0" w:defUnhideWhenUsed="0" w:defQFormat="0" w:count="371">
     <w:lsdException w:name="Normal" w:uiPriority="0" w:qFormat="1"/>
     <w:lsdException w:name="heading 1" w:uiPriority="9" w:qFormat="1"/>
     <w:lsdException w:name="heading 2" w:semiHidden="1" w:uiPriority="9" w:unhideWhenUsed="1" w:qFormat="1"/>
@@ -1880,11 +1886,6 @@
     <w:lsdException w:name="List Table 5 Dark Accent 6" w:uiPriority="50"/>
     <w:lsdException w:name="List Table 6 Colorful Accent 6" w:uiPriority="51"/>
     <w:lsdException w:name="List Table 7 Colorful Accent 6" w:uiPriority="52"/>
-    <w:lsdException w:name="Mention" w:semiHidden="1" w:unhideWhenUsed="1"/>
-    <w:lsdException w:name="Smart Hyperlink" w:semiHidden="1" w:unhideWhenUsed="1"/>
-    <w:lsdException w:name="Hashtag" w:semiHidden="1" w:unhideWhenUsed="1"/>
-    <w:lsdException w:name="Unresolved Mention" w:semiHidden="1" w:unhideWhenUsed="1"/>
-    <w:lsdException w:name="Smart Link" w:semiHidden="1" w:unhideWhenUsed="1"/>
   </w:latentStyles>
   <w:style w:type="paragraph" w:default="1" w:styleId="Normal">
     <w:name w:val="Normal"/>
@@ -1989,6 +1990,7 @@
       <w:spacing w:after="0" w:line="240" w:lineRule="auto"/>
     </w:pPr>
     <w:tblPr>
+      <w:tblInd w:w="0" w:type="dxa"/>
       <w:tblBorders>
         <w:top w:val="single" w:sz="4" w:space="0" w:color="auto"/>
         <w:left w:val="single" w:sz="4" w:space="0" w:color="auto"/>
@@ -1997,6 +1999,12 @@
         <w:insideH w:val="single" w:sz="4" w:space="0" w:color="auto"/>
         <w:insideV w:val="single" w:sz="4" w:space="0" w:color="auto"/>
       </w:tblBorders>
+      <w:tblCellMar>
+        <w:top w:w="0" w:type="dxa"/>
+        <w:left w:w="108" w:type="dxa"/>
+        <w:bottom w:w="0" w:type="dxa"/>
+        <w:right w:w="108" w:type="dxa"/>
+      </w:tblCellMar>
     </w:tblPr>
   </w:style>
   <w:style w:type="table" w:styleId="Tabladelista3-nfasis5">
@@ -2010,12 +2018,19 @@
     <w:tblPr>
       <w:tblStyleRowBandSize w:val="1"/>
       <w:tblStyleColBandSize w:val="1"/>
+      <w:tblInd w:w="0" w:type="dxa"/>
       <w:tblBorders>
         <w:top w:val="single" w:sz="4" w:space="0" w:color="5B9BD5" w:themeColor="accent5"/>
         <w:left w:val="single" w:sz="4" w:space="0" w:color="5B9BD5" w:themeColor="accent5"/>
         <w:bottom w:val="single" w:sz="4" w:space="0" w:color="5B9BD5" w:themeColor="accent5"/>
         <w:right w:val="single" w:sz="4" w:space="0" w:color="5B9BD5" w:themeColor="accent5"/>
       </w:tblBorders>
+      <w:tblCellMar>
+        <w:top w:w="0" w:type="dxa"/>
+        <w:left w:w="108" w:type="dxa"/>
+        <w:bottom w:w="0" w:type="dxa"/>
+        <w:right w:w="108" w:type="dxa"/>
+      </w:tblCellMar>
     </w:tblPr>
     <w:tblStylePr w:type="firstRow">
       <w:rPr>
@@ -2134,12 +2149,19 @@
     <w:tblPr>
       <w:tblStyleRowBandSize w:val="1"/>
       <w:tblStyleColBandSize w:val="1"/>
+      <w:tblInd w:w="0" w:type="dxa"/>
       <w:tblBorders>
         <w:top w:val="single" w:sz="2" w:space="0" w:color="666666" w:themeColor="text1" w:themeTint="99"/>
         <w:bottom w:val="single" w:sz="2" w:space="0" w:color="666666" w:themeColor="text1" w:themeTint="99"/>
         <w:insideH w:val="single" w:sz="2" w:space="0" w:color="666666" w:themeColor="text1" w:themeTint="99"/>
         <w:insideV w:val="single" w:sz="2" w:space="0" w:color="666666" w:themeColor="text1" w:themeTint="99"/>
       </w:tblBorders>
+      <w:tblCellMar>
+        <w:top w:w="0" w:type="dxa"/>
+        <w:left w:w="108" w:type="dxa"/>
+        <w:bottom w:w="0" w:type="dxa"/>
+        <w:right w:w="108" w:type="dxa"/>
+      </w:tblCellMar>
     </w:tblPr>
     <w:tblStylePr w:type="firstRow">
       <w:rPr>
@@ -2198,7 +2220,7 @@
       </w:tcPr>
     </w:tblStylePr>
   </w:style>
-  <w:style w:type="table" w:styleId="Tablaconcuadrcula5oscura-nfasis5">
+  <w:style w:type="table" w:styleId="Tabladecuadrcula5oscura-nfasis5">
     <w:name w:val="Grid Table 5 Dark Accent 5"/>
     <w:basedOn w:val="Tablanormal"/>
     <w:uiPriority w:val="50"/>
@@ -2209,6 +2231,7 @@
     <w:tblPr>
       <w:tblStyleRowBandSize w:val="1"/>
       <w:tblStyleColBandSize w:val="1"/>
+      <w:tblInd w:w="0" w:type="dxa"/>
       <w:tblBorders>
         <w:top w:val="single" w:sz="4" w:space="0" w:color="FFFFFF" w:themeColor="background1"/>
         <w:left w:val="single" w:sz="4" w:space="0" w:color="FFFFFF" w:themeColor="background1"/>
@@ -2217,6 +2240,12 @@
         <w:insideH w:val="single" w:sz="4" w:space="0" w:color="FFFFFF" w:themeColor="background1"/>
         <w:insideV w:val="single" w:sz="4" w:space="0" w:color="FFFFFF" w:themeColor="background1"/>
       </w:tblBorders>
+      <w:tblCellMar>
+        <w:top w:w="0" w:type="dxa"/>
+        <w:left w:w="108" w:type="dxa"/>
+        <w:bottom w:w="0" w:type="dxa"/>
+        <w:right w:w="108" w:type="dxa"/>
+      </w:tblCellMar>
     </w:tblPr>
     <w:tcPr>
       <w:shd w:val="clear" w:color="auto" w:fill="DEEAF6" w:themeFill="accent5" w:themeFillTint="33"/>
@@ -2315,11 +2344,18 @@
     <w:tblPr>
       <w:tblStyleRowBandSize w:val="1"/>
       <w:tblStyleColBandSize w:val="1"/>
+      <w:tblInd w:w="0" w:type="dxa"/>
       <w:tblBorders>
         <w:top w:val="single" w:sz="4" w:space="0" w:color="8EAADB" w:themeColor="accent1" w:themeTint="99"/>
         <w:bottom w:val="single" w:sz="4" w:space="0" w:color="8EAADB" w:themeColor="accent1" w:themeTint="99"/>
         <w:insideH w:val="single" w:sz="4" w:space="0" w:color="8EAADB" w:themeColor="accent1" w:themeTint="99"/>
       </w:tblBorders>
+      <w:tblCellMar>
+        <w:top w:w="0" w:type="dxa"/>
+        <w:left w:w="108" w:type="dxa"/>
+        <w:bottom w:w="0" w:type="dxa"/>
+        <w:right w:w="108" w:type="dxa"/>
+      </w:tblCellMar>
     </w:tblPr>
     <w:tblStylePr w:type="firstRow">
       <w:rPr>

</xml_diff>

<commit_message>
Modifico el Word jperez-2022076
</commit_message>
<xml_diff>
--- a/PrimeraParteProyecto.docx
+++ b/PrimeraParteProyecto.docx
@@ -639,8 +639,6 @@
             <w:r>
               <w:t>Debe realizar la entidad de Pago</w:t>
             </w:r>
-            <w:bookmarkStart w:id="0" w:name="_GoBack"/>
-            <w:bookmarkEnd w:id="0"/>
           </w:p>
         </w:tc>
       </w:tr>
@@ -701,6 +699,11 @@
               <w:ind w:left="0"/>
               <w:cnfStyle w:val="000000000000" w:firstRow="0" w:lastRow="0" w:firstColumn="0" w:lastColumn="0" w:oddVBand="0" w:evenVBand="0" w:oddHBand="0" w:evenHBand="0" w:firstRowFirstColumn="0" w:firstRowLastColumn="0" w:lastRowFirstColumn="0" w:lastRowLastColumn="0"/>
             </w:pPr>
+            <w:r>
+              <w:t>Debe realizar la entidad de Detalle_pago</w:t>
+            </w:r>
+            <w:bookmarkStart w:id="0" w:name="_GoBack"/>
+            <w:bookmarkEnd w:id="0"/>
           </w:p>
         </w:tc>
       </w:tr>

</xml_diff>

<commit_message>
Modifico el archivo word Angel Bachac 2022051
</commit_message>
<xml_diff>
--- a/PrimeraParteProyecto.docx
+++ b/PrimeraParteProyecto.docx
@@ -1,6 +1,6 @@
 
 <file path=word/document.xml><?xml version="1.0" encoding="utf-8"?>
-<w:document xmlns:wpc="http://schemas.microsoft.com/office/word/2010/wordprocessingCanvas" xmlns:mc="http://schemas.openxmlformats.org/markup-compatibility/2006" xmlns:o="urn:schemas-microsoft-com:office:office" xmlns:r="http://schemas.openxmlformats.org/officeDocument/2006/relationships" xmlns:m="http://schemas.openxmlformats.org/officeDocument/2006/math" xmlns:v="urn:schemas-microsoft-com:vml" xmlns:wp14="http://schemas.microsoft.com/office/word/2010/wordprocessingDrawing" xmlns:wp="http://schemas.openxmlformats.org/drawingml/2006/wordprocessingDrawing" xmlns:w10="urn:schemas-microsoft-com:office:word" xmlns:w="http://schemas.openxmlformats.org/wordprocessingml/2006/main" xmlns:w14="http://schemas.microsoft.com/office/word/2010/wordml" xmlns:w15="http://schemas.microsoft.com/office/word/2012/wordml" xmlns:wpg="http://schemas.microsoft.com/office/word/2010/wordprocessingGroup" xmlns:wpi="http://schemas.microsoft.com/office/word/2010/wordprocessingInk" xmlns:wne="http://schemas.microsoft.com/office/word/2006/wordml" xmlns:wps="http://schemas.microsoft.com/office/word/2010/wordprocessingShape" mc:Ignorable="w14 w15 wp14">
+<w:document xmlns:wpc="http://schemas.microsoft.com/office/word/2010/wordprocessingCanvas" xmlns:cx="http://schemas.microsoft.com/office/drawing/2014/chartex" xmlns:cx1="http://schemas.microsoft.com/office/drawing/2015/9/8/chartex" xmlns:cx2="http://schemas.microsoft.com/office/drawing/2015/10/21/chartex" xmlns:cx3="http://schemas.microsoft.com/office/drawing/2016/5/9/chartex" xmlns:cx4="http://schemas.microsoft.com/office/drawing/2016/5/10/chartex" xmlns:cx5="http://schemas.microsoft.com/office/drawing/2016/5/11/chartex" xmlns:cx6="http://schemas.microsoft.com/office/drawing/2016/5/12/chartex" xmlns:cx7="http://schemas.microsoft.com/office/drawing/2016/5/13/chartex" xmlns:cx8="http://schemas.microsoft.com/office/drawing/2016/5/14/chartex" xmlns:mc="http://schemas.openxmlformats.org/markup-compatibility/2006" xmlns:aink="http://schemas.microsoft.com/office/drawing/2016/ink" xmlns:am3d="http://schemas.microsoft.com/office/drawing/2017/model3d" xmlns:o="urn:schemas-microsoft-com:office:office" xmlns:r="http://schemas.openxmlformats.org/officeDocument/2006/relationships" xmlns:m="http://schemas.openxmlformats.org/officeDocument/2006/math" xmlns:v="urn:schemas-microsoft-com:vml" xmlns:wp14="http://schemas.microsoft.com/office/word/2010/wordprocessingDrawing" xmlns:wp="http://schemas.openxmlformats.org/drawingml/2006/wordprocessingDrawing" xmlns:w10="urn:schemas-microsoft-com:office:word" xmlns:w="http://schemas.openxmlformats.org/wordprocessingml/2006/main" xmlns:w14="http://schemas.microsoft.com/office/word/2010/wordml" xmlns:w15="http://schemas.microsoft.com/office/word/2012/wordml" xmlns:w16cex="http://schemas.microsoft.com/office/word/2018/wordml/cex" xmlns:w16cid="http://schemas.microsoft.com/office/word/2016/wordml/cid" xmlns:w16="http://schemas.microsoft.com/office/word/2018/wordml" xmlns:w16sdtdh="http://schemas.microsoft.com/office/word/2020/wordml/sdtdatahash" xmlns:w16se="http://schemas.microsoft.com/office/word/2015/wordml/symex" xmlns:wpg="http://schemas.microsoft.com/office/word/2010/wordprocessingGroup" xmlns:wpi="http://schemas.microsoft.com/office/word/2010/wordprocessingInk" xmlns:wne="http://schemas.microsoft.com/office/word/2006/wordml" xmlns:wps="http://schemas.microsoft.com/office/word/2010/wordprocessingShape" mc:Ignorable="w14 w15 w16se w16cid w16 w16cex w16sdtdh wp14">
   <w:body>
     <w:p>
       <w:pPr>
@@ -702,8 +702,6 @@
             <w:r>
               <w:t>Debe realizar la entidad de Detalle_pago</w:t>
             </w:r>
-            <w:bookmarkStart w:id="0" w:name="_GoBack"/>
-            <w:bookmarkEnd w:id="0"/>
           </w:p>
         </w:tc>
       </w:tr>
@@ -759,6 +757,9 @@
               <w:ind w:left="0"/>
               <w:cnfStyle w:val="000000100000" w:firstRow="0" w:lastRow="0" w:firstColumn="0" w:lastColumn="0" w:oddVBand="0" w:evenVBand="0" w:oddHBand="1" w:evenHBand="0" w:firstRowFirstColumn="0" w:firstRowLastColumn="0" w:lastRowFirstColumn="0" w:lastRowLastColumn="0"/>
             </w:pPr>
+            <w:r>
+              <w:t>Debe realizar la entidad de promoción.</w:t>
+            </w:r>
           </w:p>
         </w:tc>
       </w:tr>
@@ -832,23 +833,7 @@
               <w:ind w:left="0"/>
             </w:pPr>
             <w:r>
-              <w:t xml:space="preserve">Joshua </w:t>
-            </w:r>
-            <w:proofErr w:type="spellStart"/>
-            <w:r>
-              <w:t>Elijhab</w:t>
-            </w:r>
-            <w:proofErr w:type="spellEnd"/>
-            <w:r>
-              <w:t xml:space="preserve"> </w:t>
-            </w:r>
-            <w:proofErr w:type="spellStart"/>
-            <w:r>
-              <w:t>Rosselin</w:t>
-            </w:r>
-            <w:proofErr w:type="spellEnd"/>
-            <w:r>
-              <w:t xml:space="preserve"> Corzo </w:t>
+              <w:t xml:space="preserve">Joshua Elijhab Rosselin Corzo </w:t>
             </w:r>
             <w:r>
               <w:t xml:space="preserve">- </w:t>
@@ -957,23 +942,7 @@
               <w:ind w:left="0"/>
             </w:pPr>
             <w:r>
-              <w:t xml:space="preserve">James Bryan </w:t>
-            </w:r>
-            <w:proofErr w:type="spellStart"/>
-            <w:r>
-              <w:t>Sipac</w:t>
-            </w:r>
-            <w:proofErr w:type="spellEnd"/>
-            <w:r>
-              <w:t xml:space="preserve"> </w:t>
-            </w:r>
-            <w:proofErr w:type="spellStart"/>
-            <w:r>
-              <w:t>Sipac</w:t>
-            </w:r>
-            <w:proofErr w:type="spellEnd"/>
-            <w:r>
-              <w:t xml:space="preserve"> - </w:t>
+              <w:t xml:space="preserve">James Bryan Sipac Sipac - </w:t>
             </w:r>
             <w:r>
               <w:t>2022133</w:t>
@@ -1024,15 +993,7 @@
               <w:ind w:left="0"/>
             </w:pPr>
             <w:r>
-              <w:t xml:space="preserve">Sergio Eduardo </w:t>
-            </w:r>
-            <w:proofErr w:type="spellStart"/>
-            <w:r>
-              <w:t>Tepaz</w:t>
-            </w:r>
-            <w:proofErr w:type="spellEnd"/>
-            <w:r>
-              <w:t xml:space="preserve"> Vela - 2022164</w:t>
+              <w:t>Sergio Eduardo Tepaz Vela - 2022164</w:t>
             </w:r>
           </w:p>
         </w:tc>
@@ -1151,8 +1112,8 @@
 </file>
 
 <file path=word/numbering.xml><?xml version="1.0" encoding="utf-8"?>
-<w:numbering xmlns:wpc="http://schemas.microsoft.com/office/word/2010/wordprocessingCanvas" xmlns:mc="http://schemas.openxmlformats.org/markup-compatibility/2006" xmlns:o="urn:schemas-microsoft-com:office:office" xmlns:r="http://schemas.openxmlformats.org/officeDocument/2006/relationships" xmlns:m="http://schemas.openxmlformats.org/officeDocument/2006/math" xmlns:v="urn:schemas-microsoft-com:vml" xmlns:wp14="http://schemas.microsoft.com/office/word/2010/wordprocessingDrawing" xmlns:wp="http://schemas.openxmlformats.org/drawingml/2006/wordprocessingDrawing" xmlns:w10="urn:schemas-microsoft-com:office:word" xmlns:w="http://schemas.openxmlformats.org/wordprocessingml/2006/main" xmlns:w14="http://schemas.microsoft.com/office/word/2010/wordml" xmlns:w15="http://schemas.microsoft.com/office/word/2012/wordml" xmlns:wpg="http://schemas.microsoft.com/office/word/2010/wordprocessingGroup" xmlns:wpi="http://schemas.microsoft.com/office/word/2010/wordprocessingInk" xmlns:wne="http://schemas.microsoft.com/office/word/2006/wordml" xmlns:wps="http://schemas.microsoft.com/office/word/2010/wordprocessingShape" mc:Ignorable="w14 w15 wp14">
-  <w:abstractNum w:abstractNumId="0">
+<w:numbering xmlns:wpc="http://schemas.microsoft.com/office/word/2010/wordprocessingCanvas" xmlns:cx="http://schemas.microsoft.com/office/drawing/2014/chartex" xmlns:cx1="http://schemas.microsoft.com/office/drawing/2015/9/8/chartex" xmlns:cx2="http://schemas.microsoft.com/office/drawing/2015/10/21/chartex" xmlns:cx3="http://schemas.microsoft.com/office/drawing/2016/5/9/chartex" xmlns:cx4="http://schemas.microsoft.com/office/drawing/2016/5/10/chartex" xmlns:cx5="http://schemas.microsoft.com/office/drawing/2016/5/11/chartex" xmlns:cx6="http://schemas.microsoft.com/office/drawing/2016/5/12/chartex" xmlns:cx7="http://schemas.microsoft.com/office/drawing/2016/5/13/chartex" xmlns:cx8="http://schemas.microsoft.com/office/drawing/2016/5/14/chartex" xmlns:mc="http://schemas.openxmlformats.org/markup-compatibility/2006" xmlns:aink="http://schemas.microsoft.com/office/drawing/2016/ink" xmlns:am3d="http://schemas.microsoft.com/office/drawing/2017/model3d" xmlns:o="urn:schemas-microsoft-com:office:office" xmlns:r="http://schemas.openxmlformats.org/officeDocument/2006/relationships" xmlns:m="http://schemas.openxmlformats.org/officeDocument/2006/math" xmlns:v="urn:schemas-microsoft-com:vml" xmlns:wp14="http://schemas.microsoft.com/office/word/2010/wordprocessingDrawing" xmlns:wp="http://schemas.openxmlformats.org/drawingml/2006/wordprocessingDrawing" xmlns:w10="urn:schemas-microsoft-com:office:word" xmlns:w="http://schemas.openxmlformats.org/wordprocessingml/2006/main" xmlns:w14="http://schemas.microsoft.com/office/word/2010/wordml" xmlns:w15="http://schemas.microsoft.com/office/word/2012/wordml" xmlns:w16cex="http://schemas.microsoft.com/office/word/2018/wordml/cex" xmlns:w16cid="http://schemas.microsoft.com/office/word/2016/wordml/cid" xmlns:w16="http://schemas.microsoft.com/office/word/2018/wordml" xmlns:w16sdtdh="http://schemas.microsoft.com/office/word/2020/wordml/sdtdatahash" xmlns:w16se="http://schemas.microsoft.com/office/word/2015/wordml/symex" xmlns:wpg="http://schemas.microsoft.com/office/word/2010/wordprocessingGroup" xmlns:wpi="http://schemas.microsoft.com/office/word/2010/wordprocessingInk" xmlns:wne="http://schemas.microsoft.com/office/word/2006/wordml" xmlns:wps="http://schemas.microsoft.com/office/word/2010/wordprocessingShape" mc:Ignorable="w14 w15 w16se w16cid w16 w16cex w16sdtdh wp14">
+  <w:abstractNum w:abstractNumId="0" w15:restartNumberingAfterBreak="0">
     <w:nsid w:val="009D479B"/>
     <w:multiLevelType w:val="hybridMultilevel"/>
     <w:tmpl w:val="20A6FC0C"/>
@@ -1264,7 +1225,7 @@
       </w:rPr>
     </w:lvl>
   </w:abstractNum>
-  <w:abstractNum w:abstractNumId="1">
+  <w:abstractNum w:abstractNumId="1" w15:restartNumberingAfterBreak="0">
     <w:nsid w:val="1263116E"/>
     <w:multiLevelType w:val="hybridMultilevel"/>
     <w:tmpl w:val="D41CB944"/>
@@ -1376,7 +1337,7 @@
       </w:rPr>
     </w:lvl>
   </w:abstractNum>
-  <w:abstractNum w:abstractNumId="2">
+  <w:abstractNum w:abstractNumId="2" w15:restartNumberingAfterBreak="0">
     <w:nsid w:val="3DE65A86"/>
     <w:multiLevelType w:val="hybridMultilevel"/>
     <w:tmpl w:val="C4626934"/>
@@ -1501,7 +1462,7 @@
 </file>
 
 <file path=word/styles.xml><?xml version="1.0" encoding="utf-8"?>
-<w:styles xmlns:mc="http://schemas.openxmlformats.org/markup-compatibility/2006" xmlns:r="http://schemas.openxmlformats.org/officeDocument/2006/relationships" xmlns:w="http://schemas.openxmlformats.org/wordprocessingml/2006/main" xmlns:w14="http://schemas.microsoft.com/office/word/2010/wordml" xmlns:w15="http://schemas.microsoft.com/office/word/2012/wordml" mc:Ignorable="w14 w15">
+<w:styles xmlns:mc="http://schemas.openxmlformats.org/markup-compatibility/2006" xmlns:r="http://schemas.openxmlformats.org/officeDocument/2006/relationships" xmlns:w="http://schemas.openxmlformats.org/wordprocessingml/2006/main" xmlns:w14="http://schemas.microsoft.com/office/word/2010/wordml" xmlns:w15="http://schemas.microsoft.com/office/word/2012/wordml" xmlns:w16cex="http://schemas.microsoft.com/office/word/2018/wordml/cex" xmlns:w16cid="http://schemas.microsoft.com/office/word/2016/wordml/cid" xmlns:w16="http://schemas.microsoft.com/office/word/2018/wordml" xmlns:w16sdtdh="http://schemas.microsoft.com/office/word/2020/wordml/sdtdatahash" xmlns:w16se="http://schemas.microsoft.com/office/word/2015/wordml/symex" mc:Ignorable="w14 w15 w16se w16cid w16 w16cex w16sdtdh">
   <w:docDefaults>
     <w:rPrDefault>
       <w:rPr>
@@ -1517,7 +1478,7 @@
       </w:pPr>
     </w:pPrDefault>
   </w:docDefaults>
-  <w:latentStyles w:defLockedState="0" w:defUIPriority="99" w:defSemiHidden="0" w:defUnhideWhenUsed="0" w:defQFormat="0" w:count="371">
+  <w:latentStyles w:defLockedState="0" w:defUIPriority="99" w:defSemiHidden="0" w:defUnhideWhenUsed="0" w:defQFormat="0" w:count="376">
     <w:lsdException w:name="Normal" w:uiPriority="0" w:qFormat="1"/>
     <w:lsdException w:name="heading 1" w:uiPriority="9" w:qFormat="1"/>
     <w:lsdException w:name="heading 2" w:semiHidden="1" w:uiPriority="9" w:unhideWhenUsed="1" w:qFormat="1"/>
@@ -1623,7 +1584,6 @@
     <w:lsdException w:name="HTML Sample" w:semiHidden="1" w:unhideWhenUsed="1"/>
     <w:lsdException w:name="HTML Typewriter" w:semiHidden="1" w:unhideWhenUsed="1"/>
     <w:lsdException w:name="HTML Variable" w:semiHidden="1" w:unhideWhenUsed="1"/>
-    <w:lsdException w:name="Normal Table" w:semiHidden="1" w:unhideWhenUsed="1"/>
     <w:lsdException w:name="annotation subject" w:semiHidden="1" w:unhideWhenUsed="1"/>
     <w:lsdException w:name="No List" w:semiHidden="1" w:unhideWhenUsed="1"/>
     <w:lsdException w:name="Outline List 1" w:semiHidden="1" w:unhideWhenUsed="1"/>
@@ -1666,11 +1626,8 @@
     <w:lsdException w:name="Table Contemporary" w:semiHidden="1" w:unhideWhenUsed="1"/>
     <w:lsdException w:name="Table Elegant" w:semiHidden="1" w:unhideWhenUsed="1"/>
     <w:lsdException w:name="Table Professional" w:semiHidden="1" w:unhideWhenUsed="1"/>
-    <w:lsdException w:name="Table Subtle 1" w:semiHidden="1" w:unhideWhenUsed="1"/>
     <w:lsdException w:name="Table Subtle 2" w:semiHidden="1" w:unhideWhenUsed="1"/>
     <w:lsdException w:name="Table Web 1" w:semiHidden="1" w:unhideWhenUsed="1"/>
-    <w:lsdException w:name="Table Web 2" w:semiHidden="1" w:unhideWhenUsed="1"/>
-    <w:lsdException w:name="Table Web 3" w:semiHidden="1" w:unhideWhenUsed="1"/>
     <w:lsdException w:name="Balloon Text" w:semiHidden="1" w:unhideWhenUsed="1"/>
     <w:lsdException w:name="Table Grid" w:uiPriority="39"/>
     <w:lsdException w:name="Table Theme" w:semiHidden="1" w:unhideWhenUsed="1"/>
@@ -1889,6 +1846,11 @@
     <w:lsdException w:name="List Table 5 Dark Accent 6" w:uiPriority="50"/>
     <w:lsdException w:name="List Table 6 Colorful Accent 6" w:uiPriority="51"/>
     <w:lsdException w:name="List Table 7 Colorful Accent 6" w:uiPriority="52"/>
+    <w:lsdException w:name="Mention" w:semiHidden="1" w:unhideWhenUsed="1"/>
+    <w:lsdException w:name="Smart Hyperlink" w:semiHidden="1" w:unhideWhenUsed="1"/>
+    <w:lsdException w:name="Hashtag" w:semiHidden="1" w:unhideWhenUsed="1"/>
+    <w:lsdException w:name="Unresolved Mention" w:semiHidden="1" w:unhideWhenUsed="1"/>
+    <w:lsdException w:name="Smart Link" w:semiHidden="1" w:unhideWhenUsed="1"/>
   </w:latentStyles>
   <w:style w:type="paragraph" w:default="1" w:styleId="Normal">
     <w:name w:val="Normal"/>
@@ -1993,7 +1955,6 @@
       <w:spacing w:after="0" w:line="240" w:lineRule="auto"/>
     </w:pPr>
     <w:tblPr>
-      <w:tblInd w:w="0" w:type="dxa"/>
       <w:tblBorders>
         <w:top w:val="single" w:sz="4" w:space="0" w:color="auto"/>
         <w:left w:val="single" w:sz="4" w:space="0" w:color="auto"/>
@@ -2002,12 +1963,6 @@
         <w:insideH w:val="single" w:sz="4" w:space="0" w:color="auto"/>
         <w:insideV w:val="single" w:sz="4" w:space="0" w:color="auto"/>
       </w:tblBorders>
-      <w:tblCellMar>
-        <w:top w:w="0" w:type="dxa"/>
-        <w:left w:w="108" w:type="dxa"/>
-        <w:bottom w:w="0" w:type="dxa"/>
-        <w:right w:w="108" w:type="dxa"/>
-      </w:tblCellMar>
     </w:tblPr>
   </w:style>
   <w:style w:type="table" w:styleId="Tabladelista3-nfasis5">
@@ -2021,19 +1976,12 @@
     <w:tblPr>
       <w:tblStyleRowBandSize w:val="1"/>
       <w:tblStyleColBandSize w:val="1"/>
-      <w:tblInd w:w="0" w:type="dxa"/>
       <w:tblBorders>
         <w:top w:val="single" w:sz="4" w:space="0" w:color="5B9BD5" w:themeColor="accent5"/>
         <w:left w:val="single" w:sz="4" w:space="0" w:color="5B9BD5" w:themeColor="accent5"/>
         <w:bottom w:val="single" w:sz="4" w:space="0" w:color="5B9BD5" w:themeColor="accent5"/>
         <w:right w:val="single" w:sz="4" w:space="0" w:color="5B9BD5" w:themeColor="accent5"/>
       </w:tblBorders>
-      <w:tblCellMar>
-        <w:top w:w="0" w:type="dxa"/>
-        <w:left w:w="108" w:type="dxa"/>
-        <w:bottom w:w="0" w:type="dxa"/>
-        <w:right w:w="108" w:type="dxa"/>
-      </w:tblCellMar>
     </w:tblPr>
     <w:tblStylePr w:type="firstRow">
       <w:rPr>
@@ -2152,19 +2100,12 @@
     <w:tblPr>
       <w:tblStyleRowBandSize w:val="1"/>
       <w:tblStyleColBandSize w:val="1"/>
-      <w:tblInd w:w="0" w:type="dxa"/>
       <w:tblBorders>
         <w:top w:val="single" w:sz="2" w:space="0" w:color="666666" w:themeColor="text1" w:themeTint="99"/>
         <w:bottom w:val="single" w:sz="2" w:space="0" w:color="666666" w:themeColor="text1" w:themeTint="99"/>
         <w:insideH w:val="single" w:sz="2" w:space="0" w:color="666666" w:themeColor="text1" w:themeTint="99"/>
         <w:insideV w:val="single" w:sz="2" w:space="0" w:color="666666" w:themeColor="text1" w:themeTint="99"/>
       </w:tblBorders>
-      <w:tblCellMar>
-        <w:top w:w="0" w:type="dxa"/>
-        <w:left w:w="108" w:type="dxa"/>
-        <w:bottom w:w="0" w:type="dxa"/>
-        <w:right w:w="108" w:type="dxa"/>
-      </w:tblCellMar>
     </w:tblPr>
     <w:tblStylePr w:type="firstRow">
       <w:rPr>
@@ -2223,7 +2164,7 @@
       </w:tcPr>
     </w:tblStylePr>
   </w:style>
-  <w:style w:type="table" w:styleId="Tabladecuadrcula5oscura-nfasis5">
+  <w:style w:type="table" w:styleId="Tablaconcuadrcula5oscura-nfasis5">
     <w:name w:val="Grid Table 5 Dark Accent 5"/>
     <w:basedOn w:val="Tablanormal"/>
     <w:uiPriority w:val="50"/>
@@ -2234,7 +2175,6 @@
     <w:tblPr>
       <w:tblStyleRowBandSize w:val="1"/>
       <w:tblStyleColBandSize w:val="1"/>
-      <w:tblInd w:w="0" w:type="dxa"/>
       <w:tblBorders>
         <w:top w:val="single" w:sz="4" w:space="0" w:color="FFFFFF" w:themeColor="background1"/>
         <w:left w:val="single" w:sz="4" w:space="0" w:color="FFFFFF" w:themeColor="background1"/>
@@ -2243,12 +2183,6 @@
         <w:insideH w:val="single" w:sz="4" w:space="0" w:color="FFFFFF" w:themeColor="background1"/>
         <w:insideV w:val="single" w:sz="4" w:space="0" w:color="FFFFFF" w:themeColor="background1"/>
       </w:tblBorders>
-      <w:tblCellMar>
-        <w:top w:w="0" w:type="dxa"/>
-        <w:left w:w="108" w:type="dxa"/>
-        <w:bottom w:w="0" w:type="dxa"/>
-        <w:right w:w="108" w:type="dxa"/>
-      </w:tblCellMar>
     </w:tblPr>
     <w:tcPr>
       <w:shd w:val="clear" w:color="auto" w:fill="DEEAF6" w:themeFill="accent5" w:themeFillTint="33"/>
@@ -2347,18 +2281,11 @@
     <w:tblPr>
       <w:tblStyleRowBandSize w:val="1"/>
       <w:tblStyleColBandSize w:val="1"/>
-      <w:tblInd w:w="0" w:type="dxa"/>
       <w:tblBorders>
         <w:top w:val="single" w:sz="4" w:space="0" w:color="8EAADB" w:themeColor="accent1" w:themeTint="99"/>
         <w:bottom w:val="single" w:sz="4" w:space="0" w:color="8EAADB" w:themeColor="accent1" w:themeTint="99"/>
         <w:insideH w:val="single" w:sz="4" w:space="0" w:color="8EAADB" w:themeColor="accent1" w:themeTint="99"/>
       </w:tblBorders>
-      <w:tblCellMar>
-        <w:top w:w="0" w:type="dxa"/>
-        <w:left w:w="108" w:type="dxa"/>
-        <w:bottom w:w="0" w:type="dxa"/>
-        <w:right w:w="108" w:type="dxa"/>
-      </w:tblCellMar>
     </w:tblPr>
     <w:tblStylePr w:type="firstRow">
       <w:rPr>

</xml_diff>

<commit_message>
Modifico el archivo word broquel 2022168
</commit_message>
<xml_diff>
--- a/PrimeraParteProyecto.docx
+++ b/PrimeraParteProyecto.docx
@@ -1,6 +1,6 @@
 
 <file path=word/document.xml><?xml version="1.0" encoding="utf-8"?>
-<w:document xmlns:wpc="http://schemas.microsoft.com/office/word/2010/wordprocessingCanvas" xmlns:cx="http://schemas.microsoft.com/office/drawing/2014/chartex" xmlns:cx1="http://schemas.microsoft.com/office/drawing/2015/9/8/chartex" xmlns:cx2="http://schemas.microsoft.com/office/drawing/2015/10/21/chartex" xmlns:cx3="http://schemas.microsoft.com/office/drawing/2016/5/9/chartex" xmlns:cx4="http://schemas.microsoft.com/office/drawing/2016/5/10/chartex" xmlns:cx5="http://schemas.microsoft.com/office/drawing/2016/5/11/chartex" xmlns:cx6="http://schemas.microsoft.com/office/drawing/2016/5/12/chartex" xmlns:cx7="http://schemas.microsoft.com/office/drawing/2016/5/13/chartex" xmlns:cx8="http://schemas.microsoft.com/office/drawing/2016/5/14/chartex" xmlns:mc="http://schemas.openxmlformats.org/markup-compatibility/2006" xmlns:aink="http://schemas.microsoft.com/office/drawing/2016/ink" xmlns:am3d="http://schemas.microsoft.com/office/drawing/2017/model3d" xmlns:o="urn:schemas-microsoft-com:office:office" xmlns:r="http://schemas.openxmlformats.org/officeDocument/2006/relationships" xmlns:m="http://schemas.openxmlformats.org/officeDocument/2006/math" xmlns:v="urn:schemas-microsoft-com:vml" xmlns:wp14="http://schemas.microsoft.com/office/word/2010/wordprocessingDrawing" xmlns:wp="http://schemas.openxmlformats.org/drawingml/2006/wordprocessingDrawing" xmlns:w10="urn:schemas-microsoft-com:office:word" xmlns:w="http://schemas.openxmlformats.org/wordprocessingml/2006/main" xmlns:w14="http://schemas.microsoft.com/office/word/2010/wordml" xmlns:w15="http://schemas.microsoft.com/office/word/2012/wordml" xmlns:w16cex="http://schemas.microsoft.com/office/word/2018/wordml/cex" xmlns:w16cid="http://schemas.microsoft.com/office/word/2016/wordml/cid" xmlns:w16="http://schemas.microsoft.com/office/word/2018/wordml" xmlns:w16sdtdh="http://schemas.microsoft.com/office/word/2020/wordml/sdtdatahash" xmlns:w16se="http://schemas.microsoft.com/office/word/2015/wordml/symex" xmlns:wpg="http://schemas.microsoft.com/office/word/2010/wordprocessingGroup" xmlns:wpi="http://schemas.microsoft.com/office/word/2010/wordprocessingInk" xmlns:wne="http://schemas.microsoft.com/office/word/2006/wordml" xmlns:wps="http://schemas.microsoft.com/office/word/2010/wordprocessingShape" mc:Ignorable="w14 w15 w16se w16cid w16 w16cex w16sdtdh wp14">
+<w:document xmlns:wpc="http://schemas.microsoft.com/office/word/2010/wordprocessingCanvas" xmlns:mc="http://schemas.openxmlformats.org/markup-compatibility/2006" xmlns:o="urn:schemas-microsoft-com:office:office" xmlns:r="http://schemas.openxmlformats.org/officeDocument/2006/relationships" xmlns:m="http://schemas.openxmlformats.org/officeDocument/2006/math" xmlns:v="urn:schemas-microsoft-com:vml" xmlns:wp14="http://schemas.microsoft.com/office/word/2010/wordprocessingDrawing" xmlns:wp="http://schemas.openxmlformats.org/drawingml/2006/wordprocessingDrawing" xmlns:w10="urn:schemas-microsoft-com:office:word" xmlns:w="http://schemas.openxmlformats.org/wordprocessingml/2006/main" xmlns:w14="http://schemas.microsoft.com/office/word/2010/wordml" xmlns:w15="http://schemas.microsoft.com/office/word/2012/wordml" xmlns:wpg="http://schemas.microsoft.com/office/word/2010/wordprocessingGroup" xmlns:wpi="http://schemas.microsoft.com/office/word/2010/wordprocessingInk" xmlns:wne="http://schemas.microsoft.com/office/word/2006/wordml" xmlns:wps="http://schemas.microsoft.com/office/word/2010/wordprocessingShape" mc:Ignorable="w14 w15 wp14">
   <w:body>
     <w:p>
       <w:pPr>
@@ -656,15 +656,22 @@
               <w:pStyle w:val="Prrafodelista"/>
               <w:ind w:left="0"/>
             </w:pPr>
-            <w:r>
-              <w:t xml:space="preserve">Josue Alejandro Pérez </w:t>
-            </w:r>
+            <w:proofErr w:type="spellStart"/>
+            <w:r>
+              <w:t>Josue</w:t>
+            </w:r>
+            <w:proofErr w:type="spellEnd"/>
+            <w:r>
+              <w:t xml:space="preserve"> Alejandro Pérez </w:t>
+            </w:r>
+            <w:proofErr w:type="spellStart"/>
             <w:r>
               <w:t>M</w:t>
             </w:r>
             <w:r>
               <w:t>aas</w:t>
             </w:r>
+            <w:proofErr w:type="spellEnd"/>
             <w:r>
               <w:t xml:space="preserve"> -</w:t>
             </w:r>
@@ -700,7 +707,13 @@
               <w:cnfStyle w:val="000000000000" w:firstRow="0" w:lastRow="0" w:firstColumn="0" w:lastColumn="0" w:oddVBand="0" w:evenVBand="0" w:oddHBand="0" w:evenHBand="0" w:firstRowFirstColumn="0" w:firstRowLastColumn="0" w:lastRowFirstColumn="0" w:lastRowLastColumn="0"/>
             </w:pPr>
             <w:r>
-              <w:t>Debe realizar la entidad de Detalle_pago</w:t>
+              <w:t>Debe</w:t>
+            </w:r>
+            <w:r>
+              <w:t xml:space="preserve"> realizar la entidad de Detalle </w:t>
+            </w:r>
+            <w:r>
+              <w:t>pago</w:t>
             </w:r>
           </w:p>
         </w:tc>
@@ -720,8 +733,21 @@
               <w:pStyle w:val="Prrafodelista"/>
               <w:ind w:left="0"/>
             </w:pPr>
-            <w:r>
-              <w:t xml:space="preserve">Angel David Bachac Peralta </w:t>
+            <w:proofErr w:type="spellStart"/>
+            <w:r>
+              <w:t>Angel</w:t>
+            </w:r>
+            <w:proofErr w:type="spellEnd"/>
+            <w:r>
+              <w:t xml:space="preserve"> David </w:t>
+            </w:r>
+            <w:proofErr w:type="spellStart"/>
+            <w:r>
+              <w:t>Bachac</w:t>
+            </w:r>
+            <w:proofErr w:type="spellEnd"/>
+            <w:r>
+              <w:t xml:space="preserve"> Peralta </w:t>
             </w:r>
             <w:r>
               <w:t xml:space="preserve">- </w:t>
@@ -778,8 +804,21 @@
               <w:ind w:left="0"/>
             </w:pPr>
             <w:r>
-              <w:t>Byron Fernando Roquel Batzibal</w:t>
-            </w:r>
+              <w:t xml:space="preserve">Byron Fernando </w:t>
+            </w:r>
+            <w:proofErr w:type="spellStart"/>
+            <w:r>
+              <w:t>Roquel</w:t>
+            </w:r>
+            <w:proofErr w:type="spellEnd"/>
+            <w:r>
+              <w:t xml:space="preserve"> </w:t>
+            </w:r>
+            <w:proofErr w:type="spellStart"/>
+            <w:r>
+              <w:t>Batzibal</w:t>
+            </w:r>
+            <w:proofErr w:type="spellEnd"/>
             <w:r>
               <w:t xml:space="preserve"> - </w:t>
             </w:r>
@@ -814,6 +853,9 @@
               <w:ind w:left="0"/>
               <w:cnfStyle w:val="000000000000" w:firstRow="0" w:lastRow="0" w:firstColumn="0" w:lastColumn="0" w:oddVBand="0" w:evenVBand="0" w:oddHBand="0" w:evenHBand="0" w:firstRowFirstColumn="0" w:firstRowLastColumn="0" w:lastRowFirstColumn="0" w:lastRowLastColumn="0"/>
             </w:pPr>
+            <w:r>
+              <w:t>Debe realizar la entidad de cesta</w:t>
+            </w:r>
           </w:p>
         </w:tc>
       </w:tr>
@@ -833,7 +875,23 @@
               <w:ind w:left="0"/>
             </w:pPr>
             <w:r>
-              <w:t xml:space="preserve">Joshua Elijhab Rosselin Corzo </w:t>
+              <w:t xml:space="preserve">Joshua </w:t>
+            </w:r>
+            <w:proofErr w:type="spellStart"/>
+            <w:r>
+              <w:t>Elijhab</w:t>
+            </w:r>
+            <w:proofErr w:type="spellEnd"/>
+            <w:r>
+              <w:t xml:space="preserve"> </w:t>
+            </w:r>
+            <w:proofErr w:type="spellStart"/>
+            <w:r>
+              <w:t>Rosselin</w:t>
+            </w:r>
+            <w:proofErr w:type="spellEnd"/>
+            <w:r>
+              <w:t xml:space="preserve"> Corzo </w:t>
             </w:r>
             <w:r>
               <w:t xml:space="preserve">- </w:t>
@@ -886,8 +944,21 @@
               <w:pStyle w:val="Prrafodelista"/>
               <w:ind w:left="0"/>
             </w:pPr>
-            <w:r>
-              <w:t>Fréderic Edmundo Silvestre Ixén - 2022163</w:t>
+            <w:proofErr w:type="spellStart"/>
+            <w:r>
+              <w:t>Fréderic</w:t>
+            </w:r>
+            <w:proofErr w:type="spellEnd"/>
+            <w:r>
+              <w:t xml:space="preserve"> Edmundo Silvestre </w:t>
+            </w:r>
+            <w:proofErr w:type="spellStart"/>
+            <w:r>
+              <w:t>Ixén</w:t>
+            </w:r>
+            <w:proofErr w:type="spellEnd"/>
+            <w:r>
+              <w:t xml:space="preserve"> - 2022163</w:t>
             </w:r>
           </w:p>
         </w:tc>
@@ -942,7 +1013,23 @@
               <w:ind w:left="0"/>
             </w:pPr>
             <w:r>
-              <w:t xml:space="preserve">James Bryan Sipac Sipac - </w:t>
+              <w:t xml:space="preserve">James Bryan </w:t>
+            </w:r>
+            <w:proofErr w:type="spellStart"/>
+            <w:r>
+              <w:t>Sipac</w:t>
+            </w:r>
+            <w:proofErr w:type="spellEnd"/>
+            <w:r>
+              <w:t xml:space="preserve"> </w:t>
+            </w:r>
+            <w:proofErr w:type="spellStart"/>
+            <w:r>
+              <w:t>Sipac</w:t>
+            </w:r>
+            <w:proofErr w:type="spellEnd"/>
+            <w:r>
+              <w:t xml:space="preserve"> - </w:t>
             </w:r>
             <w:r>
               <w:t>2022133</w:t>
@@ -993,7 +1080,15 @@
               <w:ind w:left="0"/>
             </w:pPr>
             <w:r>
-              <w:t>Sergio Eduardo Tepaz Vela - 2022164</w:t>
+              <w:t xml:space="preserve">Sergio Eduardo </w:t>
+            </w:r>
+            <w:proofErr w:type="spellStart"/>
+            <w:r>
+              <w:t>Tepaz</w:t>
+            </w:r>
+            <w:proofErr w:type="spellEnd"/>
+            <w:r>
+              <w:t xml:space="preserve"> Vela - 2022164</w:t>
             </w:r>
           </w:p>
         </w:tc>
@@ -1042,7 +1137,15 @@
               <w:ind w:left="0"/>
             </w:pPr>
             <w:r>
-              <w:t>Miguel David Yac Castro - 2022020</w:t>
+              <w:t xml:space="preserve">Miguel David </w:t>
+            </w:r>
+            <w:proofErr w:type="spellStart"/>
+            <w:r>
+              <w:t>Yac</w:t>
+            </w:r>
+            <w:proofErr w:type="spellEnd"/>
+            <w:r>
+              <w:t xml:space="preserve"> Castro - 2022020</w:t>
             </w:r>
           </w:p>
         </w:tc>
@@ -1076,7 +1179,10 @@
         </w:tc>
       </w:tr>
     </w:tbl>
-    <w:p/>
+    <w:p>
+      <w:bookmarkStart w:id="0" w:name="_GoBack"/>
+      <w:bookmarkEnd w:id="0"/>
+    </w:p>
     <w:p>
       <w:pPr>
         <w:pStyle w:val="Prrafodelista"/>
@@ -1112,8 +1218,8 @@
 </file>
 
 <file path=word/numbering.xml><?xml version="1.0" encoding="utf-8"?>
-<w:numbering xmlns:wpc="http://schemas.microsoft.com/office/word/2010/wordprocessingCanvas" xmlns:cx="http://schemas.microsoft.com/office/drawing/2014/chartex" xmlns:cx1="http://schemas.microsoft.com/office/drawing/2015/9/8/chartex" xmlns:cx2="http://schemas.microsoft.com/office/drawing/2015/10/21/chartex" xmlns:cx3="http://schemas.microsoft.com/office/drawing/2016/5/9/chartex" xmlns:cx4="http://schemas.microsoft.com/office/drawing/2016/5/10/chartex" xmlns:cx5="http://schemas.microsoft.com/office/drawing/2016/5/11/chartex" xmlns:cx6="http://schemas.microsoft.com/office/drawing/2016/5/12/chartex" xmlns:cx7="http://schemas.microsoft.com/office/drawing/2016/5/13/chartex" xmlns:cx8="http://schemas.microsoft.com/office/drawing/2016/5/14/chartex" xmlns:mc="http://schemas.openxmlformats.org/markup-compatibility/2006" xmlns:aink="http://schemas.microsoft.com/office/drawing/2016/ink" xmlns:am3d="http://schemas.microsoft.com/office/drawing/2017/model3d" xmlns:o="urn:schemas-microsoft-com:office:office" xmlns:r="http://schemas.openxmlformats.org/officeDocument/2006/relationships" xmlns:m="http://schemas.openxmlformats.org/officeDocument/2006/math" xmlns:v="urn:schemas-microsoft-com:vml" xmlns:wp14="http://schemas.microsoft.com/office/word/2010/wordprocessingDrawing" xmlns:wp="http://schemas.openxmlformats.org/drawingml/2006/wordprocessingDrawing" xmlns:w10="urn:schemas-microsoft-com:office:word" xmlns:w="http://schemas.openxmlformats.org/wordprocessingml/2006/main" xmlns:w14="http://schemas.microsoft.com/office/word/2010/wordml" xmlns:w15="http://schemas.microsoft.com/office/word/2012/wordml" xmlns:w16cex="http://schemas.microsoft.com/office/word/2018/wordml/cex" xmlns:w16cid="http://schemas.microsoft.com/office/word/2016/wordml/cid" xmlns:w16="http://schemas.microsoft.com/office/word/2018/wordml" xmlns:w16sdtdh="http://schemas.microsoft.com/office/word/2020/wordml/sdtdatahash" xmlns:w16se="http://schemas.microsoft.com/office/word/2015/wordml/symex" xmlns:wpg="http://schemas.microsoft.com/office/word/2010/wordprocessingGroup" xmlns:wpi="http://schemas.microsoft.com/office/word/2010/wordprocessingInk" xmlns:wne="http://schemas.microsoft.com/office/word/2006/wordml" xmlns:wps="http://schemas.microsoft.com/office/word/2010/wordprocessingShape" mc:Ignorable="w14 w15 w16se w16cid w16 w16cex w16sdtdh wp14">
-  <w:abstractNum w:abstractNumId="0" w15:restartNumberingAfterBreak="0">
+<w:numbering xmlns:wpc="http://schemas.microsoft.com/office/word/2010/wordprocessingCanvas" xmlns:mc="http://schemas.openxmlformats.org/markup-compatibility/2006" xmlns:o="urn:schemas-microsoft-com:office:office" xmlns:r="http://schemas.openxmlformats.org/officeDocument/2006/relationships" xmlns:m="http://schemas.openxmlformats.org/officeDocument/2006/math" xmlns:v="urn:schemas-microsoft-com:vml" xmlns:wp14="http://schemas.microsoft.com/office/word/2010/wordprocessingDrawing" xmlns:wp="http://schemas.openxmlformats.org/drawingml/2006/wordprocessingDrawing" xmlns:w10="urn:schemas-microsoft-com:office:word" xmlns:w="http://schemas.openxmlformats.org/wordprocessingml/2006/main" xmlns:w14="http://schemas.microsoft.com/office/word/2010/wordml" xmlns:w15="http://schemas.microsoft.com/office/word/2012/wordml" xmlns:wpg="http://schemas.microsoft.com/office/word/2010/wordprocessingGroup" xmlns:wpi="http://schemas.microsoft.com/office/word/2010/wordprocessingInk" xmlns:wne="http://schemas.microsoft.com/office/word/2006/wordml" xmlns:wps="http://schemas.microsoft.com/office/word/2010/wordprocessingShape" mc:Ignorable="w14 w15 wp14">
+  <w:abstractNum w:abstractNumId="0">
     <w:nsid w:val="009D479B"/>
     <w:multiLevelType w:val="hybridMultilevel"/>
     <w:tmpl w:val="20A6FC0C"/>
@@ -1225,7 +1331,7 @@
       </w:rPr>
     </w:lvl>
   </w:abstractNum>
-  <w:abstractNum w:abstractNumId="1" w15:restartNumberingAfterBreak="0">
+  <w:abstractNum w:abstractNumId="1">
     <w:nsid w:val="1263116E"/>
     <w:multiLevelType w:val="hybridMultilevel"/>
     <w:tmpl w:val="D41CB944"/>
@@ -1337,7 +1443,7 @@
       </w:rPr>
     </w:lvl>
   </w:abstractNum>
-  <w:abstractNum w:abstractNumId="2" w15:restartNumberingAfterBreak="0">
+  <w:abstractNum w:abstractNumId="2">
     <w:nsid w:val="3DE65A86"/>
     <w:multiLevelType w:val="hybridMultilevel"/>
     <w:tmpl w:val="C4626934"/>
@@ -1462,7 +1568,7 @@
 </file>
 
 <file path=word/styles.xml><?xml version="1.0" encoding="utf-8"?>
-<w:styles xmlns:mc="http://schemas.openxmlformats.org/markup-compatibility/2006" xmlns:r="http://schemas.openxmlformats.org/officeDocument/2006/relationships" xmlns:w="http://schemas.openxmlformats.org/wordprocessingml/2006/main" xmlns:w14="http://schemas.microsoft.com/office/word/2010/wordml" xmlns:w15="http://schemas.microsoft.com/office/word/2012/wordml" xmlns:w16cex="http://schemas.microsoft.com/office/word/2018/wordml/cex" xmlns:w16cid="http://schemas.microsoft.com/office/word/2016/wordml/cid" xmlns:w16="http://schemas.microsoft.com/office/word/2018/wordml" xmlns:w16sdtdh="http://schemas.microsoft.com/office/word/2020/wordml/sdtdatahash" xmlns:w16se="http://schemas.microsoft.com/office/word/2015/wordml/symex" mc:Ignorable="w14 w15 w16se w16cid w16 w16cex w16sdtdh">
+<w:styles xmlns:mc="http://schemas.openxmlformats.org/markup-compatibility/2006" xmlns:r="http://schemas.openxmlformats.org/officeDocument/2006/relationships" xmlns:w="http://schemas.openxmlformats.org/wordprocessingml/2006/main" xmlns:w14="http://schemas.microsoft.com/office/word/2010/wordml" xmlns:w15="http://schemas.microsoft.com/office/word/2012/wordml" mc:Ignorable="w14 w15">
   <w:docDefaults>
     <w:rPrDefault>
       <w:rPr>
@@ -1478,7 +1584,7 @@
       </w:pPr>
     </w:pPrDefault>
   </w:docDefaults>
-  <w:latentStyles w:defLockedState="0" w:defUIPriority="99" w:defSemiHidden="0" w:defUnhideWhenUsed="0" w:defQFormat="0" w:count="376">
+  <w:latentStyles w:defLockedState="0" w:defUIPriority="99" w:defSemiHidden="0" w:defUnhideWhenUsed="0" w:defQFormat="0" w:count="371">
     <w:lsdException w:name="Normal" w:uiPriority="0" w:qFormat="1"/>
     <w:lsdException w:name="heading 1" w:uiPriority="9" w:qFormat="1"/>
     <w:lsdException w:name="heading 2" w:semiHidden="1" w:uiPriority="9" w:unhideWhenUsed="1" w:qFormat="1"/>
@@ -1584,6 +1690,7 @@
     <w:lsdException w:name="HTML Sample" w:semiHidden="1" w:unhideWhenUsed="1"/>
     <w:lsdException w:name="HTML Typewriter" w:semiHidden="1" w:unhideWhenUsed="1"/>
     <w:lsdException w:name="HTML Variable" w:semiHidden="1" w:unhideWhenUsed="1"/>
+    <w:lsdException w:name="Normal Table" w:semiHidden="1" w:unhideWhenUsed="1"/>
     <w:lsdException w:name="annotation subject" w:semiHidden="1" w:unhideWhenUsed="1"/>
     <w:lsdException w:name="No List" w:semiHidden="1" w:unhideWhenUsed="1"/>
     <w:lsdException w:name="Outline List 1" w:semiHidden="1" w:unhideWhenUsed="1"/>
@@ -1626,8 +1733,11 @@
     <w:lsdException w:name="Table Contemporary" w:semiHidden="1" w:unhideWhenUsed="1"/>
     <w:lsdException w:name="Table Elegant" w:semiHidden="1" w:unhideWhenUsed="1"/>
     <w:lsdException w:name="Table Professional" w:semiHidden="1" w:unhideWhenUsed="1"/>
+    <w:lsdException w:name="Table Subtle 1" w:semiHidden="1" w:unhideWhenUsed="1"/>
     <w:lsdException w:name="Table Subtle 2" w:semiHidden="1" w:unhideWhenUsed="1"/>
     <w:lsdException w:name="Table Web 1" w:semiHidden="1" w:unhideWhenUsed="1"/>
+    <w:lsdException w:name="Table Web 2" w:semiHidden="1" w:unhideWhenUsed="1"/>
+    <w:lsdException w:name="Table Web 3" w:semiHidden="1" w:unhideWhenUsed="1"/>
     <w:lsdException w:name="Balloon Text" w:semiHidden="1" w:unhideWhenUsed="1"/>
     <w:lsdException w:name="Table Grid" w:uiPriority="39"/>
     <w:lsdException w:name="Table Theme" w:semiHidden="1" w:unhideWhenUsed="1"/>
@@ -1846,11 +1956,6 @@
     <w:lsdException w:name="List Table 5 Dark Accent 6" w:uiPriority="50"/>
     <w:lsdException w:name="List Table 6 Colorful Accent 6" w:uiPriority="51"/>
     <w:lsdException w:name="List Table 7 Colorful Accent 6" w:uiPriority="52"/>
-    <w:lsdException w:name="Mention" w:semiHidden="1" w:unhideWhenUsed="1"/>
-    <w:lsdException w:name="Smart Hyperlink" w:semiHidden="1" w:unhideWhenUsed="1"/>
-    <w:lsdException w:name="Hashtag" w:semiHidden="1" w:unhideWhenUsed="1"/>
-    <w:lsdException w:name="Unresolved Mention" w:semiHidden="1" w:unhideWhenUsed="1"/>
-    <w:lsdException w:name="Smart Link" w:semiHidden="1" w:unhideWhenUsed="1"/>
   </w:latentStyles>
   <w:style w:type="paragraph" w:default="1" w:styleId="Normal">
     <w:name w:val="Normal"/>
@@ -1955,6 +2060,7 @@
       <w:spacing w:after="0" w:line="240" w:lineRule="auto"/>
     </w:pPr>
     <w:tblPr>
+      <w:tblInd w:w="0" w:type="dxa"/>
       <w:tblBorders>
         <w:top w:val="single" w:sz="4" w:space="0" w:color="auto"/>
         <w:left w:val="single" w:sz="4" w:space="0" w:color="auto"/>
@@ -1963,6 +2069,12 @@
         <w:insideH w:val="single" w:sz="4" w:space="0" w:color="auto"/>
         <w:insideV w:val="single" w:sz="4" w:space="0" w:color="auto"/>
       </w:tblBorders>
+      <w:tblCellMar>
+        <w:top w:w="0" w:type="dxa"/>
+        <w:left w:w="108" w:type="dxa"/>
+        <w:bottom w:w="0" w:type="dxa"/>
+        <w:right w:w="108" w:type="dxa"/>
+      </w:tblCellMar>
     </w:tblPr>
   </w:style>
   <w:style w:type="table" w:styleId="Tabladelista3-nfasis5">
@@ -1976,12 +2088,19 @@
     <w:tblPr>
       <w:tblStyleRowBandSize w:val="1"/>
       <w:tblStyleColBandSize w:val="1"/>
+      <w:tblInd w:w="0" w:type="dxa"/>
       <w:tblBorders>
         <w:top w:val="single" w:sz="4" w:space="0" w:color="5B9BD5" w:themeColor="accent5"/>
         <w:left w:val="single" w:sz="4" w:space="0" w:color="5B9BD5" w:themeColor="accent5"/>
         <w:bottom w:val="single" w:sz="4" w:space="0" w:color="5B9BD5" w:themeColor="accent5"/>
         <w:right w:val="single" w:sz="4" w:space="0" w:color="5B9BD5" w:themeColor="accent5"/>
       </w:tblBorders>
+      <w:tblCellMar>
+        <w:top w:w="0" w:type="dxa"/>
+        <w:left w:w="108" w:type="dxa"/>
+        <w:bottom w:w="0" w:type="dxa"/>
+        <w:right w:w="108" w:type="dxa"/>
+      </w:tblCellMar>
     </w:tblPr>
     <w:tblStylePr w:type="firstRow">
       <w:rPr>
@@ -2100,12 +2219,19 @@
     <w:tblPr>
       <w:tblStyleRowBandSize w:val="1"/>
       <w:tblStyleColBandSize w:val="1"/>
+      <w:tblInd w:w="0" w:type="dxa"/>
       <w:tblBorders>
         <w:top w:val="single" w:sz="2" w:space="0" w:color="666666" w:themeColor="text1" w:themeTint="99"/>
         <w:bottom w:val="single" w:sz="2" w:space="0" w:color="666666" w:themeColor="text1" w:themeTint="99"/>
         <w:insideH w:val="single" w:sz="2" w:space="0" w:color="666666" w:themeColor="text1" w:themeTint="99"/>
         <w:insideV w:val="single" w:sz="2" w:space="0" w:color="666666" w:themeColor="text1" w:themeTint="99"/>
       </w:tblBorders>
+      <w:tblCellMar>
+        <w:top w:w="0" w:type="dxa"/>
+        <w:left w:w="108" w:type="dxa"/>
+        <w:bottom w:w="0" w:type="dxa"/>
+        <w:right w:w="108" w:type="dxa"/>
+      </w:tblCellMar>
     </w:tblPr>
     <w:tblStylePr w:type="firstRow">
       <w:rPr>
@@ -2164,7 +2290,7 @@
       </w:tcPr>
     </w:tblStylePr>
   </w:style>
-  <w:style w:type="table" w:styleId="Tablaconcuadrcula5oscura-nfasis5">
+  <w:style w:type="table" w:styleId="Tabladecuadrcula5oscura-nfasis5">
     <w:name w:val="Grid Table 5 Dark Accent 5"/>
     <w:basedOn w:val="Tablanormal"/>
     <w:uiPriority w:val="50"/>
@@ -2175,6 +2301,7 @@
     <w:tblPr>
       <w:tblStyleRowBandSize w:val="1"/>
       <w:tblStyleColBandSize w:val="1"/>
+      <w:tblInd w:w="0" w:type="dxa"/>
       <w:tblBorders>
         <w:top w:val="single" w:sz="4" w:space="0" w:color="FFFFFF" w:themeColor="background1"/>
         <w:left w:val="single" w:sz="4" w:space="0" w:color="FFFFFF" w:themeColor="background1"/>
@@ -2183,6 +2310,12 @@
         <w:insideH w:val="single" w:sz="4" w:space="0" w:color="FFFFFF" w:themeColor="background1"/>
         <w:insideV w:val="single" w:sz="4" w:space="0" w:color="FFFFFF" w:themeColor="background1"/>
       </w:tblBorders>
+      <w:tblCellMar>
+        <w:top w:w="0" w:type="dxa"/>
+        <w:left w:w="108" w:type="dxa"/>
+        <w:bottom w:w="0" w:type="dxa"/>
+        <w:right w:w="108" w:type="dxa"/>
+      </w:tblCellMar>
     </w:tblPr>
     <w:tcPr>
       <w:shd w:val="clear" w:color="auto" w:fill="DEEAF6" w:themeFill="accent5" w:themeFillTint="33"/>
@@ -2281,11 +2414,18 @@
     <w:tblPr>
       <w:tblStyleRowBandSize w:val="1"/>
       <w:tblStyleColBandSize w:val="1"/>
+      <w:tblInd w:w="0" w:type="dxa"/>
       <w:tblBorders>
         <w:top w:val="single" w:sz="4" w:space="0" w:color="8EAADB" w:themeColor="accent1" w:themeTint="99"/>
         <w:bottom w:val="single" w:sz="4" w:space="0" w:color="8EAADB" w:themeColor="accent1" w:themeTint="99"/>
         <w:insideH w:val="single" w:sz="4" w:space="0" w:color="8EAADB" w:themeColor="accent1" w:themeTint="99"/>
       </w:tblBorders>
+      <w:tblCellMar>
+        <w:top w:w="0" w:type="dxa"/>
+        <w:left w:w="108" w:type="dxa"/>
+        <w:bottom w:w="0" w:type="dxa"/>
+        <w:right w:w="108" w:type="dxa"/>
+      </w:tblCellMar>
     </w:tblPr>
     <w:tblStylePr w:type="firstRow">
       <w:rPr>

</xml_diff>

<commit_message>
archivo word modificado por Joshua Rosselin 2022050
</commit_message>
<xml_diff>
--- a/PrimeraParteProyecto.docx
+++ b/PrimeraParteProyecto.docx
@@ -926,7 +926,15 @@
               <w:pStyle w:val="Prrafodelista"/>
               <w:ind w:left="0"/>
               <w:cnfStyle w:val="000000100000" w:firstRow="0" w:lastRow="0" w:firstColumn="0" w:lastColumn="0" w:oddVBand="0" w:evenVBand="0" w:oddHBand="1" w:evenHBand="0" w:firstRowFirstColumn="0" w:firstRowLastColumn="0" w:lastRowFirstColumn="0" w:lastRowLastColumn="0"/>
-            </w:pPr>
+              <w:rPr>
+                <w:u w:val="single"/>
+              </w:rPr>
+            </w:pPr>
+            <w:r>
+              <w:t>De realizar la entidad de Servicio-Cliente.</w:t>
+            </w:r>
+            <w:bookmarkStart w:id="0" w:name="_GoBack"/>
+            <w:bookmarkEnd w:id="0"/>
           </w:p>
         </w:tc>
       </w:tr>
@@ -1179,10 +1187,7 @@
         </w:tc>
       </w:tr>
     </w:tbl>
-    <w:p>
-      <w:bookmarkStart w:id="0" w:name="_GoBack"/>
-      <w:bookmarkEnd w:id="0"/>
-    </w:p>
+    <w:p/>
     <w:p>
       <w:pPr>
         <w:pStyle w:val="Prrafodelista"/>

</xml_diff>

<commit_message>
Modifico el archivo Word fsilvestre 2022163
</commit_message>
<xml_diff>
--- a/PrimeraParteProyecto.docx
+++ b/PrimeraParteProyecto.docx
@@ -533,6 +533,7 @@
           <w:tcPr>
             <w:cnfStyle w:val="001000000000" w:firstRow="0" w:lastRow="0" w:firstColumn="1" w:lastColumn="0" w:oddVBand="0" w:evenVBand="0" w:oddHBand="0" w:evenHBand="0" w:firstRowFirstColumn="0" w:firstRowLastColumn="0" w:lastRowFirstColumn="0" w:lastRowLastColumn="0"/>
             <w:tcW w:w="4139" w:type="dxa"/>
+            <w:vAlign w:val="center"/>
           </w:tcPr>
           <w:p>
             <w:pPr>
@@ -551,6 +552,7 @@
         <w:tc>
           <w:tcPr>
             <w:tcW w:w="3483" w:type="dxa"/>
+            <w:vAlign w:val="center"/>
           </w:tcPr>
           <w:p>
             <w:pPr>
@@ -599,11 +601,13 @@
           <w:tcPr>
             <w:cnfStyle w:val="001000000000" w:firstRow="0" w:lastRow="0" w:firstColumn="1" w:lastColumn="0" w:oddVBand="0" w:evenVBand="0" w:oddHBand="0" w:evenHBand="0" w:firstRowFirstColumn="0" w:firstRowLastColumn="0" w:lastRowFirstColumn="0" w:lastRowLastColumn="0"/>
             <w:tcW w:w="4139" w:type="dxa"/>
+            <w:vAlign w:val="center"/>
           </w:tcPr>
           <w:p>
             <w:pPr>
               <w:pStyle w:val="Prrafodelista"/>
               <w:ind w:left="0"/>
+              <w:jc w:val="center"/>
             </w:pPr>
             <w:r>
               <w:t>Rubén Darío Paredes Flores - 2022088</w:t>
@@ -613,6 +617,7 @@
         <w:tc>
           <w:tcPr>
             <w:tcW w:w="3483" w:type="dxa"/>
+            <w:vAlign w:val="center"/>
           </w:tcPr>
           <w:p>
             <w:pPr>
@@ -690,11 +695,13 @@
           <w:tcPr>
             <w:cnfStyle w:val="001000000000" w:firstRow="0" w:lastRow="0" w:firstColumn="1" w:lastColumn="0" w:oddVBand="0" w:evenVBand="0" w:oddHBand="0" w:evenHBand="0" w:firstRowFirstColumn="0" w:firstRowLastColumn="0" w:lastRowFirstColumn="0" w:lastRowLastColumn="0"/>
             <w:tcW w:w="4139" w:type="dxa"/>
+            <w:vAlign w:val="center"/>
           </w:tcPr>
           <w:p>
             <w:pPr>
               <w:pStyle w:val="Prrafodelista"/>
               <w:ind w:left="0"/>
+              <w:jc w:val="center"/>
             </w:pPr>
             <w:proofErr w:type="spellStart"/>
             <w:r>
@@ -723,6 +730,7 @@
         <w:tc>
           <w:tcPr>
             <w:tcW w:w="3483" w:type="dxa"/>
+            <w:vAlign w:val="center"/>
           </w:tcPr>
           <w:p>
             <w:pPr>
@@ -821,11 +829,13 @@
           <w:tcPr>
             <w:cnfStyle w:val="001000000000" w:firstRow="0" w:lastRow="0" w:firstColumn="1" w:lastColumn="0" w:oddVBand="0" w:evenVBand="0" w:oddHBand="0" w:evenHBand="0" w:firstRowFirstColumn="0" w:firstRowLastColumn="0" w:lastRowFirstColumn="0" w:lastRowLastColumn="0"/>
             <w:tcW w:w="4139" w:type="dxa"/>
+            <w:vAlign w:val="center"/>
           </w:tcPr>
           <w:p>
             <w:pPr>
               <w:pStyle w:val="Prrafodelista"/>
               <w:ind w:left="0"/>
+              <w:jc w:val="center"/>
             </w:pPr>
             <w:proofErr w:type="spellStart"/>
             <w:r>
@@ -854,6 +864,7 @@
         <w:tc>
           <w:tcPr>
             <w:tcW w:w="3483" w:type="dxa"/>
+            <w:vAlign w:val="center"/>
           </w:tcPr>
           <w:p>
             <w:pPr>
@@ -931,11 +942,13 @@
           <w:tcPr>
             <w:cnfStyle w:val="001000000000" w:firstRow="0" w:lastRow="0" w:firstColumn="1" w:lastColumn="0" w:oddVBand="0" w:evenVBand="0" w:oddHBand="0" w:evenHBand="0" w:firstRowFirstColumn="0" w:firstRowLastColumn="0" w:lastRowFirstColumn="0" w:lastRowLastColumn="0"/>
             <w:tcW w:w="4139" w:type="dxa"/>
+            <w:vAlign w:val="center"/>
           </w:tcPr>
           <w:p>
             <w:pPr>
               <w:pStyle w:val="Prrafodelista"/>
               <w:ind w:left="0"/>
+              <w:jc w:val="center"/>
             </w:pPr>
             <w:r>
               <w:t xml:space="preserve">Byron Fernando </w:t>
@@ -964,6 +977,7 @@
         <w:tc>
           <w:tcPr>
             <w:tcW w:w="3483" w:type="dxa"/>
+            <w:vAlign w:val="center"/>
           </w:tcPr>
           <w:p>
             <w:pPr>
@@ -1042,11 +1056,13 @@
           <w:tcPr>
             <w:cnfStyle w:val="001000000000" w:firstRow="0" w:lastRow="0" w:firstColumn="1" w:lastColumn="0" w:oddVBand="0" w:evenVBand="0" w:oddHBand="0" w:evenHBand="0" w:firstRowFirstColumn="0" w:firstRowLastColumn="0" w:lastRowFirstColumn="0" w:lastRowLastColumn="0"/>
             <w:tcW w:w="4139" w:type="dxa"/>
+            <w:vAlign w:val="center"/>
           </w:tcPr>
           <w:p>
             <w:pPr>
               <w:pStyle w:val="Prrafodelista"/>
               <w:ind w:left="0"/>
+              <w:jc w:val="center"/>
             </w:pPr>
             <w:r>
               <w:t xml:space="preserve">Joshua </w:t>
@@ -1078,6 +1094,7 @@
         <w:tc>
           <w:tcPr>
             <w:tcW w:w="3483" w:type="dxa"/>
+            <w:vAlign w:val="center"/>
           </w:tcPr>
           <w:p>
             <w:pPr>
@@ -1112,10 +1129,7 @@
               <w:cnfStyle w:val="000000100000" w:firstRow="0" w:lastRow="0" w:firstColumn="0" w:lastColumn="0" w:oddVBand="0" w:evenVBand="0" w:oddHBand="1" w:evenHBand="0" w:firstRowFirstColumn="0" w:firstRowLastColumn="0" w:lastRowFirstColumn="0" w:lastRowLastColumn="0"/>
             </w:pPr>
             <w:r>
-              <w:t xml:space="preserve">Modelo DAO  </w:t>
-            </w:r>
-            <w:r>
-              <w:t>Servicio-cliente</w:t>
+              <w:t>Modelo DAO  Servicio-cliente</w:t>
             </w:r>
           </w:p>
           <w:p>
@@ -1125,10 +1139,7 @@
               <w:cnfStyle w:val="000000100000" w:firstRow="0" w:lastRow="0" w:firstColumn="0" w:lastColumn="0" w:oddVBand="0" w:evenVBand="0" w:oddHBand="1" w:evenHBand="0" w:firstRowFirstColumn="0" w:firstRowLastColumn="0" w:lastRowFirstColumn="0" w:lastRowLastColumn="0"/>
             </w:pPr>
             <w:r>
-              <w:t xml:space="preserve">Vista  </w:t>
-            </w:r>
-            <w:r>
-              <w:t>Servicio-cliente</w:t>
+              <w:t>Vista  Servicio-cliente</w:t>
             </w:r>
           </w:p>
           <w:p>
@@ -1138,10 +1149,7 @@
               <w:cnfStyle w:val="000000100000" w:firstRow="0" w:lastRow="0" w:firstColumn="0" w:lastColumn="0" w:oddVBand="0" w:evenVBand="0" w:oddHBand="1" w:evenHBand="0" w:firstRowFirstColumn="0" w:firstRowLastColumn="0" w:lastRowFirstColumn="0" w:lastRowLastColumn="0"/>
             </w:pPr>
             <w:r>
-              <w:t xml:space="preserve">Controlador  </w:t>
-            </w:r>
-            <w:r>
-              <w:t>Servicio-cliente</w:t>
+              <w:t>Controlador  Servicio-cliente</w:t>
             </w:r>
           </w:p>
           <w:p>
@@ -1156,8 +1164,6 @@
             <w:r>
               <w:t>Modificar Servlet</w:t>
             </w:r>
-            <w:bookmarkStart w:id="0" w:name="_GoBack"/>
-            <w:bookmarkEnd w:id="0"/>
           </w:p>
         </w:tc>
       </w:tr>
@@ -1169,11 +1175,13 @@
           <w:tcPr>
             <w:cnfStyle w:val="001000000000" w:firstRow="0" w:lastRow="0" w:firstColumn="1" w:lastColumn="0" w:oddVBand="0" w:evenVBand="0" w:oddHBand="0" w:evenHBand="0" w:firstRowFirstColumn="0" w:firstRowLastColumn="0" w:lastRowFirstColumn="0" w:lastRowLastColumn="0"/>
             <w:tcW w:w="4139" w:type="dxa"/>
+            <w:vAlign w:val="center"/>
           </w:tcPr>
           <w:p>
             <w:pPr>
               <w:pStyle w:val="Prrafodelista"/>
               <w:ind w:left="0"/>
+              <w:jc w:val="center"/>
             </w:pPr>
             <w:proofErr w:type="spellStart"/>
             <w:r>
@@ -1196,6 +1204,7 @@
         <w:tc>
           <w:tcPr>
             <w:tcW w:w="3483" w:type="dxa"/>
+            <w:vAlign w:val="center"/>
           </w:tcPr>
           <w:p>
             <w:pPr>
@@ -1225,6 +1234,147 @@
               <w:ind w:left="0"/>
               <w:cnfStyle w:val="000000000000" w:firstRow="0" w:lastRow="0" w:firstColumn="0" w:lastColumn="0" w:oddVBand="0" w:evenVBand="0" w:oddHBand="0" w:evenHBand="0" w:firstRowFirstColumn="0" w:firstRowLastColumn="0" w:lastRowFirstColumn="0" w:lastRowLastColumn="0"/>
             </w:pPr>
+            <w:r>
+              <w:t>Modelo usuario</w:t>
+            </w:r>
+          </w:p>
+          <w:p>
+            <w:pPr>
+              <w:pStyle w:val="Prrafodelista"/>
+              <w:ind w:left="0"/>
+              <w:cnfStyle w:val="000000000000" w:firstRow="0" w:lastRow="0" w:firstColumn="0" w:lastColumn="0" w:oddVBand="0" w:evenVBand="0" w:oddHBand="0" w:evenHBand="0" w:firstRowFirstColumn="0" w:firstRowLastColumn="0" w:lastRowFirstColumn="0" w:lastRowLastColumn="0"/>
+            </w:pPr>
+            <w:r>
+              <w:t>Modelo DAO usuario</w:t>
+            </w:r>
+          </w:p>
+          <w:p>
+            <w:pPr>
+              <w:pStyle w:val="Prrafodelista"/>
+              <w:ind w:left="0"/>
+              <w:cnfStyle w:val="000000000000" w:firstRow="0" w:lastRow="0" w:firstColumn="0" w:lastColumn="0" w:oddVBand="0" w:evenVBand="0" w:oddHBand="0" w:evenHBand="0" w:firstRowFirstColumn="0" w:firstRowLastColumn="0" w:lastRowFirstColumn="0" w:lastRowLastColumn="0"/>
+            </w:pPr>
+            <w:r>
+              <w:t>Vista usuario</w:t>
+            </w:r>
+          </w:p>
+          <w:p>
+            <w:pPr>
+              <w:pStyle w:val="Prrafodelista"/>
+              <w:ind w:left="0"/>
+              <w:cnfStyle w:val="000000000000" w:firstRow="0" w:lastRow="0" w:firstColumn="0" w:lastColumn="0" w:oddVBand="0" w:evenVBand="0" w:oddHBand="0" w:evenHBand="0" w:firstRowFirstColumn="0" w:firstRowLastColumn="0" w:lastRowFirstColumn="0" w:lastRowLastColumn="0"/>
+            </w:pPr>
+            <w:r>
+              <w:t>Controlador Usuario</w:t>
+            </w:r>
+          </w:p>
+          <w:p>
+            <w:pPr>
+              <w:pStyle w:val="Prrafodelista"/>
+              <w:ind w:left="0"/>
+              <w:cnfStyle w:val="000000000000" w:firstRow="0" w:lastRow="0" w:firstColumn="0" w:lastColumn="0" w:oddVBand="0" w:evenVBand="0" w:oddHBand="0" w:evenHBand="0" w:firstRowFirstColumn="0" w:firstRowLastColumn="0" w:lastRowFirstColumn="0" w:lastRowLastColumn="0"/>
+            </w:pPr>
+            <w:r>
+              <w:t xml:space="preserve">Modificar </w:t>
+            </w:r>
+            <w:proofErr w:type="spellStart"/>
+            <w:r>
+              <w:t>Se</w:t>
+            </w:r>
+            <w:r>
+              <w:t>r</w:t>
+            </w:r>
+            <w:r>
+              <w:t>vlet</w:t>
+            </w:r>
+            <w:proofErr w:type="spellEnd"/>
+          </w:p>
+          <w:p>
+            <w:pPr>
+              <w:pStyle w:val="Prrafodelista"/>
+              <w:ind w:left="0"/>
+              <w:cnfStyle w:val="000000000000" w:firstRow="0" w:lastRow="0" w:firstColumn="0" w:lastColumn="0" w:oddVBand="0" w:evenVBand="0" w:oddHBand="0" w:evenHBand="0" w:firstRowFirstColumn="0" w:firstRowLastColumn="0" w:lastRowFirstColumn="0" w:lastRowLastColumn="0"/>
+            </w:pPr>
+            <w:r>
+              <w:t>------------------------------------------</w:t>
+            </w:r>
+          </w:p>
+          <w:p>
+            <w:pPr>
+              <w:pStyle w:val="Prrafodelista"/>
+              <w:ind w:left="0"/>
+              <w:cnfStyle w:val="000000000000" w:firstRow="0" w:lastRow="0" w:firstColumn="0" w:lastColumn="0" w:oddVBand="0" w:evenVBand="0" w:oddHBand="0" w:evenHBand="0" w:firstRowFirstColumn="0" w:firstRowLastColumn="0" w:lastRowFirstColumn="0" w:lastRowLastColumn="0"/>
+            </w:pPr>
+            <w:r>
+              <w:t xml:space="preserve">Modelo </w:t>
+            </w:r>
+            <w:proofErr w:type="spellStart"/>
+            <w:r>
+              <w:t>Login</w:t>
+            </w:r>
+            <w:proofErr w:type="spellEnd"/>
+          </w:p>
+          <w:p>
+            <w:pPr>
+              <w:pStyle w:val="Prrafodelista"/>
+              <w:ind w:left="0"/>
+              <w:cnfStyle w:val="000000000000" w:firstRow="0" w:lastRow="0" w:firstColumn="0" w:lastColumn="0" w:oddVBand="0" w:evenVBand="0" w:oddHBand="0" w:evenHBand="0" w:firstRowFirstColumn="0" w:firstRowLastColumn="0" w:lastRowFirstColumn="0" w:lastRowLastColumn="0"/>
+            </w:pPr>
+            <w:r>
+              <w:t xml:space="preserve">Modelo DAO </w:t>
+            </w:r>
+            <w:proofErr w:type="spellStart"/>
+            <w:r>
+              <w:t>Login</w:t>
+            </w:r>
+            <w:proofErr w:type="spellEnd"/>
+          </w:p>
+          <w:p>
+            <w:pPr>
+              <w:pStyle w:val="Prrafodelista"/>
+              <w:ind w:left="0"/>
+              <w:cnfStyle w:val="000000000000" w:firstRow="0" w:lastRow="0" w:firstColumn="0" w:lastColumn="0" w:oddVBand="0" w:evenVBand="0" w:oddHBand="0" w:evenHBand="0" w:firstRowFirstColumn="0" w:firstRowLastColumn="0" w:lastRowFirstColumn="0" w:lastRowLastColumn="0"/>
+            </w:pPr>
+            <w:r>
+              <w:t xml:space="preserve">Vista </w:t>
+            </w:r>
+            <w:proofErr w:type="spellStart"/>
+            <w:r>
+              <w:t>Login</w:t>
+            </w:r>
+            <w:proofErr w:type="spellEnd"/>
+          </w:p>
+          <w:p>
+            <w:pPr>
+              <w:pStyle w:val="Prrafodelista"/>
+              <w:ind w:left="0"/>
+              <w:cnfStyle w:val="000000000000" w:firstRow="0" w:lastRow="0" w:firstColumn="0" w:lastColumn="0" w:oddVBand="0" w:evenVBand="0" w:oddHBand="0" w:evenHBand="0" w:firstRowFirstColumn="0" w:firstRowLastColumn="0" w:lastRowFirstColumn="0" w:lastRowLastColumn="0"/>
+            </w:pPr>
+            <w:r>
+              <w:t xml:space="preserve">Controlador </w:t>
+            </w:r>
+            <w:proofErr w:type="spellStart"/>
+            <w:r>
+              <w:t>Login</w:t>
+            </w:r>
+            <w:proofErr w:type="spellEnd"/>
+          </w:p>
+          <w:p>
+            <w:pPr>
+              <w:pStyle w:val="Prrafodelista"/>
+              <w:ind w:left="0"/>
+              <w:cnfStyle w:val="000000000000" w:firstRow="0" w:lastRow="0" w:firstColumn="0" w:lastColumn="0" w:oddVBand="0" w:evenVBand="0" w:oddHBand="0" w:evenHBand="0" w:firstRowFirstColumn="0" w:firstRowLastColumn="0" w:lastRowFirstColumn="0" w:lastRowLastColumn="0"/>
+            </w:pPr>
+            <w:r>
+              <w:t xml:space="preserve">Modificar </w:t>
+            </w:r>
+            <w:proofErr w:type="spellStart"/>
+            <w:r>
+              <w:t>Servlet</w:t>
+            </w:r>
+            <w:bookmarkStart w:id="0" w:name="_GoBack"/>
+            <w:bookmarkEnd w:id="0"/>
+            <w:proofErr w:type="spellEnd"/>
           </w:p>
         </w:tc>
       </w:tr>
@@ -1237,11 +1387,13 @@
           <w:tcPr>
             <w:cnfStyle w:val="001000000000" w:firstRow="0" w:lastRow="0" w:firstColumn="1" w:lastColumn="0" w:oddVBand="0" w:evenVBand="0" w:oddHBand="0" w:evenHBand="0" w:firstRowFirstColumn="0" w:firstRowLastColumn="0" w:lastRowFirstColumn="0" w:lastRowLastColumn="0"/>
             <w:tcW w:w="4139" w:type="dxa"/>
+            <w:vAlign w:val="center"/>
           </w:tcPr>
           <w:p>
             <w:pPr>
               <w:pStyle w:val="Prrafodelista"/>
               <w:ind w:left="0"/>
+              <w:jc w:val="center"/>
             </w:pPr>
             <w:r>
               <w:t xml:space="preserve">James Bryan </w:t>
@@ -1270,6 +1422,7 @@
         <w:tc>
           <w:tcPr>
             <w:tcW w:w="3483" w:type="dxa"/>
+            <w:vAlign w:val="center"/>
           </w:tcPr>
           <w:p>
             <w:pPr>
@@ -1304,11 +1457,13 @@
           <w:tcPr>
             <w:cnfStyle w:val="001000000000" w:firstRow="0" w:lastRow="0" w:firstColumn="1" w:lastColumn="0" w:oddVBand="0" w:evenVBand="0" w:oddHBand="0" w:evenHBand="0" w:firstRowFirstColumn="0" w:firstRowLastColumn="0" w:lastRowFirstColumn="0" w:lastRowLastColumn="0"/>
             <w:tcW w:w="4139" w:type="dxa"/>
+            <w:vAlign w:val="center"/>
           </w:tcPr>
           <w:p>
             <w:pPr>
               <w:pStyle w:val="Prrafodelista"/>
               <w:ind w:left="0"/>
+              <w:jc w:val="center"/>
             </w:pPr>
             <w:r>
               <w:t xml:space="preserve">Sergio Eduardo </w:t>
@@ -1326,6 +1481,7 @@
         <w:tc>
           <w:tcPr>
             <w:tcW w:w="3483" w:type="dxa"/>
+            <w:vAlign w:val="center"/>
           </w:tcPr>
           <w:p>
             <w:pPr>
@@ -1361,11 +1517,13 @@
           <w:tcPr>
             <w:cnfStyle w:val="001000000000" w:firstRow="0" w:lastRow="0" w:firstColumn="1" w:lastColumn="0" w:oddVBand="0" w:evenVBand="0" w:oddHBand="0" w:evenHBand="0" w:firstRowFirstColumn="0" w:firstRowLastColumn="0" w:lastRowFirstColumn="0" w:lastRowLastColumn="0"/>
             <w:tcW w:w="4139" w:type="dxa"/>
+            <w:vAlign w:val="center"/>
           </w:tcPr>
           <w:p>
             <w:pPr>
               <w:pStyle w:val="Prrafodelista"/>
               <w:ind w:left="0"/>
+              <w:jc w:val="center"/>
             </w:pPr>
             <w:r>
               <w:t xml:space="preserve">Miguel David </w:t>
@@ -1383,6 +1541,7 @@
         <w:tc>
           <w:tcPr>
             <w:tcW w:w="3483" w:type="dxa"/>
+            <w:vAlign w:val="center"/>
           </w:tcPr>
           <w:p>
             <w:pPr>

</xml_diff>

<commit_message>
Modifico archivo el word fsilvestre 2022163
</commit_message>
<xml_diff>
--- a/PrimeraParteProyecto.docx
+++ b/PrimeraParteProyecto.docx
@@ -703,22 +703,21 @@
               <w:ind w:left="0"/>
               <w:jc w:val="center"/>
             </w:pPr>
-            <w:proofErr w:type="spellStart"/>
-            <w:r>
-              <w:t>Josue</w:t>
-            </w:r>
-            <w:proofErr w:type="spellEnd"/>
+            <w:r>
+              <w:t>Josué</w:t>
+            </w:r>
             <w:r>
               <w:t xml:space="preserve"> Alejandro Pérez </w:t>
             </w:r>
-            <w:proofErr w:type="spellStart"/>
             <w:r>
               <w:t>M</w:t>
             </w:r>
             <w:r>
-              <w:t>aas</w:t>
-            </w:r>
-            <w:proofErr w:type="spellEnd"/>
+              <w:t>aá</w:t>
+            </w:r>
+            <w:r>
+              <w:t>s</w:t>
+            </w:r>
             <w:r>
               <w:t xml:space="preserve"> -</w:t>
             </w:r>
@@ -837,21 +836,11 @@
               <w:ind w:left="0"/>
               <w:jc w:val="center"/>
             </w:pPr>
-            <w:proofErr w:type="spellStart"/>
-            <w:r>
-              <w:t>Angel</w:t>
-            </w:r>
-            <w:proofErr w:type="spellEnd"/>
-            <w:r>
-              <w:t xml:space="preserve"> David </w:t>
-            </w:r>
-            <w:proofErr w:type="spellStart"/>
-            <w:r>
-              <w:t>Bachac</w:t>
-            </w:r>
-            <w:proofErr w:type="spellEnd"/>
-            <w:r>
-              <w:t xml:space="preserve"> Peralta </w:t>
+            <w:r>
+              <w:t>Á</w:t>
+            </w:r>
+            <w:r>
+              <w:t xml:space="preserve">ngel David Bachac Peralta </w:t>
             </w:r>
             <w:r>
               <w:t xml:space="preserve">- </w:t>
@@ -951,21 +940,8 @@
               <w:jc w:val="center"/>
             </w:pPr>
             <w:r>
-              <w:t xml:space="preserve">Byron Fernando </w:t>
-            </w:r>
-            <w:proofErr w:type="spellStart"/>
-            <w:r>
-              <w:t>Roquel</w:t>
-            </w:r>
-            <w:proofErr w:type="spellEnd"/>
-            <w:r>
-              <w:t xml:space="preserve"> </w:t>
-            </w:r>
-            <w:proofErr w:type="spellStart"/>
-            <w:r>
-              <w:t>Batzibal</w:t>
-            </w:r>
-            <w:proofErr w:type="spellEnd"/>
+              <w:t>Byron Fernando Roquel Batzibal</w:t>
+            </w:r>
             <w:r>
               <w:t xml:space="preserve"> - </w:t>
             </w:r>
@@ -1372,8 +1348,6 @@
             <w:r>
               <w:t>Servlet</w:t>
             </w:r>
-            <w:bookmarkStart w:id="0" w:name="_GoBack"/>
-            <w:bookmarkEnd w:id="0"/>
             <w:proofErr w:type="spellEnd"/>
           </w:p>
         </w:tc>
@@ -1396,7 +1370,12 @@
               <w:jc w:val="center"/>
             </w:pPr>
             <w:r>
-              <w:t xml:space="preserve">James Bryan </w:t>
+              <w:t>James Bri</w:t>
+            </w:r>
+            <w:bookmarkStart w:id="0" w:name="_GoBack"/>
+            <w:bookmarkEnd w:id="0"/>
+            <w:r>
+              <w:t xml:space="preserve">an </w:t>
             </w:r>
             <w:proofErr w:type="spellStart"/>
             <w:r>

</xml_diff>

<commit_message>
Modificó archivo Word jsipac 2022133
</commit_message>
<xml_diff>
--- a/PrimeraParteProyecto.docx
+++ b/PrimeraParteProyecto.docx
@@ -16,7 +16,7 @@
           <w:rFonts w:ascii="Arial" w:hAnsi="Arial" w:cs="Arial"/>
           <w:b/>
           <w:noProof/>
-          <w:lang w:eastAsia="es-GT"/>
+          <w:lang w:eastAsia="ja-JP"/>
         </w:rPr>
         <w:drawing>
           <wp:inline distT="0" distB="0" distL="0" distR="0" wp14:anchorId="7E2EF467" wp14:editId="6A6307B4">
@@ -754,13 +754,8 @@
               <w:cnfStyle w:val="000000000000" w:firstRow="0" w:lastRow="0" w:firstColumn="0" w:lastColumn="0" w:oddVBand="0" w:evenVBand="0" w:oddHBand="0" w:evenHBand="0" w:firstRowFirstColumn="0" w:firstRowLastColumn="0" w:lastRowFirstColumn="0" w:lastRowLastColumn="0"/>
             </w:pPr>
             <w:r>
-              <w:t xml:space="preserve">Modelo </w:t>
-            </w:r>
-            <w:proofErr w:type="spellStart"/>
-            <w:r>
-              <w:t>Detalle_Pago</w:t>
-            </w:r>
-            <w:proofErr w:type="spellEnd"/>
+              <w:t>Modelo Detalle_Pago</w:t>
+            </w:r>
           </w:p>
           <w:p>
             <w:pPr>
@@ -769,13 +764,8 @@
               <w:cnfStyle w:val="000000000000" w:firstRow="0" w:lastRow="0" w:firstColumn="0" w:lastColumn="0" w:oddVBand="0" w:evenVBand="0" w:oddHBand="0" w:evenHBand="0" w:firstRowFirstColumn="0" w:firstRowLastColumn="0" w:lastRowFirstColumn="0" w:lastRowLastColumn="0"/>
             </w:pPr>
             <w:r>
-              <w:t xml:space="preserve">Modelo DAO </w:t>
-            </w:r>
-            <w:proofErr w:type="spellStart"/>
-            <w:r>
-              <w:t>Detalle_Pago</w:t>
-            </w:r>
-            <w:proofErr w:type="spellEnd"/>
+              <w:t>Modelo DAO Detalle_Pago</w:t>
+            </w:r>
           </w:p>
           <w:p>
             <w:pPr>
@@ -784,13 +774,8 @@
               <w:cnfStyle w:val="000000000000" w:firstRow="0" w:lastRow="0" w:firstColumn="0" w:lastColumn="0" w:oddVBand="0" w:evenVBand="0" w:oddHBand="0" w:evenHBand="0" w:firstRowFirstColumn="0" w:firstRowLastColumn="0" w:lastRowFirstColumn="0" w:lastRowLastColumn="0"/>
             </w:pPr>
             <w:r>
-              <w:t xml:space="preserve">Vista </w:t>
-            </w:r>
-            <w:proofErr w:type="spellStart"/>
-            <w:r>
-              <w:t>Detalle_Pago</w:t>
-            </w:r>
-            <w:proofErr w:type="spellEnd"/>
+              <w:t>Vista Detalle_Pago</w:t>
+            </w:r>
           </w:p>
           <w:p>
             <w:pPr>
@@ -799,13 +784,8 @@
               <w:cnfStyle w:val="000000000000" w:firstRow="0" w:lastRow="0" w:firstColumn="0" w:lastColumn="0" w:oddVBand="0" w:evenVBand="0" w:oddHBand="0" w:evenHBand="0" w:firstRowFirstColumn="0" w:firstRowLastColumn="0" w:lastRowFirstColumn="0" w:lastRowLastColumn="0"/>
             </w:pPr>
             <w:r>
-              <w:t xml:space="preserve">Controlador </w:t>
-            </w:r>
-            <w:proofErr w:type="spellStart"/>
-            <w:r>
-              <w:t>Detalle_Pago</w:t>
-            </w:r>
-            <w:proofErr w:type="spellEnd"/>
+              <w:t>Controlador Detalle_Pago</w:t>
+            </w:r>
           </w:p>
           <w:p>
             <w:pPr>
@@ -1041,23 +1021,7 @@
               <w:jc w:val="center"/>
             </w:pPr>
             <w:r>
-              <w:t xml:space="preserve">Joshua </w:t>
-            </w:r>
-            <w:proofErr w:type="spellStart"/>
-            <w:r>
-              <w:t>Elijhab</w:t>
-            </w:r>
-            <w:proofErr w:type="spellEnd"/>
-            <w:r>
-              <w:t xml:space="preserve"> </w:t>
-            </w:r>
-            <w:proofErr w:type="spellStart"/>
-            <w:r>
-              <w:t>Rosselin</w:t>
-            </w:r>
-            <w:proofErr w:type="spellEnd"/>
-            <w:r>
-              <w:t xml:space="preserve"> Corzo </w:t>
+              <w:t xml:space="preserve">Joshua Elijhab Rosselin Corzo </w:t>
             </w:r>
             <w:r>
               <w:t xml:space="preserve">- </w:t>
@@ -1159,21 +1123,8 @@
               <w:ind w:left="0"/>
               <w:jc w:val="center"/>
             </w:pPr>
-            <w:proofErr w:type="spellStart"/>
-            <w:r>
-              <w:t>Fréderic</w:t>
-            </w:r>
-            <w:proofErr w:type="spellEnd"/>
-            <w:r>
-              <w:t xml:space="preserve"> Edmundo Silvestre </w:t>
-            </w:r>
-            <w:proofErr w:type="spellStart"/>
-            <w:r>
-              <w:t>Ixén</w:t>
-            </w:r>
-            <w:proofErr w:type="spellEnd"/>
-            <w:r>
-              <w:t xml:space="preserve"> - 2022163</w:t>
+            <w:r>
+              <w:t>Fréderic Edmundo Silvestre Ixén - 2022163</w:t>
             </w:r>
           </w:p>
         </w:tc>
@@ -1251,11 +1202,7 @@
               <w:cnfStyle w:val="000000000000" w:firstRow="0" w:lastRow="0" w:firstColumn="0" w:lastColumn="0" w:oddVBand="0" w:evenVBand="0" w:oddHBand="0" w:evenHBand="0" w:firstRowFirstColumn="0" w:firstRowLastColumn="0" w:lastRowFirstColumn="0" w:lastRowLastColumn="0"/>
             </w:pPr>
             <w:r>
-              <w:t xml:space="preserve">Modificar </w:t>
-            </w:r>
-            <w:proofErr w:type="spellStart"/>
-            <w:r>
-              <w:t>Se</w:t>
+              <w:t>Modificar Se</w:t>
             </w:r>
             <w:r>
               <w:t>r</w:t>
@@ -1263,7 +1210,6 @@
             <w:r>
               <w:t>vlet</w:t>
             </w:r>
-            <w:proofErr w:type="spellEnd"/>
           </w:p>
           <w:p>
             <w:pPr>
@@ -1282,13 +1228,8 @@
               <w:cnfStyle w:val="000000000000" w:firstRow="0" w:lastRow="0" w:firstColumn="0" w:lastColumn="0" w:oddVBand="0" w:evenVBand="0" w:oddHBand="0" w:evenHBand="0" w:firstRowFirstColumn="0" w:firstRowLastColumn="0" w:lastRowFirstColumn="0" w:lastRowLastColumn="0"/>
             </w:pPr>
             <w:r>
-              <w:t xml:space="preserve">Modelo </w:t>
-            </w:r>
-            <w:proofErr w:type="spellStart"/>
-            <w:r>
-              <w:t>Login</w:t>
-            </w:r>
-            <w:proofErr w:type="spellEnd"/>
+              <w:t>Modelo Login</w:t>
+            </w:r>
           </w:p>
           <w:p>
             <w:pPr>
@@ -1297,13 +1238,8 @@
               <w:cnfStyle w:val="000000000000" w:firstRow="0" w:lastRow="0" w:firstColumn="0" w:lastColumn="0" w:oddVBand="0" w:evenVBand="0" w:oddHBand="0" w:evenHBand="0" w:firstRowFirstColumn="0" w:firstRowLastColumn="0" w:lastRowFirstColumn="0" w:lastRowLastColumn="0"/>
             </w:pPr>
             <w:r>
-              <w:t xml:space="preserve">Modelo DAO </w:t>
-            </w:r>
-            <w:proofErr w:type="spellStart"/>
-            <w:r>
-              <w:t>Login</w:t>
-            </w:r>
-            <w:proofErr w:type="spellEnd"/>
+              <w:t>Modelo DAO Login</w:t>
+            </w:r>
           </w:p>
           <w:p>
             <w:pPr>
@@ -1312,13 +1248,8 @@
               <w:cnfStyle w:val="000000000000" w:firstRow="0" w:lastRow="0" w:firstColumn="0" w:lastColumn="0" w:oddVBand="0" w:evenVBand="0" w:oddHBand="0" w:evenHBand="0" w:firstRowFirstColumn="0" w:firstRowLastColumn="0" w:lastRowFirstColumn="0" w:lastRowLastColumn="0"/>
             </w:pPr>
             <w:r>
-              <w:t xml:space="preserve">Vista </w:t>
-            </w:r>
-            <w:proofErr w:type="spellStart"/>
-            <w:r>
-              <w:t>Login</w:t>
-            </w:r>
-            <w:proofErr w:type="spellEnd"/>
+              <w:t>Vista Login</w:t>
+            </w:r>
           </w:p>
           <w:p>
             <w:pPr>
@@ -1327,13 +1258,8 @@
               <w:cnfStyle w:val="000000000000" w:firstRow="0" w:lastRow="0" w:firstColumn="0" w:lastColumn="0" w:oddVBand="0" w:evenVBand="0" w:oddHBand="0" w:evenHBand="0" w:firstRowFirstColumn="0" w:firstRowLastColumn="0" w:lastRowFirstColumn="0" w:lastRowLastColumn="0"/>
             </w:pPr>
             <w:r>
-              <w:t xml:space="preserve">Controlador </w:t>
-            </w:r>
-            <w:proofErr w:type="spellStart"/>
-            <w:r>
-              <w:t>Login</w:t>
-            </w:r>
-            <w:proofErr w:type="spellEnd"/>
+              <w:t>Controlador Login</w:t>
+            </w:r>
           </w:p>
           <w:p>
             <w:pPr>
@@ -1342,13 +1268,8 @@
               <w:cnfStyle w:val="000000000000" w:firstRow="0" w:lastRow="0" w:firstColumn="0" w:lastColumn="0" w:oddVBand="0" w:evenVBand="0" w:oddHBand="0" w:evenHBand="0" w:firstRowFirstColumn="0" w:firstRowLastColumn="0" w:lastRowFirstColumn="0" w:lastRowLastColumn="0"/>
             </w:pPr>
             <w:r>
-              <w:t xml:space="preserve">Modificar </w:t>
-            </w:r>
-            <w:proofErr w:type="spellStart"/>
-            <w:r>
-              <w:t>Servlet</w:t>
-            </w:r>
-            <w:proofErr w:type="spellEnd"/>
+              <w:t>Modificar Servlet</w:t>
+            </w:r>
           </w:p>
         </w:tc>
       </w:tr>
@@ -1372,26 +1293,8 @@
             <w:r>
               <w:t>James Bri</w:t>
             </w:r>
-            <w:bookmarkStart w:id="0" w:name="_GoBack"/>
-            <w:bookmarkEnd w:id="0"/>
-            <w:r>
-              <w:t xml:space="preserve">an </w:t>
-            </w:r>
-            <w:proofErr w:type="spellStart"/>
-            <w:r>
-              <w:t>Sipac</w:t>
-            </w:r>
-            <w:proofErr w:type="spellEnd"/>
-            <w:r>
-              <w:t xml:space="preserve"> </w:t>
-            </w:r>
-            <w:proofErr w:type="spellStart"/>
-            <w:r>
-              <w:t>Sipac</w:t>
-            </w:r>
-            <w:proofErr w:type="spellEnd"/>
-            <w:r>
-              <w:t xml:space="preserve"> - </w:t>
+            <w:r>
+              <w:t xml:space="preserve">an Sipac Sipac - </w:t>
             </w:r>
             <w:r>
               <w:t>2022133</w:t>
@@ -1425,6 +1328,66 @@
               <w:ind w:left="0"/>
               <w:cnfStyle w:val="000000100000" w:firstRow="0" w:lastRow="0" w:firstColumn="0" w:lastColumn="0" w:oddVBand="0" w:evenVBand="0" w:oddHBand="1" w:evenHBand="0" w:firstRowFirstColumn="0" w:firstRowLastColumn="0" w:lastRowFirstColumn="0" w:lastRowLastColumn="0"/>
             </w:pPr>
+            <w:r>
+              <w:t xml:space="preserve">Modelo </w:t>
+            </w:r>
+            <w:r>
+              <w:t>Producto</w:t>
+            </w:r>
+          </w:p>
+          <w:p>
+            <w:pPr>
+              <w:pStyle w:val="Prrafodelista"/>
+              <w:ind w:left="0"/>
+              <w:cnfStyle w:val="000000100000" w:firstRow="0" w:lastRow="0" w:firstColumn="0" w:lastColumn="0" w:oddVBand="0" w:evenVBand="0" w:oddHBand="1" w:evenHBand="0" w:firstRowFirstColumn="0" w:firstRowLastColumn="0" w:lastRowFirstColumn="0" w:lastRowLastColumn="0"/>
+            </w:pPr>
+            <w:r>
+              <w:t xml:space="preserve">Modelo DAO </w:t>
+            </w:r>
+            <w:r>
+              <w:t>Producto</w:t>
+            </w:r>
+          </w:p>
+          <w:p>
+            <w:pPr>
+              <w:pStyle w:val="Prrafodelista"/>
+              <w:ind w:left="0"/>
+              <w:cnfStyle w:val="000000100000" w:firstRow="0" w:lastRow="0" w:firstColumn="0" w:lastColumn="0" w:oddVBand="0" w:evenVBand="0" w:oddHBand="1" w:evenHBand="0" w:firstRowFirstColumn="0" w:firstRowLastColumn="0" w:lastRowFirstColumn="0" w:lastRowLastColumn="0"/>
+            </w:pPr>
+            <w:r>
+              <w:t xml:space="preserve">Vista </w:t>
+            </w:r>
+            <w:r>
+              <w:t>Producto</w:t>
+            </w:r>
+          </w:p>
+          <w:p>
+            <w:pPr>
+              <w:pStyle w:val="Prrafodelista"/>
+              <w:ind w:left="0"/>
+              <w:cnfStyle w:val="000000100000" w:firstRow="0" w:lastRow="0" w:firstColumn="0" w:lastColumn="0" w:oddVBand="0" w:evenVBand="0" w:oddHBand="1" w:evenHBand="0" w:firstRowFirstColumn="0" w:firstRowLastColumn="0" w:lastRowFirstColumn="0" w:lastRowLastColumn="0"/>
+            </w:pPr>
+            <w:r>
+              <w:t xml:space="preserve">Controlador </w:t>
+            </w:r>
+            <w:r>
+              <w:t>Producto</w:t>
+            </w:r>
+            <w:bookmarkStart w:id="0" w:name="_GoBack"/>
+            <w:bookmarkEnd w:id="0"/>
+          </w:p>
+          <w:p>
+            <w:pPr>
+              <w:pStyle w:val="Prrafodelista"/>
+              <w:ind w:left="0"/>
+              <w:cnfStyle w:val="000000100000" w:firstRow="0" w:lastRow="0" w:firstColumn="0" w:lastColumn="0" w:oddVBand="0" w:evenVBand="0" w:oddHBand="1" w:evenHBand="0" w:firstRowFirstColumn="0" w:firstRowLastColumn="0" w:lastRowFirstColumn="0" w:lastRowLastColumn="0"/>
+            </w:pPr>
+            <w:r>
+              <w:t>Modificar Servlet</w:t>
+            </w:r>
+            <w:r>
+              <w:t xml:space="preserve"> </w:t>
+            </w:r>
           </w:p>
         </w:tc>
       </w:tr>
@@ -1445,15 +1408,7 @@
               <w:jc w:val="center"/>
             </w:pPr>
             <w:r>
-              <w:t xml:space="preserve">Sergio Eduardo </w:t>
-            </w:r>
-            <w:proofErr w:type="spellStart"/>
-            <w:r>
-              <w:t>Tepaz</w:t>
-            </w:r>
-            <w:proofErr w:type="spellEnd"/>
-            <w:r>
-              <w:t xml:space="preserve"> Vela - 2022164</w:t>
+              <w:t>Sergio Eduardo Tepaz Vela - 2022164</w:t>
             </w:r>
           </w:p>
         </w:tc>
@@ -1505,15 +1460,7 @@
               <w:jc w:val="center"/>
             </w:pPr>
             <w:r>
-              <w:t xml:space="preserve">Miguel David </w:t>
-            </w:r>
-            <w:proofErr w:type="spellStart"/>
-            <w:r>
-              <w:t>Yac</w:t>
-            </w:r>
-            <w:proofErr w:type="spellEnd"/>
-            <w:r>
-              <w:t xml:space="preserve"> Castro - 2022020</w:t>
+              <w:t>Miguel David Yac Castro - 2022020</w:t>
             </w:r>
           </w:p>
         </w:tc>
@@ -1561,6 +1508,7 @@
         </w:rPr>
       </w:pPr>
       <w:r>
+        <w:lastRenderedPageBreak/>
         <w:br w:type="page"/>
       </w:r>
     </w:p>

</xml_diff>

<commit_message>
Modifico archivo stepaz 2022164
</commit_message>
<xml_diff>
--- a/PrimeraParteProyecto.docx
+++ b/PrimeraParteProyecto.docx
@@ -16,7 +16,7 @@
           <w:rFonts w:ascii="Arial" w:hAnsi="Arial" w:cs="Arial"/>
           <w:b/>
           <w:noProof/>
-          <w:lang w:eastAsia="ja-JP"/>
+          <w:lang w:eastAsia="es-GT"/>
         </w:rPr>
         <w:drawing>
           <wp:inline distT="0" distB="0" distL="0" distR="0" wp14:anchorId="7E2EF467" wp14:editId="6A6307B4">
@@ -682,8 +682,13 @@
               <w:cnfStyle w:val="000000100000" w:firstRow="0" w:lastRow="0" w:firstColumn="0" w:lastColumn="0" w:oddVBand="0" w:evenVBand="0" w:oddHBand="1" w:evenHBand="0" w:firstRowFirstColumn="0" w:firstRowLastColumn="0" w:lastRowFirstColumn="0" w:lastRowLastColumn="0"/>
             </w:pPr>
             <w:r>
-              <w:t>Modificar Servlet</w:t>
-            </w:r>
+              <w:t xml:space="preserve">Modificar </w:t>
+            </w:r>
+            <w:proofErr w:type="spellStart"/>
+            <w:r>
+              <w:t>Servlet</w:t>
+            </w:r>
+            <w:proofErr w:type="spellEnd"/>
           </w:p>
         </w:tc>
       </w:tr>
@@ -709,6 +714,7 @@
             <w:r>
               <w:t xml:space="preserve"> Alejandro Pérez </w:t>
             </w:r>
+            <w:proofErr w:type="spellStart"/>
             <w:r>
               <w:t>M</w:t>
             </w:r>
@@ -718,6 +724,7 @@
             <w:r>
               <w:t>s</w:t>
             </w:r>
+            <w:proofErr w:type="spellEnd"/>
             <w:r>
               <w:t xml:space="preserve"> -</w:t>
             </w:r>
@@ -754,48 +761,73 @@
               <w:cnfStyle w:val="000000000000" w:firstRow="0" w:lastRow="0" w:firstColumn="0" w:lastColumn="0" w:oddVBand="0" w:evenVBand="0" w:oddHBand="0" w:evenHBand="0" w:firstRowFirstColumn="0" w:firstRowLastColumn="0" w:lastRowFirstColumn="0" w:lastRowLastColumn="0"/>
             </w:pPr>
             <w:r>
-              <w:t>Modelo Detalle_Pago</w:t>
-            </w:r>
-          </w:p>
-          <w:p>
-            <w:pPr>
-              <w:pStyle w:val="Prrafodelista"/>
-              <w:ind w:left="0"/>
-              <w:cnfStyle w:val="000000000000" w:firstRow="0" w:lastRow="0" w:firstColumn="0" w:lastColumn="0" w:oddVBand="0" w:evenVBand="0" w:oddHBand="0" w:evenHBand="0" w:firstRowFirstColumn="0" w:firstRowLastColumn="0" w:lastRowFirstColumn="0" w:lastRowLastColumn="0"/>
-            </w:pPr>
-            <w:r>
-              <w:t>Modelo DAO Detalle_Pago</w:t>
-            </w:r>
-          </w:p>
-          <w:p>
-            <w:pPr>
-              <w:pStyle w:val="Prrafodelista"/>
-              <w:ind w:left="0"/>
-              <w:cnfStyle w:val="000000000000" w:firstRow="0" w:lastRow="0" w:firstColumn="0" w:lastColumn="0" w:oddVBand="0" w:evenVBand="0" w:oddHBand="0" w:evenHBand="0" w:firstRowFirstColumn="0" w:firstRowLastColumn="0" w:lastRowFirstColumn="0" w:lastRowLastColumn="0"/>
-            </w:pPr>
-            <w:r>
-              <w:t>Vista Detalle_Pago</w:t>
-            </w:r>
-          </w:p>
-          <w:p>
-            <w:pPr>
-              <w:pStyle w:val="Prrafodelista"/>
-              <w:ind w:left="0"/>
-              <w:cnfStyle w:val="000000000000" w:firstRow="0" w:lastRow="0" w:firstColumn="0" w:lastColumn="0" w:oddVBand="0" w:evenVBand="0" w:oddHBand="0" w:evenHBand="0" w:firstRowFirstColumn="0" w:firstRowLastColumn="0" w:lastRowFirstColumn="0" w:lastRowLastColumn="0"/>
-            </w:pPr>
-            <w:r>
-              <w:t>Controlador Detalle_Pago</w:t>
-            </w:r>
-          </w:p>
-          <w:p>
-            <w:pPr>
-              <w:pStyle w:val="Prrafodelista"/>
-              <w:ind w:left="0"/>
-              <w:cnfStyle w:val="000000000000" w:firstRow="0" w:lastRow="0" w:firstColumn="0" w:lastColumn="0" w:oddVBand="0" w:evenVBand="0" w:oddHBand="0" w:evenHBand="0" w:firstRowFirstColumn="0" w:firstRowLastColumn="0" w:lastRowFirstColumn="0" w:lastRowLastColumn="0"/>
-            </w:pPr>
-            <w:r>
-              <w:t>Modificar Servlet</w:t>
-            </w:r>
+              <w:t xml:space="preserve">Modelo </w:t>
+            </w:r>
+            <w:proofErr w:type="spellStart"/>
+            <w:r>
+              <w:t>Detalle_Pago</w:t>
+            </w:r>
+            <w:proofErr w:type="spellEnd"/>
+          </w:p>
+          <w:p>
+            <w:pPr>
+              <w:pStyle w:val="Prrafodelista"/>
+              <w:ind w:left="0"/>
+              <w:cnfStyle w:val="000000000000" w:firstRow="0" w:lastRow="0" w:firstColumn="0" w:lastColumn="0" w:oddVBand="0" w:evenVBand="0" w:oddHBand="0" w:evenHBand="0" w:firstRowFirstColumn="0" w:firstRowLastColumn="0" w:lastRowFirstColumn="0" w:lastRowLastColumn="0"/>
+            </w:pPr>
+            <w:r>
+              <w:t xml:space="preserve">Modelo DAO </w:t>
+            </w:r>
+            <w:proofErr w:type="spellStart"/>
+            <w:r>
+              <w:t>Detalle_Pago</w:t>
+            </w:r>
+            <w:proofErr w:type="spellEnd"/>
+          </w:p>
+          <w:p>
+            <w:pPr>
+              <w:pStyle w:val="Prrafodelista"/>
+              <w:ind w:left="0"/>
+              <w:cnfStyle w:val="000000000000" w:firstRow="0" w:lastRow="0" w:firstColumn="0" w:lastColumn="0" w:oddVBand="0" w:evenVBand="0" w:oddHBand="0" w:evenHBand="0" w:firstRowFirstColumn="0" w:firstRowLastColumn="0" w:lastRowFirstColumn="0" w:lastRowLastColumn="0"/>
+            </w:pPr>
+            <w:r>
+              <w:t xml:space="preserve">Vista </w:t>
+            </w:r>
+            <w:proofErr w:type="spellStart"/>
+            <w:r>
+              <w:t>Detalle_Pago</w:t>
+            </w:r>
+            <w:proofErr w:type="spellEnd"/>
+          </w:p>
+          <w:p>
+            <w:pPr>
+              <w:pStyle w:val="Prrafodelista"/>
+              <w:ind w:left="0"/>
+              <w:cnfStyle w:val="000000000000" w:firstRow="0" w:lastRow="0" w:firstColumn="0" w:lastColumn="0" w:oddVBand="0" w:evenVBand="0" w:oddHBand="0" w:evenHBand="0" w:firstRowFirstColumn="0" w:firstRowLastColumn="0" w:lastRowFirstColumn="0" w:lastRowLastColumn="0"/>
+            </w:pPr>
+            <w:r>
+              <w:t xml:space="preserve">Controlador </w:t>
+            </w:r>
+            <w:proofErr w:type="spellStart"/>
+            <w:r>
+              <w:t>Detalle_Pago</w:t>
+            </w:r>
+            <w:proofErr w:type="spellEnd"/>
+          </w:p>
+          <w:p>
+            <w:pPr>
+              <w:pStyle w:val="Prrafodelista"/>
+              <w:ind w:left="0"/>
+              <w:cnfStyle w:val="000000000000" w:firstRow="0" w:lastRow="0" w:firstColumn="0" w:lastColumn="0" w:oddVBand="0" w:evenVBand="0" w:oddHBand="0" w:evenHBand="0" w:firstRowFirstColumn="0" w:firstRowLastColumn="0" w:lastRowFirstColumn="0" w:lastRowLastColumn="0"/>
+            </w:pPr>
+            <w:r>
+              <w:t xml:space="preserve">Modificar </w:t>
+            </w:r>
+            <w:proofErr w:type="spellStart"/>
+            <w:r>
+              <w:t>Servlet</w:t>
+            </w:r>
+            <w:proofErr w:type="spellEnd"/>
           </w:p>
         </w:tc>
       </w:tr>
@@ -820,7 +852,15 @@
               <w:t>Á</w:t>
             </w:r>
             <w:r>
-              <w:t xml:space="preserve">ngel David Bachac Peralta </w:t>
+              <w:t xml:space="preserve">ngel David </w:t>
+            </w:r>
+            <w:proofErr w:type="spellStart"/>
+            <w:r>
+              <w:t>Bachac</w:t>
+            </w:r>
+            <w:proofErr w:type="spellEnd"/>
+            <w:r>
+              <w:t xml:space="preserve"> Peralta </w:t>
             </w:r>
             <w:r>
               <w:t xml:space="preserve">- </w:t>
@@ -898,8 +938,13 @@
               <w:cnfStyle w:val="000000100000" w:firstRow="0" w:lastRow="0" w:firstColumn="0" w:lastColumn="0" w:oddVBand="0" w:evenVBand="0" w:oddHBand="1" w:evenHBand="0" w:firstRowFirstColumn="0" w:firstRowLastColumn="0" w:lastRowFirstColumn="0" w:lastRowLastColumn="0"/>
             </w:pPr>
             <w:r>
-              <w:t>Modificar Servlet</w:t>
-            </w:r>
+              <w:t xml:space="preserve">Modificar </w:t>
+            </w:r>
+            <w:proofErr w:type="spellStart"/>
+            <w:r>
+              <w:t>Servlet</w:t>
+            </w:r>
+            <w:proofErr w:type="spellEnd"/>
           </w:p>
         </w:tc>
       </w:tr>
@@ -920,8 +965,21 @@
               <w:jc w:val="center"/>
             </w:pPr>
             <w:r>
-              <w:t>Byron Fernando Roquel Batzibal</w:t>
-            </w:r>
+              <w:t xml:space="preserve">Byron Fernando </w:t>
+            </w:r>
+            <w:proofErr w:type="spellStart"/>
+            <w:r>
+              <w:t>Roquel</w:t>
+            </w:r>
+            <w:proofErr w:type="spellEnd"/>
+            <w:r>
+              <w:t xml:space="preserve"> </w:t>
+            </w:r>
+            <w:proofErr w:type="spellStart"/>
+            <w:r>
+              <w:t>Batzibal</w:t>
+            </w:r>
+            <w:proofErr w:type="spellEnd"/>
             <w:r>
               <w:t xml:space="preserve"> - </w:t>
             </w:r>
@@ -998,8 +1056,13 @@
               <w:cnfStyle w:val="000000000000" w:firstRow="0" w:lastRow="0" w:firstColumn="0" w:lastColumn="0" w:oddVBand="0" w:evenVBand="0" w:oddHBand="0" w:evenHBand="0" w:firstRowFirstColumn="0" w:firstRowLastColumn="0" w:lastRowFirstColumn="0" w:lastRowLastColumn="0"/>
             </w:pPr>
             <w:r>
-              <w:t>Modificar Servlet</w:t>
-            </w:r>
+              <w:t xml:space="preserve">Modificar </w:t>
+            </w:r>
+            <w:proofErr w:type="spellStart"/>
+            <w:r>
+              <w:t>Servlet</w:t>
+            </w:r>
+            <w:proofErr w:type="spellEnd"/>
           </w:p>
         </w:tc>
       </w:tr>
@@ -1021,7 +1084,23 @@
               <w:jc w:val="center"/>
             </w:pPr>
             <w:r>
-              <w:t xml:space="preserve">Joshua Elijhab Rosselin Corzo </w:t>
+              <w:t xml:space="preserve">Joshua </w:t>
+            </w:r>
+            <w:proofErr w:type="spellStart"/>
+            <w:r>
+              <w:t>Elijhab</w:t>
+            </w:r>
+            <w:proofErr w:type="spellEnd"/>
+            <w:r>
+              <w:t xml:space="preserve"> </w:t>
+            </w:r>
+            <w:proofErr w:type="spellStart"/>
+            <w:r>
+              <w:t>Rosselin</w:t>
+            </w:r>
+            <w:proofErr w:type="spellEnd"/>
+            <w:r>
+              <w:t xml:space="preserve"> Corzo </w:t>
             </w:r>
             <w:r>
               <w:t xml:space="preserve">- </w:t>
@@ -1102,8 +1181,13 @@
               </w:rPr>
             </w:pPr>
             <w:r>
-              <w:t>Modificar Servlet</w:t>
-            </w:r>
+              <w:t xml:space="preserve">Modificar </w:t>
+            </w:r>
+            <w:proofErr w:type="spellStart"/>
+            <w:r>
+              <w:t>Servlet</w:t>
+            </w:r>
+            <w:proofErr w:type="spellEnd"/>
           </w:p>
         </w:tc>
       </w:tr>
@@ -1123,8 +1207,21 @@
               <w:ind w:left="0"/>
               <w:jc w:val="center"/>
             </w:pPr>
-            <w:r>
-              <w:t>Fréderic Edmundo Silvestre Ixén - 2022163</w:t>
+            <w:proofErr w:type="spellStart"/>
+            <w:r>
+              <w:t>Fréderic</w:t>
+            </w:r>
+            <w:proofErr w:type="spellEnd"/>
+            <w:r>
+              <w:t xml:space="preserve"> Edmundo Silvestre </w:t>
+            </w:r>
+            <w:proofErr w:type="spellStart"/>
+            <w:r>
+              <w:t>Ixén</w:t>
+            </w:r>
+            <w:proofErr w:type="spellEnd"/>
+            <w:r>
+              <w:t xml:space="preserve"> - 2022163</w:t>
             </w:r>
           </w:p>
         </w:tc>
@@ -1202,7 +1299,11 @@
               <w:cnfStyle w:val="000000000000" w:firstRow="0" w:lastRow="0" w:firstColumn="0" w:lastColumn="0" w:oddVBand="0" w:evenVBand="0" w:oddHBand="0" w:evenHBand="0" w:firstRowFirstColumn="0" w:firstRowLastColumn="0" w:lastRowFirstColumn="0" w:lastRowLastColumn="0"/>
             </w:pPr>
             <w:r>
-              <w:t>Modificar Se</w:t>
+              <w:t xml:space="preserve">Modificar </w:t>
+            </w:r>
+            <w:proofErr w:type="spellStart"/>
+            <w:r>
+              <w:t>Se</w:t>
             </w:r>
             <w:r>
               <w:t>r</w:t>
@@ -1210,6 +1311,7 @@
             <w:r>
               <w:t>vlet</w:t>
             </w:r>
+            <w:proofErr w:type="spellEnd"/>
           </w:p>
           <w:p>
             <w:pPr>
@@ -1228,48 +1330,380 @@
               <w:cnfStyle w:val="000000000000" w:firstRow="0" w:lastRow="0" w:firstColumn="0" w:lastColumn="0" w:oddVBand="0" w:evenVBand="0" w:oddHBand="0" w:evenHBand="0" w:firstRowFirstColumn="0" w:firstRowLastColumn="0" w:lastRowFirstColumn="0" w:lastRowLastColumn="0"/>
             </w:pPr>
             <w:r>
-              <w:t>Modelo Login</w:t>
-            </w:r>
-          </w:p>
-          <w:p>
-            <w:pPr>
-              <w:pStyle w:val="Prrafodelista"/>
-              <w:ind w:left="0"/>
-              <w:cnfStyle w:val="000000000000" w:firstRow="0" w:lastRow="0" w:firstColumn="0" w:lastColumn="0" w:oddVBand="0" w:evenVBand="0" w:oddHBand="0" w:evenHBand="0" w:firstRowFirstColumn="0" w:firstRowLastColumn="0" w:lastRowFirstColumn="0" w:lastRowLastColumn="0"/>
-            </w:pPr>
-            <w:r>
-              <w:t>Modelo DAO Login</w:t>
-            </w:r>
-          </w:p>
-          <w:p>
-            <w:pPr>
-              <w:pStyle w:val="Prrafodelista"/>
-              <w:ind w:left="0"/>
-              <w:cnfStyle w:val="000000000000" w:firstRow="0" w:lastRow="0" w:firstColumn="0" w:lastColumn="0" w:oddVBand="0" w:evenVBand="0" w:oddHBand="0" w:evenHBand="0" w:firstRowFirstColumn="0" w:firstRowLastColumn="0" w:lastRowFirstColumn="0" w:lastRowLastColumn="0"/>
-            </w:pPr>
-            <w:r>
-              <w:t>Vista Login</w:t>
-            </w:r>
-          </w:p>
-          <w:p>
-            <w:pPr>
-              <w:pStyle w:val="Prrafodelista"/>
-              <w:ind w:left="0"/>
-              <w:cnfStyle w:val="000000000000" w:firstRow="0" w:lastRow="0" w:firstColumn="0" w:lastColumn="0" w:oddVBand="0" w:evenVBand="0" w:oddHBand="0" w:evenHBand="0" w:firstRowFirstColumn="0" w:firstRowLastColumn="0" w:lastRowFirstColumn="0" w:lastRowLastColumn="0"/>
-            </w:pPr>
-            <w:r>
-              <w:t>Controlador Login</w:t>
-            </w:r>
-          </w:p>
-          <w:p>
-            <w:pPr>
-              <w:pStyle w:val="Prrafodelista"/>
-              <w:ind w:left="0"/>
-              <w:cnfStyle w:val="000000000000" w:firstRow="0" w:lastRow="0" w:firstColumn="0" w:lastColumn="0" w:oddVBand="0" w:evenVBand="0" w:oddHBand="0" w:evenHBand="0" w:firstRowFirstColumn="0" w:firstRowLastColumn="0" w:lastRowFirstColumn="0" w:lastRowLastColumn="0"/>
-            </w:pPr>
-            <w:r>
-              <w:t>Modificar Servlet</w:t>
-            </w:r>
+              <w:t xml:space="preserve">Modelo </w:t>
+            </w:r>
+            <w:proofErr w:type="spellStart"/>
+            <w:r>
+              <w:t>Login</w:t>
+            </w:r>
+            <w:proofErr w:type="spellEnd"/>
+          </w:p>
+          <w:p>
+            <w:pPr>
+              <w:pStyle w:val="Prrafodelista"/>
+              <w:ind w:left="0"/>
+              <w:cnfStyle w:val="000000000000" w:firstRow="0" w:lastRow="0" w:firstColumn="0" w:lastColumn="0" w:oddVBand="0" w:evenVBand="0" w:oddHBand="0" w:evenHBand="0" w:firstRowFirstColumn="0" w:firstRowLastColumn="0" w:lastRowFirstColumn="0" w:lastRowLastColumn="0"/>
+            </w:pPr>
+            <w:r>
+              <w:t xml:space="preserve">Modelo DAO </w:t>
+            </w:r>
+            <w:proofErr w:type="spellStart"/>
+            <w:r>
+              <w:t>Login</w:t>
+            </w:r>
+            <w:proofErr w:type="spellEnd"/>
+          </w:p>
+          <w:p>
+            <w:pPr>
+              <w:pStyle w:val="Prrafodelista"/>
+              <w:ind w:left="0"/>
+              <w:cnfStyle w:val="000000000000" w:firstRow="0" w:lastRow="0" w:firstColumn="0" w:lastColumn="0" w:oddVBand="0" w:evenVBand="0" w:oddHBand="0" w:evenHBand="0" w:firstRowFirstColumn="0" w:firstRowLastColumn="0" w:lastRowFirstColumn="0" w:lastRowLastColumn="0"/>
+            </w:pPr>
+            <w:r>
+              <w:t xml:space="preserve">Vista </w:t>
+            </w:r>
+            <w:proofErr w:type="spellStart"/>
+            <w:r>
+              <w:t>Login</w:t>
+            </w:r>
+            <w:proofErr w:type="spellEnd"/>
+          </w:p>
+          <w:p>
+            <w:pPr>
+              <w:pStyle w:val="Prrafodelista"/>
+              <w:ind w:left="0"/>
+              <w:cnfStyle w:val="000000000000" w:firstRow="0" w:lastRow="0" w:firstColumn="0" w:lastColumn="0" w:oddVBand="0" w:evenVBand="0" w:oddHBand="0" w:evenHBand="0" w:firstRowFirstColumn="0" w:firstRowLastColumn="0" w:lastRowFirstColumn="0" w:lastRowLastColumn="0"/>
+            </w:pPr>
+            <w:r>
+              <w:t xml:space="preserve">Controlador </w:t>
+            </w:r>
+            <w:proofErr w:type="spellStart"/>
+            <w:r>
+              <w:t>Login</w:t>
+            </w:r>
+            <w:proofErr w:type="spellEnd"/>
+          </w:p>
+          <w:p>
+            <w:pPr>
+              <w:pStyle w:val="Prrafodelista"/>
+              <w:ind w:left="0"/>
+              <w:cnfStyle w:val="000000000000" w:firstRow="0" w:lastRow="0" w:firstColumn="0" w:lastColumn="0" w:oddVBand="0" w:evenVBand="0" w:oddHBand="0" w:evenHBand="0" w:firstRowFirstColumn="0" w:firstRowLastColumn="0" w:lastRowFirstColumn="0" w:lastRowLastColumn="0"/>
+            </w:pPr>
+            <w:r>
+              <w:t xml:space="preserve">Modificar </w:t>
+            </w:r>
+            <w:proofErr w:type="spellStart"/>
+            <w:r>
+              <w:t>Servlet</w:t>
+            </w:r>
+            <w:proofErr w:type="spellEnd"/>
+          </w:p>
+        </w:tc>
+      </w:tr>
+      <w:tr>
+        <w:trPr>
+          <w:cnfStyle w:val="000000100000" w:firstRow="0" w:lastRow="0" w:firstColumn="0" w:lastColumn="0" w:oddVBand="0" w:evenVBand="0" w:oddHBand="1" w:evenHBand="0" w:firstRowFirstColumn="0" w:firstRowLastColumn="0" w:lastRowFirstColumn="0" w:lastRowLastColumn="0"/>
+          <w:trHeight w:val="2027"/>
+        </w:trPr>
+        <w:tc>
+          <w:tcPr>
+            <w:cnfStyle w:val="001000000000" w:firstRow="0" w:lastRow="0" w:firstColumn="1" w:lastColumn="0" w:oddVBand="0" w:evenVBand="0" w:oddHBand="0" w:evenHBand="0" w:firstRowFirstColumn="0" w:firstRowLastColumn="0" w:lastRowFirstColumn="0" w:lastRowLastColumn="0"/>
+            <w:tcW w:w="4139" w:type="dxa"/>
+            <w:vAlign w:val="center"/>
+          </w:tcPr>
+          <w:p>
+            <w:pPr>
+              <w:pStyle w:val="Prrafodelista"/>
+              <w:ind w:left="0"/>
+              <w:jc w:val="center"/>
+            </w:pPr>
+            <w:r>
+              <w:t>James Bri</w:t>
+            </w:r>
+            <w:r>
+              <w:t xml:space="preserve">an </w:t>
+            </w:r>
+            <w:proofErr w:type="spellStart"/>
+            <w:r>
+              <w:t>Sipac</w:t>
+            </w:r>
+            <w:proofErr w:type="spellEnd"/>
+            <w:r>
+              <w:t xml:space="preserve"> </w:t>
+            </w:r>
+            <w:proofErr w:type="spellStart"/>
+            <w:r>
+              <w:t>Sipac</w:t>
+            </w:r>
+            <w:proofErr w:type="spellEnd"/>
+            <w:r>
+              <w:t xml:space="preserve"> - </w:t>
+            </w:r>
+            <w:r>
+              <w:t>2022133</w:t>
+            </w:r>
+          </w:p>
+        </w:tc>
+        <w:tc>
+          <w:tcPr>
+            <w:tcW w:w="3483" w:type="dxa"/>
+            <w:vAlign w:val="center"/>
+          </w:tcPr>
+          <w:p>
+            <w:pPr>
+              <w:pStyle w:val="Prrafodelista"/>
+              <w:ind w:left="0"/>
+              <w:jc w:val="center"/>
+              <w:cnfStyle w:val="000000100000" w:firstRow="0" w:lastRow="0" w:firstColumn="0" w:lastColumn="0" w:oddVBand="0" w:evenVBand="0" w:oddHBand="1" w:evenHBand="0" w:firstRowFirstColumn="0" w:firstRowLastColumn="0" w:lastRowFirstColumn="0" w:lastRowLastColumn="0"/>
+            </w:pPr>
+            <w:r>
+              <w:t>PROGRAMADOR</w:t>
+            </w:r>
+          </w:p>
+        </w:tc>
+        <w:tc>
+          <w:tcPr>
+            <w:tcW w:w="3146" w:type="dxa"/>
+          </w:tcPr>
+          <w:p>
+            <w:pPr>
+              <w:pStyle w:val="Prrafodelista"/>
+              <w:ind w:left="0"/>
+              <w:cnfStyle w:val="000000100000" w:firstRow="0" w:lastRow="0" w:firstColumn="0" w:lastColumn="0" w:oddVBand="0" w:evenVBand="0" w:oddHBand="1" w:evenHBand="0" w:firstRowFirstColumn="0" w:firstRowLastColumn="0" w:lastRowFirstColumn="0" w:lastRowLastColumn="0"/>
+            </w:pPr>
+          </w:p>
+          <w:p>
+            <w:pPr>
+              <w:pStyle w:val="Prrafodelista"/>
+              <w:ind w:left="0"/>
+              <w:cnfStyle w:val="000000100000" w:firstRow="0" w:lastRow="0" w:firstColumn="0" w:lastColumn="0" w:oddVBand="0" w:evenVBand="0" w:oddHBand="1" w:evenHBand="0" w:firstRowFirstColumn="0" w:firstRowLastColumn="0" w:lastRowFirstColumn="0" w:lastRowLastColumn="0"/>
+            </w:pPr>
+            <w:r>
+              <w:t>Modelo Producto</w:t>
+            </w:r>
+          </w:p>
+          <w:p>
+            <w:pPr>
+              <w:pStyle w:val="Prrafodelista"/>
+              <w:ind w:left="0"/>
+              <w:cnfStyle w:val="000000100000" w:firstRow="0" w:lastRow="0" w:firstColumn="0" w:lastColumn="0" w:oddVBand="0" w:evenVBand="0" w:oddHBand="1" w:evenHBand="0" w:firstRowFirstColumn="0" w:firstRowLastColumn="0" w:lastRowFirstColumn="0" w:lastRowLastColumn="0"/>
+            </w:pPr>
+            <w:r>
+              <w:t>Modelo DAO Producto</w:t>
+            </w:r>
+          </w:p>
+          <w:p>
+            <w:pPr>
+              <w:pStyle w:val="Prrafodelista"/>
+              <w:ind w:left="0"/>
+              <w:cnfStyle w:val="000000100000" w:firstRow="0" w:lastRow="0" w:firstColumn="0" w:lastColumn="0" w:oddVBand="0" w:evenVBand="0" w:oddHBand="1" w:evenHBand="0" w:firstRowFirstColumn="0" w:firstRowLastColumn="0" w:lastRowFirstColumn="0" w:lastRowLastColumn="0"/>
+            </w:pPr>
+            <w:r>
+              <w:t>Vista Producto</w:t>
+            </w:r>
+          </w:p>
+          <w:p>
+            <w:pPr>
+              <w:pStyle w:val="Prrafodelista"/>
+              <w:ind w:left="0"/>
+              <w:cnfStyle w:val="000000100000" w:firstRow="0" w:lastRow="0" w:firstColumn="0" w:lastColumn="0" w:oddVBand="0" w:evenVBand="0" w:oddHBand="1" w:evenHBand="0" w:firstRowFirstColumn="0" w:firstRowLastColumn="0" w:lastRowFirstColumn="0" w:lastRowLastColumn="0"/>
+            </w:pPr>
+            <w:r>
+              <w:t>Controlador Producto</w:t>
+            </w:r>
+          </w:p>
+          <w:p>
+            <w:pPr>
+              <w:pStyle w:val="Prrafodelista"/>
+              <w:ind w:left="0"/>
+              <w:cnfStyle w:val="000000100000" w:firstRow="0" w:lastRow="0" w:firstColumn="0" w:lastColumn="0" w:oddVBand="0" w:evenVBand="0" w:oddHBand="1" w:evenHBand="0" w:firstRowFirstColumn="0" w:firstRowLastColumn="0" w:lastRowFirstColumn="0" w:lastRowLastColumn="0"/>
+            </w:pPr>
+            <w:r>
+              <w:t xml:space="preserve">Modificar </w:t>
+            </w:r>
+            <w:proofErr w:type="spellStart"/>
+            <w:r>
+              <w:t>Servlet</w:t>
+            </w:r>
+            <w:proofErr w:type="spellEnd"/>
+            <w:r>
+              <w:t xml:space="preserve"> </w:t>
+            </w:r>
+          </w:p>
+        </w:tc>
+      </w:tr>
+      <w:tr>
+        <w:trPr>
+          <w:trHeight w:val="246"/>
+        </w:trPr>
+        <w:tc>
+          <w:tcPr>
+            <w:cnfStyle w:val="001000000000" w:firstRow="0" w:lastRow="0" w:firstColumn="1" w:lastColumn="0" w:oddVBand="0" w:evenVBand="0" w:oddHBand="0" w:evenHBand="0" w:firstRowFirstColumn="0" w:firstRowLastColumn="0" w:lastRowFirstColumn="0" w:lastRowLastColumn="0"/>
+            <w:tcW w:w="4139" w:type="dxa"/>
+            <w:vAlign w:val="center"/>
+          </w:tcPr>
+          <w:p>
+            <w:pPr>
+              <w:pStyle w:val="Prrafodelista"/>
+              <w:ind w:left="0"/>
+              <w:jc w:val="center"/>
+            </w:pPr>
+            <w:r>
+              <w:lastRenderedPageBreak/>
+              <w:t xml:space="preserve">Sergio Eduardo </w:t>
+            </w:r>
+            <w:proofErr w:type="spellStart"/>
+            <w:r>
+              <w:t>Tepaz</w:t>
+            </w:r>
+            <w:proofErr w:type="spellEnd"/>
+            <w:r>
+              <w:t xml:space="preserve"> Vela - 2022164</w:t>
+            </w:r>
+          </w:p>
+        </w:tc>
+        <w:tc>
+          <w:tcPr>
+            <w:tcW w:w="3483" w:type="dxa"/>
+            <w:vAlign w:val="center"/>
+          </w:tcPr>
+          <w:p>
+            <w:pPr>
+              <w:pStyle w:val="Prrafodelista"/>
+              <w:ind w:left="0"/>
+              <w:jc w:val="center"/>
+              <w:cnfStyle w:val="000000000000" w:firstRow="0" w:lastRow="0" w:firstColumn="0" w:lastColumn="0" w:oddVBand="0" w:evenVBand="0" w:oddHBand="0" w:evenHBand="0" w:firstRowFirstColumn="0" w:firstRowLastColumn="0" w:lastRowFirstColumn="0" w:lastRowLastColumn="0"/>
+            </w:pPr>
+            <w:r>
+              <w:t>PROGRAMADOR</w:t>
+            </w:r>
+          </w:p>
+        </w:tc>
+        <w:tc>
+          <w:tcPr>
+            <w:tcW w:w="3146" w:type="dxa"/>
+          </w:tcPr>
+          <w:p>
+            <w:pPr>
+              <w:pStyle w:val="Prrafodelista"/>
+              <w:ind w:left="0"/>
+              <w:cnfStyle w:val="000000000000" w:firstRow="0" w:lastRow="0" w:firstColumn="0" w:lastColumn="0" w:oddVBand="0" w:evenVBand="0" w:oddHBand="0" w:evenHBand="0" w:firstRowFirstColumn="0" w:firstRowLastColumn="0" w:lastRowFirstColumn="0" w:lastRowLastColumn="0"/>
+            </w:pPr>
+            <w:r>
+              <w:t>Modelo reseña</w:t>
+            </w:r>
+          </w:p>
+          <w:p>
+            <w:pPr>
+              <w:pStyle w:val="Prrafodelista"/>
+              <w:ind w:left="0"/>
+              <w:cnfStyle w:val="000000000000" w:firstRow="0" w:lastRow="0" w:firstColumn="0" w:lastColumn="0" w:oddVBand="0" w:evenVBand="0" w:oddHBand="0" w:evenHBand="0" w:firstRowFirstColumn="0" w:firstRowLastColumn="0" w:lastRowFirstColumn="0" w:lastRowLastColumn="0"/>
+            </w:pPr>
+            <w:r>
+              <w:t>Modelo DAO reseña</w:t>
+            </w:r>
+          </w:p>
+          <w:p>
+            <w:pPr>
+              <w:pStyle w:val="Prrafodelista"/>
+              <w:ind w:left="0"/>
+              <w:cnfStyle w:val="000000000000" w:firstRow="0" w:lastRow="0" w:firstColumn="0" w:lastColumn="0" w:oddVBand="0" w:evenVBand="0" w:oddHBand="0" w:evenHBand="0" w:firstRowFirstColumn="0" w:firstRowLastColumn="0" w:lastRowFirstColumn="0" w:lastRowLastColumn="0"/>
+            </w:pPr>
+            <w:r>
+              <w:t>Vista reseña</w:t>
+            </w:r>
+          </w:p>
+          <w:p>
+            <w:pPr>
+              <w:pStyle w:val="Prrafodelista"/>
+              <w:ind w:left="0"/>
+              <w:cnfStyle w:val="000000000000" w:firstRow="0" w:lastRow="0" w:firstColumn="0" w:lastColumn="0" w:oddVBand="0" w:evenVBand="0" w:oddHBand="0" w:evenHBand="0" w:firstRowFirstColumn="0" w:firstRowLastColumn="0" w:lastRowFirstColumn="0" w:lastRowLastColumn="0"/>
+            </w:pPr>
+            <w:r>
+              <w:t>Controlador reseña</w:t>
+            </w:r>
+          </w:p>
+          <w:p>
+            <w:pPr>
+              <w:pStyle w:val="Prrafodelista"/>
+              <w:ind w:left="0"/>
+              <w:cnfStyle w:val="000000000000" w:firstRow="0" w:lastRow="0" w:firstColumn="0" w:lastColumn="0" w:oddVBand="0" w:evenVBand="0" w:oddHBand="0" w:evenHBand="0" w:firstRowFirstColumn="0" w:firstRowLastColumn="0" w:lastRowFirstColumn="0" w:lastRowLastColumn="0"/>
+            </w:pPr>
+            <w:r>
+              <w:t xml:space="preserve">Modificar </w:t>
+            </w:r>
+            <w:proofErr w:type="spellStart"/>
+            <w:r>
+              <w:t>Servlet</w:t>
+            </w:r>
+            <w:bookmarkStart w:id="0" w:name="_GoBack"/>
+            <w:bookmarkEnd w:id="0"/>
+            <w:proofErr w:type="spellEnd"/>
+          </w:p>
+          <w:p>
+            <w:pPr>
+              <w:pStyle w:val="Prrafodelista"/>
+              <w:ind w:left="0"/>
+              <w:cnfStyle w:val="000000000000" w:firstRow="0" w:lastRow="0" w:firstColumn="0" w:lastColumn="0" w:oddVBand="0" w:evenVBand="0" w:oddHBand="0" w:evenHBand="0" w:firstRowFirstColumn="0" w:firstRowLastColumn="0" w:lastRowFirstColumn="0" w:lastRowLastColumn="0"/>
+            </w:pPr>
+            <w:r>
+              <w:t>------------------------------------------</w:t>
+            </w:r>
+          </w:p>
+          <w:p>
+            <w:pPr>
+              <w:pStyle w:val="Prrafodelista"/>
+              <w:ind w:left="0"/>
+              <w:cnfStyle w:val="000000000000" w:firstRow="0" w:lastRow="0" w:firstColumn="0" w:lastColumn="0" w:oddVBand="0" w:evenVBand="0" w:oddHBand="0" w:evenHBand="0" w:firstRowFirstColumn="0" w:firstRowLastColumn="0" w:lastRowFirstColumn="0" w:lastRowLastColumn="0"/>
+            </w:pPr>
+            <w:r>
+              <w:t>Modelo Detalle-Promoción</w:t>
+            </w:r>
+          </w:p>
+          <w:p>
+            <w:pPr>
+              <w:pStyle w:val="Prrafodelista"/>
+              <w:ind w:left="0"/>
+              <w:cnfStyle w:val="000000000000" w:firstRow="0" w:lastRow="0" w:firstColumn="0" w:lastColumn="0" w:oddVBand="0" w:evenVBand="0" w:oddHBand="0" w:evenHBand="0" w:firstRowFirstColumn="0" w:firstRowLastColumn="0" w:lastRowFirstColumn="0" w:lastRowLastColumn="0"/>
+            </w:pPr>
+            <w:r>
+              <w:t>Modelo DAO Detalle-Promoción</w:t>
+            </w:r>
+          </w:p>
+          <w:p>
+            <w:pPr>
+              <w:pStyle w:val="Prrafodelista"/>
+              <w:ind w:left="0"/>
+              <w:cnfStyle w:val="000000000000" w:firstRow="0" w:lastRow="0" w:firstColumn="0" w:lastColumn="0" w:oddVBand="0" w:evenVBand="0" w:oddHBand="0" w:evenHBand="0" w:firstRowFirstColumn="0" w:firstRowLastColumn="0" w:lastRowFirstColumn="0" w:lastRowLastColumn="0"/>
+            </w:pPr>
+            <w:r>
+              <w:t>Vista Detalle-Promoción</w:t>
+            </w:r>
+          </w:p>
+          <w:p>
+            <w:pPr>
+              <w:pStyle w:val="Prrafodelista"/>
+              <w:ind w:left="0"/>
+              <w:cnfStyle w:val="000000000000" w:firstRow="0" w:lastRow="0" w:firstColumn="0" w:lastColumn="0" w:oddVBand="0" w:evenVBand="0" w:oddHBand="0" w:evenHBand="0" w:firstRowFirstColumn="0" w:firstRowLastColumn="0" w:lastRowFirstColumn="0" w:lastRowLastColumn="0"/>
+            </w:pPr>
+            <w:r>
+              <w:t>Controlador Detalle-Promoción</w:t>
+            </w:r>
+          </w:p>
+          <w:p>
+            <w:pPr>
+              <w:pStyle w:val="Prrafodelista"/>
+              <w:ind w:left="0"/>
+              <w:cnfStyle w:val="000000000000" w:firstRow="0" w:lastRow="0" w:firstColumn="0" w:lastColumn="0" w:oddVBand="0" w:evenVBand="0" w:oddHBand="0" w:evenHBand="0" w:firstRowFirstColumn="0" w:firstRowLastColumn="0" w:lastRowFirstColumn="0" w:lastRowLastColumn="0"/>
+            </w:pPr>
+            <w:r>
+              <w:t xml:space="preserve">Modificar </w:t>
+            </w:r>
+            <w:proofErr w:type="spellStart"/>
+            <w:r>
+              <w:t>Servlet</w:t>
+            </w:r>
+            <w:proofErr w:type="spellEnd"/>
           </w:p>
         </w:tc>
       </w:tr>
@@ -1291,13 +1725,15 @@
               <w:jc w:val="center"/>
             </w:pPr>
             <w:r>
-              <w:t>James Bri</w:t>
-            </w:r>
-            <w:r>
-              <w:t xml:space="preserve">an Sipac Sipac - </w:t>
-            </w:r>
-            <w:r>
-              <w:t>2022133</w:t>
+              <w:t xml:space="preserve">Miguel David </w:t>
+            </w:r>
+            <w:proofErr w:type="spellStart"/>
+            <w:r>
+              <w:t>Yac</w:t>
+            </w:r>
+            <w:proofErr w:type="spellEnd"/>
+            <w:r>
+              <w:t xml:space="preserve"> Castro - 2022020</w:t>
             </w:r>
           </w:p>
         </w:tc>
@@ -1328,169 +1764,6 @@
               <w:ind w:left="0"/>
               <w:cnfStyle w:val="000000100000" w:firstRow="0" w:lastRow="0" w:firstColumn="0" w:lastColumn="0" w:oddVBand="0" w:evenVBand="0" w:oddHBand="1" w:evenHBand="0" w:firstRowFirstColumn="0" w:firstRowLastColumn="0" w:lastRowFirstColumn="0" w:lastRowLastColumn="0"/>
             </w:pPr>
-            <w:r>
-              <w:t xml:space="preserve">Modelo </w:t>
-            </w:r>
-            <w:r>
-              <w:t>Producto</w:t>
-            </w:r>
-          </w:p>
-          <w:p>
-            <w:pPr>
-              <w:pStyle w:val="Prrafodelista"/>
-              <w:ind w:left="0"/>
-              <w:cnfStyle w:val="000000100000" w:firstRow="0" w:lastRow="0" w:firstColumn="0" w:lastColumn="0" w:oddVBand="0" w:evenVBand="0" w:oddHBand="1" w:evenHBand="0" w:firstRowFirstColumn="0" w:firstRowLastColumn="0" w:lastRowFirstColumn="0" w:lastRowLastColumn="0"/>
-            </w:pPr>
-            <w:r>
-              <w:t xml:space="preserve">Modelo DAO </w:t>
-            </w:r>
-            <w:r>
-              <w:t>Producto</w:t>
-            </w:r>
-          </w:p>
-          <w:p>
-            <w:pPr>
-              <w:pStyle w:val="Prrafodelista"/>
-              <w:ind w:left="0"/>
-              <w:cnfStyle w:val="000000100000" w:firstRow="0" w:lastRow="0" w:firstColumn="0" w:lastColumn="0" w:oddVBand="0" w:evenVBand="0" w:oddHBand="1" w:evenHBand="0" w:firstRowFirstColumn="0" w:firstRowLastColumn="0" w:lastRowFirstColumn="0" w:lastRowLastColumn="0"/>
-            </w:pPr>
-            <w:r>
-              <w:t xml:space="preserve">Vista </w:t>
-            </w:r>
-            <w:r>
-              <w:t>Producto</w:t>
-            </w:r>
-          </w:p>
-          <w:p>
-            <w:pPr>
-              <w:pStyle w:val="Prrafodelista"/>
-              <w:ind w:left="0"/>
-              <w:cnfStyle w:val="000000100000" w:firstRow="0" w:lastRow="0" w:firstColumn="0" w:lastColumn="0" w:oddVBand="0" w:evenVBand="0" w:oddHBand="1" w:evenHBand="0" w:firstRowFirstColumn="0" w:firstRowLastColumn="0" w:lastRowFirstColumn="0" w:lastRowLastColumn="0"/>
-            </w:pPr>
-            <w:r>
-              <w:t xml:space="preserve">Controlador </w:t>
-            </w:r>
-            <w:r>
-              <w:t>Producto</w:t>
-            </w:r>
-            <w:bookmarkStart w:id="0" w:name="_GoBack"/>
-            <w:bookmarkEnd w:id="0"/>
-          </w:p>
-          <w:p>
-            <w:pPr>
-              <w:pStyle w:val="Prrafodelista"/>
-              <w:ind w:left="0"/>
-              <w:cnfStyle w:val="000000100000" w:firstRow="0" w:lastRow="0" w:firstColumn="0" w:lastColumn="0" w:oddVBand="0" w:evenVBand="0" w:oddHBand="1" w:evenHBand="0" w:firstRowFirstColumn="0" w:firstRowLastColumn="0" w:lastRowFirstColumn="0" w:lastRowLastColumn="0"/>
-            </w:pPr>
-            <w:r>
-              <w:t>Modificar Servlet</w:t>
-            </w:r>
-            <w:r>
-              <w:t xml:space="preserve"> </w:t>
-            </w:r>
-          </w:p>
-        </w:tc>
-      </w:tr>
-      <w:tr>
-        <w:trPr>
-          <w:trHeight w:val="246"/>
-        </w:trPr>
-        <w:tc>
-          <w:tcPr>
-            <w:cnfStyle w:val="001000000000" w:firstRow="0" w:lastRow="0" w:firstColumn="1" w:lastColumn="0" w:oddVBand="0" w:evenVBand="0" w:oddHBand="0" w:evenHBand="0" w:firstRowFirstColumn="0" w:firstRowLastColumn="0" w:lastRowFirstColumn="0" w:lastRowLastColumn="0"/>
-            <w:tcW w:w="4139" w:type="dxa"/>
-            <w:vAlign w:val="center"/>
-          </w:tcPr>
-          <w:p>
-            <w:pPr>
-              <w:pStyle w:val="Prrafodelista"/>
-              <w:ind w:left="0"/>
-              <w:jc w:val="center"/>
-            </w:pPr>
-            <w:r>
-              <w:t>Sergio Eduardo Tepaz Vela - 2022164</w:t>
-            </w:r>
-          </w:p>
-        </w:tc>
-        <w:tc>
-          <w:tcPr>
-            <w:tcW w:w="3483" w:type="dxa"/>
-            <w:vAlign w:val="center"/>
-          </w:tcPr>
-          <w:p>
-            <w:pPr>
-              <w:pStyle w:val="Prrafodelista"/>
-              <w:ind w:left="0"/>
-              <w:jc w:val="center"/>
-              <w:cnfStyle w:val="000000000000" w:firstRow="0" w:lastRow="0" w:firstColumn="0" w:lastColumn="0" w:oddVBand="0" w:evenVBand="0" w:oddHBand="0" w:evenHBand="0" w:firstRowFirstColumn="0" w:firstRowLastColumn="0" w:lastRowFirstColumn="0" w:lastRowLastColumn="0"/>
-            </w:pPr>
-            <w:r>
-              <w:t>PROGRAMADOR</w:t>
-            </w:r>
-          </w:p>
-        </w:tc>
-        <w:tc>
-          <w:tcPr>
-            <w:tcW w:w="3146" w:type="dxa"/>
-          </w:tcPr>
-          <w:p>
-            <w:pPr>
-              <w:pStyle w:val="Prrafodelista"/>
-              <w:ind w:left="0"/>
-              <w:cnfStyle w:val="000000000000" w:firstRow="0" w:lastRow="0" w:firstColumn="0" w:lastColumn="0" w:oddVBand="0" w:evenVBand="0" w:oddHBand="0" w:evenHBand="0" w:firstRowFirstColumn="0" w:firstRowLastColumn="0" w:lastRowFirstColumn="0" w:lastRowLastColumn="0"/>
-            </w:pPr>
-          </w:p>
-        </w:tc>
-      </w:tr>
-      <w:tr>
-        <w:trPr>
-          <w:cnfStyle w:val="000000100000" w:firstRow="0" w:lastRow="0" w:firstColumn="0" w:lastColumn="0" w:oddVBand="0" w:evenVBand="0" w:oddHBand="1" w:evenHBand="0" w:firstRowFirstColumn="0" w:firstRowLastColumn="0" w:lastRowFirstColumn="0" w:lastRowLastColumn="0"/>
-          <w:trHeight w:val="246"/>
-        </w:trPr>
-        <w:tc>
-          <w:tcPr>
-            <w:cnfStyle w:val="001000000000" w:firstRow="0" w:lastRow="0" w:firstColumn="1" w:lastColumn="0" w:oddVBand="0" w:evenVBand="0" w:oddHBand="0" w:evenHBand="0" w:firstRowFirstColumn="0" w:firstRowLastColumn="0" w:lastRowFirstColumn="0" w:lastRowLastColumn="0"/>
-            <w:tcW w:w="4139" w:type="dxa"/>
-            <w:vAlign w:val="center"/>
-          </w:tcPr>
-          <w:p>
-            <w:pPr>
-              <w:pStyle w:val="Prrafodelista"/>
-              <w:ind w:left="0"/>
-              <w:jc w:val="center"/>
-            </w:pPr>
-            <w:r>
-              <w:t>Miguel David Yac Castro - 2022020</w:t>
-            </w:r>
-          </w:p>
-        </w:tc>
-        <w:tc>
-          <w:tcPr>
-            <w:tcW w:w="3483" w:type="dxa"/>
-            <w:vAlign w:val="center"/>
-          </w:tcPr>
-          <w:p>
-            <w:pPr>
-              <w:pStyle w:val="Prrafodelista"/>
-              <w:ind w:left="0"/>
-              <w:jc w:val="center"/>
-              <w:cnfStyle w:val="000000100000" w:firstRow="0" w:lastRow="0" w:firstColumn="0" w:lastColumn="0" w:oddVBand="0" w:evenVBand="0" w:oddHBand="1" w:evenHBand="0" w:firstRowFirstColumn="0" w:firstRowLastColumn="0" w:lastRowFirstColumn="0" w:lastRowLastColumn="0"/>
-            </w:pPr>
-            <w:r>
-              <w:t>PROGRAMADOR</w:t>
-            </w:r>
-          </w:p>
-        </w:tc>
-        <w:tc>
-          <w:tcPr>
-            <w:tcW w:w="3146" w:type="dxa"/>
-          </w:tcPr>
-          <w:p>
-            <w:pPr>
-              <w:pStyle w:val="Prrafodelista"/>
-              <w:ind w:left="0"/>
-              <w:cnfStyle w:val="000000100000" w:firstRow="0" w:lastRow="0" w:firstColumn="0" w:lastColumn="0" w:oddVBand="0" w:evenVBand="0" w:oddHBand="1" w:evenHBand="0" w:firstRowFirstColumn="0" w:firstRowLastColumn="0" w:lastRowFirstColumn="0" w:lastRowLastColumn="0"/>
-            </w:pPr>
           </w:p>
         </w:tc>
       </w:tr>
@@ -1508,7 +1781,6 @@
         </w:rPr>
       </w:pPr>
       <w:r>
-        <w:lastRenderedPageBreak/>
         <w:br w:type="page"/>
       </w:r>
     </w:p>

</xml_diff>

<commit_message>
Modifico archivo Word myac-2022020
</commit_message>
<xml_diff>
--- a/PrimeraParteProyecto.docx
+++ b/PrimeraParteProyecto.docx
@@ -1636,8 +1636,6 @@
             <w:r>
               <w:t>Servlet</w:t>
             </w:r>
-            <w:bookmarkStart w:id="0" w:name="_GoBack"/>
-            <w:bookmarkEnd w:id="0"/>
             <w:proofErr w:type="spellEnd"/>
           </w:p>
           <w:p>
@@ -1764,6 +1762,71 @@
               <w:ind w:left="0"/>
               <w:cnfStyle w:val="000000100000" w:firstRow="0" w:lastRow="0" w:firstColumn="0" w:lastColumn="0" w:oddVBand="0" w:evenVBand="0" w:oddHBand="1" w:evenHBand="0" w:firstRowFirstColumn="0" w:firstRowLastColumn="0" w:lastRowFirstColumn="0" w:lastRowLastColumn="0"/>
             </w:pPr>
+            <w:r>
+              <w:t>Modelo Proveedor</w:t>
+            </w:r>
+            <w:r>
+              <w:t>es</w:t>
+            </w:r>
+          </w:p>
+          <w:p>
+            <w:pPr>
+              <w:pStyle w:val="Prrafodelista"/>
+              <w:ind w:left="0"/>
+              <w:cnfStyle w:val="000000100000" w:firstRow="0" w:lastRow="0" w:firstColumn="0" w:lastColumn="0" w:oddVBand="0" w:evenVBand="0" w:oddHBand="1" w:evenHBand="0" w:firstRowFirstColumn="0" w:firstRowLastColumn="0" w:lastRowFirstColumn="0" w:lastRowLastColumn="0"/>
+            </w:pPr>
+            <w:r>
+              <w:t>Modelo DAO Proveedor</w:t>
+            </w:r>
+            <w:r>
+              <w:t>es</w:t>
+            </w:r>
+          </w:p>
+          <w:p>
+            <w:pPr>
+              <w:pStyle w:val="Prrafodelista"/>
+              <w:ind w:left="0"/>
+              <w:cnfStyle w:val="000000100000" w:firstRow="0" w:lastRow="0" w:firstColumn="0" w:lastColumn="0" w:oddVBand="0" w:evenVBand="0" w:oddHBand="1" w:evenHBand="0" w:firstRowFirstColumn="0" w:firstRowLastColumn="0" w:lastRowFirstColumn="0" w:lastRowLastColumn="0"/>
+            </w:pPr>
+            <w:r>
+              <w:t>Vista Proveedor</w:t>
+            </w:r>
+            <w:r>
+              <w:t>es</w:t>
+            </w:r>
+          </w:p>
+          <w:p>
+            <w:pPr>
+              <w:pStyle w:val="Prrafodelista"/>
+              <w:ind w:left="0"/>
+              <w:cnfStyle w:val="000000100000" w:firstRow="0" w:lastRow="0" w:firstColumn="0" w:lastColumn="0" w:oddVBand="0" w:evenVBand="0" w:oddHBand="1" w:evenHBand="0" w:firstRowFirstColumn="0" w:firstRowLastColumn="0" w:lastRowFirstColumn="0" w:lastRowLastColumn="0"/>
+              <w:rPr>
+                <w:u w:val="single"/>
+              </w:rPr>
+            </w:pPr>
+            <w:r>
+              <w:t>Controlador Proveedor</w:t>
+            </w:r>
+            <w:r>
+              <w:t>es</w:t>
+            </w:r>
+          </w:p>
+          <w:p>
+            <w:pPr>
+              <w:pStyle w:val="Prrafodelista"/>
+              <w:ind w:left="0"/>
+              <w:cnfStyle w:val="000000100000" w:firstRow="0" w:lastRow="0" w:firstColumn="0" w:lastColumn="0" w:oddVBand="0" w:evenVBand="0" w:oddHBand="1" w:evenHBand="0" w:firstRowFirstColumn="0" w:firstRowLastColumn="0" w:lastRowFirstColumn="0" w:lastRowLastColumn="0"/>
+            </w:pPr>
+            <w:r>
+              <w:t xml:space="preserve">Modificar </w:t>
+            </w:r>
+            <w:proofErr w:type="spellStart"/>
+            <w:r>
+              <w:t>Servlet</w:t>
+            </w:r>
+            <w:bookmarkStart w:id="0" w:name="_GoBack"/>
+            <w:bookmarkEnd w:id="0"/>
+            <w:proofErr w:type="spellEnd"/>
           </w:p>
         </w:tc>
       </w:tr>

</xml_diff>

<commit_message>
Se incluyeron los diagramas y modelos
</commit_message>
<xml_diff>
--- a/PrimeraParteProyecto.docx
+++ b/PrimeraParteProyecto.docx
@@ -1,6 +1,6 @@
 
 <file path=word/document.xml><?xml version="1.0" encoding="utf-8"?>
-<w:document xmlns:wpc="http://schemas.microsoft.com/office/word/2010/wordprocessingCanvas" xmlns:mc="http://schemas.openxmlformats.org/markup-compatibility/2006" xmlns:o="urn:schemas-microsoft-com:office:office" xmlns:r="http://schemas.openxmlformats.org/officeDocument/2006/relationships" xmlns:m="http://schemas.openxmlformats.org/officeDocument/2006/math" xmlns:v="urn:schemas-microsoft-com:vml" xmlns:wp14="http://schemas.microsoft.com/office/word/2010/wordprocessingDrawing" xmlns:wp="http://schemas.openxmlformats.org/drawingml/2006/wordprocessingDrawing" xmlns:w10="urn:schemas-microsoft-com:office:word" xmlns:w="http://schemas.openxmlformats.org/wordprocessingml/2006/main" xmlns:w14="http://schemas.microsoft.com/office/word/2010/wordml" xmlns:w15="http://schemas.microsoft.com/office/word/2012/wordml" xmlns:wpg="http://schemas.microsoft.com/office/word/2010/wordprocessingGroup" xmlns:wpi="http://schemas.microsoft.com/office/word/2010/wordprocessingInk" xmlns:wne="http://schemas.microsoft.com/office/word/2006/wordml" xmlns:wps="http://schemas.microsoft.com/office/word/2010/wordprocessingShape" mc:Ignorable="w14 w15 wp14">
+<w:document xmlns:wpc="http://schemas.microsoft.com/office/word/2010/wordprocessingCanvas" xmlns:cx="http://schemas.microsoft.com/office/drawing/2014/chartex" xmlns:cx1="http://schemas.microsoft.com/office/drawing/2015/9/8/chartex" xmlns:cx2="http://schemas.microsoft.com/office/drawing/2015/10/21/chartex" xmlns:cx3="http://schemas.microsoft.com/office/drawing/2016/5/9/chartex" xmlns:cx4="http://schemas.microsoft.com/office/drawing/2016/5/10/chartex" xmlns:cx5="http://schemas.microsoft.com/office/drawing/2016/5/11/chartex" xmlns:cx6="http://schemas.microsoft.com/office/drawing/2016/5/12/chartex" xmlns:cx7="http://schemas.microsoft.com/office/drawing/2016/5/13/chartex" xmlns:cx8="http://schemas.microsoft.com/office/drawing/2016/5/14/chartex" xmlns:mc="http://schemas.openxmlformats.org/markup-compatibility/2006" xmlns:aink="http://schemas.microsoft.com/office/drawing/2016/ink" xmlns:am3d="http://schemas.microsoft.com/office/drawing/2017/model3d" xmlns:o="urn:schemas-microsoft-com:office:office" xmlns:r="http://schemas.openxmlformats.org/officeDocument/2006/relationships" xmlns:m="http://schemas.openxmlformats.org/officeDocument/2006/math" xmlns:v="urn:schemas-microsoft-com:vml" xmlns:wp14="http://schemas.microsoft.com/office/word/2010/wordprocessingDrawing" xmlns:wp="http://schemas.openxmlformats.org/drawingml/2006/wordprocessingDrawing" xmlns:w10="urn:schemas-microsoft-com:office:word" xmlns:w="http://schemas.openxmlformats.org/wordprocessingml/2006/main" xmlns:w14="http://schemas.microsoft.com/office/word/2010/wordml" xmlns:w15="http://schemas.microsoft.com/office/word/2012/wordml" xmlns:w16cex="http://schemas.microsoft.com/office/word/2018/wordml/cex" xmlns:w16cid="http://schemas.microsoft.com/office/word/2016/wordml/cid" xmlns:w16="http://schemas.microsoft.com/office/word/2018/wordml" xmlns:w16sdtdh="http://schemas.microsoft.com/office/word/2020/wordml/sdtdatahash" xmlns:w16se="http://schemas.microsoft.com/office/word/2015/wordml/symex" xmlns:wpg="http://schemas.microsoft.com/office/word/2010/wordprocessingGroup" xmlns:wpi="http://schemas.microsoft.com/office/word/2010/wordprocessingInk" xmlns:wne="http://schemas.microsoft.com/office/word/2006/wordml" xmlns:wps="http://schemas.microsoft.com/office/word/2010/wordprocessingShape" mc:Ignorable="w14 w15 w16se w16cid w16 w16cex w16sdtdh wp14">
   <w:body>
     <w:p>
       <w:pPr>
@@ -512,6 +512,185 @@
         <w:t>INTEGRANTES DEL GRUPO</w:t>
       </w:r>
     </w:p>
+    <w:p/>
+    <w:p>
+      <w:r>
+        <w:t>Rubén Darío Paredes Flores - 2022088</w:t>
+      </w:r>
+    </w:p>
+    <w:p>
+      <w:r>
+        <w:t>Josué</w:t>
+      </w:r>
+      <w:r>
+        <w:t xml:space="preserve"> Alejandro Pérez </w:t>
+      </w:r>
+      <w:r>
+        <w:t>Maá</w:t>
+      </w:r>
+      <w:r>
+        <w:t>s</w:t>
+      </w:r>
+      <w:r>
+        <w:t xml:space="preserve"> -</w:t>
+      </w:r>
+      <w:r>
+        <w:t xml:space="preserve"> 2022076</w:t>
+      </w:r>
+    </w:p>
+    <w:p>
+      <w:r>
+        <w:t>Á</w:t>
+      </w:r>
+      <w:r>
+        <w:t xml:space="preserve">ngel David Bachac Peralta </w:t>
+      </w:r>
+      <w:r>
+        <w:t xml:space="preserve">- </w:t>
+      </w:r>
+      <w:r>
+        <w:t>2022051</w:t>
+      </w:r>
+    </w:p>
+    <w:p>
+      <w:r>
+        <w:t xml:space="preserve">Byron Fernando Roquel </w:t>
+      </w:r>
+      <w:proofErr w:type="spellStart"/>
+      <w:r>
+        <w:t>Batzibal</w:t>
+      </w:r>
+      <w:proofErr w:type="spellEnd"/>
+      <w:r>
+        <w:t xml:space="preserve"> - </w:t>
+      </w:r>
+      <w:r>
+        <w:t>2022168</w:t>
+      </w:r>
+    </w:p>
+    <w:p>
+      <w:r>
+        <w:t xml:space="preserve">Joshua </w:t>
+      </w:r>
+      <w:proofErr w:type="spellStart"/>
+      <w:r>
+        <w:t>Elijhab</w:t>
+      </w:r>
+      <w:proofErr w:type="spellEnd"/>
+      <w:r>
+        <w:t xml:space="preserve"> </w:t>
+      </w:r>
+      <w:proofErr w:type="spellStart"/>
+      <w:r>
+        <w:t>Rosselin</w:t>
+      </w:r>
+      <w:proofErr w:type="spellEnd"/>
+      <w:r>
+        <w:t xml:space="preserve"> Corzo </w:t>
+      </w:r>
+      <w:r>
+        <w:t>–</w:t>
+      </w:r>
+      <w:r>
+        <w:t xml:space="preserve"> </w:t>
+      </w:r>
+      <w:r>
+        <w:t>2022050</w:t>
+      </w:r>
+    </w:p>
+    <w:p>
+      <w:r>
+        <w:t xml:space="preserve">Fréderic Edmundo Silvestre </w:t>
+      </w:r>
+      <w:proofErr w:type="spellStart"/>
+      <w:r>
+        <w:t>Ixén</w:t>
+      </w:r>
+      <w:proofErr w:type="spellEnd"/>
+      <w:r>
+        <w:t xml:space="preserve"> </w:t>
+      </w:r>
+      <w:r>
+        <w:t>–</w:t>
+      </w:r>
+      <w:r>
+        <w:t xml:space="preserve"> 2022163</w:t>
+      </w:r>
+    </w:p>
+    <w:p>
+      <w:r>
+        <w:t xml:space="preserve">James Brian </w:t>
+      </w:r>
+      <w:proofErr w:type="spellStart"/>
+      <w:r>
+        <w:t>Sipac</w:t>
+      </w:r>
+      <w:proofErr w:type="spellEnd"/>
+      <w:r>
+        <w:t xml:space="preserve"> </w:t>
+      </w:r>
+      <w:proofErr w:type="spellStart"/>
+      <w:r>
+        <w:t>Sipac</w:t>
+      </w:r>
+      <w:proofErr w:type="spellEnd"/>
+      <w:r>
+        <w:t xml:space="preserve"> </w:t>
+      </w:r>
+      <w:r>
+        <w:t>–</w:t>
+      </w:r>
+      <w:r>
+        <w:t xml:space="preserve"> 2022133</w:t>
+      </w:r>
+    </w:p>
+    <w:p>
+      <w:r>
+        <w:t xml:space="preserve">Sergio Eduardo </w:t>
+      </w:r>
+      <w:proofErr w:type="spellStart"/>
+      <w:r>
+        <w:t>Tepaz</w:t>
+      </w:r>
+      <w:proofErr w:type="spellEnd"/>
+      <w:r>
+        <w:t xml:space="preserve"> Vela </w:t>
+      </w:r>
+      <w:r>
+        <w:t>–</w:t>
+      </w:r>
+      <w:r>
+        <w:t xml:space="preserve"> 2022164</w:t>
+      </w:r>
+    </w:p>
+    <w:p>
+      <w:r>
+        <w:t xml:space="preserve">Miguel David Yac Castro </w:t>
+      </w:r>
+      <w:r>
+        <w:t>–</w:t>
+      </w:r>
+      <w:r>
+        <w:t xml:space="preserve"> 2022020</w:t>
+      </w:r>
+    </w:p>
+    <w:p/>
+    <w:p/>
+    <w:p/>
+    <w:p/>
+    <w:p/>
+    <w:p/>
+    <w:p/>
+    <w:p/>
+    <w:p/>
+    <w:p/>
+    <w:p/>
+    <w:p/>
+    <w:p/>
+    <w:p/>
+    <w:p/>
+    <w:p/>
+    <w:p/>
     <w:tbl>
       <w:tblPr>
         <w:tblStyle w:val="Tabladelista2-nfasis1"/>
@@ -545,6 +724,7 @@
               <w:rPr>
                 <w:color w:val="4472C4" w:themeColor="accent1"/>
               </w:rPr>
+              <w:lastRenderedPageBreak/>
               <w:t>Nombre completo</w:t>
             </w:r>
           </w:p>
@@ -682,13 +862,8 @@
               <w:cnfStyle w:val="000000100000" w:firstRow="0" w:lastRow="0" w:firstColumn="0" w:lastColumn="0" w:oddVBand="0" w:evenVBand="0" w:oddHBand="1" w:evenHBand="0" w:firstRowFirstColumn="0" w:firstRowLastColumn="0" w:lastRowFirstColumn="0" w:lastRowLastColumn="0"/>
             </w:pPr>
             <w:r>
-              <w:t xml:space="preserve">Modificar </w:t>
-            </w:r>
-            <w:proofErr w:type="spellStart"/>
-            <w:r>
-              <w:t>Servlet</w:t>
-            </w:r>
-            <w:proofErr w:type="spellEnd"/>
+              <w:t>Modificar Servlet</w:t>
+            </w:r>
           </w:p>
         </w:tc>
       </w:tr>
@@ -714,7 +889,6 @@
             <w:r>
               <w:t xml:space="preserve"> Alejandro Pérez </w:t>
             </w:r>
-            <w:proofErr w:type="spellStart"/>
             <w:r>
               <w:t>M</w:t>
             </w:r>
@@ -724,7 +898,6 @@
             <w:r>
               <w:t>s</w:t>
             </w:r>
-            <w:proofErr w:type="spellEnd"/>
             <w:r>
               <w:t xml:space="preserve"> -</w:t>
             </w:r>
@@ -821,13 +994,8 @@
               <w:cnfStyle w:val="000000000000" w:firstRow="0" w:lastRow="0" w:firstColumn="0" w:lastColumn="0" w:oddVBand="0" w:evenVBand="0" w:oddHBand="0" w:evenHBand="0" w:firstRowFirstColumn="0" w:firstRowLastColumn="0" w:lastRowFirstColumn="0" w:lastRowLastColumn="0"/>
             </w:pPr>
             <w:r>
-              <w:t xml:space="preserve">Modificar </w:t>
-            </w:r>
-            <w:proofErr w:type="spellStart"/>
-            <w:r>
-              <w:t>Servlet</w:t>
-            </w:r>
-            <w:proofErr w:type="spellEnd"/>
+              <w:t>Modificar Servlet</w:t>
+            </w:r>
           </w:p>
         </w:tc>
       </w:tr>
@@ -852,15 +1020,7 @@
               <w:t>Á</w:t>
             </w:r>
             <w:r>
-              <w:t xml:space="preserve">ngel David </w:t>
-            </w:r>
-            <w:proofErr w:type="spellStart"/>
-            <w:r>
-              <w:t>Bachac</w:t>
-            </w:r>
-            <w:proofErr w:type="spellEnd"/>
-            <w:r>
-              <w:t xml:space="preserve"> Peralta </w:t>
+              <w:t xml:space="preserve">ngel David Bachac Peralta </w:t>
             </w:r>
             <w:r>
               <w:t xml:space="preserve">- </w:t>
@@ -938,13 +1098,8 @@
               <w:cnfStyle w:val="000000100000" w:firstRow="0" w:lastRow="0" w:firstColumn="0" w:lastColumn="0" w:oddVBand="0" w:evenVBand="0" w:oddHBand="1" w:evenHBand="0" w:firstRowFirstColumn="0" w:firstRowLastColumn="0" w:lastRowFirstColumn="0" w:lastRowLastColumn="0"/>
             </w:pPr>
             <w:r>
-              <w:t xml:space="preserve">Modificar </w:t>
-            </w:r>
-            <w:proofErr w:type="spellStart"/>
-            <w:r>
-              <w:t>Servlet</w:t>
-            </w:r>
-            <w:proofErr w:type="spellEnd"/>
+              <w:t>Modificar Servlet</w:t>
+            </w:r>
           </w:p>
         </w:tc>
       </w:tr>
@@ -965,15 +1120,7 @@
               <w:jc w:val="center"/>
             </w:pPr>
             <w:r>
-              <w:t xml:space="preserve">Byron Fernando </w:t>
-            </w:r>
-            <w:proofErr w:type="spellStart"/>
-            <w:r>
-              <w:t>Roquel</w:t>
-            </w:r>
-            <w:proofErr w:type="spellEnd"/>
-            <w:r>
-              <w:t xml:space="preserve"> </w:t>
+              <w:t xml:space="preserve">Byron Fernando Roquel </w:t>
             </w:r>
             <w:proofErr w:type="spellStart"/>
             <w:r>
@@ -1056,13 +1203,8 @@
               <w:cnfStyle w:val="000000000000" w:firstRow="0" w:lastRow="0" w:firstColumn="0" w:lastColumn="0" w:oddVBand="0" w:evenVBand="0" w:oddHBand="0" w:evenHBand="0" w:firstRowFirstColumn="0" w:firstRowLastColumn="0" w:lastRowFirstColumn="0" w:lastRowLastColumn="0"/>
             </w:pPr>
             <w:r>
-              <w:t xml:space="preserve">Modificar </w:t>
-            </w:r>
-            <w:proofErr w:type="spellStart"/>
-            <w:r>
-              <w:t>Servlet</w:t>
-            </w:r>
-            <w:proofErr w:type="spellEnd"/>
+              <w:t>Modificar Servlet</w:t>
+            </w:r>
           </w:p>
         </w:tc>
       </w:tr>
@@ -1181,13 +1323,8 @@
               </w:rPr>
             </w:pPr>
             <w:r>
-              <w:t xml:space="preserve">Modificar </w:t>
-            </w:r>
-            <w:proofErr w:type="spellStart"/>
-            <w:r>
-              <w:t>Servlet</w:t>
-            </w:r>
-            <w:proofErr w:type="spellEnd"/>
+              <w:t>Modificar Servlet</w:t>
+            </w:r>
           </w:p>
         </w:tc>
       </w:tr>
@@ -1207,13 +1344,8 @@
               <w:ind w:left="0"/>
               <w:jc w:val="center"/>
             </w:pPr>
-            <w:proofErr w:type="spellStart"/>
-            <w:r>
-              <w:t>Fréderic</w:t>
-            </w:r>
-            <w:proofErr w:type="spellEnd"/>
-            <w:r>
-              <w:t xml:space="preserve"> Edmundo Silvestre </w:t>
+            <w:r>
+              <w:t xml:space="preserve">Fréderic Edmundo Silvestre </w:t>
             </w:r>
             <w:proofErr w:type="spellStart"/>
             <w:r>
@@ -1299,17 +1431,37 @@
               <w:cnfStyle w:val="000000000000" w:firstRow="0" w:lastRow="0" w:firstColumn="0" w:lastColumn="0" w:oddVBand="0" w:evenVBand="0" w:oddHBand="0" w:evenHBand="0" w:firstRowFirstColumn="0" w:firstRowLastColumn="0" w:lastRowFirstColumn="0" w:lastRowLastColumn="0"/>
             </w:pPr>
             <w:r>
-              <w:t xml:space="preserve">Modificar </w:t>
+              <w:t>Modificar Se</w:t>
+            </w:r>
+            <w:r>
+              <w:t>r</w:t>
+            </w:r>
+            <w:r>
+              <w:t>vlet</w:t>
+            </w:r>
+          </w:p>
+          <w:p>
+            <w:pPr>
+              <w:pStyle w:val="Prrafodelista"/>
+              <w:ind w:left="0"/>
+              <w:cnfStyle w:val="000000000000" w:firstRow="0" w:lastRow="0" w:firstColumn="0" w:lastColumn="0" w:oddVBand="0" w:evenVBand="0" w:oddHBand="0" w:evenHBand="0" w:firstRowFirstColumn="0" w:firstRowLastColumn="0" w:lastRowFirstColumn="0" w:lastRowLastColumn="0"/>
+            </w:pPr>
+            <w:r>
+              <w:t>------------------------------------------</w:t>
+            </w:r>
+          </w:p>
+          <w:p>
+            <w:pPr>
+              <w:pStyle w:val="Prrafodelista"/>
+              <w:ind w:left="0"/>
+              <w:cnfStyle w:val="000000000000" w:firstRow="0" w:lastRow="0" w:firstColumn="0" w:lastColumn="0" w:oddVBand="0" w:evenVBand="0" w:oddHBand="0" w:evenHBand="0" w:firstRowFirstColumn="0" w:firstRowLastColumn="0" w:lastRowFirstColumn="0" w:lastRowLastColumn="0"/>
+            </w:pPr>
+            <w:r>
+              <w:t xml:space="preserve">Modelo </w:t>
             </w:r>
             <w:proofErr w:type="spellStart"/>
             <w:r>
-              <w:t>Se</w:t>
-            </w:r>
-            <w:r>
-              <w:t>r</w:t>
-            </w:r>
-            <w:r>
-              <w:t>vlet</w:t>
+              <w:t>Login</w:t>
             </w:r>
             <w:proofErr w:type="spellEnd"/>
           </w:p>
@@ -1320,8 +1472,13 @@
               <w:cnfStyle w:val="000000000000" w:firstRow="0" w:lastRow="0" w:firstColumn="0" w:lastColumn="0" w:oddVBand="0" w:evenVBand="0" w:oddHBand="0" w:evenHBand="0" w:firstRowFirstColumn="0" w:firstRowLastColumn="0" w:lastRowFirstColumn="0" w:lastRowLastColumn="0"/>
             </w:pPr>
             <w:r>
-              <w:t>------------------------------------------</w:t>
-            </w:r>
+              <w:t xml:space="preserve">Modelo DAO </w:t>
+            </w:r>
+            <w:proofErr w:type="spellStart"/>
+            <w:r>
+              <w:t>Login</w:t>
+            </w:r>
+            <w:proofErr w:type="spellEnd"/>
           </w:p>
           <w:p>
             <w:pPr>
@@ -1330,7 +1487,7 @@
               <w:cnfStyle w:val="000000000000" w:firstRow="0" w:lastRow="0" w:firstColumn="0" w:lastColumn="0" w:oddVBand="0" w:evenVBand="0" w:oddHBand="0" w:evenHBand="0" w:firstRowFirstColumn="0" w:firstRowLastColumn="0" w:lastRowFirstColumn="0" w:lastRowLastColumn="0"/>
             </w:pPr>
             <w:r>
-              <w:t xml:space="preserve">Modelo </w:t>
+              <w:t xml:space="preserve">Vista </w:t>
             </w:r>
             <w:proofErr w:type="spellStart"/>
             <w:r>
@@ -1345,7 +1502,7 @@
               <w:cnfStyle w:val="000000000000" w:firstRow="0" w:lastRow="0" w:firstColumn="0" w:lastColumn="0" w:oddVBand="0" w:evenVBand="0" w:oddHBand="0" w:evenHBand="0" w:firstRowFirstColumn="0" w:firstRowLastColumn="0" w:lastRowFirstColumn="0" w:lastRowLastColumn="0"/>
             </w:pPr>
             <w:r>
-              <w:t xml:space="preserve">Modelo DAO </w:t>
+              <w:t xml:space="preserve">Controlador </w:t>
             </w:r>
             <w:proofErr w:type="spellStart"/>
             <w:r>
@@ -1360,50 +1517,15 @@
               <w:cnfStyle w:val="000000000000" w:firstRow="0" w:lastRow="0" w:firstColumn="0" w:lastColumn="0" w:oddVBand="0" w:evenVBand="0" w:oddHBand="0" w:evenHBand="0" w:firstRowFirstColumn="0" w:firstRowLastColumn="0" w:lastRowFirstColumn="0" w:lastRowLastColumn="0"/>
             </w:pPr>
             <w:r>
-              <w:t xml:space="preserve">Vista </w:t>
-            </w:r>
-            <w:proofErr w:type="spellStart"/>
-            <w:r>
-              <w:t>Login</w:t>
-            </w:r>
-            <w:proofErr w:type="spellEnd"/>
-          </w:p>
-          <w:p>
-            <w:pPr>
-              <w:pStyle w:val="Prrafodelista"/>
-              <w:ind w:left="0"/>
-              <w:cnfStyle w:val="000000000000" w:firstRow="0" w:lastRow="0" w:firstColumn="0" w:lastColumn="0" w:oddVBand="0" w:evenVBand="0" w:oddHBand="0" w:evenHBand="0" w:firstRowFirstColumn="0" w:firstRowLastColumn="0" w:lastRowFirstColumn="0" w:lastRowLastColumn="0"/>
-            </w:pPr>
-            <w:r>
-              <w:t xml:space="preserve">Controlador </w:t>
-            </w:r>
-            <w:proofErr w:type="spellStart"/>
-            <w:r>
-              <w:t>Login</w:t>
-            </w:r>
-            <w:proofErr w:type="spellEnd"/>
-          </w:p>
-          <w:p>
-            <w:pPr>
-              <w:pStyle w:val="Prrafodelista"/>
-              <w:ind w:left="0"/>
-              <w:cnfStyle w:val="000000000000" w:firstRow="0" w:lastRow="0" w:firstColumn="0" w:lastColumn="0" w:oddVBand="0" w:evenVBand="0" w:oddHBand="0" w:evenHBand="0" w:firstRowFirstColumn="0" w:firstRowLastColumn="0" w:lastRowFirstColumn="0" w:lastRowLastColumn="0"/>
-            </w:pPr>
-            <w:r>
-              <w:t xml:space="preserve">Modificar </w:t>
-            </w:r>
-            <w:proofErr w:type="spellStart"/>
-            <w:r>
-              <w:t>Servlet</w:t>
-            </w:r>
-            <w:proofErr w:type="spellEnd"/>
+              <w:t>Modificar Servlet</w:t>
+            </w:r>
           </w:p>
         </w:tc>
       </w:tr>
       <w:tr>
         <w:trPr>
           <w:cnfStyle w:val="000000100000" w:firstRow="0" w:lastRow="0" w:firstColumn="0" w:lastColumn="0" w:oddVBand="0" w:evenVBand="0" w:oddHBand="1" w:evenHBand="0" w:firstRowFirstColumn="0" w:firstRowLastColumn="0" w:lastRowFirstColumn="0" w:lastRowLastColumn="0"/>
-          <w:trHeight w:val="2027"/>
+          <w:trHeight w:val="2459"/>
         </w:trPr>
         <w:tc>
           <w:tcPr>
@@ -1478,6 +1600,13 @@
               <w:ind w:left="0"/>
               <w:cnfStyle w:val="000000100000" w:firstRow="0" w:lastRow="0" w:firstColumn="0" w:lastColumn="0" w:oddVBand="0" w:evenVBand="0" w:oddHBand="1" w:evenHBand="0" w:firstRowFirstColumn="0" w:firstRowLastColumn="0" w:lastRowFirstColumn="0" w:lastRowLastColumn="0"/>
             </w:pPr>
+          </w:p>
+          <w:p>
+            <w:pPr>
+              <w:pStyle w:val="Prrafodelista"/>
+              <w:ind w:left="0"/>
+              <w:cnfStyle w:val="000000100000" w:firstRow="0" w:lastRow="0" w:firstColumn="0" w:lastColumn="0" w:oddVBand="0" w:evenVBand="0" w:oddHBand="1" w:evenHBand="0" w:firstRowFirstColumn="0" w:firstRowLastColumn="0" w:lastRowFirstColumn="0" w:lastRowLastColumn="0"/>
+            </w:pPr>
             <w:r>
               <w:t>Modelo Producto</w:t>
             </w:r>
@@ -1519,15 +1648,7 @@
               <w:cnfStyle w:val="000000100000" w:firstRow="0" w:lastRow="0" w:firstColumn="0" w:lastColumn="0" w:oddVBand="0" w:evenVBand="0" w:oddHBand="1" w:evenHBand="0" w:firstRowFirstColumn="0" w:firstRowLastColumn="0" w:lastRowFirstColumn="0" w:lastRowLastColumn="0"/>
             </w:pPr>
             <w:r>
-              <w:t xml:space="preserve">Modificar </w:t>
-            </w:r>
-            <w:proofErr w:type="spellStart"/>
-            <w:r>
-              <w:t>Servlet</w:t>
-            </w:r>
-            <w:proofErr w:type="spellEnd"/>
-            <w:r>
-              <w:t xml:space="preserve"> </w:t>
+              <w:t xml:space="preserve">Modificar Servlet </w:t>
             </w:r>
           </w:p>
         </w:tc>
@@ -1630,13 +1751,8 @@
               <w:cnfStyle w:val="000000000000" w:firstRow="0" w:lastRow="0" w:firstColumn="0" w:lastColumn="0" w:oddVBand="0" w:evenVBand="0" w:oddHBand="0" w:evenHBand="0" w:firstRowFirstColumn="0" w:firstRowLastColumn="0" w:lastRowFirstColumn="0" w:lastRowLastColumn="0"/>
             </w:pPr>
             <w:r>
-              <w:t xml:space="preserve">Modificar </w:t>
-            </w:r>
-            <w:proofErr w:type="spellStart"/>
-            <w:r>
-              <w:t>Servlet</w:t>
-            </w:r>
-            <w:proofErr w:type="spellEnd"/>
+              <w:t>Modificar Servlet</w:t>
+            </w:r>
           </w:p>
           <w:p>
             <w:pPr>
@@ -1695,13 +1811,8 @@
               <w:cnfStyle w:val="000000000000" w:firstRow="0" w:lastRow="0" w:firstColumn="0" w:lastColumn="0" w:oddVBand="0" w:evenVBand="0" w:oddHBand="0" w:evenHBand="0" w:firstRowFirstColumn="0" w:firstRowLastColumn="0" w:lastRowFirstColumn="0" w:lastRowLastColumn="0"/>
             </w:pPr>
             <w:r>
-              <w:t xml:space="preserve">Modificar </w:t>
-            </w:r>
-            <w:proofErr w:type="spellStart"/>
-            <w:r>
-              <w:t>Servlet</w:t>
-            </w:r>
-            <w:proofErr w:type="spellEnd"/>
+              <w:t>Modificar Servlet</w:t>
+            </w:r>
           </w:p>
         </w:tc>
       </w:tr>
@@ -1723,15 +1834,7 @@
               <w:jc w:val="center"/>
             </w:pPr>
             <w:r>
-              <w:t xml:space="preserve">Miguel David </w:t>
-            </w:r>
-            <w:proofErr w:type="spellStart"/>
-            <w:r>
-              <w:t>Yac</w:t>
-            </w:r>
-            <w:proofErr w:type="spellEnd"/>
-            <w:r>
-              <w:t xml:space="preserve"> Castro - 2022020</w:t>
+              <w:t>Miguel David Yac Castro - 2022020</w:t>
             </w:r>
           </w:p>
         </w:tc>
@@ -1818,15 +1921,8 @@
               <w:cnfStyle w:val="000000100000" w:firstRow="0" w:lastRow="0" w:firstColumn="0" w:lastColumn="0" w:oddVBand="0" w:evenVBand="0" w:oddHBand="1" w:evenHBand="0" w:firstRowFirstColumn="0" w:firstRowLastColumn="0" w:lastRowFirstColumn="0" w:lastRowLastColumn="0"/>
             </w:pPr>
             <w:r>
-              <w:t xml:space="preserve">Modificar </w:t>
-            </w:r>
-            <w:proofErr w:type="spellStart"/>
-            <w:r>
-              <w:t>Servlet</w:t>
-            </w:r>
-            <w:bookmarkStart w:id="0" w:name="_GoBack"/>
-            <w:bookmarkEnd w:id="0"/>
-            <w:proofErr w:type="spellEnd"/>
+              <w:t>Modificar Servlet</w:t>
+            </w:r>
           </w:p>
         </w:tc>
       </w:tr>
@@ -1848,13 +1944,138 @@
       </w:r>
     </w:p>
     <w:p>
-      <w:pPr>
-        <w:pStyle w:val="Prrafodelista"/>
-        <w:numPr>
-          <w:ilvl w:val="0"/>
-          <w:numId w:val="3"/>
-        </w:numPr>
-      </w:pPr>
+      <w:r>
+        <w:lastRenderedPageBreak/>
+        <w:drawing>
+          <wp:inline distT="0" distB="0" distL="0" distR="0" wp14:anchorId="1CE3FF8C" wp14:editId="64FCF5ED">
+            <wp:extent cx="5612130" cy="4083685"/>
+            <wp:effectExtent l="0" t="0" r="7620" b="0"/>
+            <wp:docPr id="1" name="Imagen 1"/>
+            <wp:cNvGraphicFramePr>
+              <a:graphicFrameLocks xmlns:a="http://schemas.openxmlformats.org/drawingml/2006/main" noChangeAspect="1"/>
+            </wp:cNvGraphicFramePr>
+            <a:graphic xmlns:a="http://schemas.openxmlformats.org/drawingml/2006/main">
+              <a:graphicData uri="http://schemas.openxmlformats.org/drawingml/2006/picture">
+                <pic:pic xmlns:pic="http://schemas.openxmlformats.org/drawingml/2006/picture">
+                  <pic:nvPicPr>
+                    <pic:cNvPr id="1" name=""/>
+                    <pic:cNvPicPr/>
+                  </pic:nvPicPr>
+                  <pic:blipFill>
+                    <a:blip r:embed="rId6"/>
+                    <a:stretch>
+                      <a:fillRect/>
+                    </a:stretch>
+                  </pic:blipFill>
+                  <pic:spPr>
+                    <a:xfrm>
+                      <a:off x="0" y="0"/>
+                      <a:ext cx="5612130" cy="4083685"/>
+                    </a:xfrm>
+                    <a:prstGeom prst="rect">
+                      <a:avLst/>
+                    </a:prstGeom>
+                  </pic:spPr>
+                </pic:pic>
+              </a:graphicData>
+            </a:graphic>
+          </wp:inline>
+        </w:drawing>
+      </w:r>
+    </w:p>
+    <w:p/>
+    <w:p/>
+    <w:p/>
+    <w:p/>
+    <w:p/>
+    <w:p>
+      <w:r>
+        <w:lastRenderedPageBreak/>
+        <w:drawing>
+          <wp:inline distT="0" distB="0" distL="0" distR="0" wp14:anchorId="74A30917" wp14:editId="4FFE0517">
+            <wp:extent cx="5612130" cy="3145155"/>
+            <wp:effectExtent l="0" t="0" r="7620" b="0"/>
+            <wp:docPr id="3" name="Imagen 3"/>
+            <wp:cNvGraphicFramePr>
+              <a:graphicFrameLocks xmlns:a="http://schemas.openxmlformats.org/drawingml/2006/main" noChangeAspect="1"/>
+            </wp:cNvGraphicFramePr>
+            <a:graphic xmlns:a="http://schemas.openxmlformats.org/drawingml/2006/main">
+              <a:graphicData uri="http://schemas.openxmlformats.org/drawingml/2006/picture">
+                <pic:pic xmlns:pic="http://schemas.openxmlformats.org/drawingml/2006/picture">
+                  <pic:nvPicPr>
+                    <pic:cNvPr id="1" name=""/>
+                    <pic:cNvPicPr/>
+                  </pic:nvPicPr>
+                  <pic:blipFill>
+                    <a:blip r:embed="rId7"/>
+                    <a:stretch>
+                      <a:fillRect/>
+                    </a:stretch>
+                  </pic:blipFill>
+                  <pic:spPr>
+                    <a:xfrm>
+                      <a:off x="0" y="0"/>
+                      <a:ext cx="5612130" cy="3145155"/>
+                    </a:xfrm>
+                    <a:prstGeom prst="rect">
+                      <a:avLst/>
+                    </a:prstGeom>
+                  </pic:spPr>
+                </pic:pic>
+              </a:graphicData>
+            </a:graphic>
+          </wp:inline>
+        </w:drawing>
+      </w:r>
+    </w:p>
+    <w:p>
+      <w:r>
+        <w:rPr>
+          <w:noProof/>
+        </w:rPr>
+        <w:lastRenderedPageBreak/>
+        <w:drawing>
+          <wp:inline distT="0" distB="0" distL="0" distR="0" wp14:anchorId="57EA84B0" wp14:editId="3379C2AA">
+            <wp:extent cx="5612130" cy="5031105"/>
+            <wp:effectExtent l="0" t="0" r="7620" b="0"/>
+            <wp:docPr id="4" name="Imagen 4"/>
+            <wp:cNvGraphicFramePr>
+              <a:graphicFrameLocks xmlns:a="http://schemas.openxmlformats.org/drawingml/2006/main" noChangeAspect="1"/>
+            </wp:cNvGraphicFramePr>
+            <a:graphic xmlns:a="http://schemas.openxmlformats.org/drawingml/2006/main">
+              <a:graphicData uri="http://schemas.openxmlformats.org/drawingml/2006/picture">
+                <pic:pic xmlns:pic="http://schemas.openxmlformats.org/drawingml/2006/picture">
+                  <pic:nvPicPr>
+                    <pic:cNvPr id="4" name="Imagen 4"/>
+                    <pic:cNvPicPr/>
+                  </pic:nvPicPr>
+                  <pic:blipFill>
+                    <a:blip r:embed="rId8">
+                      <a:extLst>
+                        <a:ext uri="{28A0092B-C50C-407E-A947-70E740481C1C}">
+                          <a14:useLocalDpi xmlns:a14="http://schemas.microsoft.com/office/drawing/2010/main" val="0"/>
+                        </a:ext>
+                      </a:extLst>
+                    </a:blip>
+                    <a:stretch>
+                      <a:fillRect/>
+                    </a:stretch>
+                  </pic:blipFill>
+                  <pic:spPr>
+                    <a:xfrm>
+                      <a:off x="0" y="0"/>
+                      <a:ext cx="5612130" cy="5031105"/>
+                    </a:xfrm>
+                    <a:prstGeom prst="rect">
+                      <a:avLst/>
+                    </a:prstGeom>
+                  </pic:spPr>
+                </pic:pic>
+              </a:graphicData>
+            </a:graphic>
+          </wp:inline>
+        </w:drawing>
+      </w:r>
     </w:p>
     <w:sectPr>
       <w:pgSz w:w="12240" w:h="15840"/>
@@ -1867,8 +2088,8 @@
 </file>
 
 <file path=word/numbering.xml><?xml version="1.0" encoding="utf-8"?>
-<w:numbering xmlns:wpc="http://schemas.microsoft.com/office/word/2010/wordprocessingCanvas" xmlns:mc="http://schemas.openxmlformats.org/markup-compatibility/2006" xmlns:o="urn:schemas-microsoft-com:office:office" xmlns:r="http://schemas.openxmlformats.org/officeDocument/2006/relationships" xmlns:m="http://schemas.openxmlformats.org/officeDocument/2006/math" xmlns:v="urn:schemas-microsoft-com:vml" xmlns:wp14="http://schemas.microsoft.com/office/word/2010/wordprocessingDrawing" xmlns:wp="http://schemas.openxmlformats.org/drawingml/2006/wordprocessingDrawing" xmlns:w10="urn:schemas-microsoft-com:office:word" xmlns:w="http://schemas.openxmlformats.org/wordprocessingml/2006/main" xmlns:w14="http://schemas.microsoft.com/office/word/2010/wordml" xmlns:w15="http://schemas.microsoft.com/office/word/2012/wordml" xmlns:wpg="http://schemas.microsoft.com/office/word/2010/wordprocessingGroup" xmlns:wpi="http://schemas.microsoft.com/office/word/2010/wordprocessingInk" xmlns:wne="http://schemas.microsoft.com/office/word/2006/wordml" xmlns:wps="http://schemas.microsoft.com/office/word/2010/wordprocessingShape" mc:Ignorable="w14 w15 wp14">
-  <w:abstractNum w:abstractNumId="0">
+<w:numbering xmlns:wpc="http://schemas.microsoft.com/office/word/2010/wordprocessingCanvas" xmlns:cx="http://schemas.microsoft.com/office/drawing/2014/chartex" xmlns:cx1="http://schemas.microsoft.com/office/drawing/2015/9/8/chartex" xmlns:cx2="http://schemas.microsoft.com/office/drawing/2015/10/21/chartex" xmlns:cx3="http://schemas.microsoft.com/office/drawing/2016/5/9/chartex" xmlns:cx4="http://schemas.microsoft.com/office/drawing/2016/5/10/chartex" xmlns:cx5="http://schemas.microsoft.com/office/drawing/2016/5/11/chartex" xmlns:cx6="http://schemas.microsoft.com/office/drawing/2016/5/12/chartex" xmlns:cx7="http://schemas.microsoft.com/office/drawing/2016/5/13/chartex" xmlns:cx8="http://schemas.microsoft.com/office/drawing/2016/5/14/chartex" xmlns:mc="http://schemas.openxmlformats.org/markup-compatibility/2006" xmlns:aink="http://schemas.microsoft.com/office/drawing/2016/ink" xmlns:am3d="http://schemas.microsoft.com/office/drawing/2017/model3d" xmlns:o="urn:schemas-microsoft-com:office:office" xmlns:r="http://schemas.openxmlformats.org/officeDocument/2006/relationships" xmlns:m="http://schemas.openxmlformats.org/officeDocument/2006/math" xmlns:v="urn:schemas-microsoft-com:vml" xmlns:wp14="http://schemas.microsoft.com/office/word/2010/wordprocessingDrawing" xmlns:wp="http://schemas.openxmlformats.org/drawingml/2006/wordprocessingDrawing" xmlns:w10="urn:schemas-microsoft-com:office:word" xmlns:w="http://schemas.openxmlformats.org/wordprocessingml/2006/main" xmlns:w14="http://schemas.microsoft.com/office/word/2010/wordml" xmlns:w15="http://schemas.microsoft.com/office/word/2012/wordml" xmlns:w16cex="http://schemas.microsoft.com/office/word/2018/wordml/cex" xmlns:w16cid="http://schemas.microsoft.com/office/word/2016/wordml/cid" xmlns:w16="http://schemas.microsoft.com/office/word/2018/wordml" xmlns:w16sdtdh="http://schemas.microsoft.com/office/word/2020/wordml/sdtdatahash" xmlns:w16se="http://schemas.microsoft.com/office/word/2015/wordml/symex" xmlns:wpg="http://schemas.microsoft.com/office/word/2010/wordprocessingGroup" xmlns:wpi="http://schemas.microsoft.com/office/word/2010/wordprocessingInk" xmlns:wne="http://schemas.microsoft.com/office/word/2006/wordml" xmlns:wps="http://schemas.microsoft.com/office/word/2010/wordprocessingShape" mc:Ignorable="w14 w15 w16se w16cid w16 w16cex w16sdtdh wp14">
+  <w:abstractNum w:abstractNumId="0" w15:restartNumberingAfterBreak="0">
     <w:nsid w:val="009D479B"/>
     <w:multiLevelType w:val="hybridMultilevel"/>
     <w:tmpl w:val="20A6FC0C"/>
@@ -1980,7 +2201,7 @@
       </w:rPr>
     </w:lvl>
   </w:abstractNum>
-  <w:abstractNum w:abstractNumId="1">
+  <w:abstractNum w:abstractNumId="1" w15:restartNumberingAfterBreak="0">
     <w:nsid w:val="1263116E"/>
     <w:multiLevelType w:val="hybridMultilevel"/>
     <w:tmpl w:val="D41CB944"/>
@@ -2092,7 +2313,7 @@
       </w:rPr>
     </w:lvl>
   </w:abstractNum>
-  <w:abstractNum w:abstractNumId="2">
+  <w:abstractNum w:abstractNumId="2" w15:restartNumberingAfterBreak="0">
     <w:nsid w:val="3DE65A86"/>
     <w:multiLevelType w:val="hybridMultilevel"/>
     <w:tmpl w:val="C4626934"/>
@@ -2217,7 +2438,7 @@
 </file>
 
 <file path=word/styles.xml><?xml version="1.0" encoding="utf-8"?>
-<w:styles xmlns:mc="http://schemas.openxmlformats.org/markup-compatibility/2006" xmlns:r="http://schemas.openxmlformats.org/officeDocument/2006/relationships" xmlns:w="http://schemas.openxmlformats.org/wordprocessingml/2006/main" xmlns:w14="http://schemas.microsoft.com/office/word/2010/wordml" xmlns:w15="http://schemas.microsoft.com/office/word/2012/wordml" mc:Ignorable="w14 w15">
+<w:styles xmlns:mc="http://schemas.openxmlformats.org/markup-compatibility/2006" xmlns:r="http://schemas.openxmlformats.org/officeDocument/2006/relationships" xmlns:w="http://schemas.openxmlformats.org/wordprocessingml/2006/main" xmlns:w14="http://schemas.microsoft.com/office/word/2010/wordml" xmlns:w15="http://schemas.microsoft.com/office/word/2012/wordml" xmlns:w16cex="http://schemas.microsoft.com/office/word/2018/wordml/cex" xmlns:w16cid="http://schemas.microsoft.com/office/word/2016/wordml/cid" xmlns:w16="http://schemas.microsoft.com/office/word/2018/wordml" xmlns:w16sdtdh="http://schemas.microsoft.com/office/word/2020/wordml/sdtdatahash" xmlns:w16se="http://schemas.microsoft.com/office/word/2015/wordml/symex" mc:Ignorable="w14 w15 w16se w16cid w16 w16cex w16sdtdh">
   <w:docDefaults>
     <w:rPrDefault>
       <w:rPr>
@@ -2233,7 +2454,7 @@
       </w:pPr>
     </w:pPrDefault>
   </w:docDefaults>
-  <w:latentStyles w:defLockedState="0" w:defUIPriority="99" w:defSemiHidden="0" w:defUnhideWhenUsed="0" w:defQFormat="0" w:count="371">
+  <w:latentStyles w:defLockedState="0" w:defUIPriority="99" w:defSemiHidden="0" w:defUnhideWhenUsed="0" w:defQFormat="0" w:count="376">
     <w:lsdException w:name="Normal" w:uiPriority="0" w:qFormat="1"/>
     <w:lsdException w:name="heading 1" w:uiPriority="9" w:qFormat="1"/>
     <w:lsdException w:name="heading 2" w:semiHidden="1" w:uiPriority="9" w:unhideWhenUsed="1" w:qFormat="1"/>
@@ -2339,7 +2560,6 @@
     <w:lsdException w:name="HTML Sample" w:semiHidden="1" w:unhideWhenUsed="1"/>
     <w:lsdException w:name="HTML Typewriter" w:semiHidden="1" w:unhideWhenUsed="1"/>
     <w:lsdException w:name="HTML Variable" w:semiHidden="1" w:unhideWhenUsed="1"/>
-    <w:lsdException w:name="Normal Table" w:semiHidden="1" w:unhideWhenUsed="1"/>
     <w:lsdException w:name="annotation subject" w:semiHidden="1" w:unhideWhenUsed="1"/>
     <w:lsdException w:name="No List" w:semiHidden="1" w:unhideWhenUsed="1"/>
     <w:lsdException w:name="Outline List 1" w:semiHidden="1" w:unhideWhenUsed="1"/>
@@ -2382,11 +2602,8 @@
     <w:lsdException w:name="Table Contemporary" w:semiHidden="1" w:unhideWhenUsed="1"/>
     <w:lsdException w:name="Table Elegant" w:semiHidden="1" w:unhideWhenUsed="1"/>
     <w:lsdException w:name="Table Professional" w:semiHidden="1" w:unhideWhenUsed="1"/>
-    <w:lsdException w:name="Table Subtle 1" w:semiHidden="1" w:unhideWhenUsed="1"/>
     <w:lsdException w:name="Table Subtle 2" w:semiHidden="1" w:unhideWhenUsed="1"/>
     <w:lsdException w:name="Table Web 1" w:semiHidden="1" w:unhideWhenUsed="1"/>
-    <w:lsdException w:name="Table Web 2" w:semiHidden="1" w:unhideWhenUsed="1"/>
-    <w:lsdException w:name="Table Web 3" w:semiHidden="1" w:unhideWhenUsed="1"/>
     <w:lsdException w:name="Balloon Text" w:semiHidden="1" w:unhideWhenUsed="1"/>
     <w:lsdException w:name="Table Grid" w:uiPriority="39"/>
     <w:lsdException w:name="Table Theme" w:semiHidden="1" w:unhideWhenUsed="1"/>
@@ -2605,6 +2822,11 @@
     <w:lsdException w:name="List Table 5 Dark Accent 6" w:uiPriority="50"/>
     <w:lsdException w:name="List Table 6 Colorful Accent 6" w:uiPriority="51"/>
     <w:lsdException w:name="List Table 7 Colorful Accent 6" w:uiPriority="52"/>
+    <w:lsdException w:name="Mention" w:semiHidden="1" w:unhideWhenUsed="1"/>
+    <w:lsdException w:name="Smart Hyperlink" w:semiHidden="1" w:unhideWhenUsed="1"/>
+    <w:lsdException w:name="Hashtag" w:semiHidden="1" w:unhideWhenUsed="1"/>
+    <w:lsdException w:name="Unresolved Mention" w:semiHidden="1" w:unhideWhenUsed="1"/>
+    <w:lsdException w:name="Smart Link" w:semiHidden="1" w:unhideWhenUsed="1"/>
   </w:latentStyles>
   <w:style w:type="paragraph" w:default="1" w:styleId="Normal">
     <w:name w:val="Normal"/>
@@ -2709,7 +2931,6 @@
       <w:spacing w:after="0" w:line="240" w:lineRule="auto"/>
     </w:pPr>
     <w:tblPr>
-      <w:tblInd w:w="0" w:type="dxa"/>
       <w:tblBorders>
         <w:top w:val="single" w:sz="4" w:space="0" w:color="auto"/>
         <w:left w:val="single" w:sz="4" w:space="0" w:color="auto"/>
@@ -2718,12 +2939,6 @@
         <w:insideH w:val="single" w:sz="4" w:space="0" w:color="auto"/>
         <w:insideV w:val="single" w:sz="4" w:space="0" w:color="auto"/>
       </w:tblBorders>
-      <w:tblCellMar>
-        <w:top w:w="0" w:type="dxa"/>
-        <w:left w:w="108" w:type="dxa"/>
-        <w:bottom w:w="0" w:type="dxa"/>
-        <w:right w:w="108" w:type="dxa"/>
-      </w:tblCellMar>
     </w:tblPr>
   </w:style>
   <w:style w:type="table" w:styleId="Tabladelista3-nfasis5">
@@ -2737,19 +2952,12 @@
     <w:tblPr>
       <w:tblStyleRowBandSize w:val="1"/>
       <w:tblStyleColBandSize w:val="1"/>
-      <w:tblInd w:w="0" w:type="dxa"/>
       <w:tblBorders>
         <w:top w:val="single" w:sz="4" w:space="0" w:color="5B9BD5" w:themeColor="accent5"/>
         <w:left w:val="single" w:sz="4" w:space="0" w:color="5B9BD5" w:themeColor="accent5"/>
         <w:bottom w:val="single" w:sz="4" w:space="0" w:color="5B9BD5" w:themeColor="accent5"/>
         <w:right w:val="single" w:sz="4" w:space="0" w:color="5B9BD5" w:themeColor="accent5"/>
       </w:tblBorders>
-      <w:tblCellMar>
-        <w:top w:w="0" w:type="dxa"/>
-        <w:left w:w="108" w:type="dxa"/>
-        <w:bottom w:w="0" w:type="dxa"/>
-        <w:right w:w="108" w:type="dxa"/>
-      </w:tblCellMar>
     </w:tblPr>
     <w:tblStylePr w:type="firstRow">
       <w:rPr>
@@ -2868,19 +3076,12 @@
     <w:tblPr>
       <w:tblStyleRowBandSize w:val="1"/>
       <w:tblStyleColBandSize w:val="1"/>
-      <w:tblInd w:w="0" w:type="dxa"/>
       <w:tblBorders>
         <w:top w:val="single" w:sz="2" w:space="0" w:color="666666" w:themeColor="text1" w:themeTint="99"/>
         <w:bottom w:val="single" w:sz="2" w:space="0" w:color="666666" w:themeColor="text1" w:themeTint="99"/>
         <w:insideH w:val="single" w:sz="2" w:space="0" w:color="666666" w:themeColor="text1" w:themeTint="99"/>
         <w:insideV w:val="single" w:sz="2" w:space="0" w:color="666666" w:themeColor="text1" w:themeTint="99"/>
       </w:tblBorders>
-      <w:tblCellMar>
-        <w:top w:w="0" w:type="dxa"/>
-        <w:left w:w="108" w:type="dxa"/>
-        <w:bottom w:w="0" w:type="dxa"/>
-        <w:right w:w="108" w:type="dxa"/>
-      </w:tblCellMar>
     </w:tblPr>
     <w:tblStylePr w:type="firstRow">
       <w:rPr>
@@ -2939,7 +3140,7 @@
       </w:tcPr>
     </w:tblStylePr>
   </w:style>
-  <w:style w:type="table" w:styleId="Tabladecuadrcula5oscura-nfasis5">
+  <w:style w:type="table" w:styleId="Tablaconcuadrcula5oscura-nfasis5">
     <w:name w:val="Grid Table 5 Dark Accent 5"/>
     <w:basedOn w:val="Tablanormal"/>
     <w:uiPriority w:val="50"/>
@@ -2950,7 +3151,6 @@
     <w:tblPr>
       <w:tblStyleRowBandSize w:val="1"/>
       <w:tblStyleColBandSize w:val="1"/>
-      <w:tblInd w:w="0" w:type="dxa"/>
       <w:tblBorders>
         <w:top w:val="single" w:sz="4" w:space="0" w:color="FFFFFF" w:themeColor="background1"/>
         <w:left w:val="single" w:sz="4" w:space="0" w:color="FFFFFF" w:themeColor="background1"/>
@@ -2959,12 +3159,6 @@
         <w:insideH w:val="single" w:sz="4" w:space="0" w:color="FFFFFF" w:themeColor="background1"/>
         <w:insideV w:val="single" w:sz="4" w:space="0" w:color="FFFFFF" w:themeColor="background1"/>
       </w:tblBorders>
-      <w:tblCellMar>
-        <w:top w:w="0" w:type="dxa"/>
-        <w:left w:w="108" w:type="dxa"/>
-        <w:bottom w:w="0" w:type="dxa"/>
-        <w:right w:w="108" w:type="dxa"/>
-      </w:tblCellMar>
     </w:tblPr>
     <w:tcPr>
       <w:shd w:val="clear" w:color="auto" w:fill="DEEAF6" w:themeFill="accent5" w:themeFillTint="33"/>
@@ -3063,18 +3257,11 @@
     <w:tblPr>
       <w:tblStyleRowBandSize w:val="1"/>
       <w:tblStyleColBandSize w:val="1"/>
-      <w:tblInd w:w="0" w:type="dxa"/>
       <w:tblBorders>
         <w:top w:val="single" w:sz="4" w:space="0" w:color="8EAADB" w:themeColor="accent1" w:themeTint="99"/>
         <w:bottom w:val="single" w:sz="4" w:space="0" w:color="8EAADB" w:themeColor="accent1" w:themeTint="99"/>
         <w:insideH w:val="single" w:sz="4" w:space="0" w:color="8EAADB" w:themeColor="accent1" w:themeTint="99"/>
       </w:tblBorders>
-      <w:tblCellMar>
-        <w:top w:w="0" w:type="dxa"/>
-        <w:left w:w="108" w:type="dxa"/>
-        <w:bottom w:w="0" w:type="dxa"/>
-        <w:right w:w="108" w:type="dxa"/>
-      </w:tblCellMar>
     </w:tblPr>
     <w:tblStylePr w:type="firstRow">
       <w:rPr>

</xml_diff>

<commit_message>
Se agrego los modelos y diagrama entidad-relacion
</commit_message>
<xml_diff>
--- a/PrimeraParteProyecto.docx
+++ b/PrimeraParteProyecto.docx
@@ -1,6 +1,6 @@
 
 <file path=word/document.xml><?xml version="1.0" encoding="utf-8"?>
-<w:document xmlns:wpc="http://schemas.microsoft.com/office/word/2010/wordprocessingCanvas" xmlns:cx="http://schemas.microsoft.com/office/drawing/2014/chartex" xmlns:cx1="http://schemas.microsoft.com/office/drawing/2015/9/8/chartex" xmlns:cx2="http://schemas.microsoft.com/office/drawing/2015/10/21/chartex" xmlns:cx3="http://schemas.microsoft.com/office/drawing/2016/5/9/chartex" xmlns:cx4="http://schemas.microsoft.com/office/drawing/2016/5/10/chartex" xmlns:cx5="http://schemas.microsoft.com/office/drawing/2016/5/11/chartex" xmlns:cx6="http://schemas.microsoft.com/office/drawing/2016/5/12/chartex" xmlns:cx7="http://schemas.microsoft.com/office/drawing/2016/5/13/chartex" xmlns:cx8="http://schemas.microsoft.com/office/drawing/2016/5/14/chartex" xmlns:mc="http://schemas.openxmlformats.org/markup-compatibility/2006" xmlns:aink="http://schemas.microsoft.com/office/drawing/2016/ink" xmlns:am3d="http://schemas.microsoft.com/office/drawing/2017/model3d" xmlns:o="urn:schemas-microsoft-com:office:office" xmlns:r="http://schemas.openxmlformats.org/officeDocument/2006/relationships" xmlns:m="http://schemas.openxmlformats.org/officeDocument/2006/math" xmlns:v="urn:schemas-microsoft-com:vml" xmlns:wp14="http://schemas.microsoft.com/office/word/2010/wordprocessingDrawing" xmlns:wp="http://schemas.openxmlformats.org/drawingml/2006/wordprocessingDrawing" xmlns:w10="urn:schemas-microsoft-com:office:word" xmlns:w="http://schemas.openxmlformats.org/wordprocessingml/2006/main" xmlns:w14="http://schemas.microsoft.com/office/word/2010/wordml" xmlns:w15="http://schemas.microsoft.com/office/word/2012/wordml" xmlns:w16cex="http://schemas.microsoft.com/office/word/2018/wordml/cex" xmlns:w16cid="http://schemas.microsoft.com/office/word/2016/wordml/cid" xmlns:w16="http://schemas.microsoft.com/office/word/2018/wordml" xmlns:w16sdtdh="http://schemas.microsoft.com/office/word/2020/wordml/sdtdatahash" xmlns:w16se="http://schemas.microsoft.com/office/word/2015/wordml/symex" xmlns:wpg="http://schemas.microsoft.com/office/word/2010/wordprocessingGroup" xmlns:wpi="http://schemas.microsoft.com/office/word/2010/wordprocessingInk" xmlns:wne="http://schemas.microsoft.com/office/word/2006/wordml" xmlns:wps="http://schemas.microsoft.com/office/word/2010/wordprocessingShape" mc:Ignorable="w14 w15 w16se w16cid w16 w16cex w16sdtdh wp14">
+<w:document xmlns:wpc="http://schemas.microsoft.com/office/word/2010/wordprocessingCanvas" xmlns:cx="http://schemas.microsoft.com/office/drawing/2014/chartex" xmlns:cx1="http://schemas.microsoft.com/office/drawing/2015/9/8/chartex" xmlns:cx2="http://schemas.microsoft.com/office/drawing/2015/10/21/chartex" xmlns:cx3="http://schemas.microsoft.com/office/drawing/2016/5/9/chartex" xmlns:cx4="http://schemas.microsoft.com/office/drawing/2016/5/10/chartex" xmlns:cx5="http://schemas.microsoft.com/office/drawing/2016/5/11/chartex" xmlns:cx6="http://schemas.microsoft.com/office/drawing/2016/5/12/chartex" xmlns:cx7="http://schemas.microsoft.com/office/drawing/2016/5/13/chartex" xmlns:cx8="http://schemas.microsoft.com/office/drawing/2016/5/14/chartex" xmlns:mc="http://schemas.openxmlformats.org/markup-compatibility/2006" xmlns:aink="http://schemas.microsoft.com/office/drawing/2016/ink" xmlns:am3d="http://schemas.microsoft.com/office/drawing/2017/model3d" xmlns:o="urn:schemas-microsoft-com:office:office" xmlns:oel="http://schemas.microsoft.com/office/2019/extlst" xmlns:r="http://schemas.openxmlformats.org/officeDocument/2006/relationships" xmlns:m="http://schemas.openxmlformats.org/officeDocument/2006/math" xmlns:v="urn:schemas-microsoft-com:vml" xmlns:wp14="http://schemas.microsoft.com/office/word/2010/wordprocessingDrawing" xmlns:wp="http://schemas.openxmlformats.org/drawingml/2006/wordprocessingDrawing" xmlns:w10="urn:schemas-microsoft-com:office:word" xmlns:w="http://schemas.openxmlformats.org/wordprocessingml/2006/main" xmlns:w14="http://schemas.microsoft.com/office/word/2010/wordml" xmlns:w15="http://schemas.microsoft.com/office/word/2012/wordml" xmlns:w16cex="http://schemas.microsoft.com/office/word/2018/wordml/cex" xmlns:w16cid="http://schemas.microsoft.com/office/word/2016/wordml/cid" xmlns:w16="http://schemas.microsoft.com/office/word/2018/wordml" xmlns:w16sdtdh="http://schemas.microsoft.com/office/word/2020/wordml/sdtdatahash" xmlns:w16se="http://schemas.microsoft.com/office/word/2015/wordml/symex" xmlns:wpg="http://schemas.microsoft.com/office/word/2010/wordprocessingGroup" xmlns:wpi="http://schemas.microsoft.com/office/word/2010/wordprocessingInk" xmlns:wne="http://schemas.microsoft.com/office/word/2006/wordml" xmlns:wps="http://schemas.microsoft.com/office/word/2010/wordprocessingShape" mc:Ignorable="w14 w15 w16se w16cid w16 w16cex w16sdtdh wp14">
   <w:body>
     <w:p>
       <w:pPr>
@@ -554,7 +554,15 @@
     </w:p>
     <w:p>
       <w:r>
-        <w:t xml:space="preserve">Byron Fernando Roquel </w:t>
+        <w:t xml:space="preserve">Byron Fernando </w:t>
+      </w:r>
+      <w:proofErr w:type="spellStart"/>
+      <w:r>
+        <w:t>Roquel</w:t>
+      </w:r>
+      <w:proofErr w:type="spellEnd"/>
+      <w:r>
+        <w:t xml:space="preserve"> </w:t>
       </w:r>
       <w:proofErr w:type="spellStart"/>
       <w:r>
@@ -570,11 +578,35 @@
     </w:p>
     <w:p>
       <w:r>
-        <w:t xml:space="preserve">Joshua </w:t>
-      </w:r>
-      <w:proofErr w:type="spellStart"/>
-      <w:r>
-        <w:t>Elijhab</w:t>
+        <w:t xml:space="preserve">Joshua Elijhab Rosselin Corzo </w:t>
+      </w:r>
+      <w:r>
+        <w:t xml:space="preserve">– </w:t>
+      </w:r>
+      <w:r>
+        <w:t>2022050</w:t>
+      </w:r>
+    </w:p>
+    <w:p>
+      <w:r>
+        <w:t xml:space="preserve">Fréderic Edmundo Silvestre </w:t>
+      </w:r>
+      <w:proofErr w:type="spellStart"/>
+      <w:r>
+        <w:t>Ixén</w:t>
+      </w:r>
+      <w:proofErr w:type="spellEnd"/>
+      <w:r>
+        <w:t xml:space="preserve"> – 2022163</w:t>
+      </w:r>
+    </w:p>
+    <w:p>
+      <w:r>
+        <w:t xml:space="preserve">James Brian </w:t>
+      </w:r>
+      <w:proofErr w:type="spellStart"/>
+      <w:r>
+        <w:t>Sipac</w:t>
       </w:r>
       <w:proofErr w:type="spellEnd"/>
       <w:r>
@@ -582,66 +614,11 @@
       </w:r>
       <w:proofErr w:type="spellStart"/>
       <w:r>
-        <w:t>Rosselin</w:t>
-      </w:r>
-      <w:proofErr w:type="spellEnd"/>
-      <w:r>
-        <w:t xml:space="preserve"> Corzo </w:t>
-      </w:r>
-      <w:r>
-        <w:t>–</w:t>
-      </w:r>
-      <w:r>
-        <w:t xml:space="preserve"> </w:t>
-      </w:r>
-      <w:r>
-        <w:t>2022050</w:t>
-      </w:r>
-    </w:p>
-    <w:p>
-      <w:r>
-        <w:t xml:space="preserve">Fréderic Edmundo Silvestre </w:t>
-      </w:r>
-      <w:proofErr w:type="spellStart"/>
-      <w:r>
-        <w:t>Ixén</w:t>
-      </w:r>
-      <w:proofErr w:type="spellEnd"/>
-      <w:r>
-        <w:t xml:space="preserve"> </w:t>
-      </w:r>
-      <w:r>
-        <w:t>–</w:t>
-      </w:r>
-      <w:r>
-        <w:t xml:space="preserve"> 2022163</w:t>
-      </w:r>
-    </w:p>
-    <w:p>
-      <w:r>
-        <w:t xml:space="preserve">James Brian </w:t>
-      </w:r>
-      <w:proofErr w:type="spellStart"/>
-      <w:r>
         <w:t>Sipac</w:t>
       </w:r>
       <w:proofErr w:type="spellEnd"/>
       <w:r>
-        <w:t xml:space="preserve"> </w:t>
-      </w:r>
-      <w:proofErr w:type="spellStart"/>
-      <w:r>
-        <w:t>Sipac</w:t>
-      </w:r>
-      <w:proofErr w:type="spellEnd"/>
-      <w:r>
-        <w:t xml:space="preserve"> </w:t>
-      </w:r>
-      <w:r>
-        <w:t>–</w:t>
-      </w:r>
-      <w:r>
-        <w:t xml:space="preserve"> 2022133</w:t>
+        <w:t xml:space="preserve"> – 2022133</w:t>
       </w:r>
     </w:p>
     <w:p>
@@ -1120,7 +1097,15 @@
               <w:jc w:val="center"/>
             </w:pPr>
             <w:r>
-              <w:t xml:space="preserve">Byron Fernando Roquel </w:t>
+              <w:t xml:space="preserve">Byron Fernando </w:t>
+            </w:r>
+            <w:proofErr w:type="spellStart"/>
+            <w:r>
+              <w:t>Roquel</w:t>
+            </w:r>
+            <w:proofErr w:type="spellEnd"/>
+            <w:r>
+              <w:t xml:space="preserve"> </w:t>
             </w:r>
             <w:proofErr w:type="spellStart"/>
             <w:r>
@@ -1226,23 +1211,7 @@
               <w:jc w:val="center"/>
             </w:pPr>
             <w:r>
-              <w:t xml:space="preserve">Joshua </w:t>
-            </w:r>
-            <w:proofErr w:type="spellStart"/>
-            <w:r>
-              <w:t>Elijhab</w:t>
-            </w:r>
-            <w:proofErr w:type="spellEnd"/>
-            <w:r>
-              <w:t xml:space="preserve"> </w:t>
-            </w:r>
-            <w:proofErr w:type="spellStart"/>
-            <w:r>
-              <w:t>Rosselin</w:t>
-            </w:r>
-            <w:proofErr w:type="spellEnd"/>
-            <w:r>
-              <w:t xml:space="preserve"> Corzo </w:t>
+              <w:t xml:space="preserve">Joshua Elijhab Rosselin Corzo </w:t>
             </w:r>
             <w:r>
               <w:t xml:space="preserve">- </w:t>
@@ -1945,6 +1914,9 @@
     </w:p>
     <w:p>
       <w:r>
+        <w:rPr>
+          <w:noProof/>
+        </w:rPr>
         <w:lastRenderedPageBreak/>
         <w:drawing>
           <wp:inline distT="0" distB="0" distL="0" distR="0" wp14:anchorId="1CE3FF8C" wp14:editId="64FCF5ED">
@@ -1990,6 +1962,9 @@
     <w:p/>
     <w:p>
       <w:r>
+        <w:rPr>
+          <w:noProof/>
+        </w:rPr>
         <w:lastRenderedPageBreak/>
         <w:drawing>
           <wp:inline distT="0" distB="0" distL="0" distR="0" wp14:anchorId="74A30917" wp14:editId="4FFE0517">
@@ -2077,6 +2052,3188 @@
         </w:drawing>
       </w:r>
     </w:p>
+    <w:p/>
+    <w:p/>
+    <w:p/>
+    <w:p/>
+    <w:p/>
+    <w:p/>
+    <w:p/>
+    <w:p/>
+    <w:p/>
+    <w:p/>
+    <w:p/>
+    <w:p>
+      <w:pPr>
+        <w:rPr>
+          <w:lang w:val="en-US"/>
+        </w:rPr>
+      </w:pPr>
+      <w:r>
+        <w:rPr>
+          <w:lang w:val="en-US"/>
+        </w:rPr>
+        <w:lastRenderedPageBreak/>
+        <w:t>drop database if exists DBPeliculasIN5AV;</w:t>
+      </w:r>
+    </w:p>
+    <w:p>
+      <w:pPr>
+        <w:rPr>
+          <w:lang w:val="en-US"/>
+        </w:rPr>
+      </w:pPr>
+    </w:p>
+    <w:p>
+      <w:proofErr w:type="spellStart"/>
+      <w:r>
+        <w:t>create</w:t>
+      </w:r>
+      <w:proofErr w:type="spellEnd"/>
+      <w:r>
+        <w:t xml:space="preserve"> </w:t>
+      </w:r>
+      <w:proofErr w:type="spellStart"/>
+      <w:r>
+        <w:t>database</w:t>
+      </w:r>
+      <w:proofErr w:type="spellEnd"/>
+      <w:r>
+        <w:t xml:space="preserve"> DBPeliculasIN5AV;</w:t>
+      </w:r>
+    </w:p>
+    <w:p/>
+    <w:p>
+      <w:r>
+        <w:t>use DBPeliculasIN5AV;</w:t>
+      </w:r>
+    </w:p>
+    <w:p/>
+    <w:p>
+      <w:pPr>
+        <w:rPr>
+          <w:lang w:val="en-US"/>
+        </w:rPr>
+      </w:pPr>
+      <w:r>
+        <w:rPr>
+          <w:lang w:val="en-US"/>
+        </w:rPr>
+        <w:t>create table Usuarios(</w:t>
+      </w:r>
+    </w:p>
+    <w:p>
+      <w:pPr>
+        <w:rPr>
+          <w:lang w:val="en-US"/>
+        </w:rPr>
+      </w:pPr>
+      <w:r>
+        <w:rPr>
+          <w:lang w:val="en-US"/>
+        </w:rPr>
+        <w:tab/>
+        <w:t>idUsuario int not null auto_increment,</w:t>
+      </w:r>
+    </w:p>
+    <w:p>
+      <w:r>
+        <w:rPr>
+          <w:lang w:val="en-US"/>
+        </w:rPr>
+        <w:t xml:space="preserve">    </w:t>
+      </w:r>
+      <w:proofErr w:type="spellStart"/>
+      <w:r>
+        <w:t>nombreUsuario</w:t>
+      </w:r>
+      <w:proofErr w:type="spellEnd"/>
+      <w:r>
+        <w:t xml:space="preserve"> </w:t>
+      </w:r>
+      <w:proofErr w:type="spellStart"/>
+      <w:r>
+        <w:t>varchar</w:t>
+      </w:r>
+      <w:proofErr w:type="spellEnd"/>
+      <w:r>
+        <w:t xml:space="preserve">(150) </w:t>
+      </w:r>
+      <w:proofErr w:type="spellStart"/>
+      <w:r>
+        <w:t>not</w:t>
+      </w:r>
+      <w:proofErr w:type="spellEnd"/>
+      <w:r>
+        <w:t xml:space="preserve"> </w:t>
+      </w:r>
+      <w:proofErr w:type="spellStart"/>
+      <w:r>
+        <w:t>null</w:t>
+      </w:r>
+      <w:proofErr w:type="spellEnd"/>
+      <w:r>
+        <w:t>,</w:t>
+      </w:r>
+    </w:p>
+    <w:p>
+      <w:r>
+        <w:t xml:space="preserve">    </w:t>
+      </w:r>
+      <w:proofErr w:type="spellStart"/>
+      <w:r>
+        <w:t>apellidoUsuario</w:t>
+      </w:r>
+      <w:proofErr w:type="spellEnd"/>
+      <w:r>
+        <w:t xml:space="preserve"> </w:t>
+      </w:r>
+      <w:proofErr w:type="spellStart"/>
+      <w:r>
+        <w:t>varchar</w:t>
+      </w:r>
+      <w:proofErr w:type="spellEnd"/>
+      <w:r>
+        <w:t xml:space="preserve">(150) </w:t>
+      </w:r>
+      <w:proofErr w:type="spellStart"/>
+      <w:r>
+        <w:t>not</w:t>
+      </w:r>
+      <w:proofErr w:type="spellEnd"/>
+      <w:r>
+        <w:t xml:space="preserve"> </w:t>
+      </w:r>
+      <w:proofErr w:type="spellStart"/>
+      <w:r>
+        <w:t>null</w:t>
+      </w:r>
+      <w:proofErr w:type="spellEnd"/>
+      <w:r>
+        <w:t>,</w:t>
+      </w:r>
+    </w:p>
+    <w:p>
+      <w:pPr>
+        <w:rPr>
+          <w:lang w:val="en-US"/>
+        </w:rPr>
+      </w:pPr>
+      <w:r>
+        <w:t xml:space="preserve">    </w:t>
+      </w:r>
+      <w:r>
+        <w:rPr>
+          <w:lang w:val="en-US"/>
+        </w:rPr>
+        <w:t>usuario varchar(150) not null,</w:t>
+      </w:r>
+    </w:p>
+    <w:p>
+      <w:pPr>
+        <w:rPr>
+          <w:lang w:val="en-US"/>
+        </w:rPr>
+      </w:pPr>
+      <w:r>
+        <w:rPr>
+          <w:lang w:val="en-US"/>
+        </w:rPr>
+        <w:t xml:space="preserve">    pass varchar(150) not null,</w:t>
+      </w:r>
+    </w:p>
+    <w:p>
+      <w:pPr>
+        <w:rPr>
+          <w:lang w:val="en-US"/>
+        </w:rPr>
+      </w:pPr>
+      <w:r>
+        <w:rPr>
+          <w:lang w:val="en-US"/>
+        </w:rPr>
+        <w:t xml:space="preserve">    email varchar(150) not null,</w:t>
+      </w:r>
+    </w:p>
+    <w:p>
+      <w:pPr>
+        <w:rPr>
+          <w:lang w:val="en-US"/>
+        </w:rPr>
+      </w:pPr>
+      <w:r>
+        <w:rPr>
+          <w:lang w:val="en-US"/>
+        </w:rPr>
+        <w:t xml:space="preserve">    fotoPerfil Blob,</w:t>
+      </w:r>
+    </w:p>
+    <w:p>
+      <w:pPr>
+        <w:rPr>
+          <w:lang w:val="en-US"/>
+        </w:rPr>
+      </w:pPr>
+      <w:r>
+        <w:rPr>
+          <w:lang w:val="en-US"/>
+        </w:rPr>
+        <w:tab/>
+        <w:t>primary key PK_idUsuario(idUsuario)</w:t>
+      </w:r>
+    </w:p>
+    <w:p>
+      <w:pPr>
+        <w:rPr>
+          <w:lang w:val="en-US"/>
+        </w:rPr>
+      </w:pPr>
+      <w:r>
+        <w:rPr>
+          <w:lang w:val="en-US"/>
+        </w:rPr>
+        <w:t>);</w:t>
+      </w:r>
+    </w:p>
+    <w:p>
+      <w:pPr>
+        <w:rPr>
+          <w:lang w:val="en-US"/>
+        </w:rPr>
+      </w:pPr>
+    </w:p>
+    <w:p>
+      <w:pPr>
+        <w:rPr>
+          <w:lang w:val="en-US"/>
+        </w:rPr>
+      </w:pPr>
+      <w:r>
+        <w:rPr>
+          <w:lang w:val="en-US"/>
+        </w:rPr>
+        <w:t>create table Pago(</w:t>
+      </w:r>
+    </w:p>
+    <w:p>
+      <w:pPr>
+        <w:rPr>
+          <w:lang w:val="en-US"/>
+        </w:rPr>
+      </w:pPr>
+      <w:r>
+        <w:rPr>
+          <w:lang w:val="en-US"/>
+        </w:rPr>
+        <w:tab/>
+        <w:t>idPago int not null auto_increment,</w:t>
+      </w:r>
+    </w:p>
+    <w:p>
+      <w:pPr>
+        <w:rPr>
+          <w:lang w:val="en-US"/>
+        </w:rPr>
+      </w:pPr>
+      <w:r>
+        <w:rPr>
+          <w:lang w:val="en-US"/>
+        </w:rPr>
+        <w:t xml:space="preserve">    cantidadAPagar double not null,</w:t>
+      </w:r>
+    </w:p>
+    <w:p>
+      <w:pPr>
+        <w:rPr>
+          <w:lang w:val="en-US"/>
+        </w:rPr>
+      </w:pPr>
+      <w:r>
+        <w:rPr>
+          <w:lang w:val="en-US"/>
+        </w:rPr>
+        <w:t xml:space="preserve">    tipoTargeta varchar(150) not null,</w:t>
+      </w:r>
+    </w:p>
+    <w:p>
+      <w:pPr>
+        <w:rPr>
+          <w:lang w:val="en-US"/>
+        </w:rPr>
+      </w:pPr>
+      <w:r>
+        <w:rPr>
+          <w:lang w:val="en-US"/>
+        </w:rPr>
+        <w:t xml:space="preserve">    tipoPago varchar(150) not null,</w:t>
+      </w:r>
+    </w:p>
+    <w:p>
+      <w:pPr>
+        <w:rPr>
+          <w:lang w:val="en-US"/>
+        </w:rPr>
+      </w:pPr>
+      <w:r>
+        <w:rPr>
+          <w:lang w:val="en-US"/>
+        </w:rPr>
+        <w:t xml:space="preserve">    fechaPago date not null,</w:t>
+      </w:r>
+    </w:p>
+    <w:p>
+      <w:pPr>
+        <w:rPr>
+          <w:lang w:val="en-US"/>
+        </w:rPr>
+      </w:pPr>
+      <w:r>
+        <w:rPr>
+          <w:lang w:val="en-US"/>
+        </w:rPr>
+        <w:t xml:space="preserve">    idUsuario int not null,</w:t>
+      </w:r>
+    </w:p>
+    <w:p>
+      <w:pPr>
+        <w:rPr>
+          <w:lang w:val="en-US"/>
+        </w:rPr>
+      </w:pPr>
+      <w:r>
+        <w:rPr>
+          <w:lang w:val="en-US"/>
+        </w:rPr>
+        <w:t xml:space="preserve">    primary key PK_idPago(idPago),</w:t>
+      </w:r>
+    </w:p>
+    <w:p>
+      <w:pPr>
+        <w:rPr>
+          <w:lang w:val="en-US"/>
+        </w:rPr>
+      </w:pPr>
+      <w:r>
+        <w:rPr>
+          <w:lang w:val="en-US"/>
+        </w:rPr>
+        <w:t xml:space="preserve">    constraint FK_Pago_Usuarios foreign key(idUsuario)</w:t>
+      </w:r>
+    </w:p>
+    <w:p>
+      <w:r>
+        <w:rPr>
+          <w:lang w:val="en-US"/>
+        </w:rPr>
+        <w:tab/>
+      </w:r>
+      <w:r>
+        <w:rPr>
+          <w:lang w:val="en-US"/>
+        </w:rPr>
+        <w:tab/>
+      </w:r>
+      <w:proofErr w:type="spellStart"/>
+      <w:r>
+        <w:t>references</w:t>
+      </w:r>
+      <w:proofErr w:type="spellEnd"/>
+      <w:r>
+        <w:t xml:space="preserve"> Usuarios(</w:t>
+      </w:r>
+      <w:proofErr w:type="spellStart"/>
+      <w:r>
+        <w:t>idUsuario</w:t>
+      </w:r>
+      <w:proofErr w:type="spellEnd"/>
+      <w:r>
+        <w:t>)</w:t>
+      </w:r>
+    </w:p>
+    <w:p>
+      <w:r>
+        <w:t>);</w:t>
+      </w:r>
+    </w:p>
+    <w:p/>
+    <w:p>
+      <w:proofErr w:type="spellStart"/>
+      <w:r>
+        <w:lastRenderedPageBreak/>
+        <w:t>create</w:t>
+      </w:r>
+      <w:proofErr w:type="spellEnd"/>
+      <w:r>
+        <w:t xml:space="preserve"> table Proveedores(</w:t>
+      </w:r>
+    </w:p>
+    <w:p>
+      <w:pPr>
+        <w:rPr>
+          <w:lang w:val="en-US"/>
+        </w:rPr>
+      </w:pPr>
+      <w:r>
+        <w:tab/>
+      </w:r>
+      <w:r>
+        <w:rPr>
+          <w:lang w:val="en-US"/>
+        </w:rPr>
+        <w:t>idProveedor int not null auto_increment,</w:t>
+      </w:r>
+    </w:p>
+    <w:p>
+      <w:pPr>
+        <w:rPr>
+          <w:lang w:val="en-US"/>
+        </w:rPr>
+      </w:pPr>
+      <w:r>
+        <w:rPr>
+          <w:lang w:val="en-US"/>
+        </w:rPr>
+        <w:t xml:space="preserve">    nombreProveedor varchar(150) not null,</w:t>
+      </w:r>
+    </w:p>
+    <w:p>
+      <w:pPr>
+        <w:rPr>
+          <w:lang w:val="en-US"/>
+        </w:rPr>
+      </w:pPr>
+      <w:r>
+        <w:rPr>
+          <w:lang w:val="en-US"/>
+        </w:rPr>
+        <w:t xml:space="preserve">    telefonoProveedor varchar(150) not null,</w:t>
+      </w:r>
+    </w:p>
+    <w:p>
+      <w:pPr>
+        <w:rPr>
+          <w:lang w:val="en-US"/>
+        </w:rPr>
+      </w:pPr>
+      <w:r>
+        <w:rPr>
+          <w:lang w:val="en-US"/>
+        </w:rPr>
+        <w:t xml:space="preserve">    email varchar(150),</w:t>
+      </w:r>
+    </w:p>
+    <w:p>
+      <w:pPr>
+        <w:rPr>
+          <w:lang w:val="en-US"/>
+        </w:rPr>
+      </w:pPr>
+      <w:r>
+        <w:rPr>
+          <w:lang w:val="en-US"/>
+        </w:rPr>
+        <w:t xml:space="preserve">    primary key PK_idProveedor(idProveedor)</w:t>
+      </w:r>
+    </w:p>
+    <w:p>
+      <w:pPr>
+        <w:rPr>
+          <w:lang w:val="en-US"/>
+        </w:rPr>
+      </w:pPr>
+      <w:r>
+        <w:rPr>
+          <w:lang w:val="en-US"/>
+        </w:rPr>
+        <w:t>);</w:t>
+      </w:r>
+    </w:p>
+    <w:p>
+      <w:pPr>
+        <w:rPr>
+          <w:lang w:val="en-US"/>
+        </w:rPr>
+      </w:pPr>
+    </w:p>
+    <w:p>
+      <w:pPr>
+        <w:rPr>
+          <w:lang w:val="en-US"/>
+        </w:rPr>
+      </w:pPr>
+      <w:r>
+        <w:rPr>
+          <w:lang w:val="en-US"/>
+        </w:rPr>
+        <w:t>create table Producto(</w:t>
+      </w:r>
+    </w:p>
+    <w:p>
+      <w:pPr>
+        <w:rPr>
+          <w:lang w:val="en-US"/>
+        </w:rPr>
+      </w:pPr>
+      <w:r>
+        <w:rPr>
+          <w:lang w:val="en-US"/>
+        </w:rPr>
+        <w:tab/>
+        <w:t>idProducto int not null auto_increment,</w:t>
+      </w:r>
+    </w:p>
+    <w:p>
+      <w:pPr>
+        <w:rPr>
+          <w:lang w:val="en-US"/>
+        </w:rPr>
+      </w:pPr>
+      <w:r>
+        <w:rPr>
+          <w:lang w:val="en-US"/>
+        </w:rPr>
+        <w:t xml:space="preserve">    nombreProducto varchar(150) not null,</w:t>
+      </w:r>
+    </w:p>
+    <w:p>
+      <w:pPr>
+        <w:rPr>
+          <w:lang w:val="en-US"/>
+        </w:rPr>
+      </w:pPr>
+      <w:r>
+        <w:rPr>
+          <w:lang w:val="en-US"/>
+        </w:rPr>
+        <w:tab/>
+        <w:t>genero varchar(150) not null,</w:t>
+      </w:r>
+    </w:p>
+    <w:p>
+      <w:pPr>
+        <w:rPr>
+          <w:lang w:val="en-US"/>
+        </w:rPr>
+      </w:pPr>
+      <w:r>
+        <w:rPr>
+          <w:lang w:val="en-US"/>
+        </w:rPr>
+        <w:t xml:space="preserve">    categoria varchar(150) not null,</w:t>
+      </w:r>
+    </w:p>
+    <w:p>
+      <w:pPr>
+        <w:rPr>
+          <w:lang w:val="en-US"/>
+        </w:rPr>
+      </w:pPr>
+      <w:r>
+        <w:rPr>
+          <w:lang w:val="en-US"/>
+        </w:rPr>
+        <w:t xml:space="preserve">    precio double not null,</w:t>
+      </w:r>
+    </w:p>
+    <w:p>
+      <w:pPr>
+        <w:rPr>
+          <w:lang w:val="en-US"/>
+        </w:rPr>
+      </w:pPr>
+      <w:r>
+        <w:rPr>
+          <w:lang w:val="en-US"/>
+        </w:rPr>
+        <w:t xml:space="preserve">    duracion varchar(150) not null,</w:t>
+      </w:r>
+    </w:p>
+    <w:p>
+      <w:pPr>
+        <w:rPr>
+          <w:lang w:val="en-US"/>
+        </w:rPr>
+      </w:pPr>
+      <w:r>
+        <w:rPr>
+          <w:lang w:val="en-US"/>
+        </w:rPr>
+        <w:t xml:space="preserve">    sinopsis varchar(250) not null,</w:t>
+      </w:r>
+    </w:p>
+    <w:p>
+      <w:pPr>
+        <w:rPr>
+          <w:lang w:val="en-US"/>
+        </w:rPr>
+      </w:pPr>
+      <w:r>
+        <w:rPr>
+          <w:lang w:val="en-US"/>
+        </w:rPr>
+        <w:t xml:space="preserve">    portada Blob,</w:t>
+      </w:r>
+    </w:p>
+    <w:p>
+      <w:pPr>
+        <w:rPr>
+          <w:lang w:val="en-US"/>
+        </w:rPr>
+      </w:pPr>
+      <w:r>
+        <w:rPr>
+          <w:lang w:val="en-US"/>
+        </w:rPr>
+        <w:t xml:space="preserve">    idProveedor int not null,</w:t>
+      </w:r>
+    </w:p>
+    <w:p>
+      <w:pPr>
+        <w:rPr>
+          <w:lang w:val="en-US"/>
+        </w:rPr>
+      </w:pPr>
+      <w:r>
+        <w:rPr>
+          <w:lang w:val="en-US"/>
+        </w:rPr>
+        <w:t xml:space="preserve">    primary key PK_idProducto(idProducto),</w:t>
+      </w:r>
+    </w:p>
+    <w:p>
+      <w:pPr>
+        <w:rPr>
+          <w:lang w:val="en-US"/>
+        </w:rPr>
+      </w:pPr>
+      <w:r>
+        <w:rPr>
+          <w:lang w:val="en-US"/>
+        </w:rPr>
+        <w:t xml:space="preserve">    constraint FK_Producto_Proveedores foreign key (idProveedor)</w:t>
+      </w:r>
+    </w:p>
+    <w:p>
+      <w:pPr>
+        <w:rPr>
+          <w:lang w:val="en-US"/>
+        </w:rPr>
+      </w:pPr>
+      <w:r>
+        <w:rPr>
+          <w:lang w:val="en-US"/>
+        </w:rPr>
+        <w:tab/>
+      </w:r>
+      <w:r>
+        <w:rPr>
+          <w:lang w:val="en-US"/>
+        </w:rPr>
+        <w:tab/>
+        <w:t>references Proveedores(idProveedor)</w:t>
+      </w:r>
+    </w:p>
+    <w:p>
+      <w:pPr>
+        <w:rPr>
+          <w:lang w:val="en-US"/>
+        </w:rPr>
+      </w:pPr>
+      <w:r>
+        <w:rPr>
+          <w:lang w:val="en-US"/>
+        </w:rPr>
+        <w:t>);</w:t>
+      </w:r>
+    </w:p>
+    <w:p>
+      <w:pPr>
+        <w:rPr>
+          <w:lang w:val="en-US"/>
+        </w:rPr>
+      </w:pPr>
+    </w:p>
+    <w:p>
+      <w:pPr>
+        <w:rPr>
+          <w:lang w:val="en-US"/>
+        </w:rPr>
+      </w:pPr>
+      <w:r>
+        <w:rPr>
+          <w:lang w:val="en-US"/>
+        </w:rPr>
+        <w:t>create table Cesta(</w:t>
+      </w:r>
+    </w:p>
+    <w:p>
+      <w:pPr>
+        <w:rPr>
+          <w:lang w:val="en-US"/>
+        </w:rPr>
+      </w:pPr>
+      <w:r>
+        <w:rPr>
+          <w:lang w:val="en-US"/>
+        </w:rPr>
+        <w:tab/>
+        <w:t>idCesta int not null auto_increment,</w:t>
+      </w:r>
+    </w:p>
+    <w:p>
+      <w:pPr>
+        <w:rPr>
+          <w:lang w:val="en-US"/>
+        </w:rPr>
+      </w:pPr>
+      <w:r>
+        <w:rPr>
+          <w:lang w:val="en-US"/>
+        </w:rPr>
+        <w:t xml:space="preserve">    cantidad int not null,</w:t>
+      </w:r>
+    </w:p>
+    <w:p>
+      <w:pPr>
+        <w:rPr>
+          <w:lang w:val="en-US"/>
+        </w:rPr>
+      </w:pPr>
+      <w:r>
+        <w:rPr>
+          <w:lang w:val="en-US"/>
+        </w:rPr>
+        <w:t xml:space="preserve">    fechaProducto date not null,</w:t>
+      </w:r>
+    </w:p>
+    <w:p>
+      <w:pPr>
+        <w:rPr>
+          <w:lang w:val="en-US"/>
+        </w:rPr>
+      </w:pPr>
+      <w:r>
+        <w:rPr>
+          <w:lang w:val="en-US"/>
+        </w:rPr>
+        <w:t xml:space="preserve">    subtotal double not null,</w:t>
+      </w:r>
+    </w:p>
+    <w:p>
+      <w:pPr>
+        <w:rPr>
+          <w:lang w:val="en-US"/>
+        </w:rPr>
+      </w:pPr>
+      <w:r>
+        <w:rPr>
+          <w:lang w:val="en-US"/>
+        </w:rPr>
+        <w:t xml:space="preserve">    idUsuario int not null,</w:t>
+      </w:r>
+    </w:p>
+    <w:p>
+      <w:pPr>
+        <w:rPr>
+          <w:lang w:val="en-US"/>
+        </w:rPr>
+      </w:pPr>
+      <w:r>
+        <w:rPr>
+          <w:lang w:val="en-US"/>
+        </w:rPr>
+        <w:lastRenderedPageBreak/>
+        <w:t xml:space="preserve">    primary key PK_idCesta(idCesta),</w:t>
+      </w:r>
+    </w:p>
+    <w:p>
+      <w:pPr>
+        <w:rPr>
+          <w:lang w:val="en-US"/>
+        </w:rPr>
+      </w:pPr>
+      <w:r>
+        <w:rPr>
+          <w:lang w:val="en-US"/>
+        </w:rPr>
+        <w:t xml:space="preserve">    constraint FK_Cesta_Usuarios foreign key(idUsuario)</w:t>
+      </w:r>
+    </w:p>
+    <w:p>
+      <w:r>
+        <w:rPr>
+          <w:lang w:val="en-US"/>
+        </w:rPr>
+        <w:tab/>
+      </w:r>
+      <w:r>
+        <w:rPr>
+          <w:lang w:val="en-US"/>
+        </w:rPr>
+        <w:tab/>
+      </w:r>
+      <w:proofErr w:type="spellStart"/>
+      <w:r>
+        <w:t>references</w:t>
+      </w:r>
+      <w:proofErr w:type="spellEnd"/>
+      <w:r>
+        <w:t xml:space="preserve"> Usuarios(</w:t>
+      </w:r>
+      <w:proofErr w:type="spellStart"/>
+      <w:r>
+        <w:t>idUsuario</w:t>
+      </w:r>
+      <w:proofErr w:type="spellEnd"/>
+      <w:r>
+        <w:t>)</w:t>
+      </w:r>
+    </w:p>
+    <w:p>
+      <w:r>
+        <w:t>);</w:t>
+      </w:r>
+    </w:p>
+    <w:p/>
+    <w:p>
+      <w:proofErr w:type="spellStart"/>
+      <w:r>
+        <w:t>create</w:t>
+      </w:r>
+      <w:proofErr w:type="spellEnd"/>
+      <w:r>
+        <w:t xml:space="preserve"> table </w:t>
+      </w:r>
+      <w:proofErr w:type="spellStart"/>
+      <w:r>
+        <w:t>Resena</w:t>
+      </w:r>
+      <w:proofErr w:type="spellEnd"/>
+      <w:r>
+        <w:t>(</w:t>
+      </w:r>
+    </w:p>
+    <w:p>
+      <w:pPr>
+        <w:rPr>
+          <w:lang w:val="en-US"/>
+        </w:rPr>
+      </w:pPr>
+      <w:r>
+        <w:tab/>
+      </w:r>
+      <w:r>
+        <w:rPr>
+          <w:lang w:val="en-US"/>
+        </w:rPr>
+        <w:t>idResena int not null auto_increment,</w:t>
+      </w:r>
+    </w:p>
+    <w:p>
+      <w:pPr>
+        <w:rPr>
+          <w:lang w:val="en-US"/>
+        </w:rPr>
+      </w:pPr>
+      <w:r>
+        <w:rPr>
+          <w:lang w:val="en-US"/>
+        </w:rPr>
+        <w:t xml:space="preserve">    fechaValoracion date not null,</w:t>
+      </w:r>
+    </w:p>
+    <w:p>
+      <w:pPr>
+        <w:rPr>
+          <w:lang w:val="en-US"/>
+        </w:rPr>
+      </w:pPr>
+      <w:r>
+        <w:rPr>
+          <w:lang w:val="en-US"/>
+        </w:rPr>
+        <w:t xml:space="preserve">    calificacion int,    </w:t>
+      </w:r>
+    </w:p>
+    <w:p>
+      <w:pPr>
+        <w:rPr>
+          <w:lang w:val="en-US"/>
+        </w:rPr>
+      </w:pPr>
+      <w:r>
+        <w:rPr>
+          <w:lang w:val="en-US"/>
+        </w:rPr>
+        <w:t xml:space="preserve">    resena varchar(250),</w:t>
+      </w:r>
+    </w:p>
+    <w:p>
+      <w:pPr>
+        <w:rPr>
+          <w:lang w:val="en-US"/>
+        </w:rPr>
+      </w:pPr>
+      <w:r>
+        <w:rPr>
+          <w:lang w:val="en-US"/>
+        </w:rPr>
+        <w:t xml:space="preserve">    idUsuario int not null,</w:t>
+      </w:r>
+    </w:p>
+    <w:p>
+      <w:pPr>
+        <w:rPr>
+          <w:lang w:val="en-US"/>
+        </w:rPr>
+      </w:pPr>
+      <w:r>
+        <w:rPr>
+          <w:lang w:val="en-US"/>
+        </w:rPr>
+        <w:t xml:space="preserve">    idProducto int not null,</w:t>
+      </w:r>
+    </w:p>
+    <w:p>
+      <w:pPr>
+        <w:rPr>
+          <w:lang w:val="en-US"/>
+        </w:rPr>
+      </w:pPr>
+      <w:r>
+        <w:rPr>
+          <w:lang w:val="en-US"/>
+        </w:rPr>
+        <w:t xml:space="preserve">    primary key PK_idResena(idResena),</w:t>
+      </w:r>
+    </w:p>
+    <w:p>
+      <w:pPr>
+        <w:rPr>
+          <w:lang w:val="en-US"/>
+        </w:rPr>
+      </w:pPr>
+      <w:r>
+        <w:rPr>
+          <w:lang w:val="en-US"/>
+        </w:rPr>
+        <w:t xml:space="preserve">    constraint FK_Resena_Usuarios foreign key(idUsuario)</w:t>
+      </w:r>
+    </w:p>
+    <w:p>
+      <w:pPr>
+        <w:rPr>
+          <w:lang w:val="en-US"/>
+        </w:rPr>
+      </w:pPr>
+      <w:r>
+        <w:rPr>
+          <w:lang w:val="en-US"/>
+        </w:rPr>
+        <w:tab/>
+      </w:r>
+      <w:r>
+        <w:rPr>
+          <w:lang w:val="en-US"/>
+        </w:rPr>
+        <w:tab/>
+        <w:t>references Usuarios(idUsuario),</w:t>
+      </w:r>
+    </w:p>
+    <w:p>
+      <w:pPr>
+        <w:rPr>
+          <w:lang w:val="en-US"/>
+        </w:rPr>
+      </w:pPr>
+      <w:r>
+        <w:rPr>
+          <w:lang w:val="en-US"/>
+        </w:rPr>
+        <w:tab/>
+        <w:t>constraint FK_Resena_Producto foreign key(idProducto)</w:t>
+      </w:r>
+    </w:p>
+    <w:p>
+      <w:pPr>
+        <w:rPr>
+          <w:lang w:val="en-US"/>
+        </w:rPr>
+      </w:pPr>
+      <w:r>
+        <w:rPr>
+          <w:lang w:val="en-US"/>
+        </w:rPr>
+        <w:tab/>
+      </w:r>
+      <w:r>
+        <w:rPr>
+          <w:lang w:val="en-US"/>
+        </w:rPr>
+        <w:tab/>
+        <w:t>references Producto(idProducto)</w:t>
+      </w:r>
+    </w:p>
+    <w:p>
+      <w:pPr>
+        <w:rPr>
+          <w:lang w:val="en-US"/>
+        </w:rPr>
+      </w:pPr>
+      <w:r>
+        <w:rPr>
+          <w:lang w:val="en-US"/>
+        </w:rPr>
+        <w:t>);</w:t>
+      </w:r>
+    </w:p>
+    <w:p>
+      <w:pPr>
+        <w:rPr>
+          <w:lang w:val="en-US"/>
+        </w:rPr>
+      </w:pPr>
+    </w:p>
+    <w:p>
+      <w:pPr>
+        <w:rPr>
+          <w:lang w:val="en-US"/>
+        </w:rPr>
+      </w:pPr>
+      <w:r>
+        <w:rPr>
+          <w:lang w:val="en-US"/>
+        </w:rPr>
+        <w:t>create table ServicioCliente(</w:t>
+      </w:r>
+    </w:p>
+    <w:p>
+      <w:pPr>
+        <w:rPr>
+          <w:lang w:val="en-US"/>
+        </w:rPr>
+      </w:pPr>
+      <w:r>
+        <w:rPr>
+          <w:lang w:val="en-US"/>
+        </w:rPr>
+        <w:tab/>
+        <w:t>idServicio int not null auto_increment,</w:t>
+      </w:r>
+    </w:p>
+    <w:p>
+      <w:pPr>
+        <w:rPr>
+          <w:lang w:val="en-US"/>
+        </w:rPr>
+      </w:pPr>
+      <w:r>
+        <w:rPr>
+          <w:lang w:val="en-US"/>
+        </w:rPr>
+        <w:t xml:space="preserve">    descripcion varchar(250),</w:t>
+      </w:r>
+    </w:p>
+    <w:p>
+      <w:pPr>
+        <w:rPr>
+          <w:lang w:val="en-US"/>
+        </w:rPr>
+      </w:pPr>
+      <w:r>
+        <w:rPr>
+          <w:lang w:val="en-US"/>
+        </w:rPr>
+        <w:t xml:space="preserve">    idUsuario int not null,</w:t>
+      </w:r>
+    </w:p>
+    <w:p>
+      <w:pPr>
+        <w:rPr>
+          <w:lang w:val="en-US"/>
+        </w:rPr>
+      </w:pPr>
+      <w:r>
+        <w:rPr>
+          <w:lang w:val="en-US"/>
+        </w:rPr>
+        <w:t xml:space="preserve">    idProducto int not null,</w:t>
+      </w:r>
+    </w:p>
+    <w:p>
+      <w:pPr>
+        <w:rPr>
+          <w:lang w:val="en-US"/>
+        </w:rPr>
+      </w:pPr>
+      <w:r>
+        <w:rPr>
+          <w:lang w:val="en-US"/>
+        </w:rPr>
+        <w:t xml:space="preserve">    primary key PK_idServicio(idServicio),</w:t>
+      </w:r>
+    </w:p>
+    <w:p>
+      <w:pPr>
+        <w:rPr>
+          <w:lang w:val="en-US"/>
+        </w:rPr>
+      </w:pPr>
+      <w:r>
+        <w:rPr>
+          <w:lang w:val="en-US"/>
+        </w:rPr>
+        <w:t xml:space="preserve">    constraint FK_ServicioCliente_Usuarios foreign key(idUsuario)</w:t>
+      </w:r>
+    </w:p>
+    <w:p>
+      <w:pPr>
+        <w:rPr>
+          <w:lang w:val="en-US"/>
+        </w:rPr>
+      </w:pPr>
+      <w:r>
+        <w:rPr>
+          <w:lang w:val="en-US"/>
+        </w:rPr>
+        <w:tab/>
+      </w:r>
+      <w:r>
+        <w:rPr>
+          <w:lang w:val="en-US"/>
+        </w:rPr>
+        <w:tab/>
+        <w:t>references Usuarios(idUsuario),</w:t>
+      </w:r>
+    </w:p>
+    <w:p>
+      <w:pPr>
+        <w:rPr>
+          <w:lang w:val="en-US"/>
+        </w:rPr>
+      </w:pPr>
+      <w:r>
+        <w:rPr>
+          <w:lang w:val="en-US"/>
+        </w:rPr>
+        <w:tab/>
+        <w:t>constraint FK_ServicioCliente_Producto foreign key(idProducto)</w:t>
+      </w:r>
+    </w:p>
+    <w:p>
+      <w:r>
+        <w:rPr>
+          <w:lang w:val="en-US"/>
+        </w:rPr>
+        <w:tab/>
+      </w:r>
+      <w:r>
+        <w:rPr>
+          <w:lang w:val="en-US"/>
+        </w:rPr>
+        <w:tab/>
+      </w:r>
+      <w:proofErr w:type="spellStart"/>
+      <w:r>
+        <w:t>references</w:t>
+      </w:r>
+      <w:proofErr w:type="spellEnd"/>
+      <w:r>
+        <w:t xml:space="preserve"> Producto(</w:t>
+      </w:r>
+      <w:proofErr w:type="spellStart"/>
+      <w:r>
+        <w:t>idProducto</w:t>
+      </w:r>
+      <w:proofErr w:type="spellEnd"/>
+      <w:r>
+        <w:t>)</w:t>
+      </w:r>
+    </w:p>
+    <w:p>
+      <w:r>
+        <w:lastRenderedPageBreak/>
+        <w:t>);</w:t>
+      </w:r>
+    </w:p>
+    <w:p/>
+    <w:p>
+      <w:proofErr w:type="spellStart"/>
+      <w:r>
+        <w:t>create</w:t>
+      </w:r>
+      <w:proofErr w:type="spellEnd"/>
+      <w:r>
+        <w:t xml:space="preserve"> table Descuento(</w:t>
+      </w:r>
+    </w:p>
+    <w:p>
+      <w:pPr>
+        <w:rPr>
+          <w:lang w:val="en-US"/>
+        </w:rPr>
+      </w:pPr>
+      <w:r>
+        <w:tab/>
+      </w:r>
+      <w:r>
+        <w:rPr>
+          <w:lang w:val="en-US"/>
+        </w:rPr>
+        <w:t>idDescuento int not null auto_increment,</w:t>
+      </w:r>
+    </w:p>
+    <w:p>
+      <w:pPr>
+        <w:rPr>
+          <w:lang w:val="en-US"/>
+        </w:rPr>
+      </w:pPr>
+      <w:r>
+        <w:rPr>
+          <w:lang w:val="en-US"/>
+        </w:rPr>
+        <w:t xml:space="preserve">    porcentajeDescuento int not null,</w:t>
+      </w:r>
+    </w:p>
+    <w:p>
+      <w:pPr>
+        <w:rPr>
+          <w:lang w:val="en-US"/>
+        </w:rPr>
+      </w:pPr>
+      <w:r>
+        <w:rPr>
+          <w:lang w:val="en-US"/>
+        </w:rPr>
+        <w:t xml:space="preserve">    fechaInicio date not null,</w:t>
+      </w:r>
+    </w:p>
+    <w:p>
+      <w:pPr>
+        <w:rPr>
+          <w:lang w:val="en-US"/>
+        </w:rPr>
+      </w:pPr>
+      <w:r>
+        <w:rPr>
+          <w:lang w:val="en-US"/>
+        </w:rPr>
+        <w:t xml:space="preserve">    fechaFinal date not null,</w:t>
+      </w:r>
+    </w:p>
+    <w:p>
+      <w:pPr>
+        <w:rPr>
+          <w:lang w:val="en-US"/>
+        </w:rPr>
+      </w:pPr>
+      <w:r>
+        <w:rPr>
+          <w:lang w:val="en-US"/>
+        </w:rPr>
+        <w:t xml:space="preserve">    primary key PK_idDescuento(idDescuento)</w:t>
+      </w:r>
+    </w:p>
+    <w:p>
+      <w:pPr>
+        <w:rPr>
+          <w:lang w:val="en-US"/>
+        </w:rPr>
+      </w:pPr>
+      <w:r>
+        <w:rPr>
+          <w:lang w:val="en-US"/>
+        </w:rPr>
+        <w:t>);</w:t>
+      </w:r>
+    </w:p>
+    <w:p>
+      <w:pPr>
+        <w:rPr>
+          <w:lang w:val="en-US"/>
+        </w:rPr>
+      </w:pPr>
+    </w:p>
+    <w:p>
+      <w:pPr>
+        <w:rPr>
+          <w:lang w:val="en-US"/>
+        </w:rPr>
+      </w:pPr>
+      <w:r>
+        <w:rPr>
+          <w:lang w:val="en-US"/>
+        </w:rPr>
+        <w:t>create table DetalleDescuento(</w:t>
+      </w:r>
+    </w:p>
+    <w:p>
+      <w:pPr>
+        <w:rPr>
+          <w:lang w:val="en-US"/>
+        </w:rPr>
+      </w:pPr>
+      <w:r>
+        <w:rPr>
+          <w:lang w:val="en-US"/>
+        </w:rPr>
+        <w:tab/>
+        <w:t>idDetallePromocion int not null auto_increment,</w:t>
+      </w:r>
+    </w:p>
+    <w:p>
+      <w:pPr>
+        <w:rPr>
+          <w:lang w:val="en-US"/>
+        </w:rPr>
+      </w:pPr>
+      <w:r>
+        <w:rPr>
+          <w:lang w:val="en-US"/>
+        </w:rPr>
+        <w:t xml:space="preserve">    precioFinal double not null,</w:t>
+      </w:r>
+    </w:p>
+    <w:p>
+      <w:pPr>
+        <w:rPr>
+          <w:lang w:val="en-US"/>
+        </w:rPr>
+      </w:pPr>
+      <w:r>
+        <w:rPr>
+          <w:lang w:val="en-US"/>
+        </w:rPr>
+        <w:t xml:space="preserve">    idDescuento int not null,</w:t>
+      </w:r>
+    </w:p>
+    <w:p>
+      <w:pPr>
+        <w:rPr>
+          <w:lang w:val="en-US"/>
+        </w:rPr>
+      </w:pPr>
+      <w:r>
+        <w:rPr>
+          <w:lang w:val="en-US"/>
+        </w:rPr>
+        <w:t xml:space="preserve">    idProducto int not null,</w:t>
+      </w:r>
+    </w:p>
+    <w:p>
+      <w:pPr>
+        <w:rPr>
+          <w:lang w:val="en-US"/>
+        </w:rPr>
+      </w:pPr>
+      <w:r>
+        <w:rPr>
+          <w:lang w:val="en-US"/>
+        </w:rPr>
+        <w:t xml:space="preserve">    primary key PK_idDetallePromocion(idDetallePromocion),</w:t>
+      </w:r>
+    </w:p>
+    <w:p>
+      <w:pPr>
+        <w:rPr>
+          <w:lang w:val="en-US"/>
+        </w:rPr>
+      </w:pPr>
+      <w:r>
+        <w:rPr>
+          <w:lang w:val="en-US"/>
+        </w:rPr>
+        <w:t xml:space="preserve">    constraint FK_DetalleDescuento_Descuento foreign key(idDescuento)</w:t>
+      </w:r>
+    </w:p>
+    <w:p>
+      <w:pPr>
+        <w:rPr>
+          <w:lang w:val="en-US"/>
+        </w:rPr>
+      </w:pPr>
+      <w:r>
+        <w:rPr>
+          <w:lang w:val="en-US"/>
+        </w:rPr>
+        <w:tab/>
+      </w:r>
+      <w:r>
+        <w:rPr>
+          <w:lang w:val="en-US"/>
+        </w:rPr>
+        <w:tab/>
+        <w:t>references Descuento(idDescuento),</w:t>
+      </w:r>
+    </w:p>
+    <w:p>
+      <w:pPr>
+        <w:rPr>
+          <w:lang w:val="en-US"/>
+        </w:rPr>
+      </w:pPr>
+      <w:r>
+        <w:rPr>
+          <w:lang w:val="en-US"/>
+        </w:rPr>
+        <w:tab/>
+        <w:t>constraint FK_DetallePromocion_Producto foreign key(idProducto)</w:t>
+      </w:r>
+    </w:p>
+    <w:p>
+      <w:pPr>
+        <w:rPr>
+          <w:lang w:val="en-US"/>
+        </w:rPr>
+      </w:pPr>
+      <w:r>
+        <w:rPr>
+          <w:lang w:val="en-US"/>
+        </w:rPr>
+        <w:tab/>
+      </w:r>
+      <w:r>
+        <w:rPr>
+          <w:lang w:val="en-US"/>
+        </w:rPr>
+        <w:tab/>
+        <w:t>references Producto(idProducto)</w:t>
+      </w:r>
+    </w:p>
+    <w:p>
+      <w:pPr>
+        <w:rPr>
+          <w:lang w:val="en-US"/>
+        </w:rPr>
+      </w:pPr>
+      <w:r>
+        <w:rPr>
+          <w:lang w:val="en-US"/>
+        </w:rPr>
+        <w:t>);</w:t>
+      </w:r>
+    </w:p>
+    <w:p>
+      <w:pPr>
+        <w:rPr>
+          <w:lang w:val="en-US"/>
+        </w:rPr>
+      </w:pPr>
+    </w:p>
+    <w:p>
+      <w:pPr>
+        <w:rPr>
+          <w:lang w:val="en-US"/>
+        </w:rPr>
+      </w:pPr>
+      <w:r>
+        <w:rPr>
+          <w:lang w:val="en-US"/>
+        </w:rPr>
+        <w:t>create table DetallePago(</w:t>
+      </w:r>
+    </w:p>
+    <w:p>
+      <w:pPr>
+        <w:rPr>
+          <w:lang w:val="en-US"/>
+        </w:rPr>
+      </w:pPr>
+      <w:r>
+        <w:rPr>
+          <w:lang w:val="en-US"/>
+        </w:rPr>
+        <w:tab/>
+        <w:t>idDetallePago int not null auto_increment,</w:t>
+      </w:r>
+    </w:p>
+    <w:p>
+      <w:pPr>
+        <w:rPr>
+          <w:lang w:val="en-US"/>
+        </w:rPr>
+      </w:pPr>
+      <w:r>
+        <w:rPr>
+          <w:lang w:val="en-US"/>
+        </w:rPr>
+        <w:t xml:space="preserve">    cantidad int not null,</w:t>
+      </w:r>
+    </w:p>
+    <w:p>
+      <w:pPr>
+        <w:rPr>
+          <w:lang w:val="en-US"/>
+        </w:rPr>
+      </w:pPr>
+      <w:r>
+        <w:rPr>
+          <w:lang w:val="en-US"/>
+        </w:rPr>
+        <w:t xml:space="preserve">    idProducto int not null,</w:t>
+      </w:r>
+    </w:p>
+    <w:p>
+      <w:pPr>
+        <w:rPr>
+          <w:lang w:val="en-US"/>
+        </w:rPr>
+      </w:pPr>
+      <w:r>
+        <w:rPr>
+          <w:lang w:val="en-US"/>
+        </w:rPr>
+        <w:t xml:space="preserve">    idPago int not null,</w:t>
+      </w:r>
+    </w:p>
+    <w:p>
+      <w:pPr>
+        <w:rPr>
+          <w:lang w:val="en-US"/>
+        </w:rPr>
+      </w:pPr>
+      <w:r>
+        <w:rPr>
+          <w:lang w:val="en-US"/>
+        </w:rPr>
+        <w:t xml:space="preserve">    idCesta int not null,</w:t>
+      </w:r>
+    </w:p>
+    <w:p>
+      <w:pPr>
+        <w:rPr>
+          <w:lang w:val="en-US"/>
+        </w:rPr>
+      </w:pPr>
+      <w:r>
+        <w:rPr>
+          <w:lang w:val="en-US"/>
+        </w:rPr>
+        <w:t xml:space="preserve">    primary key PK_idDetallePago(idDetallePago),</w:t>
+      </w:r>
+    </w:p>
+    <w:p>
+      <w:pPr>
+        <w:rPr>
+          <w:lang w:val="en-US"/>
+        </w:rPr>
+      </w:pPr>
+      <w:r>
+        <w:rPr>
+          <w:lang w:val="en-US"/>
+        </w:rPr>
+        <w:lastRenderedPageBreak/>
+        <w:t xml:space="preserve">    constraint FK_DetallePago_Producto foreign key(idProducto)</w:t>
+      </w:r>
+    </w:p>
+    <w:p>
+      <w:pPr>
+        <w:rPr>
+          <w:lang w:val="en-US"/>
+        </w:rPr>
+      </w:pPr>
+      <w:r>
+        <w:rPr>
+          <w:lang w:val="en-US"/>
+        </w:rPr>
+        <w:tab/>
+      </w:r>
+      <w:r>
+        <w:rPr>
+          <w:lang w:val="en-US"/>
+        </w:rPr>
+        <w:tab/>
+        <w:t>references Producto (idProducto),</w:t>
+      </w:r>
+    </w:p>
+    <w:p>
+      <w:pPr>
+        <w:rPr>
+          <w:lang w:val="en-US"/>
+        </w:rPr>
+      </w:pPr>
+      <w:r>
+        <w:rPr>
+          <w:lang w:val="en-US"/>
+        </w:rPr>
+        <w:tab/>
+        <w:t>constraint FK_DetallePago_Pago foreign key(idPago)</w:t>
+      </w:r>
+    </w:p>
+    <w:p>
+      <w:pPr>
+        <w:rPr>
+          <w:lang w:val="en-US"/>
+        </w:rPr>
+      </w:pPr>
+      <w:r>
+        <w:rPr>
+          <w:lang w:val="en-US"/>
+        </w:rPr>
+        <w:tab/>
+      </w:r>
+      <w:r>
+        <w:rPr>
+          <w:lang w:val="en-US"/>
+        </w:rPr>
+        <w:tab/>
+        <w:t>references Pago(idPago),</w:t>
+      </w:r>
+    </w:p>
+    <w:p>
+      <w:pPr>
+        <w:rPr>
+          <w:lang w:val="en-US"/>
+        </w:rPr>
+      </w:pPr>
+      <w:r>
+        <w:rPr>
+          <w:lang w:val="en-US"/>
+        </w:rPr>
+        <w:tab/>
+        <w:t>constraint FK_DetallePago_Cesta foreign key(idCesta)</w:t>
+      </w:r>
+    </w:p>
+    <w:p>
+      <w:r>
+        <w:rPr>
+          <w:lang w:val="en-US"/>
+        </w:rPr>
+        <w:tab/>
+      </w:r>
+      <w:r>
+        <w:rPr>
+          <w:lang w:val="en-US"/>
+        </w:rPr>
+        <w:tab/>
+      </w:r>
+      <w:proofErr w:type="spellStart"/>
+      <w:r>
+        <w:t>references</w:t>
+      </w:r>
+      <w:proofErr w:type="spellEnd"/>
+      <w:r>
+        <w:t xml:space="preserve"> Cesta(</w:t>
+      </w:r>
+      <w:proofErr w:type="spellStart"/>
+      <w:r>
+        <w:t>idCesta</w:t>
+      </w:r>
+      <w:proofErr w:type="spellEnd"/>
+      <w:r>
+        <w:t>)</w:t>
+      </w:r>
+    </w:p>
+    <w:p>
+      <w:r>
+        <w:t>);</w:t>
+      </w:r>
+    </w:p>
+    <w:p/>
+    <w:p>
+      <w:r>
+        <w:t>-- ------------------ Ingreso de datos ----------------------------</w:t>
+      </w:r>
+    </w:p>
+    <w:p/>
+    <w:p>
+      <w:proofErr w:type="spellStart"/>
+      <w:r>
+        <w:t>Insert</w:t>
+      </w:r>
+      <w:proofErr w:type="spellEnd"/>
+      <w:r>
+        <w:t xml:space="preserve"> </w:t>
+      </w:r>
+      <w:proofErr w:type="spellStart"/>
+      <w:r>
+        <w:t>into</w:t>
+      </w:r>
+      <w:proofErr w:type="spellEnd"/>
+      <w:r>
+        <w:t xml:space="preserve"> Usuarios (</w:t>
+      </w:r>
+      <w:proofErr w:type="spellStart"/>
+      <w:r>
+        <w:t>nombreUsuario</w:t>
+      </w:r>
+      <w:proofErr w:type="spellEnd"/>
+      <w:r>
+        <w:t xml:space="preserve">, </w:t>
+      </w:r>
+      <w:proofErr w:type="spellStart"/>
+      <w:r>
+        <w:t>apellidoUsuario</w:t>
+      </w:r>
+      <w:proofErr w:type="spellEnd"/>
+      <w:r>
+        <w:t xml:space="preserve">, usuario, </w:t>
+      </w:r>
+      <w:proofErr w:type="spellStart"/>
+      <w:r>
+        <w:t>pass</w:t>
+      </w:r>
+      <w:proofErr w:type="spellEnd"/>
+      <w:r>
+        <w:t>, email)</w:t>
+      </w:r>
+    </w:p>
+    <w:p>
+      <w:pPr>
+        <w:rPr>
+          <w:lang w:val="en-US"/>
+        </w:rPr>
+      </w:pPr>
+      <w:r>
+        <w:tab/>
+      </w:r>
+      <w:r>
+        <w:rPr>
+          <w:lang w:val="en-US"/>
+        </w:rPr>
+        <w:t>values ('James Brian', 'Sipac Sipac', 'Sipac15', 'SipacSipac', 'rsipac-2022086@kinal.edu.gt');</w:t>
+      </w:r>
+    </w:p>
+    <w:p>
+      <w:proofErr w:type="spellStart"/>
+      <w:r>
+        <w:t>Insert</w:t>
+      </w:r>
+      <w:proofErr w:type="spellEnd"/>
+      <w:r>
+        <w:t xml:space="preserve"> </w:t>
+      </w:r>
+      <w:proofErr w:type="spellStart"/>
+      <w:r>
+        <w:t>into</w:t>
+      </w:r>
+      <w:proofErr w:type="spellEnd"/>
+      <w:r>
+        <w:t xml:space="preserve"> Usuarios (</w:t>
+      </w:r>
+      <w:proofErr w:type="spellStart"/>
+      <w:r>
+        <w:t>nombreUsuario</w:t>
+      </w:r>
+      <w:proofErr w:type="spellEnd"/>
+      <w:r>
+        <w:t xml:space="preserve">, </w:t>
+      </w:r>
+      <w:proofErr w:type="spellStart"/>
+      <w:r>
+        <w:t>apellidoUsuario</w:t>
+      </w:r>
+      <w:proofErr w:type="spellEnd"/>
+      <w:r>
+        <w:t xml:space="preserve">, usuario, </w:t>
+      </w:r>
+      <w:proofErr w:type="spellStart"/>
+      <w:r>
+        <w:t>pass</w:t>
+      </w:r>
+      <w:proofErr w:type="spellEnd"/>
+      <w:r>
+        <w:t>, email)</w:t>
+      </w:r>
+    </w:p>
+    <w:p>
+      <w:r>
+        <w:tab/>
+      </w:r>
+      <w:proofErr w:type="spellStart"/>
+      <w:r>
+        <w:t>values</w:t>
+      </w:r>
+      <w:proofErr w:type="spellEnd"/>
+      <w:r>
+        <w:t xml:space="preserve"> ('Sergio', '</w:t>
+      </w:r>
+      <w:proofErr w:type="spellStart"/>
+      <w:r>
+        <w:t>Tepaz</w:t>
+      </w:r>
+      <w:proofErr w:type="spellEnd"/>
+      <w:r>
+        <w:t>', '</w:t>
+      </w:r>
+      <w:proofErr w:type="spellStart"/>
+      <w:r>
+        <w:t>TePaz</w:t>
+      </w:r>
+      <w:proofErr w:type="spellEnd"/>
+      <w:r>
+        <w:t>', '</w:t>
+      </w:r>
+      <w:proofErr w:type="spellStart"/>
+      <w:r>
+        <w:t>SSergio</w:t>
+      </w:r>
+      <w:proofErr w:type="spellEnd"/>
+      <w:r>
+        <w:t xml:space="preserve">', 'stepaz-2022164@kinal.edu.gt');    </w:t>
+      </w:r>
+    </w:p>
+    <w:p>
+      <w:r>
+        <w:t xml:space="preserve">    </w:t>
+      </w:r>
+    </w:p>
+    <w:p>
+      <w:r>
+        <w:t xml:space="preserve">    </w:t>
+      </w:r>
+    </w:p>
+    <w:p>
+      <w:r>
+        <w:t>-- ----------------------------------------------------------------</w:t>
+      </w:r>
+    </w:p>
+    <w:p/>
+    <w:p>
+      <w:proofErr w:type="spellStart"/>
+      <w:r>
+        <w:t>Insert</w:t>
+      </w:r>
+      <w:proofErr w:type="spellEnd"/>
+      <w:r>
+        <w:t xml:space="preserve"> </w:t>
+      </w:r>
+      <w:proofErr w:type="spellStart"/>
+      <w:r>
+        <w:t>into</w:t>
+      </w:r>
+      <w:proofErr w:type="spellEnd"/>
+      <w:r>
+        <w:t xml:space="preserve"> Pago (</w:t>
+      </w:r>
+      <w:proofErr w:type="spellStart"/>
+      <w:r>
+        <w:t>cantidadAPagar</w:t>
+      </w:r>
+      <w:proofErr w:type="spellEnd"/>
+      <w:r>
+        <w:t xml:space="preserve">, </w:t>
+      </w:r>
+      <w:proofErr w:type="spellStart"/>
+      <w:r>
+        <w:t>tipoTargeta</w:t>
+      </w:r>
+      <w:proofErr w:type="spellEnd"/>
+      <w:r>
+        <w:t xml:space="preserve">, </w:t>
+      </w:r>
+      <w:proofErr w:type="spellStart"/>
+      <w:r>
+        <w:t>tipoPago</w:t>
+      </w:r>
+      <w:proofErr w:type="spellEnd"/>
+      <w:r>
+        <w:t xml:space="preserve">, </w:t>
+      </w:r>
+      <w:proofErr w:type="spellStart"/>
+      <w:r>
+        <w:t>fechaPago</w:t>
+      </w:r>
+      <w:proofErr w:type="spellEnd"/>
+      <w:r>
+        <w:t xml:space="preserve">, </w:t>
+      </w:r>
+      <w:proofErr w:type="spellStart"/>
+      <w:r>
+        <w:t>idUsuario</w:t>
+      </w:r>
+      <w:proofErr w:type="spellEnd"/>
+      <w:r>
+        <w:t>)</w:t>
+      </w:r>
+    </w:p>
+    <w:p>
+      <w:r>
+        <w:tab/>
+      </w:r>
+      <w:proofErr w:type="spellStart"/>
+      <w:r>
+        <w:t>values</w:t>
+      </w:r>
+      <w:proofErr w:type="spellEnd"/>
+      <w:r>
+        <w:t>(100.55, 'Debito', '</w:t>
+      </w:r>
+      <w:proofErr w:type="spellStart"/>
+      <w:r>
+        <w:t>Paypal</w:t>
+      </w:r>
+      <w:proofErr w:type="spellEnd"/>
+      <w:r>
+        <w:t>', '2023-03-25', 1);</w:t>
+      </w:r>
+    </w:p>
+    <w:p>
+      <w:proofErr w:type="spellStart"/>
+      <w:r>
+        <w:t>Insert</w:t>
+      </w:r>
+      <w:proofErr w:type="spellEnd"/>
+      <w:r>
+        <w:t xml:space="preserve"> </w:t>
+      </w:r>
+      <w:proofErr w:type="spellStart"/>
+      <w:r>
+        <w:t>into</w:t>
+      </w:r>
+      <w:proofErr w:type="spellEnd"/>
+      <w:r>
+        <w:t xml:space="preserve"> Pago (</w:t>
+      </w:r>
+      <w:proofErr w:type="spellStart"/>
+      <w:r>
+        <w:t>cantidadAPagar</w:t>
+      </w:r>
+      <w:proofErr w:type="spellEnd"/>
+      <w:r>
+        <w:t xml:space="preserve">, </w:t>
+      </w:r>
+      <w:proofErr w:type="spellStart"/>
+      <w:r>
+        <w:t>tipoTargeta</w:t>
+      </w:r>
+      <w:proofErr w:type="spellEnd"/>
+      <w:r>
+        <w:t xml:space="preserve">, </w:t>
+      </w:r>
+      <w:proofErr w:type="spellStart"/>
+      <w:r>
+        <w:t>tipoPago</w:t>
+      </w:r>
+      <w:proofErr w:type="spellEnd"/>
+      <w:r>
+        <w:t xml:space="preserve">, </w:t>
+      </w:r>
+      <w:proofErr w:type="spellStart"/>
+      <w:r>
+        <w:t>fechaPago</w:t>
+      </w:r>
+      <w:proofErr w:type="spellEnd"/>
+      <w:r>
+        <w:t xml:space="preserve">, </w:t>
+      </w:r>
+      <w:proofErr w:type="spellStart"/>
+      <w:r>
+        <w:t>idUsuario</w:t>
+      </w:r>
+      <w:proofErr w:type="spellEnd"/>
+      <w:r>
+        <w:t>)</w:t>
+      </w:r>
+    </w:p>
+    <w:p>
+      <w:r>
+        <w:tab/>
+      </w:r>
+      <w:proofErr w:type="spellStart"/>
+      <w:r>
+        <w:t>values</w:t>
+      </w:r>
+      <w:proofErr w:type="spellEnd"/>
+      <w:r>
+        <w:t>(250.00, 'Debito', '</w:t>
+      </w:r>
+      <w:proofErr w:type="spellStart"/>
+      <w:r>
+        <w:t>Paypal</w:t>
+      </w:r>
+      <w:proofErr w:type="spellEnd"/>
+      <w:r>
+        <w:t>', '2023-06-09', 2);</w:t>
+      </w:r>
+    </w:p>
+    <w:p>
+      <w:r>
+        <w:t xml:space="preserve">    </w:t>
+      </w:r>
+    </w:p>
+    <w:p>
+      <w:r>
+        <w:t>-- ------------------------------------------------------------------</w:t>
+      </w:r>
+    </w:p>
+    <w:p/>
+    <w:p>
+      <w:proofErr w:type="spellStart"/>
+      <w:r>
+        <w:t>Insert</w:t>
+      </w:r>
+      <w:proofErr w:type="spellEnd"/>
+      <w:r>
+        <w:t xml:space="preserve"> </w:t>
+      </w:r>
+      <w:proofErr w:type="spellStart"/>
+      <w:r>
+        <w:t>into</w:t>
+      </w:r>
+      <w:proofErr w:type="spellEnd"/>
+      <w:r>
+        <w:t xml:space="preserve"> Proveedores (</w:t>
+      </w:r>
+      <w:proofErr w:type="spellStart"/>
+      <w:r>
+        <w:t>nombreProveedor</w:t>
+      </w:r>
+      <w:proofErr w:type="spellEnd"/>
+      <w:r>
+        <w:t xml:space="preserve">, </w:t>
+      </w:r>
+      <w:proofErr w:type="spellStart"/>
+      <w:r>
+        <w:t>telefonoProveedor</w:t>
+      </w:r>
+      <w:proofErr w:type="spellEnd"/>
+      <w:r>
+        <w:t>, email)</w:t>
+      </w:r>
+    </w:p>
+    <w:p>
+      <w:r>
+        <w:tab/>
+      </w:r>
+      <w:proofErr w:type="spellStart"/>
+      <w:r>
+        <w:t>values</w:t>
+      </w:r>
+      <w:proofErr w:type="spellEnd"/>
+      <w:r>
+        <w:t>('Sony-Columbia', '87957894', 'spe_privacy@spe.sony.com');</w:t>
+      </w:r>
+    </w:p>
+    <w:p>
+      <w:proofErr w:type="spellStart"/>
+      <w:r>
+        <w:t>Insert</w:t>
+      </w:r>
+      <w:proofErr w:type="spellEnd"/>
+      <w:r>
+        <w:t xml:space="preserve"> </w:t>
+      </w:r>
+      <w:proofErr w:type="spellStart"/>
+      <w:r>
+        <w:t>into</w:t>
+      </w:r>
+      <w:proofErr w:type="spellEnd"/>
+      <w:r>
+        <w:t xml:space="preserve"> Proveedores (</w:t>
+      </w:r>
+      <w:proofErr w:type="spellStart"/>
+      <w:r>
+        <w:t>nombreProveedor</w:t>
+      </w:r>
+      <w:proofErr w:type="spellEnd"/>
+      <w:r>
+        <w:t xml:space="preserve">, </w:t>
+      </w:r>
+      <w:proofErr w:type="spellStart"/>
+      <w:r>
+        <w:t>telefonoProveedor</w:t>
+      </w:r>
+      <w:proofErr w:type="spellEnd"/>
+      <w:r>
+        <w:t>, email)</w:t>
+      </w:r>
+    </w:p>
+    <w:p>
+      <w:r>
+        <w:tab/>
+      </w:r>
+      <w:proofErr w:type="spellStart"/>
+      <w:r>
+        <w:t>values</w:t>
+      </w:r>
+      <w:proofErr w:type="spellEnd"/>
+      <w:r>
+        <w:t>('Disney', '9394357', 'disneyworld.com/dine');</w:t>
+      </w:r>
+    </w:p>
+    <w:p>
+      <w:r>
+        <w:lastRenderedPageBreak/>
+        <w:t xml:space="preserve">    </w:t>
+      </w:r>
+    </w:p>
+    <w:p>
+      <w:r>
+        <w:t>-- -------------------------------------------------------------------</w:t>
+      </w:r>
+    </w:p>
+    <w:p/>
+    <w:p>
+      <w:proofErr w:type="spellStart"/>
+      <w:r>
+        <w:t>Insert</w:t>
+      </w:r>
+      <w:proofErr w:type="spellEnd"/>
+      <w:r>
+        <w:t xml:space="preserve"> </w:t>
+      </w:r>
+      <w:proofErr w:type="spellStart"/>
+      <w:r>
+        <w:t>into</w:t>
+      </w:r>
+      <w:proofErr w:type="spellEnd"/>
+      <w:r>
+        <w:t xml:space="preserve"> Producto (</w:t>
+      </w:r>
+      <w:proofErr w:type="spellStart"/>
+      <w:r>
+        <w:t>nombreProducto</w:t>
+      </w:r>
+      <w:proofErr w:type="spellEnd"/>
+      <w:r>
+        <w:t xml:space="preserve">, genero, </w:t>
+      </w:r>
+      <w:proofErr w:type="spellStart"/>
+      <w:r>
+        <w:t>categoria</w:t>
+      </w:r>
+      <w:proofErr w:type="spellEnd"/>
+      <w:r>
+        <w:t xml:space="preserve">, precio, </w:t>
+      </w:r>
+      <w:proofErr w:type="spellStart"/>
+      <w:r>
+        <w:t>duracion</w:t>
+      </w:r>
+      <w:proofErr w:type="spellEnd"/>
+      <w:r>
+        <w:t xml:space="preserve">, sinopsis, </w:t>
+      </w:r>
+      <w:proofErr w:type="spellStart"/>
+      <w:r>
+        <w:t>idProveedor</w:t>
+      </w:r>
+      <w:proofErr w:type="spellEnd"/>
+      <w:r>
+        <w:t>)</w:t>
+      </w:r>
+    </w:p>
+    <w:p>
+      <w:r>
+        <w:tab/>
+      </w:r>
+      <w:proofErr w:type="spellStart"/>
+      <w:r>
+        <w:t>value</w:t>
+      </w:r>
+      <w:proofErr w:type="spellEnd"/>
+      <w:r>
+        <w:t xml:space="preserve">('Spider-Man: </w:t>
+      </w:r>
+      <w:proofErr w:type="spellStart"/>
+      <w:r>
+        <w:t>Into</w:t>
+      </w:r>
+      <w:proofErr w:type="spellEnd"/>
+      <w:r>
+        <w:t xml:space="preserve"> </w:t>
+      </w:r>
+      <w:proofErr w:type="spellStart"/>
+      <w:r>
+        <w:t>the</w:t>
+      </w:r>
+      <w:proofErr w:type="spellEnd"/>
+      <w:r>
+        <w:t xml:space="preserve"> Spider-Verse', 'Animación, Superhéroe', 'Acción, ciencia Ficción', 100.55, '2h 16m',</w:t>
+      </w:r>
+    </w:p>
+    <w:p>
+      <w:r>
+        <w:t xml:space="preserve">    'Spider-Man: </w:t>
+      </w:r>
+      <w:proofErr w:type="spellStart"/>
+      <w:r>
+        <w:t>Into</w:t>
+      </w:r>
+      <w:proofErr w:type="spellEnd"/>
+      <w:r>
+        <w:t xml:space="preserve"> </w:t>
+      </w:r>
+      <w:proofErr w:type="spellStart"/>
+      <w:r>
+        <w:t>the</w:t>
+      </w:r>
+      <w:proofErr w:type="spellEnd"/>
+      <w:r>
+        <w:t xml:space="preserve"> Spider-Verse presenta a Miles Morales, un adolescente de Brooklyn, y las ilimitadas posibilidades </w:t>
+      </w:r>
+    </w:p>
+    <w:p>
+      <w:r>
+        <w:t xml:space="preserve">    del Universo Spider-Man, donde más de uno puede llevar la máscara.', 1);</w:t>
+      </w:r>
+    </w:p>
+    <w:p>
+      <w:proofErr w:type="spellStart"/>
+      <w:r>
+        <w:t>Insert</w:t>
+      </w:r>
+      <w:proofErr w:type="spellEnd"/>
+      <w:r>
+        <w:t xml:space="preserve"> </w:t>
+      </w:r>
+      <w:proofErr w:type="spellStart"/>
+      <w:r>
+        <w:t>into</w:t>
+      </w:r>
+      <w:proofErr w:type="spellEnd"/>
+      <w:r>
+        <w:t xml:space="preserve"> Producto (</w:t>
+      </w:r>
+      <w:proofErr w:type="spellStart"/>
+      <w:r>
+        <w:t>nombreProducto</w:t>
+      </w:r>
+      <w:proofErr w:type="spellEnd"/>
+      <w:r>
+        <w:t xml:space="preserve">, genero, </w:t>
+      </w:r>
+      <w:proofErr w:type="spellStart"/>
+      <w:r>
+        <w:t>categoria</w:t>
+      </w:r>
+      <w:proofErr w:type="spellEnd"/>
+      <w:r>
+        <w:t xml:space="preserve">, precio, </w:t>
+      </w:r>
+      <w:proofErr w:type="spellStart"/>
+      <w:r>
+        <w:t>duracion</w:t>
+      </w:r>
+      <w:proofErr w:type="spellEnd"/>
+      <w:r>
+        <w:t xml:space="preserve">, sinopsis, </w:t>
+      </w:r>
+      <w:proofErr w:type="spellStart"/>
+      <w:r>
+        <w:t>idProveedor</w:t>
+      </w:r>
+      <w:proofErr w:type="spellEnd"/>
+      <w:r>
+        <w:t>)</w:t>
+      </w:r>
+    </w:p>
+    <w:p>
+      <w:pPr>
+        <w:rPr>
+          <w:lang w:val="en-US"/>
+        </w:rPr>
+      </w:pPr>
+      <w:r>
+        <w:tab/>
+      </w:r>
+      <w:r>
+        <w:rPr>
+          <w:lang w:val="en-US"/>
+        </w:rPr>
+        <w:t xml:space="preserve">value('Avatar: the way of water', 'Accion, drama, aventura, ciencia ficción', 'Thriller, Fantasia', 250.00, '3h 12m', </w:t>
+      </w:r>
+    </w:p>
+    <w:p>
+      <w:r>
+        <w:rPr>
+          <w:lang w:val="en-US"/>
+        </w:rPr>
+        <w:t xml:space="preserve">    </w:t>
+      </w:r>
+      <w:r>
+        <w:t xml:space="preserve">'Jake </w:t>
+      </w:r>
+      <w:proofErr w:type="spellStart"/>
+      <w:r>
+        <w:t>Sully</w:t>
+      </w:r>
+      <w:proofErr w:type="spellEnd"/>
+      <w:r>
+        <w:t xml:space="preserve"> y Ney </w:t>
+      </w:r>
+      <w:proofErr w:type="spellStart"/>
+      <w:r>
+        <w:t>tiri</w:t>
+      </w:r>
+      <w:proofErr w:type="spellEnd"/>
+      <w:r>
+        <w:t xml:space="preserve"> han formado una familia y hacen todo lo posible por permanecer juntos. </w:t>
+      </w:r>
+    </w:p>
+    <w:p>
+      <w:r>
+        <w:t xml:space="preserve">    Sin embargo, deben abandonar su hogar y explorar las regiones de Pandora cuando una antigua amenaza reaparece.', 2);</w:t>
+      </w:r>
+    </w:p>
+    <w:p/>
+    <w:p>
+      <w:r>
+        <w:t>-- ---------------------------------------------------------------------</w:t>
+      </w:r>
+    </w:p>
+    <w:p/>
+    <w:p>
+      <w:proofErr w:type="spellStart"/>
+      <w:r>
+        <w:t>Insert</w:t>
+      </w:r>
+      <w:proofErr w:type="spellEnd"/>
+      <w:r>
+        <w:t xml:space="preserve"> </w:t>
+      </w:r>
+      <w:proofErr w:type="spellStart"/>
+      <w:r>
+        <w:t>into</w:t>
+      </w:r>
+      <w:proofErr w:type="spellEnd"/>
+      <w:r>
+        <w:t xml:space="preserve"> Cesta (cantidad, </w:t>
+      </w:r>
+      <w:proofErr w:type="spellStart"/>
+      <w:r>
+        <w:t>fechaProducto</w:t>
+      </w:r>
+      <w:proofErr w:type="spellEnd"/>
+      <w:r>
+        <w:t xml:space="preserve">, subtotal, </w:t>
+      </w:r>
+      <w:proofErr w:type="spellStart"/>
+      <w:r>
+        <w:t>idUsuario</w:t>
+      </w:r>
+      <w:proofErr w:type="spellEnd"/>
+      <w:r>
+        <w:t>)</w:t>
+      </w:r>
+    </w:p>
+    <w:p>
+      <w:r>
+        <w:tab/>
+      </w:r>
+      <w:proofErr w:type="spellStart"/>
+      <w:r>
+        <w:t>values</w:t>
+      </w:r>
+      <w:proofErr w:type="spellEnd"/>
+      <w:r>
+        <w:t>(1, '2023-03-25', 100.55, 1);</w:t>
+      </w:r>
+    </w:p>
+    <w:p>
+      <w:proofErr w:type="spellStart"/>
+      <w:r>
+        <w:t>Insert</w:t>
+      </w:r>
+      <w:proofErr w:type="spellEnd"/>
+      <w:r>
+        <w:t xml:space="preserve"> </w:t>
+      </w:r>
+      <w:proofErr w:type="spellStart"/>
+      <w:r>
+        <w:t>into</w:t>
+      </w:r>
+      <w:proofErr w:type="spellEnd"/>
+      <w:r>
+        <w:t xml:space="preserve"> Cesta (cantidad, </w:t>
+      </w:r>
+      <w:proofErr w:type="spellStart"/>
+      <w:r>
+        <w:t>fechaProducto</w:t>
+      </w:r>
+      <w:proofErr w:type="spellEnd"/>
+      <w:r>
+        <w:t xml:space="preserve">, subtotal, </w:t>
+      </w:r>
+      <w:proofErr w:type="spellStart"/>
+      <w:r>
+        <w:t>idUsuario</w:t>
+      </w:r>
+      <w:proofErr w:type="spellEnd"/>
+      <w:r>
+        <w:t>)</w:t>
+      </w:r>
+    </w:p>
+    <w:p>
+      <w:r>
+        <w:tab/>
+      </w:r>
+      <w:proofErr w:type="spellStart"/>
+      <w:r>
+        <w:t>values</w:t>
+      </w:r>
+      <w:proofErr w:type="spellEnd"/>
+      <w:r>
+        <w:t>(1, '2023-05-09', 250.00, 2);</w:t>
+      </w:r>
+    </w:p>
+    <w:p>
+      <w:r>
+        <w:t xml:space="preserve">    </w:t>
+      </w:r>
+    </w:p>
+    <w:p>
+      <w:r>
+        <w:t>-- ---------------------------------------------------------------------</w:t>
+      </w:r>
+    </w:p>
+    <w:p/>
+    <w:p>
+      <w:proofErr w:type="spellStart"/>
+      <w:r>
+        <w:t>Insert</w:t>
+      </w:r>
+      <w:proofErr w:type="spellEnd"/>
+      <w:r>
+        <w:t xml:space="preserve"> </w:t>
+      </w:r>
+      <w:proofErr w:type="spellStart"/>
+      <w:r>
+        <w:t>into</w:t>
+      </w:r>
+      <w:proofErr w:type="spellEnd"/>
+      <w:r>
+        <w:t xml:space="preserve"> </w:t>
+      </w:r>
+      <w:proofErr w:type="spellStart"/>
+      <w:r>
+        <w:t>Resena</w:t>
+      </w:r>
+      <w:proofErr w:type="spellEnd"/>
+      <w:r>
+        <w:t xml:space="preserve"> (</w:t>
+      </w:r>
+      <w:proofErr w:type="spellStart"/>
+      <w:r>
+        <w:t>fechaValoracion</w:t>
+      </w:r>
+      <w:proofErr w:type="spellEnd"/>
+      <w:r>
+        <w:t xml:space="preserve">, </w:t>
+      </w:r>
+      <w:proofErr w:type="spellStart"/>
+      <w:r>
+        <w:t>calificacion</w:t>
+      </w:r>
+      <w:proofErr w:type="spellEnd"/>
+      <w:r>
+        <w:t xml:space="preserve">, </w:t>
+      </w:r>
+      <w:proofErr w:type="spellStart"/>
+      <w:r>
+        <w:t>resena</w:t>
+      </w:r>
+      <w:proofErr w:type="spellEnd"/>
+      <w:r>
+        <w:t xml:space="preserve">, </w:t>
+      </w:r>
+      <w:proofErr w:type="spellStart"/>
+      <w:r>
+        <w:t>idUsuario</w:t>
+      </w:r>
+      <w:proofErr w:type="spellEnd"/>
+      <w:r>
+        <w:t xml:space="preserve">, </w:t>
+      </w:r>
+      <w:proofErr w:type="spellStart"/>
+      <w:r>
+        <w:t>idProducto</w:t>
+      </w:r>
+      <w:proofErr w:type="spellEnd"/>
+      <w:r>
+        <w:t>)</w:t>
+      </w:r>
+    </w:p>
+    <w:p>
+      <w:r>
+        <w:tab/>
+      </w:r>
+      <w:proofErr w:type="spellStart"/>
+      <w:r>
+        <w:t>values</w:t>
+      </w:r>
+      <w:proofErr w:type="spellEnd"/>
+      <w:r>
+        <w:t xml:space="preserve">('2020-07-15', 5, 'Una </w:t>
+      </w:r>
+      <w:proofErr w:type="spellStart"/>
+      <w:r>
+        <w:t>pelicula</w:t>
+      </w:r>
+      <w:proofErr w:type="spellEnd"/>
+      <w:r>
+        <w:t xml:space="preserve"> que realmente trata de manera inteligente a su audiencia, su historia es genial sin dejar de lado</w:t>
+      </w:r>
+    </w:p>
+    <w:p>
+      <w:r>
+        <w:t xml:space="preserve">     la animación y el arte que tiene, es una </w:t>
+      </w:r>
+      <w:proofErr w:type="spellStart"/>
+      <w:r>
+        <w:t>pelicula</w:t>
+      </w:r>
+      <w:proofErr w:type="spellEnd"/>
+      <w:r>
+        <w:t xml:space="preserve"> que vale totalmente la pena', 1, 1);</w:t>
+      </w:r>
+    </w:p>
+    <w:p>
+      <w:proofErr w:type="spellStart"/>
+      <w:r>
+        <w:t>Insert</w:t>
+      </w:r>
+      <w:proofErr w:type="spellEnd"/>
+      <w:r>
+        <w:t xml:space="preserve"> </w:t>
+      </w:r>
+      <w:proofErr w:type="spellStart"/>
+      <w:r>
+        <w:t>into</w:t>
+      </w:r>
+      <w:proofErr w:type="spellEnd"/>
+      <w:r>
+        <w:t xml:space="preserve"> </w:t>
+      </w:r>
+      <w:proofErr w:type="spellStart"/>
+      <w:r>
+        <w:t>Resena</w:t>
+      </w:r>
+      <w:proofErr w:type="spellEnd"/>
+      <w:r>
+        <w:t xml:space="preserve"> (</w:t>
+      </w:r>
+      <w:proofErr w:type="spellStart"/>
+      <w:r>
+        <w:t>fechaValoracion</w:t>
+      </w:r>
+      <w:proofErr w:type="spellEnd"/>
+      <w:r>
+        <w:t xml:space="preserve">, </w:t>
+      </w:r>
+      <w:proofErr w:type="spellStart"/>
+      <w:r>
+        <w:t>calificacion</w:t>
+      </w:r>
+      <w:proofErr w:type="spellEnd"/>
+      <w:r>
+        <w:t xml:space="preserve">, </w:t>
+      </w:r>
+      <w:proofErr w:type="spellStart"/>
+      <w:r>
+        <w:t>resena</w:t>
+      </w:r>
+      <w:proofErr w:type="spellEnd"/>
+      <w:r>
+        <w:t xml:space="preserve">, </w:t>
+      </w:r>
+      <w:proofErr w:type="spellStart"/>
+      <w:r>
+        <w:t>idUsuario</w:t>
+      </w:r>
+      <w:proofErr w:type="spellEnd"/>
+      <w:r>
+        <w:t xml:space="preserve">, </w:t>
+      </w:r>
+      <w:proofErr w:type="spellStart"/>
+      <w:r>
+        <w:t>idProducto</w:t>
+      </w:r>
+      <w:proofErr w:type="spellEnd"/>
+      <w:r>
+        <w:t>)</w:t>
+      </w:r>
+    </w:p>
+    <w:p>
+      <w:r>
+        <w:lastRenderedPageBreak/>
+        <w:tab/>
+      </w:r>
+      <w:proofErr w:type="spellStart"/>
+      <w:r>
+        <w:t>values</w:t>
+      </w:r>
+      <w:proofErr w:type="spellEnd"/>
+      <w:r>
+        <w:t xml:space="preserve">('2023-01-20', 4, 'Una </w:t>
+      </w:r>
+      <w:proofErr w:type="spellStart"/>
+      <w:r>
+        <w:t>pelicula</w:t>
+      </w:r>
+      <w:proofErr w:type="spellEnd"/>
+      <w:r>
+        <w:t xml:space="preserve"> que es buena aunque no supera a su </w:t>
+      </w:r>
+      <w:proofErr w:type="spellStart"/>
+      <w:r>
+        <w:t>antesesora</w:t>
+      </w:r>
+      <w:proofErr w:type="spellEnd"/>
+      <w:r>
+        <w:t>, aunque con mayor presupuesto, el CGI de está</w:t>
+      </w:r>
+    </w:p>
+    <w:p>
+      <w:r>
+        <w:t xml:space="preserve">    entrega deja mucho que desear, llegando a parecer un videojuego en muchos momento, pero es muy disfrutable', 2, 2);</w:t>
+      </w:r>
+    </w:p>
+    <w:p/>
+    <w:p>
+      <w:r>
+        <w:t>-- ---------------------------------------------------------------------</w:t>
+      </w:r>
+    </w:p>
+    <w:p/>
+    <w:p>
+      <w:proofErr w:type="spellStart"/>
+      <w:r>
+        <w:t>Insert</w:t>
+      </w:r>
+      <w:proofErr w:type="spellEnd"/>
+      <w:r>
+        <w:t xml:space="preserve"> </w:t>
+      </w:r>
+      <w:proofErr w:type="spellStart"/>
+      <w:r>
+        <w:t>into</w:t>
+      </w:r>
+      <w:proofErr w:type="spellEnd"/>
+      <w:r>
+        <w:t xml:space="preserve"> </w:t>
+      </w:r>
+      <w:proofErr w:type="spellStart"/>
+      <w:r>
+        <w:t>ServicioCliente</w:t>
+      </w:r>
+      <w:proofErr w:type="spellEnd"/>
+      <w:r>
+        <w:t xml:space="preserve"> (</w:t>
+      </w:r>
+      <w:proofErr w:type="spellStart"/>
+      <w:r>
+        <w:t>descripcion</w:t>
+      </w:r>
+      <w:proofErr w:type="spellEnd"/>
+      <w:r>
+        <w:t xml:space="preserve">, </w:t>
+      </w:r>
+      <w:proofErr w:type="spellStart"/>
+      <w:r>
+        <w:t>idUsuario</w:t>
+      </w:r>
+      <w:proofErr w:type="spellEnd"/>
+      <w:r>
+        <w:t xml:space="preserve">, </w:t>
+      </w:r>
+      <w:proofErr w:type="spellStart"/>
+      <w:r>
+        <w:t>idProducto</w:t>
+      </w:r>
+      <w:proofErr w:type="spellEnd"/>
+      <w:r>
+        <w:t>)</w:t>
+      </w:r>
+    </w:p>
+    <w:p>
+      <w:r>
+        <w:tab/>
+      </w:r>
+      <w:proofErr w:type="spellStart"/>
+      <w:r>
+        <w:t>values</w:t>
+      </w:r>
+      <w:proofErr w:type="spellEnd"/>
+      <w:r>
+        <w:t xml:space="preserve">('La </w:t>
+      </w:r>
+      <w:proofErr w:type="spellStart"/>
+      <w:r>
+        <w:t>pelicula</w:t>
+      </w:r>
+      <w:proofErr w:type="spellEnd"/>
+      <w:r>
+        <w:t xml:space="preserve"> no se me fue entregada en el plazo que </w:t>
+      </w:r>
+      <w:proofErr w:type="spellStart"/>
+      <w:r>
+        <w:t>establecio</w:t>
+      </w:r>
+      <w:proofErr w:type="spellEnd"/>
+      <w:r>
+        <w:t xml:space="preserve"> la plataforma', 1, 1);</w:t>
+      </w:r>
+    </w:p>
+    <w:p>
+      <w:proofErr w:type="spellStart"/>
+      <w:r>
+        <w:t>Insert</w:t>
+      </w:r>
+      <w:proofErr w:type="spellEnd"/>
+      <w:r>
+        <w:t xml:space="preserve"> </w:t>
+      </w:r>
+      <w:proofErr w:type="spellStart"/>
+      <w:r>
+        <w:t>into</w:t>
+      </w:r>
+      <w:proofErr w:type="spellEnd"/>
+      <w:r>
+        <w:t xml:space="preserve"> </w:t>
+      </w:r>
+      <w:proofErr w:type="spellStart"/>
+      <w:r>
+        <w:t>ServicioCliente</w:t>
+      </w:r>
+      <w:proofErr w:type="spellEnd"/>
+      <w:r>
+        <w:t xml:space="preserve"> (</w:t>
+      </w:r>
+      <w:proofErr w:type="spellStart"/>
+      <w:r>
+        <w:t>descripcion</w:t>
+      </w:r>
+      <w:proofErr w:type="spellEnd"/>
+      <w:r>
+        <w:t xml:space="preserve">, </w:t>
+      </w:r>
+      <w:proofErr w:type="spellStart"/>
+      <w:r>
+        <w:t>idUsuario</w:t>
+      </w:r>
+      <w:proofErr w:type="spellEnd"/>
+      <w:r>
+        <w:t xml:space="preserve">, </w:t>
+      </w:r>
+      <w:proofErr w:type="spellStart"/>
+      <w:r>
+        <w:t>idProducto</w:t>
+      </w:r>
+      <w:proofErr w:type="spellEnd"/>
+      <w:r>
+        <w:t>)</w:t>
+      </w:r>
+    </w:p>
+    <w:p>
+      <w:r>
+        <w:tab/>
+      </w:r>
+      <w:proofErr w:type="spellStart"/>
+      <w:r>
+        <w:t>values</w:t>
+      </w:r>
+      <w:proofErr w:type="spellEnd"/>
+      <w:r>
+        <w:t xml:space="preserve">('El paquete en el que venía la </w:t>
+      </w:r>
+      <w:proofErr w:type="spellStart"/>
+      <w:r>
+        <w:t>pelicula</w:t>
+      </w:r>
+      <w:proofErr w:type="spellEnd"/>
+      <w:r>
+        <w:t xml:space="preserve"> llego dañado', 2, 2);</w:t>
+      </w:r>
+    </w:p>
+    <w:p/>
+    <w:p>
+      <w:r>
+        <w:t>-- -------------------------------------------------------------------</w:t>
+      </w:r>
+    </w:p>
+    <w:p/>
+    <w:p>
+      <w:proofErr w:type="spellStart"/>
+      <w:r>
+        <w:t>Insert</w:t>
+      </w:r>
+      <w:proofErr w:type="spellEnd"/>
+      <w:r>
+        <w:t xml:space="preserve"> </w:t>
+      </w:r>
+      <w:proofErr w:type="spellStart"/>
+      <w:r>
+        <w:t>into</w:t>
+      </w:r>
+      <w:proofErr w:type="spellEnd"/>
+      <w:r>
+        <w:t xml:space="preserve"> Descuento (</w:t>
+      </w:r>
+      <w:proofErr w:type="spellStart"/>
+      <w:r>
+        <w:t>porcentajeDescuento</w:t>
+      </w:r>
+      <w:proofErr w:type="spellEnd"/>
+      <w:r>
+        <w:t xml:space="preserve">, </w:t>
+      </w:r>
+      <w:proofErr w:type="spellStart"/>
+      <w:r>
+        <w:t>fechaInicio</w:t>
+      </w:r>
+      <w:proofErr w:type="spellEnd"/>
+      <w:r>
+        <w:t xml:space="preserve">, </w:t>
+      </w:r>
+      <w:proofErr w:type="spellStart"/>
+      <w:r>
+        <w:t>fechaFinal</w:t>
+      </w:r>
+      <w:proofErr w:type="spellEnd"/>
+      <w:r>
+        <w:t>)</w:t>
+      </w:r>
+    </w:p>
+    <w:p>
+      <w:pPr>
+        <w:rPr>
+          <w:lang w:val="en-US"/>
+        </w:rPr>
+      </w:pPr>
+      <w:r>
+        <w:tab/>
+      </w:r>
+      <w:r>
+        <w:rPr>
+          <w:lang w:val="en-US"/>
+        </w:rPr>
+        <w:t>values(25, '2023-06-03', '2023-06-17');</w:t>
+      </w:r>
+    </w:p>
+    <w:p>
+      <w:proofErr w:type="spellStart"/>
+      <w:r>
+        <w:t>Insert</w:t>
+      </w:r>
+      <w:proofErr w:type="spellEnd"/>
+      <w:r>
+        <w:t xml:space="preserve"> </w:t>
+      </w:r>
+      <w:proofErr w:type="spellStart"/>
+      <w:r>
+        <w:t>into</w:t>
+      </w:r>
+      <w:proofErr w:type="spellEnd"/>
+      <w:r>
+        <w:t xml:space="preserve"> Descuento (</w:t>
+      </w:r>
+      <w:proofErr w:type="spellStart"/>
+      <w:r>
+        <w:t>porcentajeDescuento</w:t>
+      </w:r>
+      <w:proofErr w:type="spellEnd"/>
+      <w:r>
+        <w:t xml:space="preserve">, </w:t>
+      </w:r>
+      <w:proofErr w:type="spellStart"/>
+      <w:r>
+        <w:t>fechaInicio</w:t>
+      </w:r>
+      <w:proofErr w:type="spellEnd"/>
+      <w:r>
+        <w:t xml:space="preserve">, </w:t>
+      </w:r>
+      <w:proofErr w:type="spellStart"/>
+      <w:r>
+        <w:t>fechaFinal</w:t>
+      </w:r>
+      <w:proofErr w:type="spellEnd"/>
+      <w:r>
+        <w:t>)</w:t>
+      </w:r>
+    </w:p>
+    <w:p>
+      <w:pPr>
+        <w:rPr>
+          <w:lang w:val="en-US"/>
+        </w:rPr>
+      </w:pPr>
+      <w:r>
+        <w:tab/>
+      </w:r>
+      <w:r>
+        <w:rPr>
+          <w:lang w:val="en-US"/>
+        </w:rPr>
+        <w:t>values(10, '2023-03-10', '2023-03-24');</w:t>
+      </w:r>
+    </w:p>
+    <w:p>
+      <w:pPr>
+        <w:rPr>
+          <w:lang w:val="en-US"/>
+        </w:rPr>
+      </w:pPr>
+    </w:p>
+    <w:p>
+      <w:r>
+        <w:t>-- -------------------------------------------------------------------</w:t>
+      </w:r>
+    </w:p>
+    <w:p/>
+    <w:p>
+      <w:proofErr w:type="spellStart"/>
+      <w:r>
+        <w:t>Insert</w:t>
+      </w:r>
+      <w:proofErr w:type="spellEnd"/>
+      <w:r>
+        <w:t xml:space="preserve"> </w:t>
+      </w:r>
+      <w:proofErr w:type="spellStart"/>
+      <w:r>
+        <w:t>into</w:t>
+      </w:r>
+      <w:proofErr w:type="spellEnd"/>
+      <w:r>
+        <w:t xml:space="preserve"> </w:t>
+      </w:r>
+      <w:proofErr w:type="spellStart"/>
+      <w:r>
+        <w:t>DetalleDescuento</w:t>
+      </w:r>
+      <w:proofErr w:type="spellEnd"/>
+      <w:r>
+        <w:t xml:space="preserve"> (</w:t>
+      </w:r>
+      <w:proofErr w:type="spellStart"/>
+      <w:r>
+        <w:t>precioFinal</w:t>
+      </w:r>
+      <w:proofErr w:type="spellEnd"/>
+      <w:r>
+        <w:t xml:space="preserve">, </w:t>
+      </w:r>
+      <w:proofErr w:type="spellStart"/>
+      <w:r>
+        <w:t>idDescuento</w:t>
+      </w:r>
+      <w:proofErr w:type="spellEnd"/>
+      <w:r>
+        <w:t xml:space="preserve">, </w:t>
+      </w:r>
+      <w:proofErr w:type="spellStart"/>
+      <w:r>
+        <w:t>idProducto</w:t>
+      </w:r>
+      <w:proofErr w:type="spellEnd"/>
+      <w:r>
+        <w:t>)</w:t>
+      </w:r>
+    </w:p>
+    <w:p>
+      <w:r>
+        <w:tab/>
+      </w:r>
+      <w:proofErr w:type="spellStart"/>
+      <w:r>
+        <w:t>values</w:t>
+      </w:r>
+      <w:proofErr w:type="spellEnd"/>
+      <w:r>
+        <w:t>(75.41, 1, 1);</w:t>
+      </w:r>
+    </w:p>
+    <w:p>
+      <w:proofErr w:type="spellStart"/>
+      <w:r>
+        <w:t>Insert</w:t>
+      </w:r>
+      <w:proofErr w:type="spellEnd"/>
+      <w:r>
+        <w:t xml:space="preserve"> </w:t>
+      </w:r>
+      <w:proofErr w:type="spellStart"/>
+      <w:r>
+        <w:t>into</w:t>
+      </w:r>
+      <w:proofErr w:type="spellEnd"/>
+      <w:r>
+        <w:t xml:space="preserve"> </w:t>
+      </w:r>
+      <w:proofErr w:type="spellStart"/>
+      <w:r>
+        <w:t>DetalleDescuento</w:t>
+      </w:r>
+      <w:proofErr w:type="spellEnd"/>
+      <w:r>
+        <w:t xml:space="preserve"> (</w:t>
+      </w:r>
+      <w:proofErr w:type="spellStart"/>
+      <w:r>
+        <w:t>precioFinal</w:t>
+      </w:r>
+      <w:proofErr w:type="spellEnd"/>
+      <w:r>
+        <w:t xml:space="preserve">, </w:t>
+      </w:r>
+      <w:proofErr w:type="spellStart"/>
+      <w:r>
+        <w:t>idDescuento</w:t>
+      </w:r>
+      <w:proofErr w:type="spellEnd"/>
+      <w:r>
+        <w:t xml:space="preserve">, </w:t>
+      </w:r>
+      <w:proofErr w:type="spellStart"/>
+      <w:r>
+        <w:t>idProducto</w:t>
+      </w:r>
+      <w:proofErr w:type="spellEnd"/>
+      <w:r>
+        <w:t>)</w:t>
+      </w:r>
+    </w:p>
+    <w:p>
+      <w:r>
+        <w:tab/>
+      </w:r>
+      <w:proofErr w:type="spellStart"/>
+      <w:r>
+        <w:t>values</w:t>
+      </w:r>
+      <w:proofErr w:type="spellEnd"/>
+      <w:r>
+        <w:t>(225.00, 1, 1);</w:t>
+      </w:r>
+    </w:p>
+    <w:p/>
+    <w:p>
+      <w:r>
+        <w:t>-- ---------------------------------------------------------------------</w:t>
+      </w:r>
+    </w:p>
+    <w:p/>
+    <w:p>
+      <w:proofErr w:type="spellStart"/>
+      <w:r>
+        <w:t>Insert</w:t>
+      </w:r>
+      <w:proofErr w:type="spellEnd"/>
+      <w:r>
+        <w:t xml:space="preserve"> </w:t>
+      </w:r>
+      <w:proofErr w:type="spellStart"/>
+      <w:r>
+        <w:t>into</w:t>
+      </w:r>
+      <w:proofErr w:type="spellEnd"/>
+      <w:r>
+        <w:t xml:space="preserve"> </w:t>
+      </w:r>
+      <w:proofErr w:type="spellStart"/>
+      <w:r>
+        <w:t>DetallePago</w:t>
+      </w:r>
+      <w:proofErr w:type="spellEnd"/>
+      <w:r>
+        <w:t xml:space="preserve">(cantidad, </w:t>
+      </w:r>
+      <w:proofErr w:type="spellStart"/>
+      <w:r>
+        <w:t>idProducto</w:t>
+      </w:r>
+      <w:proofErr w:type="spellEnd"/>
+      <w:r>
+        <w:t xml:space="preserve">, </w:t>
+      </w:r>
+      <w:proofErr w:type="spellStart"/>
+      <w:r>
+        <w:t>idPago</w:t>
+      </w:r>
+      <w:proofErr w:type="spellEnd"/>
+      <w:r>
+        <w:t xml:space="preserve">, </w:t>
+      </w:r>
+      <w:proofErr w:type="spellStart"/>
+      <w:r>
+        <w:t>idCesta</w:t>
+      </w:r>
+      <w:proofErr w:type="spellEnd"/>
+      <w:r>
+        <w:t>)</w:t>
+      </w:r>
+    </w:p>
+    <w:p>
+      <w:r>
+        <w:tab/>
+      </w:r>
+      <w:proofErr w:type="spellStart"/>
+      <w:r>
+        <w:t>values</w:t>
+      </w:r>
+      <w:proofErr w:type="spellEnd"/>
+      <w:r>
+        <w:t>(1, 1, 1, 1);</w:t>
+      </w:r>
+    </w:p>
+    <w:p>
+      <w:proofErr w:type="spellStart"/>
+      <w:r>
+        <w:lastRenderedPageBreak/>
+        <w:t>Insert</w:t>
+      </w:r>
+      <w:proofErr w:type="spellEnd"/>
+      <w:r>
+        <w:t xml:space="preserve"> </w:t>
+      </w:r>
+      <w:proofErr w:type="spellStart"/>
+      <w:r>
+        <w:t>into</w:t>
+      </w:r>
+      <w:proofErr w:type="spellEnd"/>
+      <w:r>
+        <w:t xml:space="preserve"> </w:t>
+      </w:r>
+      <w:proofErr w:type="spellStart"/>
+      <w:r>
+        <w:t>DetallePago</w:t>
+      </w:r>
+      <w:proofErr w:type="spellEnd"/>
+      <w:r>
+        <w:t xml:space="preserve">(cantidad, </w:t>
+      </w:r>
+      <w:proofErr w:type="spellStart"/>
+      <w:r>
+        <w:t>idProducto</w:t>
+      </w:r>
+      <w:proofErr w:type="spellEnd"/>
+      <w:r>
+        <w:t xml:space="preserve">, </w:t>
+      </w:r>
+      <w:proofErr w:type="spellStart"/>
+      <w:r>
+        <w:t>idPago</w:t>
+      </w:r>
+      <w:proofErr w:type="spellEnd"/>
+      <w:r>
+        <w:t xml:space="preserve">, </w:t>
+      </w:r>
+      <w:proofErr w:type="spellStart"/>
+      <w:r>
+        <w:t>idCesta</w:t>
+      </w:r>
+      <w:proofErr w:type="spellEnd"/>
+      <w:r>
+        <w:t>)</w:t>
+      </w:r>
+    </w:p>
+    <w:p>
+      <w:r>
+        <w:tab/>
+      </w:r>
+      <w:proofErr w:type="spellStart"/>
+      <w:r>
+        <w:t>values</w:t>
+      </w:r>
+      <w:proofErr w:type="spellEnd"/>
+      <w:r>
+        <w:t>(1, 2, 2, 2);</w:t>
+      </w:r>
+    </w:p>
     <w:sectPr>
       <w:pgSz w:w="12240" w:h="15840"/>
       <w:pgMar w:top="1417" w:right="1701" w:bottom="1417" w:left="1701" w:header="708" w:footer="708" w:gutter="0"/>
@@ -2088,7 +5245,7 @@
 </file>
 
 <file path=word/numbering.xml><?xml version="1.0" encoding="utf-8"?>
-<w:numbering xmlns:wpc="http://schemas.microsoft.com/office/word/2010/wordprocessingCanvas" xmlns:cx="http://schemas.microsoft.com/office/drawing/2014/chartex" xmlns:cx1="http://schemas.microsoft.com/office/drawing/2015/9/8/chartex" xmlns:cx2="http://schemas.microsoft.com/office/drawing/2015/10/21/chartex" xmlns:cx3="http://schemas.microsoft.com/office/drawing/2016/5/9/chartex" xmlns:cx4="http://schemas.microsoft.com/office/drawing/2016/5/10/chartex" xmlns:cx5="http://schemas.microsoft.com/office/drawing/2016/5/11/chartex" xmlns:cx6="http://schemas.microsoft.com/office/drawing/2016/5/12/chartex" xmlns:cx7="http://schemas.microsoft.com/office/drawing/2016/5/13/chartex" xmlns:cx8="http://schemas.microsoft.com/office/drawing/2016/5/14/chartex" xmlns:mc="http://schemas.openxmlformats.org/markup-compatibility/2006" xmlns:aink="http://schemas.microsoft.com/office/drawing/2016/ink" xmlns:am3d="http://schemas.microsoft.com/office/drawing/2017/model3d" xmlns:o="urn:schemas-microsoft-com:office:office" xmlns:r="http://schemas.openxmlformats.org/officeDocument/2006/relationships" xmlns:m="http://schemas.openxmlformats.org/officeDocument/2006/math" xmlns:v="urn:schemas-microsoft-com:vml" xmlns:wp14="http://schemas.microsoft.com/office/word/2010/wordprocessingDrawing" xmlns:wp="http://schemas.openxmlformats.org/drawingml/2006/wordprocessingDrawing" xmlns:w10="urn:schemas-microsoft-com:office:word" xmlns:w="http://schemas.openxmlformats.org/wordprocessingml/2006/main" xmlns:w14="http://schemas.microsoft.com/office/word/2010/wordml" xmlns:w15="http://schemas.microsoft.com/office/word/2012/wordml" xmlns:w16cex="http://schemas.microsoft.com/office/word/2018/wordml/cex" xmlns:w16cid="http://schemas.microsoft.com/office/word/2016/wordml/cid" xmlns:w16="http://schemas.microsoft.com/office/word/2018/wordml" xmlns:w16sdtdh="http://schemas.microsoft.com/office/word/2020/wordml/sdtdatahash" xmlns:w16se="http://schemas.microsoft.com/office/word/2015/wordml/symex" xmlns:wpg="http://schemas.microsoft.com/office/word/2010/wordprocessingGroup" xmlns:wpi="http://schemas.microsoft.com/office/word/2010/wordprocessingInk" xmlns:wne="http://schemas.microsoft.com/office/word/2006/wordml" xmlns:wps="http://schemas.microsoft.com/office/word/2010/wordprocessingShape" mc:Ignorable="w14 w15 w16se w16cid w16 w16cex w16sdtdh wp14">
+<w:numbering xmlns:wpc="http://schemas.microsoft.com/office/word/2010/wordprocessingCanvas" xmlns:cx="http://schemas.microsoft.com/office/drawing/2014/chartex" xmlns:cx1="http://schemas.microsoft.com/office/drawing/2015/9/8/chartex" xmlns:cx2="http://schemas.microsoft.com/office/drawing/2015/10/21/chartex" xmlns:cx3="http://schemas.microsoft.com/office/drawing/2016/5/9/chartex" xmlns:cx4="http://schemas.microsoft.com/office/drawing/2016/5/10/chartex" xmlns:cx5="http://schemas.microsoft.com/office/drawing/2016/5/11/chartex" xmlns:cx6="http://schemas.microsoft.com/office/drawing/2016/5/12/chartex" xmlns:cx7="http://schemas.microsoft.com/office/drawing/2016/5/13/chartex" xmlns:cx8="http://schemas.microsoft.com/office/drawing/2016/5/14/chartex" xmlns:mc="http://schemas.openxmlformats.org/markup-compatibility/2006" xmlns:aink="http://schemas.microsoft.com/office/drawing/2016/ink" xmlns:am3d="http://schemas.microsoft.com/office/drawing/2017/model3d" xmlns:o="urn:schemas-microsoft-com:office:office" xmlns:oel="http://schemas.microsoft.com/office/2019/extlst" xmlns:r="http://schemas.openxmlformats.org/officeDocument/2006/relationships" xmlns:m="http://schemas.openxmlformats.org/officeDocument/2006/math" xmlns:v="urn:schemas-microsoft-com:vml" xmlns:wp14="http://schemas.microsoft.com/office/word/2010/wordprocessingDrawing" xmlns:wp="http://schemas.openxmlformats.org/drawingml/2006/wordprocessingDrawing" xmlns:w10="urn:schemas-microsoft-com:office:word" xmlns:w="http://schemas.openxmlformats.org/wordprocessingml/2006/main" xmlns:w14="http://schemas.microsoft.com/office/word/2010/wordml" xmlns:w15="http://schemas.microsoft.com/office/word/2012/wordml" xmlns:w16cex="http://schemas.microsoft.com/office/word/2018/wordml/cex" xmlns:w16cid="http://schemas.microsoft.com/office/word/2016/wordml/cid" xmlns:w16="http://schemas.microsoft.com/office/word/2018/wordml" xmlns:w16sdtdh="http://schemas.microsoft.com/office/word/2020/wordml/sdtdatahash" xmlns:w16se="http://schemas.microsoft.com/office/word/2015/wordml/symex" xmlns:wpg="http://schemas.microsoft.com/office/word/2010/wordprocessingGroup" xmlns:wpi="http://schemas.microsoft.com/office/word/2010/wordprocessingInk" xmlns:wne="http://schemas.microsoft.com/office/word/2006/wordml" xmlns:wps="http://schemas.microsoft.com/office/word/2010/wordprocessingShape" mc:Ignorable="w14 w15 w16se w16cid w16 w16cex w16sdtdh wp14">
   <w:abstractNum w:abstractNumId="0" w15:restartNumberingAfterBreak="0">
     <w:nsid w:val="009D479B"/>
     <w:multiLevelType w:val="hybridMultilevel"/>
@@ -2425,13 +5582,13 @@
       </w:rPr>
     </w:lvl>
   </w:abstractNum>
-  <w:num w:numId="1">
+  <w:num w:numId="1" w16cid:durableId="481432468">
     <w:abstractNumId w:val="0"/>
   </w:num>
-  <w:num w:numId="2">
+  <w:num w:numId="2" w16cid:durableId="716321507">
     <w:abstractNumId w:val="2"/>
   </w:num>
-  <w:num w:numId="3">
+  <w:num w:numId="3" w16cid:durableId="56829561">
     <w:abstractNumId w:val="1"/>
   </w:num>
 </w:numbering>
@@ -2560,6 +5717,7 @@
     <w:lsdException w:name="HTML Sample" w:semiHidden="1" w:unhideWhenUsed="1"/>
     <w:lsdException w:name="HTML Typewriter" w:semiHidden="1" w:unhideWhenUsed="1"/>
     <w:lsdException w:name="HTML Variable" w:semiHidden="1" w:unhideWhenUsed="1"/>
+    <w:lsdException w:name="Normal Table" w:semiHidden="1" w:unhideWhenUsed="1"/>
     <w:lsdException w:name="annotation subject" w:semiHidden="1" w:unhideWhenUsed="1"/>
     <w:lsdException w:name="No List" w:semiHidden="1" w:unhideWhenUsed="1"/>
     <w:lsdException w:name="Outline List 1" w:semiHidden="1" w:unhideWhenUsed="1"/>
@@ -2602,8 +5760,11 @@
     <w:lsdException w:name="Table Contemporary" w:semiHidden="1" w:unhideWhenUsed="1"/>
     <w:lsdException w:name="Table Elegant" w:semiHidden="1" w:unhideWhenUsed="1"/>
     <w:lsdException w:name="Table Professional" w:semiHidden="1" w:unhideWhenUsed="1"/>
+    <w:lsdException w:name="Table Subtle 1" w:semiHidden="1" w:unhideWhenUsed="1"/>
     <w:lsdException w:name="Table Subtle 2" w:semiHidden="1" w:unhideWhenUsed="1"/>
     <w:lsdException w:name="Table Web 1" w:semiHidden="1" w:unhideWhenUsed="1"/>
+    <w:lsdException w:name="Table Web 2" w:semiHidden="1" w:unhideWhenUsed="1"/>
+    <w:lsdException w:name="Table Web 3" w:semiHidden="1" w:unhideWhenUsed="1"/>
     <w:lsdException w:name="Balloon Text" w:semiHidden="1" w:unhideWhenUsed="1"/>
     <w:lsdException w:name="Table Grid" w:uiPriority="39"/>
     <w:lsdException w:name="Table Theme" w:semiHidden="1" w:unhideWhenUsed="1"/>

</xml_diff>

<commit_message>
Se modificaron la base de datos y el archivo word(Se agregó la entidad TipoTargeta)
</commit_message>
<xml_diff>
--- a/PrimeraParteProyecto.docx
+++ b/PrimeraParteProyecto.docx
@@ -834,6 +834,101 @@
               <w:t>Modificar Servlet</w:t>
             </w:r>
           </w:p>
+          <w:p>
+            <w:pPr>
+              <w:pStyle w:val="Prrafodelista"/>
+              <w:ind w:left="0"/>
+              <w:cnfStyle w:val="000000100000" w:firstRow="0" w:lastRow="0" w:firstColumn="0" w:lastColumn="0" w:oddVBand="0" w:evenVBand="0" w:oddHBand="1" w:evenHBand="0" w:firstRowFirstColumn="0" w:firstRowLastColumn="0" w:lastRowFirstColumn="0" w:lastRowLastColumn="0"/>
+            </w:pPr>
+            <w:r>
+              <w:t>-------------------------------------------</w:t>
+            </w:r>
+          </w:p>
+          <w:p>
+            <w:pPr>
+              <w:pStyle w:val="Prrafodelista"/>
+              <w:ind w:left="0"/>
+              <w:cnfStyle w:val="000000100000" w:firstRow="0" w:lastRow="0" w:firstColumn="0" w:lastColumn="0" w:oddVBand="0" w:evenVBand="0" w:oddHBand="1" w:evenHBand="0" w:firstRowFirstColumn="0" w:firstRowLastColumn="0" w:lastRowFirstColumn="0" w:lastRowLastColumn="0"/>
+            </w:pPr>
+            <w:r>
+              <w:t xml:space="preserve">Modelo </w:t>
+            </w:r>
+            <w:proofErr w:type="spellStart"/>
+            <w:r>
+              <w:t>TipoTargeta</w:t>
+            </w:r>
+            <w:proofErr w:type="spellEnd"/>
+          </w:p>
+          <w:p>
+            <w:pPr>
+              <w:pStyle w:val="Prrafodelista"/>
+              <w:ind w:left="0"/>
+              <w:cnfStyle w:val="000000100000" w:firstRow="0" w:lastRow="0" w:firstColumn="0" w:lastColumn="0" w:oddVBand="0" w:evenVBand="0" w:oddHBand="1" w:evenHBand="0" w:firstRowFirstColumn="0" w:firstRowLastColumn="0" w:lastRowFirstColumn="0" w:lastRowLastColumn="0"/>
+            </w:pPr>
+            <w:r>
+              <w:t xml:space="preserve">Modelo DAO </w:t>
+            </w:r>
+            <w:proofErr w:type="spellStart"/>
+            <w:r>
+              <w:t>TipoTargeta</w:t>
+            </w:r>
+            <w:proofErr w:type="spellEnd"/>
+          </w:p>
+          <w:p>
+            <w:pPr>
+              <w:pStyle w:val="Prrafodelista"/>
+              <w:ind w:left="0"/>
+              <w:cnfStyle w:val="000000100000" w:firstRow="0" w:lastRow="0" w:firstColumn="0" w:lastColumn="0" w:oddVBand="0" w:evenVBand="0" w:oddHBand="1" w:evenHBand="0" w:firstRowFirstColumn="0" w:firstRowLastColumn="0" w:lastRowFirstColumn="0" w:lastRowLastColumn="0"/>
+            </w:pPr>
+            <w:r>
+              <w:t xml:space="preserve">Vista </w:t>
+            </w:r>
+            <w:proofErr w:type="spellStart"/>
+            <w:r>
+              <w:t>TipoTargeta</w:t>
+            </w:r>
+            <w:proofErr w:type="spellEnd"/>
+          </w:p>
+          <w:p>
+            <w:pPr>
+              <w:pStyle w:val="Prrafodelista"/>
+              <w:ind w:left="0"/>
+              <w:cnfStyle w:val="000000100000" w:firstRow="0" w:lastRow="0" w:firstColumn="0" w:lastColumn="0" w:oddVBand="0" w:evenVBand="0" w:oddHBand="1" w:evenHBand="0" w:firstRowFirstColumn="0" w:firstRowLastColumn="0" w:lastRowFirstColumn="0" w:lastRowLastColumn="0"/>
+            </w:pPr>
+            <w:r>
+              <w:t xml:space="preserve">Vista </w:t>
+            </w:r>
+            <w:proofErr w:type="spellStart"/>
+            <w:r>
+              <w:t>TipoTargeta</w:t>
+            </w:r>
+            <w:proofErr w:type="spellEnd"/>
+          </w:p>
+          <w:p>
+            <w:pPr>
+              <w:pStyle w:val="Prrafodelista"/>
+              <w:ind w:left="0"/>
+              <w:cnfStyle w:val="000000100000" w:firstRow="0" w:lastRow="0" w:firstColumn="0" w:lastColumn="0" w:oddVBand="0" w:evenVBand="0" w:oddHBand="1" w:evenHBand="0" w:firstRowFirstColumn="0" w:firstRowLastColumn="0" w:lastRowFirstColumn="0" w:lastRowLastColumn="0"/>
+            </w:pPr>
+            <w:r>
+              <w:t xml:space="preserve">Controlador </w:t>
+            </w:r>
+            <w:proofErr w:type="spellStart"/>
+            <w:r>
+              <w:t>TipoTargeta</w:t>
+            </w:r>
+            <w:proofErr w:type="spellEnd"/>
+          </w:p>
+          <w:p>
+            <w:pPr>
+              <w:pStyle w:val="Prrafodelista"/>
+              <w:ind w:left="0"/>
+              <w:cnfStyle w:val="000000100000" w:firstRow="0" w:lastRow="0" w:firstColumn="0" w:lastColumn="0" w:oddVBand="0" w:evenVBand="0" w:oddHBand="1" w:evenHBand="0" w:firstRowFirstColumn="0" w:firstRowLastColumn="0" w:lastRowFirstColumn="0" w:lastRowLastColumn="0"/>
+            </w:pPr>
+            <w:r>
+              <w:t>Modificar Servlet</w:t>
+            </w:r>
+          </w:p>
         </w:tc>
       </w:tr>
       <w:tr>
@@ -907,7 +1002,7 @@
             </w:r>
             <w:proofErr w:type="spellStart"/>
             <w:r>
-              <w:t>Detalle_Pago</w:t>
+              <w:t>DetallePago</w:t>
             </w:r>
             <w:proofErr w:type="spellEnd"/>
           </w:p>
@@ -922,7 +1017,7 @@
             </w:r>
             <w:proofErr w:type="spellStart"/>
             <w:r>
-              <w:t>Detalle_Pago</w:t>
+              <w:t>DetallePago</w:t>
             </w:r>
             <w:proofErr w:type="spellEnd"/>
           </w:p>
@@ -937,7 +1032,7 @@
             </w:r>
             <w:proofErr w:type="spellStart"/>
             <w:r>
-              <w:t>Detalle_Pago</w:t>
+              <w:t>DetallePago</w:t>
             </w:r>
             <w:proofErr w:type="spellEnd"/>
           </w:p>
@@ -952,7 +1047,7 @@
             </w:r>
             <w:proofErr w:type="spellStart"/>
             <w:r>
-              <w:t>Detalle_Pago</w:t>
+              <w:t>DetallePago</w:t>
             </w:r>
             <w:proofErr w:type="spellEnd"/>
           </w:p>
@@ -1241,8 +1336,19 @@
               <w:cnfStyle w:val="000000100000" w:firstRow="0" w:lastRow="0" w:firstColumn="0" w:lastColumn="0" w:oddVBand="0" w:evenVBand="0" w:oddHBand="1" w:evenHBand="0" w:firstRowFirstColumn="0" w:firstRowLastColumn="0" w:lastRowFirstColumn="0" w:lastRowLastColumn="0"/>
             </w:pPr>
             <w:r>
-              <w:t>Modelo Servicio-cliente</w:t>
-            </w:r>
+              <w:t xml:space="preserve">Modelo </w:t>
+            </w:r>
+            <w:proofErr w:type="spellStart"/>
+            <w:r>
+              <w:t>Servicio</w:t>
+            </w:r>
+            <w:r>
+              <w:t>C</w:t>
+            </w:r>
+            <w:r>
+              <w:t>liente</w:t>
+            </w:r>
+            <w:proofErr w:type="spellEnd"/>
           </w:p>
           <w:p>
             <w:pPr>
@@ -1255,12 +1361,20 @@
             </w:r>
             <w:proofErr w:type="gramStart"/>
             <w:r>
-              <w:t>DAO  Servicio</w:t>
-            </w:r>
+              <w:t xml:space="preserve">DAO  </w:t>
+            </w:r>
+            <w:proofErr w:type="spellStart"/>
+            <w:r>
+              <w:t>Servicio</w:t>
+            </w:r>
+            <w:r>
+              <w:t>C</w:t>
+            </w:r>
+            <w:r>
+              <w:t>liente</w:t>
+            </w:r>
+            <w:proofErr w:type="spellEnd"/>
             <w:proofErr w:type="gramEnd"/>
-            <w:r>
-              <w:t>-cliente</w:t>
-            </w:r>
           </w:p>
           <w:p>
             <w:pPr>
@@ -1270,12 +1384,20 @@
             </w:pPr>
             <w:proofErr w:type="gramStart"/>
             <w:r>
-              <w:t>Vista  Servicio</w:t>
-            </w:r>
+              <w:t xml:space="preserve">Vista  </w:t>
+            </w:r>
+            <w:proofErr w:type="spellStart"/>
+            <w:r>
+              <w:t>Servicio</w:t>
+            </w:r>
+            <w:r>
+              <w:t>C</w:t>
+            </w:r>
+            <w:r>
+              <w:t>liente</w:t>
+            </w:r>
+            <w:proofErr w:type="spellEnd"/>
             <w:proofErr w:type="gramEnd"/>
-            <w:r>
-              <w:t>-cliente</w:t>
-            </w:r>
           </w:p>
           <w:p>
             <w:pPr>
@@ -1285,12 +1407,20 @@
             </w:pPr>
             <w:proofErr w:type="gramStart"/>
             <w:r>
-              <w:t>Controlador  Servicio</w:t>
-            </w:r>
+              <w:t xml:space="preserve">Controlador  </w:t>
+            </w:r>
+            <w:proofErr w:type="spellStart"/>
+            <w:r>
+              <w:t>Servicio</w:t>
+            </w:r>
+            <w:r>
+              <w:t>C</w:t>
+            </w:r>
+            <w:r>
+              <w:t>liente</w:t>
+            </w:r>
+            <w:proofErr w:type="spellEnd"/>
             <w:proofErr w:type="gramEnd"/>
-            <w:r>
-              <w:t>-cliente</w:t>
-            </w:r>
           </w:p>
           <w:p>
             <w:pPr>
@@ -1410,6 +1540,31 @@
             <w:r>
               <w:t>vlet</w:t>
             </w:r>
+          </w:p>
+          <w:p>
+            <w:pPr>
+              <w:pStyle w:val="Prrafodelista"/>
+              <w:ind w:left="0"/>
+              <w:cnfStyle w:val="000000000000" w:firstRow="0" w:lastRow="0" w:firstColumn="0" w:lastColumn="0" w:oddVBand="0" w:evenVBand="0" w:oddHBand="0" w:evenHBand="0" w:firstRowFirstColumn="0" w:firstRowLastColumn="0" w:lastRowFirstColumn="0" w:lastRowLastColumn="0"/>
+            </w:pPr>
+            <w:r>
+              <w:t>------------------------------------------</w:t>
+            </w:r>
+          </w:p>
+          <w:p>
+            <w:pPr>
+              <w:pStyle w:val="Prrafodelista"/>
+              <w:ind w:left="0"/>
+              <w:cnfStyle w:val="000000000000" w:firstRow="0" w:lastRow="0" w:firstColumn="0" w:lastColumn="0" w:oddVBand="0" w:evenVBand="0" w:oddHBand="0" w:evenHBand="0" w:firstRowFirstColumn="0" w:firstRowLastColumn="0" w:lastRowFirstColumn="0" w:lastRowLastColumn="0"/>
+            </w:pPr>
+            <w:r>
+              <w:t xml:space="preserve">Vista </w:t>
+            </w:r>
+            <w:proofErr w:type="spellStart"/>
+            <w:r>
+              <w:t>Login</w:t>
+            </w:r>
+            <w:proofErr w:type="spellEnd"/>
           </w:p>
         </w:tc>
       </w:tr>
@@ -1431,6 +1586,7 @@
               <w:jc w:val="center"/>
             </w:pPr>
             <w:r>
+              <w:lastRenderedPageBreak/>
               <w:t>James Bri</w:t>
             </w:r>
             <w:r>
@@ -1661,9 +1817,13 @@
               <w:cnfStyle w:val="000000000000" w:firstRow="0" w:lastRow="0" w:firstColumn="0" w:lastColumn="0" w:oddVBand="0" w:evenVBand="0" w:oddHBand="0" w:evenHBand="0" w:firstRowFirstColumn="0" w:firstRowLastColumn="0" w:lastRowFirstColumn="0" w:lastRowLastColumn="0"/>
             </w:pPr>
             <w:r>
-              <w:lastRenderedPageBreak/>
-              <w:t>Modelo Detalle-Promoción</w:t>
-            </w:r>
+              <w:t xml:space="preserve">Modelo </w:t>
+            </w:r>
+            <w:proofErr w:type="spellStart"/>
+            <w:r>
+              <w:t>DetallePromoción</w:t>
+            </w:r>
+            <w:proofErr w:type="spellEnd"/>
           </w:p>
           <w:p>
             <w:pPr>
@@ -1672,8 +1832,13 @@
               <w:cnfStyle w:val="000000000000" w:firstRow="0" w:lastRow="0" w:firstColumn="0" w:lastColumn="0" w:oddVBand="0" w:evenVBand="0" w:oddHBand="0" w:evenHBand="0" w:firstRowFirstColumn="0" w:firstRowLastColumn="0" w:lastRowFirstColumn="0" w:lastRowLastColumn="0"/>
             </w:pPr>
             <w:r>
-              <w:t>Modelo DAO Detalle-Promoción</w:t>
-            </w:r>
+              <w:t xml:space="preserve">Modelo DAO </w:t>
+            </w:r>
+            <w:proofErr w:type="spellStart"/>
+            <w:r>
+              <w:t>DetallePromoción</w:t>
+            </w:r>
+            <w:proofErr w:type="spellEnd"/>
           </w:p>
           <w:p>
             <w:pPr>
@@ -1682,8 +1847,13 @@
               <w:cnfStyle w:val="000000000000" w:firstRow="0" w:lastRow="0" w:firstColumn="0" w:lastColumn="0" w:oddVBand="0" w:evenVBand="0" w:oddHBand="0" w:evenHBand="0" w:firstRowFirstColumn="0" w:firstRowLastColumn="0" w:lastRowFirstColumn="0" w:lastRowLastColumn="0"/>
             </w:pPr>
             <w:r>
-              <w:t>Vista Detalle-Promoción</w:t>
-            </w:r>
+              <w:t xml:space="preserve">Vista </w:t>
+            </w:r>
+            <w:proofErr w:type="spellStart"/>
+            <w:r>
+              <w:t>DetallePromoción</w:t>
+            </w:r>
+            <w:proofErr w:type="spellEnd"/>
           </w:p>
           <w:p>
             <w:pPr>
@@ -1692,8 +1862,13 @@
               <w:cnfStyle w:val="000000000000" w:firstRow="0" w:lastRow="0" w:firstColumn="0" w:lastColumn="0" w:oddVBand="0" w:evenVBand="0" w:oddHBand="0" w:evenHBand="0" w:firstRowFirstColumn="0" w:firstRowLastColumn="0" w:lastRowFirstColumn="0" w:lastRowLastColumn="0"/>
             </w:pPr>
             <w:r>
-              <w:t>Controlador Detalle-Promoción</w:t>
-            </w:r>
+              <w:t xml:space="preserve">Controlador </w:t>
+            </w:r>
+            <w:proofErr w:type="spellStart"/>
+            <w:r>
+              <w:t>DetallePromoción</w:t>
+            </w:r>
+            <w:proofErr w:type="spellEnd"/>
           </w:p>
           <w:p>
             <w:pPr>
@@ -1702,7 +1877,13 @@
               <w:cnfStyle w:val="000000000000" w:firstRow="0" w:lastRow="0" w:firstColumn="0" w:lastColumn="0" w:oddVBand="0" w:evenVBand="0" w:oddHBand="0" w:evenHBand="0" w:firstRowFirstColumn="0" w:firstRowLastColumn="0" w:lastRowFirstColumn="0" w:lastRowLastColumn="0"/>
             </w:pPr>
             <w:r>
-              <w:t>Modificar Servlet</w:t>
+              <w:t xml:space="preserve">Modificar </w:t>
+            </w:r>
+            <w:r>
+              <w:rPr>
+                <w:u w:val="single"/>
+              </w:rPr>
+              <w:t>Servlet</w:t>
             </w:r>
           </w:p>
         </w:tc>
@@ -1725,7 +1906,6 @@
               <w:jc w:val="center"/>
             </w:pPr>
             <w:r>
-              <w:lastRenderedPageBreak/>
               <w:t>Miguel David Yac Castro - 2022020</w:t>
             </w:r>
           </w:p>
@@ -2291,6 +2471,20 @@
           <w:lang w:val="en-US"/>
         </w:rPr>
       </w:pPr>
+    </w:p>
+    <w:p>
+      <w:pPr>
+        <w:rPr>
+          <w:lang w:val="en-US"/>
+        </w:rPr>
+      </w:pPr>
+    </w:p>
+    <w:p>
+      <w:pPr>
+        <w:rPr>
+          <w:lang w:val="en-US"/>
+        </w:rPr>
+      </w:pPr>
       <w:r>
         <w:rPr>
           <w:lang w:val="en-US"/>
@@ -2471,6 +2665,7 @@
     </w:p>
     <w:p>
       <w:r>
+        <w:lastRenderedPageBreak/>
         <w:t>);</w:t>
       </w:r>
     </w:p>
@@ -2478,15 +2673,175 @@
     <w:p>
       <w:proofErr w:type="spellStart"/>
       <w:r>
-        <w:lastRenderedPageBreak/>
         <w:t>create</w:t>
       </w:r>
       <w:proofErr w:type="spellEnd"/>
       <w:r>
         <w:t xml:space="preserve"> table </w:t>
       </w:r>
+      <w:proofErr w:type="spellStart"/>
       <w:proofErr w:type="gramStart"/>
       <w:r>
+        <w:t>TipoTarjeta</w:t>
+      </w:r>
+      <w:proofErr w:type="spellEnd"/>
+      <w:r>
+        <w:t>(</w:t>
+      </w:r>
+      <w:proofErr w:type="gramEnd"/>
+    </w:p>
+    <w:p>
+      <w:r>
+        <w:tab/>
+      </w:r>
+      <w:proofErr w:type="spellStart"/>
+      <w:r>
+        <w:t>idTipoTarjeta</w:t>
+      </w:r>
+      <w:proofErr w:type="spellEnd"/>
+      <w:r>
+        <w:t xml:space="preserve"> </w:t>
+      </w:r>
+      <w:proofErr w:type="spellStart"/>
+      <w:r>
+        <w:t>int</w:t>
+      </w:r>
+      <w:proofErr w:type="spellEnd"/>
+      <w:r>
+        <w:t xml:space="preserve"> </w:t>
+      </w:r>
+      <w:proofErr w:type="spellStart"/>
+      <w:r>
+        <w:t>not</w:t>
+      </w:r>
+      <w:proofErr w:type="spellEnd"/>
+      <w:r>
+        <w:t xml:space="preserve"> </w:t>
+      </w:r>
+      <w:proofErr w:type="spellStart"/>
+      <w:r>
+        <w:t>null</w:t>
+      </w:r>
+      <w:proofErr w:type="spellEnd"/>
+      <w:r>
+        <w:t xml:space="preserve"> </w:t>
+      </w:r>
+      <w:proofErr w:type="spellStart"/>
+      <w:r>
+        <w:t>auto_increment</w:t>
+      </w:r>
+      <w:proofErr w:type="spellEnd"/>
+      <w:r>
+        <w:t>,</w:t>
+      </w:r>
+    </w:p>
+    <w:p>
+      <w:r>
+        <w:t xml:space="preserve">    </w:t>
+      </w:r>
+      <w:proofErr w:type="spellStart"/>
+      <w:r>
+        <w:t>tipoTarjeta</w:t>
+      </w:r>
+      <w:proofErr w:type="spellEnd"/>
+      <w:r>
+        <w:t xml:space="preserve"> </w:t>
+      </w:r>
+      <w:proofErr w:type="spellStart"/>
+      <w:proofErr w:type="gramStart"/>
+      <w:r>
+        <w:t>varchar</w:t>
+      </w:r>
+      <w:proofErr w:type="spellEnd"/>
+      <w:r>
+        <w:t>(</w:t>
+      </w:r>
+      <w:proofErr w:type="gramEnd"/>
+      <w:r>
+        <w:t>30),</w:t>
+      </w:r>
+    </w:p>
+    <w:p>
+      <w:r>
+        <w:t xml:space="preserve">    </w:t>
+      </w:r>
+      <w:proofErr w:type="spellStart"/>
+      <w:r>
+        <w:t>primary</w:t>
+      </w:r>
+      <w:proofErr w:type="spellEnd"/>
+      <w:r>
+        <w:t xml:space="preserve"> </w:t>
+      </w:r>
+      <w:proofErr w:type="spellStart"/>
+      <w:r>
+        <w:t>key</w:t>
+      </w:r>
+      <w:proofErr w:type="spellEnd"/>
+      <w:r>
+        <w:t xml:space="preserve"> </w:t>
+      </w:r>
+      <w:proofErr w:type="spellStart"/>
+      <w:r>
+        <w:t>PK_idTipoTarjeta</w:t>
+      </w:r>
+      <w:proofErr w:type="spellEnd"/>
+      <w:r>
+        <w:t>(</w:t>
+      </w:r>
+      <w:proofErr w:type="spellStart"/>
+      <w:r>
+        <w:t>idTipoTarjeta</w:t>
+      </w:r>
+      <w:proofErr w:type="spellEnd"/>
+      <w:r>
+        <w:t>)</w:t>
+      </w:r>
+    </w:p>
+    <w:p>
+      <w:pPr>
+        <w:rPr>
+          <w:lang w:val="en-US"/>
+        </w:rPr>
+      </w:pPr>
+      <w:r>
+        <w:rPr>
+          <w:lang w:val="en-US"/>
+        </w:rPr>
+        <w:t>);</w:t>
+      </w:r>
+    </w:p>
+    <w:p>
+      <w:pPr>
+        <w:rPr>
+          <w:lang w:val="en-US"/>
+        </w:rPr>
+      </w:pPr>
+    </w:p>
+    <w:p>
+      <w:pPr>
+        <w:rPr>
+          <w:lang w:val="en-US"/>
+        </w:rPr>
+      </w:pPr>
+    </w:p>
+    <w:p>
+      <w:pPr>
+        <w:rPr>
+          <w:lang w:val="en-US"/>
+        </w:rPr>
+      </w:pPr>
+      <w:r>
+        <w:rPr>
+          <w:lang w:val="en-US"/>
+        </w:rPr>
+        <w:t xml:space="preserve">create table </w:t>
+      </w:r>
+      <w:proofErr w:type="gramStart"/>
+      <w:r>
+        <w:rPr>
+          <w:lang w:val="en-US"/>
+        </w:rPr>
         <w:t>Proveedores(</w:t>
       </w:r>
       <w:proofErr w:type="gramEnd"/>
@@ -2498,12 +2853,10 @@
         </w:rPr>
       </w:pPr>
       <w:r>
+        <w:rPr>
+          <w:lang w:val="en-US"/>
+        </w:rPr>
         <w:tab/>
-      </w:r>
-      <w:r>
-        <w:rPr>
-          <w:lang w:val="en-US"/>
-        </w:rPr>
         <w:t>idProveedor int not null auto_increment,</w:t>
       </w:r>
     </w:p>
@@ -2867,6 +3220,7 @@
         <w:rPr>
           <w:lang w:val="en-US"/>
         </w:rPr>
+        <w:lastRenderedPageBreak/>
         <w:tab/>
       </w:r>
       <w:r>
@@ -2994,7 +3348,6 @@
         <w:rPr>
           <w:lang w:val="en-US"/>
         </w:rPr>
-        <w:lastRenderedPageBreak/>
         <w:t xml:space="preserve">    primary key PK_idCesta(idCesta),</w:t>
       </w:r>
     </w:p>
@@ -3293,6 +3646,7 @@
         <w:rPr>
           <w:lang w:val="en-US"/>
         </w:rPr>
+        <w:lastRenderedPageBreak/>
         <w:tab/>
         <w:t>idServicio int not null auto_increment,</w:t>
       </w:r>
@@ -3442,281 +3796,286 @@
     </w:p>
     <w:p>
       <w:r>
+        <w:t>);</w:t>
+      </w:r>
+    </w:p>
+    <w:p/>
+    <w:p>
+      <w:proofErr w:type="spellStart"/>
+      <w:r>
+        <w:t>create</w:t>
+      </w:r>
+      <w:proofErr w:type="spellEnd"/>
+      <w:r>
+        <w:t xml:space="preserve"> table </w:t>
+      </w:r>
+      <w:proofErr w:type="spellStart"/>
+      <w:proofErr w:type="gramStart"/>
+      <w:r>
+        <w:t>Promocion</w:t>
+      </w:r>
+      <w:proofErr w:type="spellEnd"/>
+      <w:r>
+        <w:t>(</w:t>
+      </w:r>
+      <w:proofErr w:type="gramEnd"/>
+    </w:p>
+    <w:p>
+      <w:pPr>
+        <w:rPr>
+          <w:lang w:val="en-US"/>
+        </w:rPr>
+      </w:pPr>
+      <w:r>
+        <w:tab/>
+      </w:r>
+      <w:r>
+        <w:rPr>
+          <w:lang w:val="en-US"/>
+        </w:rPr>
+        <w:t>idPromocion int not null auto_increment,</w:t>
+      </w:r>
+    </w:p>
+    <w:p>
+      <w:pPr>
+        <w:rPr>
+          <w:lang w:val="en-US"/>
+        </w:rPr>
+      </w:pPr>
+      <w:r>
+        <w:rPr>
+          <w:lang w:val="en-US"/>
+        </w:rPr>
+        <w:t xml:space="preserve">    porcentajePromocion int not null,</w:t>
+      </w:r>
+    </w:p>
+    <w:p>
+      <w:pPr>
+        <w:rPr>
+          <w:lang w:val="en-US"/>
+        </w:rPr>
+      </w:pPr>
+      <w:r>
+        <w:rPr>
+          <w:lang w:val="en-US"/>
+        </w:rPr>
+        <w:t xml:space="preserve">    fechaInicio datetime not null,</w:t>
+      </w:r>
+    </w:p>
+    <w:p>
+      <w:pPr>
+        <w:rPr>
+          <w:lang w:val="en-US"/>
+        </w:rPr>
+      </w:pPr>
+      <w:r>
+        <w:rPr>
+          <w:lang w:val="en-US"/>
+        </w:rPr>
+        <w:t xml:space="preserve">    fechaFinal datetime not null,</w:t>
+      </w:r>
+    </w:p>
+    <w:p>
+      <w:pPr>
+        <w:rPr>
+          <w:lang w:val="en-US"/>
+        </w:rPr>
+      </w:pPr>
+      <w:r>
+        <w:rPr>
+          <w:lang w:val="en-US"/>
+        </w:rPr>
+        <w:t xml:space="preserve">    primary key PK_idPromocion(idPromocion)</w:t>
+      </w:r>
+    </w:p>
+    <w:p>
+      <w:pPr>
+        <w:rPr>
+          <w:lang w:val="en-US"/>
+        </w:rPr>
+      </w:pPr>
+      <w:r>
+        <w:rPr>
+          <w:lang w:val="en-US"/>
+        </w:rPr>
+        <w:t>);</w:t>
+      </w:r>
+    </w:p>
+    <w:p>
+      <w:pPr>
+        <w:rPr>
+          <w:lang w:val="en-US"/>
+        </w:rPr>
+      </w:pPr>
+    </w:p>
+    <w:p>
+      <w:pPr>
+        <w:rPr>
+          <w:lang w:val="en-US"/>
+        </w:rPr>
+      </w:pPr>
+      <w:r>
+        <w:rPr>
+          <w:lang w:val="en-US"/>
+        </w:rPr>
+        <w:t xml:space="preserve">create table </w:t>
+      </w:r>
+      <w:proofErr w:type="gramStart"/>
+      <w:r>
+        <w:rPr>
+          <w:lang w:val="en-US"/>
+        </w:rPr>
+        <w:t>DetallePromocion(</w:t>
+      </w:r>
+      <w:proofErr w:type="gramEnd"/>
+    </w:p>
+    <w:p>
+      <w:pPr>
+        <w:rPr>
+          <w:lang w:val="en-US"/>
+        </w:rPr>
+      </w:pPr>
+      <w:r>
+        <w:rPr>
+          <w:lang w:val="en-US"/>
+        </w:rPr>
+        <w:tab/>
+        <w:t>idDetallePromocion int not null auto_increment,</w:t>
+      </w:r>
+    </w:p>
+    <w:p>
+      <w:pPr>
+        <w:rPr>
+          <w:lang w:val="en-US"/>
+        </w:rPr>
+      </w:pPr>
+      <w:r>
+        <w:rPr>
+          <w:lang w:val="en-US"/>
+        </w:rPr>
+        <w:t xml:space="preserve">    precioFinal double not null,</w:t>
+      </w:r>
+    </w:p>
+    <w:p>
+      <w:pPr>
+        <w:rPr>
+          <w:lang w:val="en-US"/>
+        </w:rPr>
+      </w:pPr>
+      <w:r>
+        <w:rPr>
+          <w:lang w:val="en-US"/>
+        </w:rPr>
+        <w:t xml:space="preserve">    idPromocion int not null,</w:t>
+      </w:r>
+    </w:p>
+    <w:p>
+      <w:pPr>
+        <w:rPr>
+          <w:lang w:val="en-US"/>
+        </w:rPr>
+      </w:pPr>
+      <w:r>
+        <w:rPr>
+          <w:lang w:val="en-US"/>
+        </w:rPr>
+        <w:t xml:space="preserve">    idProducto int not null,</w:t>
+      </w:r>
+    </w:p>
+    <w:p>
+      <w:pPr>
+        <w:rPr>
+          <w:lang w:val="en-US"/>
+        </w:rPr>
+      </w:pPr>
+      <w:r>
+        <w:rPr>
+          <w:lang w:val="en-US"/>
+        </w:rPr>
+        <w:t xml:space="preserve">    primary key PK_idDetallePromocion(idDetallePromocion),</w:t>
+      </w:r>
+    </w:p>
+    <w:p>
+      <w:pPr>
+        <w:rPr>
+          <w:lang w:val="en-US"/>
+        </w:rPr>
+      </w:pPr>
+      <w:r>
+        <w:rPr>
+          <w:lang w:val="en-US"/>
+        </w:rPr>
+        <w:t xml:space="preserve">    constraint FK_DetallePromocion_Promocion foreign key(idPromocion)</w:t>
+      </w:r>
+    </w:p>
+    <w:p>
+      <w:pPr>
+        <w:rPr>
+          <w:lang w:val="en-US"/>
+        </w:rPr>
+      </w:pPr>
+      <w:r>
+        <w:rPr>
+          <w:lang w:val="en-US"/>
+        </w:rPr>
+        <w:tab/>
+      </w:r>
+      <w:r>
+        <w:rPr>
+          <w:lang w:val="en-US"/>
+        </w:rPr>
+        <w:tab/>
+        <w:t>references Promocion(idPromocion),</w:t>
+      </w:r>
+    </w:p>
+    <w:p>
+      <w:pPr>
+        <w:rPr>
+          <w:lang w:val="en-US"/>
+        </w:rPr>
+      </w:pPr>
+      <w:r>
+        <w:rPr>
+          <w:lang w:val="en-US"/>
+        </w:rPr>
+        <w:tab/>
+        <w:t>constraint FK_DetallePromocion_Producto foreign key(idProducto)</w:t>
+      </w:r>
+    </w:p>
+    <w:p>
+      <w:pPr>
+        <w:rPr>
+          <w:lang w:val="en-US"/>
+        </w:rPr>
+      </w:pPr>
+      <w:r>
+        <w:rPr>
+          <w:lang w:val="en-US"/>
+        </w:rPr>
+        <w:tab/>
+      </w:r>
+      <w:r>
+        <w:rPr>
+          <w:lang w:val="en-US"/>
+        </w:rPr>
+        <w:tab/>
+        <w:t>references Producto(idProducto)</w:t>
+      </w:r>
+    </w:p>
+    <w:p>
+      <w:pPr>
+        <w:rPr>
+          <w:lang w:val="en-US"/>
+        </w:rPr>
+      </w:pPr>
+      <w:r>
+        <w:rPr>
+          <w:lang w:val="en-US"/>
+        </w:rPr>
         <w:lastRenderedPageBreak/>
         <w:t>);</w:t>
       </w:r>
     </w:p>
-    <w:p/>
-    <w:p>
-      <w:proofErr w:type="spellStart"/>
-      <w:r>
-        <w:t>create</w:t>
-      </w:r>
-      <w:proofErr w:type="spellEnd"/>
-      <w:r>
-        <w:t xml:space="preserve"> table </w:t>
-      </w:r>
-      <w:proofErr w:type="gramStart"/>
-      <w:r>
-        <w:t>Descuento(</w:t>
-      </w:r>
-      <w:proofErr w:type="gramEnd"/>
-    </w:p>
-    <w:p>
-      <w:pPr>
-        <w:rPr>
-          <w:lang w:val="en-US"/>
-        </w:rPr>
-      </w:pPr>
-      <w:r>
-        <w:tab/>
-      </w:r>
-      <w:r>
-        <w:rPr>
-          <w:lang w:val="en-US"/>
-        </w:rPr>
-        <w:t>idDescuento int not null auto_increment,</w:t>
-      </w:r>
-    </w:p>
-    <w:p>
-      <w:pPr>
-        <w:rPr>
-          <w:lang w:val="en-US"/>
-        </w:rPr>
-      </w:pPr>
-      <w:r>
-        <w:rPr>
-          <w:lang w:val="en-US"/>
-        </w:rPr>
-        <w:t xml:space="preserve">    porcentajeDescuento int not null,</w:t>
-      </w:r>
-    </w:p>
-    <w:p>
-      <w:pPr>
-        <w:rPr>
-          <w:lang w:val="en-US"/>
-        </w:rPr>
-      </w:pPr>
-      <w:r>
-        <w:rPr>
-          <w:lang w:val="en-US"/>
-        </w:rPr>
-        <w:t xml:space="preserve">    fechaInicio date not null,</w:t>
-      </w:r>
-    </w:p>
-    <w:p>
-      <w:pPr>
-        <w:rPr>
-          <w:lang w:val="en-US"/>
-        </w:rPr>
-      </w:pPr>
-      <w:r>
-        <w:rPr>
-          <w:lang w:val="en-US"/>
-        </w:rPr>
-        <w:t xml:space="preserve">    fechaFinal date not null,</w:t>
-      </w:r>
-    </w:p>
-    <w:p>
-      <w:pPr>
-        <w:rPr>
-          <w:lang w:val="en-US"/>
-        </w:rPr>
-      </w:pPr>
-      <w:r>
-        <w:rPr>
-          <w:lang w:val="en-US"/>
-        </w:rPr>
-        <w:t xml:space="preserve">    primary key PK_idDescuento(idDescuento)</w:t>
-      </w:r>
-    </w:p>
-    <w:p>
-      <w:pPr>
-        <w:rPr>
-          <w:lang w:val="en-US"/>
-        </w:rPr>
-      </w:pPr>
-      <w:r>
-        <w:rPr>
-          <w:lang w:val="en-US"/>
-        </w:rPr>
-        <w:t>);</w:t>
-      </w:r>
-    </w:p>
-    <w:p>
-      <w:pPr>
-        <w:rPr>
-          <w:lang w:val="en-US"/>
-        </w:rPr>
-      </w:pPr>
-    </w:p>
-    <w:p>
-      <w:pPr>
-        <w:rPr>
-          <w:lang w:val="en-US"/>
-        </w:rPr>
-      </w:pPr>
-      <w:r>
-        <w:rPr>
-          <w:lang w:val="en-US"/>
-        </w:rPr>
-        <w:t xml:space="preserve">create table </w:t>
-      </w:r>
-      <w:proofErr w:type="gramStart"/>
-      <w:r>
-        <w:rPr>
-          <w:lang w:val="en-US"/>
-        </w:rPr>
-        <w:t>DetalleDescuento(</w:t>
-      </w:r>
-      <w:proofErr w:type="gramEnd"/>
-    </w:p>
-    <w:p>
-      <w:pPr>
-        <w:rPr>
-          <w:lang w:val="en-US"/>
-        </w:rPr>
-      </w:pPr>
-      <w:r>
-        <w:rPr>
-          <w:lang w:val="en-US"/>
-        </w:rPr>
-        <w:tab/>
-        <w:t>idDetallePromocion int not null auto_increment,</w:t>
-      </w:r>
-    </w:p>
-    <w:p>
-      <w:pPr>
-        <w:rPr>
-          <w:lang w:val="en-US"/>
-        </w:rPr>
-      </w:pPr>
-      <w:r>
-        <w:rPr>
-          <w:lang w:val="en-US"/>
-        </w:rPr>
-        <w:t xml:space="preserve">    precioFinal double not null,</w:t>
-      </w:r>
-    </w:p>
-    <w:p>
-      <w:pPr>
-        <w:rPr>
-          <w:lang w:val="en-US"/>
-        </w:rPr>
-      </w:pPr>
-      <w:r>
-        <w:rPr>
-          <w:lang w:val="en-US"/>
-        </w:rPr>
-        <w:t xml:space="preserve">    idDescuento int not null,</w:t>
-      </w:r>
-    </w:p>
-    <w:p>
-      <w:pPr>
-        <w:rPr>
-          <w:lang w:val="en-US"/>
-        </w:rPr>
-      </w:pPr>
-      <w:r>
-        <w:rPr>
-          <w:lang w:val="en-US"/>
-        </w:rPr>
-        <w:t xml:space="preserve">    idProducto int not null,</w:t>
-      </w:r>
-    </w:p>
-    <w:p>
-      <w:pPr>
-        <w:rPr>
-          <w:lang w:val="en-US"/>
-        </w:rPr>
-      </w:pPr>
-      <w:r>
-        <w:rPr>
-          <w:lang w:val="en-US"/>
-        </w:rPr>
-        <w:t xml:space="preserve">    primary key PK_idDetallePromocion(idDetallePromocion),</w:t>
-      </w:r>
-    </w:p>
-    <w:p>
-      <w:pPr>
-        <w:rPr>
-          <w:lang w:val="en-US"/>
-        </w:rPr>
-      </w:pPr>
-      <w:r>
-        <w:rPr>
-          <w:lang w:val="en-US"/>
-        </w:rPr>
-        <w:t xml:space="preserve">    constraint FK_DetalleDescuento_Descuento foreign key(idDescuento)</w:t>
-      </w:r>
-    </w:p>
-    <w:p>
-      <w:pPr>
-        <w:rPr>
-          <w:lang w:val="en-US"/>
-        </w:rPr>
-      </w:pPr>
-      <w:r>
-        <w:rPr>
-          <w:lang w:val="en-US"/>
-        </w:rPr>
-        <w:tab/>
-      </w:r>
-      <w:r>
-        <w:rPr>
-          <w:lang w:val="en-US"/>
-        </w:rPr>
-        <w:tab/>
-        <w:t>references Descuento(idDescuento),</w:t>
-      </w:r>
-    </w:p>
-    <w:p>
-      <w:pPr>
-        <w:rPr>
-          <w:lang w:val="en-US"/>
-        </w:rPr>
-      </w:pPr>
-      <w:r>
-        <w:rPr>
-          <w:lang w:val="en-US"/>
-        </w:rPr>
-        <w:tab/>
-        <w:t>constraint FK_DetallePromocion_Producto foreign key(idProducto)</w:t>
-      </w:r>
-    </w:p>
-    <w:p>
-      <w:pPr>
-        <w:rPr>
-          <w:lang w:val="en-US"/>
-        </w:rPr>
-      </w:pPr>
-      <w:r>
-        <w:rPr>
-          <w:lang w:val="en-US"/>
-        </w:rPr>
-        <w:tab/>
-      </w:r>
-      <w:r>
-        <w:rPr>
-          <w:lang w:val="en-US"/>
-        </w:rPr>
-        <w:tab/>
-        <w:t>references Producto(idProducto)</w:t>
-      </w:r>
-    </w:p>
-    <w:p>
-      <w:pPr>
-        <w:rPr>
-          <w:lang w:val="en-US"/>
-        </w:rPr>
-      </w:pPr>
-      <w:r>
-        <w:rPr>
-          <w:lang w:val="en-US"/>
-        </w:rPr>
-        <w:t>);</w:t>
-      </w:r>
-    </w:p>
     <w:p>
       <w:pPr>
         <w:rPr>
@@ -3834,7 +4193,6 @@
         <w:rPr>
           <w:lang w:val="en-US"/>
         </w:rPr>
-        <w:lastRenderedPageBreak/>
         <w:t xml:space="preserve">    constraint FK_DetallePago_Producto foreign key(idProducto)</w:t>
       </w:r>
     </w:p>
@@ -4092,11 +4450,6 @@
     </w:p>
     <w:p>
       <w:r>
-        <w:t xml:space="preserve">    </w:t>
-      </w:r>
-    </w:p>
-    <w:p>
-      <w:r>
         <w:t>-- ----------------------------------------------------------------</w:t>
       </w:r>
     </w:p>
@@ -4104,7 +4457,7 @@
     <w:p>
       <w:proofErr w:type="spellStart"/>
       <w:r>
-        <w:t>Insert</w:t>
+        <w:t>insert</w:t>
       </w:r>
       <w:proofErr w:type="spellEnd"/>
       <w:r>
@@ -4116,43 +4469,19 @@
       </w:r>
       <w:proofErr w:type="spellEnd"/>
       <w:r>
-        <w:t xml:space="preserve"> Pago (</w:t>
-      </w:r>
-      <w:proofErr w:type="spellStart"/>
-      <w:r>
-        <w:t>cantidadAPagar</w:t>
-      </w:r>
-      <w:proofErr w:type="spellEnd"/>
-      <w:r>
-        <w:t xml:space="preserve">, </w:t>
-      </w:r>
-      <w:proofErr w:type="spellStart"/>
-      <w:r>
-        <w:t>tipoTargeta</w:t>
-      </w:r>
-      <w:proofErr w:type="spellEnd"/>
-      <w:r>
-        <w:t xml:space="preserve">, </w:t>
-      </w:r>
-      <w:proofErr w:type="spellStart"/>
-      <w:r>
-        <w:t>tipoPago</w:t>
-      </w:r>
-      <w:proofErr w:type="spellEnd"/>
-      <w:r>
-        <w:t xml:space="preserve">, </w:t>
-      </w:r>
-      <w:proofErr w:type="spellStart"/>
-      <w:r>
-        <w:t>fechaPago</w:t>
-      </w:r>
-      <w:proofErr w:type="spellEnd"/>
-      <w:r>
-        <w:t xml:space="preserve">, </w:t>
-      </w:r>
-      <w:proofErr w:type="spellStart"/>
-      <w:r>
-        <w:t>idUsuario</w:t>
+        <w:t xml:space="preserve"> </w:t>
+      </w:r>
+      <w:proofErr w:type="spellStart"/>
+      <w:r>
+        <w:t>TipoTarjeta</w:t>
+      </w:r>
+      <w:proofErr w:type="spellEnd"/>
+      <w:r>
+        <w:t>(</w:t>
+      </w:r>
+      <w:proofErr w:type="spellStart"/>
+      <w:r>
+        <w:t>tipoTarjeta</w:t>
       </w:r>
       <w:proofErr w:type="spellEnd"/>
       <w:r>
@@ -4164,741 +4493,42 @@
         <w:tab/>
       </w:r>
       <w:proofErr w:type="spellStart"/>
-      <w:proofErr w:type="gramStart"/>
       <w:r>
         <w:t>values</w:t>
       </w:r>
       <w:proofErr w:type="spellEnd"/>
       <w:r>
+        <w:t>('Debito');</w:t>
+      </w:r>
+    </w:p>
+    <w:p>
+      <w:proofErr w:type="spellStart"/>
+      <w:r>
+        <w:t>insert</w:t>
+      </w:r>
+      <w:proofErr w:type="spellEnd"/>
+      <w:r>
+        <w:t xml:space="preserve"> </w:t>
+      </w:r>
+      <w:proofErr w:type="spellStart"/>
+      <w:r>
+        <w:t>into</w:t>
+      </w:r>
+      <w:proofErr w:type="spellEnd"/>
+      <w:r>
+        <w:t xml:space="preserve"> </w:t>
+      </w:r>
+      <w:proofErr w:type="spellStart"/>
+      <w:r>
+        <w:t>TipoTarjeta</w:t>
+      </w:r>
+      <w:proofErr w:type="spellEnd"/>
+      <w:r>
         <w:t>(</w:t>
       </w:r>
-      <w:proofErr w:type="gramEnd"/>
-      <w:r>
-        <w:t>100.55, 'Debito', '</w:t>
-      </w:r>
-      <w:proofErr w:type="spellStart"/>
-      <w:r>
-        <w:t>Paypal</w:t>
-      </w:r>
-      <w:proofErr w:type="spellEnd"/>
-      <w:r>
-        <w:t>', '2023-03-25', 1);</w:t>
-      </w:r>
-    </w:p>
-    <w:p>
-      <w:proofErr w:type="spellStart"/>
-      <w:r>
-        <w:t>Insert</w:t>
-      </w:r>
-      <w:proofErr w:type="spellEnd"/>
-      <w:r>
-        <w:t xml:space="preserve"> </w:t>
-      </w:r>
-      <w:proofErr w:type="spellStart"/>
-      <w:r>
-        <w:t>into</w:t>
-      </w:r>
-      <w:proofErr w:type="spellEnd"/>
-      <w:r>
-        <w:t xml:space="preserve"> Pago (</w:t>
-      </w:r>
-      <w:proofErr w:type="spellStart"/>
-      <w:r>
-        <w:t>cantidadAPagar</w:t>
-      </w:r>
-      <w:proofErr w:type="spellEnd"/>
-      <w:r>
-        <w:t xml:space="preserve">, </w:t>
-      </w:r>
-      <w:proofErr w:type="spellStart"/>
-      <w:r>
-        <w:t>tipoTargeta</w:t>
-      </w:r>
-      <w:proofErr w:type="spellEnd"/>
-      <w:r>
-        <w:t xml:space="preserve">, </w:t>
-      </w:r>
-      <w:proofErr w:type="spellStart"/>
-      <w:r>
-        <w:t>tipoPago</w:t>
-      </w:r>
-      <w:proofErr w:type="spellEnd"/>
-      <w:r>
-        <w:t xml:space="preserve">, </w:t>
-      </w:r>
-      <w:proofErr w:type="spellStart"/>
-      <w:r>
-        <w:t>fechaPago</w:t>
-      </w:r>
-      <w:proofErr w:type="spellEnd"/>
-      <w:r>
-        <w:t xml:space="preserve">, </w:t>
-      </w:r>
-      <w:proofErr w:type="spellStart"/>
-      <w:r>
-        <w:t>idUsuario</w:t>
-      </w:r>
-      <w:proofErr w:type="spellEnd"/>
-      <w:r>
-        <w:t>)</w:t>
-      </w:r>
-    </w:p>
-    <w:p>
-      <w:r>
-        <w:tab/>
-      </w:r>
-      <w:proofErr w:type="spellStart"/>
-      <w:proofErr w:type="gramStart"/>
-      <w:r>
-        <w:t>values</w:t>
-      </w:r>
-      <w:proofErr w:type="spellEnd"/>
-      <w:r>
-        <w:t>(</w:t>
-      </w:r>
-      <w:proofErr w:type="gramEnd"/>
-      <w:r>
-        <w:t>250.00, 'Debito', '</w:t>
-      </w:r>
-      <w:proofErr w:type="spellStart"/>
-      <w:r>
-        <w:t>Paypal</w:t>
-      </w:r>
-      <w:proofErr w:type="spellEnd"/>
-      <w:r>
-        <w:t>', '2023-06-09', 2);</w:t>
-      </w:r>
-    </w:p>
-    <w:p>
-      <w:r>
-        <w:t xml:space="preserve">    </w:t>
-      </w:r>
-    </w:p>
-    <w:p>
-      <w:r>
-        <w:t>-- ------------------------------------------------------------------</w:t>
-      </w:r>
-    </w:p>
-    <w:p/>
-    <w:p>
-      <w:proofErr w:type="spellStart"/>
-      <w:r>
-        <w:t>Insert</w:t>
-      </w:r>
-      <w:proofErr w:type="spellEnd"/>
-      <w:r>
-        <w:t xml:space="preserve"> </w:t>
-      </w:r>
-      <w:proofErr w:type="spellStart"/>
-      <w:r>
-        <w:t>into</w:t>
-      </w:r>
-      <w:proofErr w:type="spellEnd"/>
-      <w:r>
-        <w:t xml:space="preserve"> Proveedores (</w:t>
-      </w:r>
-      <w:proofErr w:type="spellStart"/>
-      <w:r>
-        <w:t>nombreProveedor</w:t>
-      </w:r>
-      <w:proofErr w:type="spellEnd"/>
-      <w:r>
-        <w:t xml:space="preserve">, </w:t>
-      </w:r>
-      <w:proofErr w:type="spellStart"/>
-      <w:r>
-        <w:t>telefonoProveedor</w:t>
-      </w:r>
-      <w:proofErr w:type="spellEnd"/>
-      <w:r>
-        <w:t>, email)</w:t>
-      </w:r>
-    </w:p>
-    <w:p>
-      <w:r>
-        <w:tab/>
-      </w:r>
-      <w:proofErr w:type="spellStart"/>
-      <w:proofErr w:type="gramStart"/>
-      <w:r>
-        <w:t>values</w:t>
-      </w:r>
-      <w:proofErr w:type="spellEnd"/>
-      <w:r>
-        <w:t>(</w:t>
-      </w:r>
-      <w:proofErr w:type="gramEnd"/>
-      <w:r>
-        <w:t>'Sony-Columbia', '87957894', 'spe_privacy@spe.sony.com');</w:t>
-      </w:r>
-    </w:p>
-    <w:p>
-      <w:proofErr w:type="spellStart"/>
-      <w:r>
-        <w:t>Insert</w:t>
-      </w:r>
-      <w:proofErr w:type="spellEnd"/>
-      <w:r>
-        <w:t xml:space="preserve"> </w:t>
-      </w:r>
-      <w:proofErr w:type="spellStart"/>
-      <w:r>
-        <w:t>into</w:t>
-      </w:r>
-      <w:proofErr w:type="spellEnd"/>
-      <w:r>
-        <w:t xml:space="preserve"> Proveedores (</w:t>
-      </w:r>
-      <w:proofErr w:type="spellStart"/>
-      <w:r>
-        <w:t>nombreProveedor</w:t>
-      </w:r>
-      <w:proofErr w:type="spellEnd"/>
-      <w:r>
-        <w:t xml:space="preserve">, </w:t>
-      </w:r>
-      <w:proofErr w:type="spellStart"/>
-      <w:r>
-        <w:t>telefonoProveedor</w:t>
-      </w:r>
-      <w:proofErr w:type="spellEnd"/>
-      <w:r>
-        <w:t>, email)</w:t>
-      </w:r>
-    </w:p>
-    <w:p>
-      <w:r>
-        <w:tab/>
-      </w:r>
-      <w:proofErr w:type="spellStart"/>
-      <w:proofErr w:type="gramStart"/>
-      <w:r>
-        <w:t>values</w:t>
-      </w:r>
-      <w:proofErr w:type="spellEnd"/>
-      <w:r>
-        <w:t>(</w:t>
-      </w:r>
-      <w:proofErr w:type="gramEnd"/>
-      <w:r>
-        <w:t>'Disney', '9394357', 'disneyworld.com/dine');</w:t>
-      </w:r>
-    </w:p>
-    <w:p>
-      <w:r>
-        <w:lastRenderedPageBreak/>
-        <w:t xml:space="preserve">    </w:t>
-      </w:r>
-    </w:p>
-    <w:p>
-      <w:r>
-        <w:t>-- -------------------------------------------------------------------</w:t>
-      </w:r>
-    </w:p>
-    <w:p/>
-    <w:p>
-      <w:proofErr w:type="spellStart"/>
-      <w:r>
-        <w:t>Insert</w:t>
-      </w:r>
-      <w:proofErr w:type="spellEnd"/>
-      <w:r>
-        <w:t xml:space="preserve"> </w:t>
-      </w:r>
-      <w:proofErr w:type="spellStart"/>
-      <w:r>
-        <w:t>into</w:t>
-      </w:r>
-      <w:proofErr w:type="spellEnd"/>
-      <w:r>
-        <w:t xml:space="preserve"> Producto (</w:t>
-      </w:r>
-      <w:proofErr w:type="spellStart"/>
-      <w:r>
-        <w:t>nombreProducto</w:t>
-      </w:r>
-      <w:proofErr w:type="spellEnd"/>
-      <w:r>
-        <w:t xml:space="preserve">, genero, </w:t>
-      </w:r>
-      <w:proofErr w:type="spellStart"/>
-      <w:r>
-        <w:t>categoria</w:t>
-      </w:r>
-      <w:proofErr w:type="spellEnd"/>
-      <w:r>
-        <w:t xml:space="preserve">, precio, </w:t>
-      </w:r>
-      <w:proofErr w:type="spellStart"/>
-      <w:r>
-        <w:t>duracion</w:t>
-      </w:r>
-      <w:proofErr w:type="spellEnd"/>
-      <w:r>
-        <w:t xml:space="preserve">, sinopsis, </w:t>
-      </w:r>
-      <w:proofErr w:type="spellStart"/>
-      <w:r>
-        <w:t>idProveedor</w:t>
-      </w:r>
-      <w:proofErr w:type="spellEnd"/>
-      <w:r>
-        <w:t>)</w:t>
-      </w:r>
-    </w:p>
-    <w:p>
-      <w:r>
-        <w:tab/>
-      </w:r>
-      <w:proofErr w:type="spellStart"/>
-      <w:proofErr w:type="gramStart"/>
-      <w:r>
-        <w:t>value</w:t>
-      </w:r>
-      <w:proofErr w:type="spellEnd"/>
-      <w:r>
-        <w:t>(</w:t>
-      </w:r>
-      <w:proofErr w:type="gramEnd"/>
-      <w:r>
-        <w:t xml:space="preserve">'Spider-Man: </w:t>
-      </w:r>
-      <w:proofErr w:type="spellStart"/>
-      <w:r>
-        <w:t>Into</w:t>
-      </w:r>
-      <w:proofErr w:type="spellEnd"/>
-      <w:r>
-        <w:t xml:space="preserve"> </w:t>
-      </w:r>
-      <w:proofErr w:type="spellStart"/>
-      <w:r>
-        <w:t>the</w:t>
-      </w:r>
-      <w:proofErr w:type="spellEnd"/>
-      <w:r>
-        <w:t xml:space="preserve"> Spider-Verse', 'Animación, Superhéroe', 'Acción, ciencia Ficción', 100.55, '2h 16m',</w:t>
-      </w:r>
-    </w:p>
-    <w:p>
-      <w:r>
-        <w:t xml:space="preserve">    'Spider-Man: </w:t>
-      </w:r>
-      <w:proofErr w:type="spellStart"/>
-      <w:r>
-        <w:t>Into</w:t>
-      </w:r>
-      <w:proofErr w:type="spellEnd"/>
-      <w:r>
-        <w:t xml:space="preserve"> </w:t>
-      </w:r>
-      <w:proofErr w:type="spellStart"/>
-      <w:r>
-        <w:t>the</w:t>
-      </w:r>
-      <w:proofErr w:type="spellEnd"/>
-      <w:r>
-        <w:t xml:space="preserve"> Spider-Verse presenta a Miles Morales, un adolescente de Brooklyn, y las ilimitadas posibilidades </w:t>
-      </w:r>
-    </w:p>
-    <w:p>
-      <w:r>
-        <w:t xml:space="preserve">    del Universo Spider-Man, donde más de uno puede llevar la máscara.', 1);</w:t>
-      </w:r>
-    </w:p>
-    <w:p>
-      <w:proofErr w:type="spellStart"/>
-      <w:r>
-        <w:t>Insert</w:t>
-      </w:r>
-      <w:proofErr w:type="spellEnd"/>
-      <w:r>
-        <w:t xml:space="preserve"> </w:t>
-      </w:r>
-      <w:proofErr w:type="spellStart"/>
-      <w:r>
-        <w:t>into</w:t>
-      </w:r>
-      <w:proofErr w:type="spellEnd"/>
-      <w:r>
-        <w:t xml:space="preserve"> Producto (</w:t>
-      </w:r>
-      <w:proofErr w:type="spellStart"/>
-      <w:r>
-        <w:t>nombreProducto</w:t>
-      </w:r>
-      <w:proofErr w:type="spellEnd"/>
-      <w:r>
-        <w:t xml:space="preserve">, genero, </w:t>
-      </w:r>
-      <w:proofErr w:type="spellStart"/>
-      <w:r>
-        <w:t>categoria</w:t>
-      </w:r>
-      <w:proofErr w:type="spellEnd"/>
-      <w:r>
-        <w:t xml:space="preserve">, precio, </w:t>
-      </w:r>
-      <w:proofErr w:type="spellStart"/>
-      <w:r>
-        <w:t>duracion</w:t>
-      </w:r>
-      <w:proofErr w:type="spellEnd"/>
-      <w:r>
-        <w:t xml:space="preserve">, sinopsis, </w:t>
-      </w:r>
-      <w:proofErr w:type="spellStart"/>
-      <w:r>
-        <w:t>idProveedor</w:t>
-      </w:r>
-      <w:proofErr w:type="spellEnd"/>
-      <w:r>
-        <w:t>)</w:t>
-      </w:r>
-    </w:p>
-    <w:p>
-      <w:pPr>
-        <w:rPr>
-          <w:lang w:val="en-US"/>
-        </w:rPr>
-      </w:pPr>
-      <w:r>
-        <w:tab/>
-      </w:r>
-      <w:proofErr w:type="gramStart"/>
-      <w:r>
-        <w:rPr>
-          <w:lang w:val="en-US"/>
-        </w:rPr>
-        <w:t>value(</w:t>
-      </w:r>
-      <w:proofErr w:type="gramEnd"/>
-      <w:r>
-        <w:rPr>
-          <w:lang w:val="en-US"/>
-        </w:rPr>
-        <w:t xml:space="preserve">'Avatar: the way of water', 'Accion, drama, aventura, ciencia ficción', 'Thriller, Fantasia', 250.00, '3h 12m', </w:t>
-      </w:r>
-    </w:p>
-    <w:p>
-      <w:r>
-        <w:rPr>
-          <w:lang w:val="en-US"/>
-        </w:rPr>
-        <w:t xml:space="preserve">    </w:t>
-      </w:r>
-      <w:r>
-        <w:t xml:space="preserve">'Jake </w:t>
-      </w:r>
-      <w:proofErr w:type="spellStart"/>
-      <w:r>
-        <w:t>Sully</w:t>
-      </w:r>
-      <w:proofErr w:type="spellEnd"/>
-      <w:r>
-        <w:t xml:space="preserve"> y Ney </w:t>
-      </w:r>
-      <w:proofErr w:type="spellStart"/>
-      <w:r>
-        <w:t>tiri</w:t>
-      </w:r>
-      <w:proofErr w:type="spellEnd"/>
-      <w:r>
-        <w:t xml:space="preserve"> han formado una familia y hacen todo lo posible por permanecer juntos. </w:t>
-      </w:r>
-    </w:p>
-    <w:p>
-      <w:r>
-        <w:t xml:space="preserve">    Sin embargo, deben abandonar su hogar y explorar las regiones de Pandora cuando una antigua amenaza reaparece.', 2);</w:t>
-      </w:r>
-    </w:p>
-    <w:p/>
-    <w:p>
-      <w:r>
-        <w:t>-- ---------------------------------------------------------------------</w:t>
-      </w:r>
-    </w:p>
-    <w:p/>
-    <w:p>
-      <w:proofErr w:type="spellStart"/>
-      <w:r>
-        <w:t>Insert</w:t>
-      </w:r>
-      <w:proofErr w:type="spellEnd"/>
-      <w:r>
-        <w:t xml:space="preserve"> </w:t>
-      </w:r>
-      <w:proofErr w:type="spellStart"/>
-      <w:r>
-        <w:t>into</w:t>
-      </w:r>
-      <w:proofErr w:type="spellEnd"/>
-      <w:r>
-        <w:t xml:space="preserve"> Cesta (cantidad, </w:t>
-      </w:r>
-      <w:proofErr w:type="spellStart"/>
-      <w:r>
-        <w:t>fechaProducto</w:t>
-      </w:r>
-      <w:proofErr w:type="spellEnd"/>
-      <w:r>
-        <w:t xml:space="preserve">, subtotal, </w:t>
-      </w:r>
-      <w:proofErr w:type="spellStart"/>
-      <w:r>
-        <w:t>idUsuario</w:t>
-      </w:r>
-      <w:proofErr w:type="spellEnd"/>
-      <w:r>
-        <w:t>)</w:t>
-      </w:r>
-    </w:p>
-    <w:p>
-      <w:r>
-        <w:tab/>
-      </w:r>
-      <w:proofErr w:type="spellStart"/>
-      <w:proofErr w:type="gramStart"/>
-      <w:r>
-        <w:t>values</w:t>
-      </w:r>
-      <w:proofErr w:type="spellEnd"/>
-      <w:r>
-        <w:t>(</w:t>
-      </w:r>
-      <w:proofErr w:type="gramEnd"/>
-      <w:r>
-        <w:t>1, '2023-03-25', 100.55, 1);</w:t>
-      </w:r>
-    </w:p>
-    <w:p>
-      <w:proofErr w:type="spellStart"/>
-      <w:r>
-        <w:t>Insert</w:t>
-      </w:r>
-      <w:proofErr w:type="spellEnd"/>
-      <w:r>
-        <w:t xml:space="preserve"> </w:t>
-      </w:r>
-      <w:proofErr w:type="spellStart"/>
-      <w:r>
-        <w:t>into</w:t>
-      </w:r>
-      <w:proofErr w:type="spellEnd"/>
-      <w:r>
-        <w:t xml:space="preserve"> Cesta (cantidad, </w:t>
-      </w:r>
-      <w:proofErr w:type="spellStart"/>
-      <w:r>
-        <w:t>fechaProducto</w:t>
-      </w:r>
-      <w:proofErr w:type="spellEnd"/>
-      <w:r>
-        <w:t xml:space="preserve">, subtotal, </w:t>
-      </w:r>
-      <w:proofErr w:type="spellStart"/>
-      <w:r>
-        <w:t>idUsuario</w:t>
-      </w:r>
-      <w:proofErr w:type="spellEnd"/>
-      <w:r>
-        <w:t>)</w:t>
-      </w:r>
-    </w:p>
-    <w:p>
-      <w:r>
-        <w:tab/>
-      </w:r>
-      <w:proofErr w:type="spellStart"/>
-      <w:proofErr w:type="gramStart"/>
-      <w:r>
-        <w:t>values</w:t>
-      </w:r>
-      <w:proofErr w:type="spellEnd"/>
-      <w:r>
-        <w:t>(</w:t>
-      </w:r>
-      <w:proofErr w:type="gramEnd"/>
-      <w:r>
-        <w:t>1, '2023-05-09', 250.00, 2);</w:t>
-      </w:r>
-    </w:p>
-    <w:p>
-      <w:r>
-        <w:t xml:space="preserve">    </w:t>
-      </w:r>
-    </w:p>
-    <w:p>
-      <w:r>
-        <w:t>-- ---------------------------------------------------------------------</w:t>
-      </w:r>
-    </w:p>
-    <w:p/>
-    <w:p>
-      <w:proofErr w:type="spellStart"/>
-      <w:r>
-        <w:t>Insert</w:t>
-      </w:r>
-      <w:proofErr w:type="spellEnd"/>
-      <w:r>
-        <w:t xml:space="preserve"> </w:t>
-      </w:r>
-      <w:proofErr w:type="spellStart"/>
-      <w:r>
-        <w:t>into</w:t>
-      </w:r>
-      <w:proofErr w:type="spellEnd"/>
-      <w:r>
-        <w:t xml:space="preserve"> </w:t>
-      </w:r>
-      <w:proofErr w:type="spellStart"/>
-      <w:r>
-        <w:t>Resena</w:t>
-      </w:r>
-      <w:proofErr w:type="spellEnd"/>
-      <w:r>
-        <w:t xml:space="preserve"> (</w:t>
-      </w:r>
-      <w:proofErr w:type="spellStart"/>
-      <w:r>
-        <w:t>fechaValoracion</w:t>
-      </w:r>
-      <w:proofErr w:type="spellEnd"/>
-      <w:r>
-        <w:t xml:space="preserve">, </w:t>
-      </w:r>
-      <w:proofErr w:type="spellStart"/>
-      <w:r>
-        <w:t>calificacion</w:t>
-      </w:r>
-      <w:proofErr w:type="spellEnd"/>
-      <w:r>
-        <w:t xml:space="preserve">, </w:t>
-      </w:r>
-      <w:proofErr w:type="spellStart"/>
-      <w:r>
-        <w:t>resena</w:t>
-      </w:r>
-      <w:proofErr w:type="spellEnd"/>
-      <w:r>
-        <w:t xml:space="preserve">, </w:t>
-      </w:r>
-      <w:proofErr w:type="spellStart"/>
-      <w:r>
-        <w:t>idUsuario</w:t>
-      </w:r>
-      <w:proofErr w:type="spellEnd"/>
-      <w:r>
-        <w:t xml:space="preserve">, </w:t>
-      </w:r>
-      <w:proofErr w:type="spellStart"/>
-      <w:r>
-        <w:t>idProducto</w:t>
-      </w:r>
-      <w:proofErr w:type="spellEnd"/>
-      <w:r>
-        <w:t>)</w:t>
-      </w:r>
-    </w:p>
-    <w:p>
-      <w:r>
-        <w:tab/>
-      </w:r>
-      <w:proofErr w:type="spellStart"/>
-      <w:proofErr w:type="gramStart"/>
-      <w:r>
-        <w:t>values</w:t>
-      </w:r>
-      <w:proofErr w:type="spellEnd"/>
-      <w:r>
-        <w:t>(</w:t>
-      </w:r>
-      <w:proofErr w:type="gramEnd"/>
-      <w:r>
-        <w:t xml:space="preserve">'2020-07-15', 5, 'Una </w:t>
-      </w:r>
-      <w:proofErr w:type="spellStart"/>
-      <w:r>
-        <w:t>pelicula</w:t>
-      </w:r>
-      <w:proofErr w:type="spellEnd"/>
-      <w:r>
-        <w:t xml:space="preserve"> que realmente trata de manera inteligente a su audiencia, su historia es genial sin dejar de lado</w:t>
-      </w:r>
-    </w:p>
-    <w:p>
-      <w:r>
-        <w:t xml:space="preserve">     la animación y el arte que tiene, es una </w:t>
-      </w:r>
-      <w:proofErr w:type="spellStart"/>
-      <w:r>
-        <w:t>pelicula</w:t>
-      </w:r>
-      <w:proofErr w:type="spellEnd"/>
-      <w:r>
-        <w:t xml:space="preserve"> que vale totalmente la pena', 1, 1);</w:t>
-      </w:r>
-    </w:p>
-    <w:p>
-      <w:proofErr w:type="spellStart"/>
-      <w:r>
-        <w:t>Insert</w:t>
-      </w:r>
-      <w:proofErr w:type="spellEnd"/>
-      <w:r>
-        <w:t xml:space="preserve"> </w:t>
-      </w:r>
-      <w:proofErr w:type="spellStart"/>
-      <w:r>
-        <w:t>into</w:t>
-      </w:r>
-      <w:proofErr w:type="spellEnd"/>
-      <w:r>
-        <w:t xml:space="preserve"> </w:t>
-      </w:r>
-      <w:proofErr w:type="spellStart"/>
-      <w:r>
-        <w:t>Resena</w:t>
-      </w:r>
-      <w:proofErr w:type="spellEnd"/>
-      <w:r>
-        <w:t xml:space="preserve"> (</w:t>
-      </w:r>
-      <w:proofErr w:type="spellStart"/>
-      <w:r>
-        <w:t>fechaValoracion</w:t>
-      </w:r>
-      <w:proofErr w:type="spellEnd"/>
-      <w:r>
-        <w:t xml:space="preserve">, </w:t>
-      </w:r>
-      <w:proofErr w:type="spellStart"/>
-      <w:r>
-        <w:t>calificacion</w:t>
-      </w:r>
-      <w:proofErr w:type="spellEnd"/>
-      <w:r>
-        <w:t xml:space="preserve">, </w:t>
-      </w:r>
-      <w:proofErr w:type="spellStart"/>
-      <w:r>
-        <w:t>resena</w:t>
-      </w:r>
-      <w:proofErr w:type="spellEnd"/>
-      <w:r>
-        <w:t xml:space="preserve">, </w:t>
-      </w:r>
-      <w:proofErr w:type="spellStart"/>
-      <w:r>
-        <w:t>idUsuario</w:t>
-      </w:r>
-      <w:proofErr w:type="spellEnd"/>
-      <w:r>
-        <w:t xml:space="preserve">, </w:t>
-      </w:r>
-      <w:proofErr w:type="spellStart"/>
-      <w:r>
-        <w:t>idProducto</w:t>
+      <w:proofErr w:type="spellStart"/>
+      <w:r>
+        <w:t>tipoTarjeta</w:t>
       </w:r>
       <w:proofErr w:type="spellEnd"/>
       <w:r>
@@ -4911,6 +4541,143 @@
         <w:tab/>
       </w:r>
       <w:proofErr w:type="spellStart"/>
+      <w:r>
+        <w:t>values</w:t>
+      </w:r>
+      <w:proofErr w:type="spellEnd"/>
+      <w:r>
+        <w:t>('</w:t>
+      </w:r>
+      <w:proofErr w:type="spellStart"/>
+      <w:r>
+        <w:t>Credito</w:t>
+      </w:r>
+      <w:proofErr w:type="spellEnd"/>
+      <w:r>
+        <w:t>');</w:t>
+      </w:r>
+    </w:p>
+    <w:p>
+      <w:proofErr w:type="spellStart"/>
+      <w:r>
+        <w:t>insert</w:t>
+      </w:r>
+      <w:proofErr w:type="spellEnd"/>
+      <w:r>
+        <w:t xml:space="preserve"> </w:t>
+      </w:r>
+      <w:proofErr w:type="spellStart"/>
+      <w:r>
+        <w:t>into</w:t>
+      </w:r>
+      <w:proofErr w:type="spellEnd"/>
+      <w:r>
+        <w:t xml:space="preserve"> </w:t>
+      </w:r>
+      <w:proofErr w:type="spellStart"/>
+      <w:r>
+        <w:t>TipoTarjeta</w:t>
+      </w:r>
+      <w:proofErr w:type="spellEnd"/>
+      <w:r>
+        <w:t>(</w:t>
+      </w:r>
+      <w:proofErr w:type="spellStart"/>
+      <w:r>
+        <w:t>tipoTarjeta</w:t>
+      </w:r>
+      <w:proofErr w:type="spellEnd"/>
+      <w:r>
+        <w:t>)</w:t>
+      </w:r>
+    </w:p>
+    <w:p>
+      <w:r>
+        <w:tab/>
+      </w:r>
+      <w:proofErr w:type="spellStart"/>
+      <w:r>
+        <w:t>values</w:t>
+      </w:r>
+      <w:proofErr w:type="spellEnd"/>
+      <w:r>
+        <w:t>('Regalo');</w:t>
+      </w:r>
+    </w:p>
+    <w:p>
+      <w:r>
+        <w:t xml:space="preserve">    </w:t>
+      </w:r>
+    </w:p>
+    <w:p>
+      <w:r>
+        <w:t>-- ----------------------------------------------------------------</w:t>
+      </w:r>
+    </w:p>
+    <w:p/>
+    <w:p>
+      <w:proofErr w:type="spellStart"/>
+      <w:r>
+        <w:t>Insert</w:t>
+      </w:r>
+      <w:proofErr w:type="spellEnd"/>
+      <w:r>
+        <w:t xml:space="preserve"> </w:t>
+      </w:r>
+      <w:proofErr w:type="spellStart"/>
+      <w:r>
+        <w:t>into</w:t>
+      </w:r>
+      <w:proofErr w:type="spellEnd"/>
+      <w:r>
+        <w:t xml:space="preserve"> Pago (</w:t>
+      </w:r>
+      <w:proofErr w:type="spellStart"/>
+      <w:r>
+        <w:t>cantidadAPagar</w:t>
+      </w:r>
+      <w:proofErr w:type="spellEnd"/>
+      <w:r>
+        <w:t xml:space="preserve">, </w:t>
+      </w:r>
+      <w:proofErr w:type="spellStart"/>
+      <w:r>
+        <w:t>tipoTargeta</w:t>
+      </w:r>
+      <w:proofErr w:type="spellEnd"/>
+      <w:r>
+        <w:t xml:space="preserve">, </w:t>
+      </w:r>
+      <w:proofErr w:type="spellStart"/>
+      <w:r>
+        <w:t>tipoPago</w:t>
+      </w:r>
+      <w:proofErr w:type="spellEnd"/>
+      <w:r>
+        <w:t xml:space="preserve">, </w:t>
+      </w:r>
+      <w:proofErr w:type="spellStart"/>
+      <w:r>
+        <w:t>fechaPago</w:t>
+      </w:r>
+      <w:proofErr w:type="spellEnd"/>
+      <w:r>
+        <w:t xml:space="preserve">, </w:t>
+      </w:r>
+      <w:proofErr w:type="spellStart"/>
+      <w:r>
+        <w:t>idUsuario</w:t>
+      </w:r>
+      <w:proofErr w:type="spellEnd"/>
+      <w:r>
+        <w:t>)</w:t>
+      </w:r>
+    </w:p>
+    <w:p>
+      <w:r>
+        <w:tab/>
+      </w:r>
+      <w:proofErr w:type="spellStart"/>
       <w:proofErr w:type="gramStart"/>
       <w:r>
         <w:t>values</w:t>
@@ -4921,6 +4688,752 @@
       </w:r>
       <w:proofErr w:type="gramEnd"/>
       <w:r>
+        <w:t>100.55, 'Debito', '</w:t>
+      </w:r>
+      <w:proofErr w:type="spellStart"/>
+      <w:r>
+        <w:t>Paypal</w:t>
+      </w:r>
+      <w:proofErr w:type="spellEnd"/>
+      <w:r>
+        <w:t>', '2023-03-25', 1);</w:t>
+      </w:r>
+    </w:p>
+    <w:p>
+      <w:proofErr w:type="spellStart"/>
+      <w:r>
+        <w:t>Insert</w:t>
+      </w:r>
+      <w:proofErr w:type="spellEnd"/>
+      <w:r>
+        <w:t xml:space="preserve"> </w:t>
+      </w:r>
+      <w:proofErr w:type="spellStart"/>
+      <w:r>
+        <w:t>into</w:t>
+      </w:r>
+      <w:proofErr w:type="spellEnd"/>
+      <w:r>
+        <w:t xml:space="preserve"> Pago (</w:t>
+      </w:r>
+      <w:proofErr w:type="spellStart"/>
+      <w:r>
+        <w:t>cantidadAPagar</w:t>
+      </w:r>
+      <w:proofErr w:type="spellEnd"/>
+      <w:r>
+        <w:t xml:space="preserve">, </w:t>
+      </w:r>
+      <w:proofErr w:type="spellStart"/>
+      <w:r>
+        <w:t>tipoTargeta</w:t>
+      </w:r>
+      <w:proofErr w:type="spellEnd"/>
+      <w:r>
+        <w:t xml:space="preserve">, </w:t>
+      </w:r>
+      <w:proofErr w:type="spellStart"/>
+      <w:r>
+        <w:t>tipoPago</w:t>
+      </w:r>
+      <w:proofErr w:type="spellEnd"/>
+      <w:r>
+        <w:t xml:space="preserve">, </w:t>
+      </w:r>
+      <w:proofErr w:type="spellStart"/>
+      <w:r>
+        <w:t>fechaPago</w:t>
+      </w:r>
+      <w:proofErr w:type="spellEnd"/>
+      <w:r>
+        <w:t xml:space="preserve">, </w:t>
+      </w:r>
+      <w:proofErr w:type="spellStart"/>
+      <w:r>
+        <w:t>idUsuario</w:t>
+      </w:r>
+      <w:proofErr w:type="spellEnd"/>
+      <w:r>
+        <w:t>)</w:t>
+      </w:r>
+    </w:p>
+    <w:p>
+      <w:r>
+        <w:tab/>
+      </w:r>
+      <w:proofErr w:type="spellStart"/>
+      <w:proofErr w:type="gramStart"/>
+      <w:r>
+        <w:t>values</w:t>
+      </w:r>
+      <w:proofErr w:type="spellEnd"/>
+      <w:r>
+        <w:t>(</w:t>
+      </w:r>
+      <w:proofErr w:type="gramEnd"/>
+      <w:r>
+        <w:t>250.00, 'Debito', '</w:t>
+      </w:r>
+      <w:proofErr w:type="spellStart"/>
+      <w:r>
+        <w:t>Paypal</w:t>
+      </w:r>
+      <w:proofErr w:type="spellEnd"/>
+      <w:r>
+        <w:t>', '2023-06-09', 2);</w:t>
+      </w:r>
+    </w:p>
+    <w:p>
+      <w:r>
+        <w:t xml:space="preserve">    </w:t>
+      </w:r>
+    </w:p>
+    <w:p>
+      <w:r>
+        <w:t>-- ------------------------------------------------------------------</w:t>
+      </w:r>
+    </w:p>
+    <w:p/>
+    <w:p>
+      <w:proofErr w:type="spellStart"/>
+      <w:r>
+        <w:t>Insert</w:t>
+      </w:r>
+      <w:proofErr w:type="spellEnd"/>
+      <w:r>
+        <w:t xml:space="preserve"> </w:t>
+      </w:r>
+      <w:proofErr w:type="spellStart"/>
+      <w:r>
+        <w:t>into</w:t>
+      </w:r>
+      <w:proofErr w:type="spellEnd"/>
+      <w:r>
+        <w:t xml:space="preserve"> Proveedores (</w:t>
+      </w:r>
+      <w:proofErr w:type="spellStart"/>
+      <w:r>
+        <w:t>nombreProveedor</w:t>
+      </w:r>
+      <w:proofErr w:type="spellEnd"/>
+      <w:r>
+        <w:t xml:space="preserve">, </w:t>
+      </w:r>
+      <w:proofErr w:type="spellStart"/>
+      <w:r>
+        <w:t>telefonoProveedor</w:t>
+      </w:r>
+      <w:proofErr w:type="spellEnd"/>
+      <w:r>
+        <w:t>, email)</w:t>
+      </w:r>
+    </w:p>
+    <w:p>
+      <w:r>
+        <w:tab/>
+      </w:r>
+      <w:proofErr w:type="spellStart"/>
+      <w:proofErr w:type="gramStart"/>
+      <w:r>
+        <w:t>values</w:t>
+      </w:r>
+      <w:proofErr w:type="spellEnd"/>
+      <w:r>
+        <w:t>(</w:t>
+      </w:r>
+      <w:proofErr w:type="gramEnd"/>
+      <w:r>
+        <w:t>'Sony-Columbia', '87957894', 'spe_privacy@spe.sony.com');</w:t>
+      </w:r>
+    </w:p>
+    <w:p>
+      <w:proofErr w:type="spellStart"/>
+      <w:r>
+        <w:t>Insert</w:t>
+      </w:r>
+      <w:proofErr w:type="spellEnd"/>
+      <w:r>
+        <w:t xml:space="preserve"> </w:t>
+      </w:r>
+      <w:proofErr w:type="spellStart"/>
+      <w:r>
+        <w:t>into</w:t>
+      </w:r>
+      <w:proofErr w:type="spellEnd"/>
+      <w:r>
+        <w:t xml:space="preserve"> Proveedores (</w:t>
+      </w:r>
+      <w:proofErr w:type="spellStart"/>
+      <w:r>
+        <w:t>nombreProveedor</w:t>
+      </w:r>
+      <w:proofErr w:type="spellEnd"/>
+      <w:r>
+        <w:t xml:space="preserve">, </w:t>
+      </w:r>
+      <w:proofErr w:type="spellStart"/>
+      <w:r>
+        <w:t>telefonoProveedor</w:t>
+      </w:r>
+      <w:proofErr w:type="spellEnd"/>
+      <w:r>
+        <w:t>, email)</w:t>
+      </w:r>
+    </w:p>
+    <w:p>
+      <w:r>
+        <w:tab/>
+      </w:r>
+      <w:proofErr w:type="spellStart"/>
+      <w:proofErr w:type="gramStart"/>
+      <w:r>
+        <w:t>values</w:t>
+      </w:r>
+      <w:proofErr w:type="spellEnd"/>
+      <w:r>
+        <w:t>(</w:t>
+      </w:r>
+      <w:proofErr w:type="gramEnd"/>
+      <w:r>
+        <w:t>'Disney', '9394357', 'disneyworld.com/dine');</w:t>
+      </w:r>
+    </w:p>
+    <w:p>
+      <w:r>
+        <w:t xml:space="preserve">    </w:t>
+      </w:r>
+    </w:p>
+    <w:p>
+      <w:r>
+        <w:t>-- -------------------------------------------------------------------</w:t>
+      </w:r>
+    </w:p>
+    <w:p/>
+    <w:p>
+      <w:proofErr w:type="spellStart"/>
+      <w:r>
+        <w:t>Insert</w:t>
+      </w:r>
+      <w:proofErr w:type="spellEnd"/>
+      <w:r>
+        <w:t xml:space="preserve"> </w:t>
+      </w:r>
+      <w:proofErr w:type="spellStart"/>
+      <w:r>
+        <w:t>into</w:t>
+      </w:r>
+      <w:proofErr w:type="spellEnd"/>
+      <w:r>
+        <w:t xml:space="preserve"> Producto (</w:t>
+      </w:r>
+      <w:proofErr w:type="spellStart"/>
+      <w:r>
+        <w:t>nombreProducto</w:t>
+      </w:r>
+      <w:proofErr w:type="spellEnd"/>
+      <w:r>
+        <w:t xml:space="preserve">, genero, </w:t>
+      </w:r>
+      <w:proofErr w:type="spellStart"/>
+      <w:r>
+        <w:t>categoria</w:t>
+      </w:r>
+      <w:proofErr w:type="spellEnd"/>
+      <w:r>
+        <w:t xml:space="preserve">, precio, </w:t>
+      </w:r>
+      <w:proofErr w:type="spellStart"/>
+      <w:r>
+        <w:t>duracion</w:t>
+      </w:r>
+      <w:proofErr w:type="spellEnd"/>
+      <w:r>
+        <w:t xml:space="preserve">, sinopsis, </w:t>
+      </w:r>
+      <w:proofErr w:type="spellStart"/>
+      <w:r>
+        <w:t>idProveedor</w:t>
+      </w:r>
+      <w:proofErr w:type="spellEnd"/>
+      <w:r>
+        <w:t>)</w:t>
+      </w:r>
+    </w:p>
+    <w:p>
+      <w:r>
+        <w:tab/>
+      </w:r>
+      <w:proofErr w:type="spellStart"/>
+      <w:proofErr w:type="gramStart"/>
+      <w:r>
+        <w:t>value</w:t>
+      </w:r>
+      <w:proofErr w:type="spellEnd"/>
+      <w:r>
+        <w:t>(</w:t>
+      </w:r>
+      <w:proofErr w:type="gramEnd"/>
+      <w:r>
+        <w:t xml:space="preserve">'Spider-Man: </w:t>
+      </w:r>
+      <w:proofErr w:type="spellStart"/>
+      <w:r>
+        <w:t>Into</w:t>
+      </w:r>
+      <w:proofErr w:type="spellEnd"/>
+      <w:r>
+        <w:t xml:space="preserve"> </w:t>
+      </w:r>
+      <w:proofErr w:type="spellStart"/>
+      <w:r>
+        <w:t>the</w:t>
+      </w:r>
+      <w:proofErr w:type="spellEnd"/>
+      <w:r>
+        <w:t xml:space="preserve"> Spider-Verse', 'Animación, Superhéroe', 'Acción, ciencia Ficción', 100.55, '2h 16m',</w:t>
+      </w:r>
+    </w:p>
+    <w:p>
+      <w:r>
+        <w:t xml:space="preserve">    'Spider-Man: </w:t>
+      </w:r>
+      <w:proofErr w:type="spellStart"/>
+      <w:r>
+        <w:t>Into</w:t>
+      </w:r>
+      <w:proofErr w:type="spellEnd"/>
+      <w:r>
+        <w:t xml:space="preserve"> </w:t>
+      </w:r>
+      <w:proofErr w:type="spellStart"/>
+      <w:r>
+        <w:t>the</w:t>
+      </w:r>
+      <w:proofErr w:type="spellEnd"/>
+      <w:r>
+        <w:t xml:space="preserve"> Spider-Verse presenta a Miles Morales, un adolescente de Brooklyn, y las ilimitadas posibilidades </w:t>
+      </w:r>
+    </w:p>
+    <w:p>
+      <w:r>
+        <w:t xml:space="preserve">    del Universo Spider-Man, donde más de uno puede llevar la máscara.', 1);</w:t>
+      </w:r>
+    </w:p>
+    <w:p>
+      <w:proofErr w:type="spellStart"/>
+      <w:r>
+        <w:t>Insert</w:t>
+      </w:r>
+      <w:proofErr w:type="spellEnd"/>
+      <w:r>
+        <w:t xml:space="preserve"> </w:t>
+      </w:r>
+      <w:proofErr w:type="spellStart"/>
+      <w:r>
+        <w:t>into</w:t>
+      </w:r>
+      <w:proofErr w:type="spellEnd"/>
+      <w:r>
+        <w:t xml:space="preserve"> Producto (</w:t>
+      </w:r>
+      <w:proofErr w:type="spellStart"/>
+      <w:r>
+        <w:t>nombreProducto</w:t>
+      </w:r>
+      <w:proofErr w:type="spellEnd"/>
+      <w:r>
+        <w:t xml:space="preserve">, genero, </w:t>
+      </w:r>
+      <w:proofErr w:type="spellStart"/>
+      <w:r>
+        <w:t>categoria</w:t>
+      </w:r>
+      <w:proofErr w:type="spellEnd"/>
+      <w:r>
+        <w:t xml:space="preserve">, precio, </w:t>
+      </w:r>
+      <w:proofErr w:type="spellStart"/>
+      <w:r>
+        <w:t>duracion</w:t>
+      </w:r>
+      <w:proofErr w:type="spellEnd"/>
+      <w:r>
+        <w:t xml:space="preserve">, sinopsis, </w:t>
+      </w:r>
+      <w:proofErr w:type="spellStart"/>
+      <w:r>
+        <w:t>idProveedor</w:t>
+      </w:r>
+      <w:proofErr w:type="spellEnd"/>
+      <w:r>
+        <w:t>)</w:t>
+      </w:r>
+    </w:p>
+    <w:p>
+      <w:pPr>
+        <w:rPr>
+          <w:lang w:val="en-US"/>
+        </w:rPr>
+      </w:pPr>
+      <w:r>
+        <w:tab/>
+      </w:r>
+      <w:proofErr w:type="gramStart"/>
+      <w:r>
+        <w:rPr>
+          <w:lang w:val="en-US"/>
+        </w:rPr>
+        <w:t>value(</w:t>
+      </w:r>
+      <w:proofErr w:type="gramEnd"/>
+      <w:r>
+        <w:rPr>
+          <w:lang w:val="en-US"/>
+        </w:rPr>
+        <w:t xml:space="preserve">'Avatar: the way of water', 'Accion, drama, aventura, ciencia ficción', 'Thriller, Fantasia', 250.00, '3h 12m', </w:t>
+      </w:r>
+    </w:p>
+    <w:p>
+      <w:r>
+        <w:rPr>
+          <w:lang w:val="en-US"/>
+        </w:rPr>
+        <w:t xml:space="preserve">    </w:t>
+      </w:r>
+      <w:r>
+        <w:t xml:space="preserve">'Jake </w:t>
+      </w:r>
+      <w:proofErr w:type="spellStart"/>
+      <w:r>
+        <w:t>Sully</w:t>
+      </w:r>
+      <w:proofErr w:type="spellEnd"/>
+      <w:r>
+        <w:t xml:space="preserve"> y Ney </w:t>
+      </w:r>
+      <w:proofErr w:type="spellStart"/>
+      <w:r>
+        <w:t>tiri</w:t>
+      </w:r>
+      <w:proofErr w:type="spellEnd"/>
+      <w:r>
+        <w:t xml:space="preserve"> han formado una familia y hacen todo lo posible por permanecer juntos. </w:t>
+      </w:r>
+    </w:p>
+    <w:p>
+      <w:r>
+        <w:lastRenderedPageBreak/>
+        <w:t xml:space="preserve">    Sin embargo, deben abandonar su hogar y explorar las regiones de Pandora cuando una antigua amenaza reaparece.', 2);</w:t>
+      </w:r>
+    </w:p>
+    <w:p/>
+    <w:p>
+      <w:r>
+        <w:t>-- ---------------------------------------------------------------------</w:t>
+      </w:r>
+    </w:p>
+    <w:p/>
+    <w:p>
+      <w:proofErr w:type="spellStart"/>
+      <w:r>
+        <w:t>Insert</w:t>
+      </w:r>
+      <w:proofErr w:type="spellEnd"/>
+      <w:r>
+        <w:t xml:space="preserve"> </w:t>
+      </w:r>
+      <w:proofErr w:type="spellStart"/>
+      <w:r>
+        <w:t>into</w:t>
+      </w:r>
+      <w:proofErr w:type="spellEnd"/>
+      <w:r>
+        <w:t xml:space="preserve"> Cesta (cantidad, </w:t>
+      </w:r>
+      <w:proofErr w:type="spellStart"/>
+      <w:r>
+        <w:t>fechaProducto</w:t>
+      </w:r>
+      <w:proofErr w:type="spellEnd"/>
+      <w:r>
+        <w:t xml:space="preserve">, subtotal, </w:t>
+      </w:r>
+      <w:proofErr w:type="spellStart"/>
+      <w:r>
+        <w:t>idUsuario</w:t>
+      </w:r>
+      <w:proofErr w:type="spellEnd"/>
+      <w:r>
+        <w:t>)</w:t>
+      </w:r>
+    </w:p>
+    <w:p>
+      <w:r>
+        <w:tab/>
+      </w:r>
+      <w:proofErr w:type="spellStart"/>
+      <w:proofErr w:type="gramStart"/>
+      <w:r>
+        <w:t>values</w:t>
+      </w:r>
+      <w:proofErr w:type="spellEnd"/>
+      <w:r>
+        <w:t>(</w:t>
+      </w:r>
+      <w:proofErr w:type="gramEnd"/>
+      <w:r>
+        <w:t>1, '2023-03-25', 100.55, 1);</w:t>
+      </w:r>
+    </w:p>
+    <w:p>
+      <w:proofErr w:type="spellStart"/>
+      <w:r>
+        <w:t>Insert</w:t>
+      </w:r>
+      <w:proofErr w:type="spellEnd"/>
+      <w:r>
+        <w:t xml:space="preserve"> </w:t>
+      </w:r>
+      <w:proofErr w:type="spellStart"/>
+      <w:r>
+        <w:t>into</w:t>
+      </w:r>
+      <w:proofErr w:type="spellEnd"/>
+      <w:r>
+        <w:t xml:space="preserve"> Cesta (cantidad, </w:t>
+      </w:r>
+      <w:proofErr w:type="spellStart"/>
+      <w:r>
+        <w:t>fechaProducto</w:t>
+      </w:r>
+      <w:proofErr w:type="spellEnd"/>
+      <w:r>
+        <w:t xml:space="preserve">, subtotal, </w:t>
+      </w:r>
+      <w:proofErr w:type="spellStart"/>
+      <w:r>
+        <w:t>idUsuario</w:t>
+      </w:r>
+      <w:proofErr w:type="spellEnd"/>
+      <w:r>
+        <w:t>)</w:t>
+      </w:r>
+    </w:p>
+    <w:p>
+      <w:r>
+        <w:tab/>
+      </w:r>
+      <w:proofErr w:type="spellStart"/>
+      <w:proofErr w:type="gramStart"/>
+      <w:r>
+        <w:t>values</w:t>
+      </w:r>
+      <w:proofErr w:type="spellEnd"/>
+      <w:r>
+        <w:t>(</w:t>
+      </w:r>
+      <w:proofErr w:type="gramEnd"/>
+      <w:r>
+        <w:t>1, '2023-05-09', 250.00, 2);</w:t>
+      </w:r>
+    </w:p>
+    <w:p>
+      <w:r>
+        <w:t xml:space="preserve">    </w:t>
+      </w:r>
+    </w:p>
+    <w:p>
+      <w:r>
+        <w:t>-- ---------------------------------------------------------------------</w:t>
+      </w:r>
+    </w:p>
+    <w:p/>
+    <w:p>
+      <w:proofErr w:type="spellStart"/>
+      <w:r>
+        <w:t>Insert</w:t>
+      </w:r>
+      <w:proofErr w:type="spellEnd"/>
+      <w:r>
+        <w:t xml:space="preserve"> </w:t>
+      </w:r>
+      <w:proofErr w:type="spellStart"/>
+      <w:r>
+        <w:t>into</w:t>
+      </w:r>
+      <w:proofErr w:type="spellEnd"/>
+      <w:r>
+        <w:t xml:space="preserve"> </w:t>
+      </w:r>
+      <w:proofErr w:type="spellStart"/>
+      <w:r>
+        <w:t>Resena</w:t>
+      </w:r>
+      <w:proofErr w:type="spellEnd"/>
+      <w:r>
+        <w:t xml:space="preserve"> (</w:t>
+      </w:r>
+      <w:proofErr w:type="spellStart"/>
+      <w:r>
+        <w:t>fechaValoracion</w:t>
+      </w:r>
+      <w:proofErr w:type="spellEnd"/>
+      <w:r>
+        <w:t xml:space="preserve">, </w:t>
+      </w:r>
+      <w:proofErr w:type="spellStart"/>
+      <w:r>
+        <w:t>calificacion</w:t>
+      </w:r>
+      <w:proofErr w:type="spellEnd"/>
+      <w:r>
+        <w:t xml:space="preserve">, </w:t>
+      </w:r>
+      <w:proofErr w:type="spellStart"/>
+      <w:r>
+        <w:t>resena</w:t>
+      </w:r>
+      <w:proofErr w:type="spellEnd"/>
+      <w:r>
+        <w:t xml:space="preserve">, </w:t>
+      </w:r>
+      <w:proofErr w:type="spellStart"/>
+      <w:r>
+        <w:t>idUsuario</w:t>
+      </w:r>
+      <w:proofErr w:type="spellEnd"/>
+      <w:r>
+        <w:t xml:space="preserve">, </w:t>
+      </w:r>
+      <w:proofErr w:type="spellStart"/>
+      <w:r>
+        <w:t>idProducto</w:t>
+      </w:r>
+      <w:proofErr w:type="spellEnd"/>
+      <w:r>
+        <w:t>)</w:t>
+      </w:r>
+    </w:p>
+    <w:p>
+      <w:r>
+        <w:tab/>
+      </w:r>
+      <w:proofErr w:type="spellStart"/>
+      <w:proofErr w:type="gramStart"/>
+      <w:r>
+        <w:t>values</w:t>
+      </w:r>
+      <w:proofErr w:type="spellEnd"/>
+      <w:r>
+        <w:t>(</w:t>
+      </w:r>
+      <w:proofErr w:type="gramEnd"/>
+      <w:r>
+        <w:t xml:space="preserve">'2020-07-15', 5, 'Una </w:t>
+      </w:r>
+      <w:proofErr w:type="spellStart"/>
+      <w:r>
+        <w:t>pelicula</w:t>
+      </w:r>
+      <w:proofErr w:type="spellEnd"/>
+      <w:r>
+        <w:t xml:space="preserve"> que realmente trata de manera inteligente a su audiencia, su historia es genial sin dejar de lado</w:t>
+      </w:r>
+    </w:p>
+    <w:p>
+      <w:r>
+        <w:t xml:space="preserve">     la animación y el arte que tiene, es una </w:t>
+      </w:r>
+      <w:proofErr w:type="spellStart"/>
+      <w:r>
+        <w:t>pelicula</w:t>
+      </w:r>
+      <w:proofErr w:type="spellEnd"/>
+      <w:r>
+        <w:t xml:space="preserve"> que vale totalmente la pena', 1, 1);</w:t>
+      </w:r>
+    </w:p>
+    <w:p>
+      <w:proofErr w:type="spellStart"/>
+      <w:r>
+        <w:t>Insert</w:t>
+      </w:r>
+      <w:proofErr w:type="spellEnd"/>
+      <w:r>
+        <w:t xml:space="preserve"> </w:t>
+      </w:r>
+      <w:proofErr w:type="spellStart"/>
+      <w:r>
+        <w:t>into</w:t>
+      </w:r>
+      <w:proofErr w:type="spellEnd"/>
+      <w:r>
+        <w:t xml:space="preserve"> </w:t>
+      </w:r>
+      <w:proofErr w:type="spellStart"/>
+      <w:r>
+        <w:t>Resena</w:t>
+      </w:r>
+      <w:proofErr w:type="spellEnd"/>
+      <w:r>
+        <w:t xml:space="preserve"> (</w:t>
+      </w:r>
+      <w:proofErr w:type="spellStart"/>
+      <w:r>
+        <w:t>fechaValoracion</w:t>
+      </w:r>
+      <w:proofErr w:type="spellEnd"/>
+      <w:r>
+        <w:t xml:space="preserve">, </w:t>
+      </w:r>
+      <w:proofErr w:type="spellStart"/>
+      <w:r>
+        <w:t>calificacion</w:t>
+      </w:r>
+      <w:proofErr w:type="spellEnd"/>
+      <w:r>
+        <w:t xml:space="preserve">, </w:t>
+      </w:r>
+      <w:proofErr w:type="spellStart"/>
+      <w:r>
+        <w:t>resena</w:t>
+      </w:r>
+      <w:proofErr w:type="spellEnd"/>
+      <w:r>
+        <w:t xml:space="preserve">, </w:t>
+      </w:r>
+      <w:proofErr w:type="spellStart"/>
+      <w:r>
+        <w:t>idUsuario</w:t>
+      </w:r>
+      <w:proofErr w:type="spellEnd"/>
+      <w:r>
+        <w:t xml:space="preserve">, </w:t>
+      </w:r>
+      <w:proofErr w:type="spellStart"/>
+      <w:r>
+        <w:t>idProducto</w:t>
+      </w:r>
+      <w:proofErr w:type="spellEnd"/>
+      <w:r>
+        <w:t>)</w:t>
+      </w:r>
+    </w:p>
+    <w:p>
+      <w:r>
+        <w:tab/>
+      </w:r>
+      <w:proofErr w:type="spellStart"/>
+      <w:proofErr w:type="gramStart"/>
+      <w:r>
+        <w:t>values</w:t>
+      </w:r>
+      <w:proofErr w:type="spellEnd"/>
+      <w:r>
+        <w:t>(</w:t>
+      </w:r>
+      <w:proofErr w:type="gramEnd"/>
+      <w:r>
         <w:t xml:space="preserve">'2023-01-20', 4, 'Una </w:t>
       </w:r>
       <w:proofErr w:type="spellStart"/>
@@ -5142,11 +5655,19 @@
       </w:r>
       <w:proofErr w:type="spellEnd"/>
       <w:r>
-        <w:t xml:space="preserve"> Descuento (</w:t>
-      </w:r>
-      <w:proofErr w:type="spellStart"/>
-      <w:r>
-        <w:t>porcentajeDescuento</w:t>
+        <w:t xml:space="preserve"> </w:t>
+      </w:r>
+      <w:proofErr w:type="spellStart"/>
+      <w:r>
+        <w:t>Promocion</w:t>
+      </w:r>
+      <w:proofErr w:type="spellEnd"/>
+      <w:r>
+        <w:t xml:space="preserve"> (</w:t>
+      </w:r>
+      <w:proofErr w:type="spellStart"/>
+      <w:r>
+        <w:t>porcentajePromocion</w:t>
       </w:r>
       <w:proofErr w:type="spellEnd"/>
       <w:r>
@@ -5208,11 +5729,19 @@
       </w:r>
       <w:proofErr w:type="spellEnd"/>
       <w:r>
-        <w:t xml:space="preserve"> Descuento (</w:t>
-      </w:r>
-      <w:proofErr w:type="spellStart"/>
-      <w:r>
-        <w:t>porcentajeDescuento</w:t>
+        <w:t xml:space="preserve"> </w:t>
+      </w:r>
+      <w:proofErr w:type="spellStart"/>
+      <w:r>
+        <w:t>Promocion</w:t>
+      </w:r>
+      <w:proofErr w:type="spellEnd"/>
+      <w:r>
+        <w:t xml:space="preserve"> (</w:t>
+      </w:r>
+      <w:proofErr w:type="spellStart"/>
+      <w:r>
+        <w:t>porcentajePromocion</w:t>
       </w:r>
       <w:proofErr w:type="spellEnd"/>
       <w:r>
@@ -5291,7 +5820,7 @@
       </w:r>
       <w:proofErr w:type="spellStart"/>
       <w:r>
-        <w:t>DetalleDescuento</w:t>
+        <w:t>DetallePromocion</w:t>
       </w:r>
       <w:proofErr w:type="spellEnd"/>
       <w:r>
@@ -5307,7 +5836,7 @@
       </w:r>
       <w:proofErr w:type="spellStart"/>
       <w:r>
-        <w:t>idDescuento</w:t>
+        <w:t>idPromocion</w:t>
       </w:r>
       <w:proofErr w:type="spellEnd"/>
       <w:r>
@@ -5359,7 +5888,7 @@
       </w:r>
       <w:proofErr w:type="spellStart"/>
       <w:r>
-        <w:t>DetalleDescuento</w:t>
+        <w:t>DetallePromocion</w:t>
       </w:r>
       <w:proofErr w:type="spellEnd"/>
       <w:r>
@@ -5375,7 +5904,7 @@
       </w:r>
       <w:proofErr w:type="spellStart"/>
       <w:r>
-        <w:t>idDescuento</w:t>
+        <w:t>idPromocion</w:t>
       </w:r>
       <w:proofErr w:type="spellEnd"/>
       <w:r>
@@ -5491,7 +6020,6 @@
     <w:p>
       <w:proofErr w:type="spellStart"/>
       <w:r>
-        <w:lastRenderedPageBreak/>
         <w:t>Insert</w:t>
       </w:r>
       <w:proofErr w:type="spellEnd"/>
@@ -5560,6 +6088,34 @@
       <w:proofErr w:type="gramEnd"/>
       <w:r>
         <w:t>1, 2, 2, 2);</w:t>
+      </w:r>
+    </w:p>
+    <w:p/>
+    <w:p/>
+    <w:p>
+      <w:proofErr w:type="spellStart"/>
+      <w:r>
+        <w:t>select</w:t>
+      </w:r>
+      <w:proofErr w:type="spellEnd"/>
+      <w:r>
+        <w:t xml:space="preserve"> * </w:t>
+      </w:r>
+      <w:proofErr w:type="spellStart"/>
+      <w:r>
+        <w:t>from</w:t>
+      </w:r>
+      <w:proofErr w:type="spellEnd"/>
+      <w:r>
+        <w:t xml:space="preserve"> </w:t>
+      </w:r>
+      <w:proofErr w:type="spellStart"/>
+      <w:r>
+        <w:t>TipoTarjeta</w:t>
+      </w:r>
+      <w:proofErr w:type="spellEnd"/>
+      <w:r>
+        <w:t>;</w:t>
       </w:r>
     </w:p>
     <w:sectPr>

</xml_diff>